<commit_message>
Ajustes finais do documento de arquitetura
Ajustes finais do documento de arquitetura
</commit_message>
<xml_diff>
--- a/Documentacao/Analise/ArquiteturaDeSoftware.docx
+++ b/Documentacao/Analise/ArquiteturaDeSoftware.docx
@@ -1,6 +1,6 @@
 
 <file path=word/document.xml><?xml version="1.0" encoding="utf-8"?>
-<w:document xmlns:wpc="http://schemas.microsoft.com/office/word/2010/wordprocessingCanvas" xmlns:mc="http://schemas.openxmlformats.org/markup-compatibility/2006" xmlns:o="urn:schemas-microsoft-com:office:office" xmlns:r="http://schemas.openxmlformats.org/officeDocument/2006/relationships" xmlns:m="http://schemas.openxmlformats.org/officeDocument/2006/math" xmlns:v="urn:schemas-microsoft-com:vml" xmlns:wp14="http://schemas.microsoft.com/office/word/2010/wordprocessingDrawing" xmlns:wp="http://schemas.openxmlformats.org/drawingml/2006/wordprocessingDrawing" xmlns:w10="urn:schemas-microsoft-com:office:word" xmlns:w="http://schemas.openxmlformats.org/wordprocessingml/2006/main" xmlns:w14="http://schemas.microsoft.com/office/word/2010/wordml" xmlns:w15="http://schemas.microsoft.com/office/word/2012/wordml" xmlns:wpg="http://schemas.microsoft.com/office/word/2010/wordprocessingGroup" xmlns:wpi="http://schemas.microsoft.com/office/word/2010/wordprocessingInk" xmlns:wne="http://schemas.microsoft.com/office/word/2006/wordml" xmlns:wps="http://schemas.microsoft.com/office/word/2010/wordprocessingShape" mc:Ignorable="w14 w15 wp14">
+<w:document xmlns:wpc="http://schemas.microsoft.com/office/word/2010/wordprocessingCanvas" xmlns:mc="http://schemas.openxmlformats.org/markup-compatibility/2006" xmlns:o="urn:schemas-microsoft-com:office:office" xmlns:r="http://schemas.openxmlformats.org/officeDocument/2006/relationships" xmlns:m="http://schemas.openxmlformats.org/officeDocument/2006/math" xmlns:v="urn:schemas-microsoft-com:vml" xmlns:wp14="http://schemas.microsoft.com/office/word/2010/wordprocessingDrawing" xmlns:wp="http://schemas.openxmlformats.org/drawingml/2006/wordprocessingDrawing" xmlns:w10="urn:schemas-microsoft-com:office:word" xmlns:w="http://schemas.openxmlformats.org/wordprocessingml/2006/main" xmlns:w14="http://schemas.microsoft.com/office/word/2010/wordml" xmlns:wpg="http://schemas.microsoft.com/office/word/2010/wordprocessingGroup" xmlns:wpi="http://schemas.microsoft.com/office/word/2010/wordprocessingInk" xmlns:wne="http://schemas.microsoft.com/office/word/2006/wordml" xmlns:wps="http://schemas.microsoft.com/office/word/2010/wordprocessingShape" mc:Ignorable="w14 wp14">
   <w:body>
     <w:p>
       <w:pPr>
@@ -348,6 +348,78 @@
             <w:tcW w:w="900" w:type="dxa"/>
             <w:tcBorders>
               <w:left w:val="single" w:sz="1" w:space="0" w:color="000000"/>
+            </w:tcBorders>
+          </w:tcPr>
+          <w:p>
+            <w:pPr>
+              <w:pStyle w:val="Cabealho"/>
+              <w:jc w:val="center"/>
+            </w:pPr>
+            <w:r>
+              <w:t>1.1</w:t>
+            </w:r>
+          </w:p>
+        </w:tc>
+        <w:tc>
+          <w:tcPr>
+            <w:tcW w:w="1479" w:type="dxa"/>
+            <w:tcBorders>
+              <w:left w:val="single" w:sz="1" w:space="0" w:color="000000"/>
+            </w:tcBorders>
+          </w:tcPr>
+          <w:p>
+            <w:pPr>
+              <w:pStyle w:val="Cabealho"/>
+              <w:jc w:val="center"/>
+            </w:pPr>
+            <w:r>
+              <w:t>24/03/2015</w:t>
+            </w:r>
+          </w:p>
+        </w:tc>
+        <w:tc>
+          <w:tcPr>
+            <w:tcW w:w="3471" w:type="dxa"/>
+            <w:tcBorders>
+              <w:left w:val="single" w:sz="1" w:space="0" w:color="000000"/>
+            </w:tcBorders>
+          </w:tcPr>
+          <w:p>
+            <w:pPr>
+              <w:pStyle w:val="Cabealho"/>
+            </w:pPr>
+            <w:r>
+              <w:t>Complemento do Documento</w:t>
+            </w:r>
+          </w:p>
+        </w:tc>
+        <w:tc>
+          <w:tcPr>
+            <w:tcW w:w="2797" w:type="dxa"/>
+            <w:tcBorders>
+              <w:left w:val="single" w:sz="1" w:space="0" w:color="000000"/>
+              <w:right w:val="single" w:sz="1" w:space="0" w:color="000000"/>
+            </w:tcBorders>
+          </w:tcPr>
+          <w:p>
+            <w:pPr>
+              <w:pStyle w:val="Cabealho"/>
+            </w:pPr>
+            <w:r>
+              <w:t>Sérgio Prates / Victor Alencar</w:t>
+            </w:r>
+          </w:p>
+        </w:tc>
+      </w:tr>
+      <w:tr>
+        <w:trPr>
+          <w:cantSplit/>
+        </w:trPr>
+        <w:tc>
+          <w:tcPr>
+            <w:tcW w:w="900" w:type="dxa"/>
+            <w:tcBorders>
+              <w:left w:val="single" w:sz="1" w:space="0" w:color="000000"/>
               <w:bottom w:val="single" w:sz="1" w:space="0" w:color="000000"/>
             </w:tcBorders>
           </w:tcPr>
@@ -357,7 +429,7 @@
               <w:jc w:val="center"/>
             </w:pPr>
             <w:r>
-              <w:t>1.1</w:t>
+              <w:t>1.2</w:t>
             </w:r>
           </w:p>
         </w:tc>
@@ -375,7 +447,7 @@
               <w:jc w:val="center"/>
             </w:pPr>
             <w:r>
-              <w:t>24/03/2015</w:t>
+              <w:t>25/03/2015</w:t>
             </w:r>
           </w:p>
         </w:tc>
@@ -410,7 +482,7 @@
               <w:pStyle w:val="Cabealho"/>
             </w:pPr>
             <w:r>
-              <w:t>Sérgio Prates / Victor Alencar</w:t>
+              <w:t>Claudio Sá Junior / Gabi Macedo</w:t>
             </w:r>
           </w:p>
         </w:tc>
@@ -716,8 +788,8 @@
           <w:sz w:val="30"/>
         </w:rPr>
         <w:sectPr>
-          <w:headerReference w:type="default" r:id="rId8"/>
-          <w:footerReference w:type="default" r:id="rId9"/>
+          <w:headerReference w:type="default" r:id="rId9"/>
+          <w:footerReference w:type="default" r:id="rId10"/>
           <w:footnotePr>
             <w:pos w:val="beneathText"/>
           </w:footnotePr>
@@ -735,7 +807,1812 @@
         <w:lastRenderedPageBreak/>
         <w:t>Índice</w:t>
       </w:r>
-    </w:p>
+      <w:bookmarkStart w:id="0" w:name="_GoBack"/>
+      <w:bookmarkEnd w:id="0"/>
+    </w:p>
+    <w:sdt>
+      <w:sdtPr>
+        <w:id w:val="626195199"/>
+        <w:docPartObj>
+          <w:docPartGallery w:val="Table of Contents"/>
+          <w:docPartUnique/>
+        </w:docPartObj>
+      </w:sdtPr>
+      <w:sdtEndPr>
+        <w:rPr>
+          <w:rFonts w:ascii="Arial" w:eastAsia="Times New Roman" w:hAnsi="Arial" w:cs="Times New Roman"/>
+          <w:color w:val="auto"/>
+          <w:sz w:val="22"/>
+          <w:szCs w:val="20"/>
+          <w:lang w:val="pt-PT"/>
+        </w:rPr>
+      </w:sdtEndPr>
+      <w:sdtContent>
+        <w:p>
+          <w:pPr>
+            <w:pStyle w:val="CabealhodoSumrio"/>
+          </w:pPr>
+        </w:p>
+        <w:p>
+          <w:pPr>
+            <w:pStyle w:val="Sumrio1"/>
+            <w:tabs>
+              <w:tab w:val="left" w:pos="440"/>
+              <w:tab w:val="right" w:leader="dot" w:pos="8630"/>
+            </w:tabs>
+            <w:rPr>
+              <w:rFonts w:asciiTheme="minorHAnsi" w:eastAsiaTheme="minorEastAsia" w:hAnsiTheme="minorHAnsi" w:cstheme="minorBidi"/>
+              <w:noProof/>
+              <w:szCs w:val="22"/>
+              <w:lang w:val="pt-BR"/>
+            </w:rPr>
+          </w:pPr>
+          <w:r>
+            <w:fldChar w:fldCharType="begin"/>
+          </w:r>
+          <w:r>
+            <w:instrText xml:space="preserve"> TOC \o "1-3" \h \z \u </w:instrText>
+          </w:r>
+          <w:r>
+            <w:fldChar w:fldCharType="separate"/>
+          </w:r>
+          <w:hyperlink w:anchor="_Toc415074915" w:history="1">
+            <w:r>
+              <w:rPr>
+                <w:rStyle w:val="Hyperlink"/>
+                <w:noProof/>
+              </w:rPr>
+              <w:t>1.</w:t>
+            </w:r>
+            <w:r>
+              <w:rPr>
+                <w:rFonts w:asciiTheme="minorHAnsi" w:eastAsiaTheme="minorEastAsia" w:hAnsiTheme="minorHAnsi" w:cstheme="minorBidi"/>
+                <w:noProof/>
+                <w:szCs w:val="22"/>
+                <w:lang w:val="pt-BR"/>
+              </w:rPr>
+              <w:tab/>
+            </w:r>
+            <w:r>
+              <w:rPr>
+                <w:rStyle w:val="Hyperlink"/>
+                <w:noProof/>
+              </w:rPr>
+              <w:t>Introdução</w:t>
+            </w:r>
+            <w:r>
+              <w:rPr>
+                <w:noProof/>
+                <w:webHidden/>
+              </w:rPr>
+              <w:tab/>
+            </w:r>
+            <w:r>
+              <w:rPr>
+                <w:noProof/>
+                <w:webHidden/>
+              </w:rPr>
+              <w:fldChar w:fldCharType="begin"/>
+            </w:r>
+            <w:r>
+              <w:rPr>
+                <w:noProof/>
+                <w:webHidden/>
+              </w:rPr>
+              <w:instrText xml:space="preserve"> PAGEREF _Toc415074915 \h </w:instrText>
+            </w:r>
+            <w:r>
+              <w:rPr>
+                <w:noProof/>
+                <w:webHidden/>
+              </w:rPr>
+            </w:r>
+            <w:r>
+              <w:rPr>
+                <w:noProof/>
+                <w:webHidden/>
+              </w:rPr>
+              <w:fldChar w:fldCharType="separate"/>
+            </w:r>
+            <w:r>
+              <w:rPr>
+                <w:noProof/>
+                <w:webHidden/>
+              </w:rPr>
+              <w:t>4</w:t>
+            </w:r>
+            <w:r>
+              <w:rPr>
+                <w:noProof/>
+                <w:webHidden/>
+              </w:rPr>
+              <w:fldChar w:fldCharType="end"/>
+            </w:r>
+          </w:hyperlink>
+        </w:p>
+        <w:p>
+          <w:pPr>
+            <w:pStyle w:val="Sumrio2"/>
+            <w:tabs>
+              <w:tab w:val="left" w:pos="880"/>
+              <w:tab w:val="right" w:leader="dot" w:pos="8630"/>
+            </w:tabs>
+            <w:rPr>
+              <w:rFonts w:asciiTheme="minorHAnsi" w:eastAsiaTheme="minorEastAsia" w:hAnsiTheme="minorHAnsi" w:cstheme="minorBidi"/>
+              <w:noProof/>
+              <w:szCs w:val="22"/>
+              <w:lang w:val="pt-BR"/>
+            </w:rPr>
+          </w:pPr>
+          <w:hyperlink w:anchor="_Toc415074916" w:history="1">
+            <w:r>
+              <w:rPr>
+                <w:rStyle w:val="Hyperlink"/>
+                <w:noProof/>
+              </w:rPr>
+              <w:t>1.1.</w:t>
+            </w:r>
+            <w:r>
+              <w:rPr>
+                <w:rFonts w:asciiTheme="minorHAnsi" w:eastAsiaTheme="minorEastAsia" w:hAnsiTheme="minorHAnsi" w:cstheme="minorBidi"/>
+                <w:noProof/>
+                <w:szCs w:val="22"/>
+                <w:lang w:val="pt-BR"/>
+              </w:rPr>
+              <w:tab/>
+            </w:r>
+            <w:r>
+              <w:rPr>
+                <w:rStyle w:val="Hyperlink"/>
+                <w:noProof/>
+              </w:rPr>
+              <w:t>Objetivo do Documento</w:t>
+            </w:r>
+            <w:r>
+              <w:rPr>
+                <w:noProof/>
+                <w:webHidden/>
+              </w:rPr>
+              <w:tab/>
+            </w:r>
+            <w:r>
+              <w:rPr>
+                <w:noProof/>
+                <w:webHidden/>
+              </w:rPr>
+              <w:fldChar w:fldCharType="begin"/>
+            </w:r>
+            <w:r>
+              <w:rPr>
+                <w:noProof/>
+                <w:webHidden/>
+              </w:rPr>
+              <w:instrText xml:space="preserve"> PAGEREF _Toc415074916 \h </w:instrText>
+            </w:r>
+            <w:r>
+              <w:rPr>
+                <w:noProof/>
+                <w:webHidden/>
+              </w:rPr>
+            </w:r>
+            <w:r>
+              <w:rPr>
+                <w:noProof/>
+                <w:webHidden/>
+              </w:rPr>
+              <w:fldChar w:fldCharType="separate"/>
+            </w:r>
+            <w:r>
+              <w:rPr>
+                <w:noProof/>
+                <w:webHidden/>
+              </w:rPr>
+              <w:t>4</w:t>
+            </w:r>
+            <w:r>
+              <w:rPr>
+                <w:noProof/>
+                <w:webHidden/>
+              </w:rPr>
+              <w:fldChar w:fldCharType="end"/>
+            </w:r>
+          </w:hyperlink>
+        </w:p>
+        <w:p>
+          <w:pPr>
+            <w:pStyle w:val="Sumrio2"/>
+            <w:tabs>
+              <w:tab w:val="left" w:pos="880"/>
+              <w:tab w:val="right" w:leader="dot" w:pos="8630"/>
+            </w:tabs>
+            <w:rPr>
+              <w:rFonts w:asciiTheme="minorHAnsi" w:eastAsiaTheme="minorEastAsia" w:hAnsiTheme="minorHAnsi" w:cstheme="minorBidi"/>
+              <w:noProof/>
+              <w:szCs w:val="22"/>
+              <w:lang w:val="pt-BR"/>
+            </w:rPr>
+          </w:pPr>
+          <w:hyperlink w:anchor="_Toc415074917" w:history="1">
+            <w:r>
+              <w:rPr>
+                <w:rStyle w:val="Hyperlink"/>
+                <w:noProof/>
+              </w:rPr>
+              <w:t>1.2.</w:t>
+            </w:r>
+            <w:r>
+              <w:rPr>
+                <w:rFonts w:asciiTheme="minorHAnsi" w:eastAsiaTheme="minorEastAsia" w:hAnsiTheme="minorHAnsi" w:cstheme="minorBidi"/>
+                <w:noProof/>
+                <w:szCs w:val="22"/>
+                <w:lang w:val="pt-BR"/>
+              </w:rPr>
+              <w:tab/>
+            </w:r>
+            <w:r>
+              <w:rPr>
+                <w:rStyle w:val="Hyperlink"/>
+                <w:noProof/>
+              </w:rPr>
+              <w:t>Escopo</w:t>
+            </w:r>
+            <w:r>
+              <w:rPr>
+                <w:noProof/>
+                <w:webHidden/>
+              </w:rPr>
+              <w:tab/>
+            </w:r>
+            <w:r>
+              <w:rPr>
+                <w:noProof/>
+                <w:webHidden/>
+              </w:rPr>
+              <w:fldChar w:fldCharType="begin"/>
+            </w:r>
+            <w:r>
+              <w:rPr>
+                <w:noProof/>
+                <w:webHidden/>
+              </w:rPr>
+              <w:instrText xml:space="preserve"> PAGEREF _Toc415074917 \h </w:instrText>
+            </w:r>
+            <w:r>
+              <w:rPr>
+                <w:noProof/>
+                <w:webHidden/>
+              </w:rPr>
+            </w:r>
+            <w:r>
+              <w:rPr>
+                <w:noProof/>
+                <w:webHidden/>
+              </w:rPr>
+              <w:fldChar w:fldCharType="separate"/>
+            </w:r>
+            <w:r>
+              <w:rPr>
+                <w:noProof/>
+                <w:webHidden/>
+              </w:rPr>
+              <w:t>4</w:t>
+            </w:r>
+            <w:r>
+              <w:rPr>
+                <w:noProof/>
+                <w:webHidden/>
+              </w:rPr>
+              <w:fldChar w:fldCharType="end"/>
+            </w:r>
+          </w:hyperlink>
+        </w:p>
+        <w:p>
+          <w:pPr>
+            <w:pStyle w:val="Sumrio2"/>
+            <w:tabs>
+              <w:tab w:val="left" w:pos="880"/>
+              <w:tab w:val="right" w:leader="dot" w:pos="8630"/>
+            </w:tabs>
+            <w:rPr>
+              <w:rFonts w:asciiTheme="minorHAnsi" w:eastAsiaTheme="minorEastAsia" w:hAnsiTheme="minorHAnsi" w:cstheme="minorBidi"/>
+              <w:noProof/>
+              <w:szCs w:val="22"/>
+              <w:lang w:val="pt-BR"/>
+            </w:rPr>
+          </w:pPr>
+          <w:hyperlink w:anchor="_Toc415074918" w:history="1">
+            <w:r>
+              <w:rPr>
+                <w:rStyle w:val="Hyperlink"/>
+                <w:noProof/>
+              </w:rPr>
+              <w:t>1.3.</w:t>
+            </w:r>
+            <w:r>
+              <w:rPr>
+                <w:rFonts w:asciiTheme="minorHAnsi" w:eastAsiaTheme="minorEastAsia" w:hAnsiTheme="minorHAnsi" w:cstheme="minorBidi"/>
+                <w:noProof/>
+                <w:szCs w:val="22"/>
+                <w:lang w:val="pt-BR"/>
+              </w:rPr>
+              <w:tab/>
+            </w:r>
+            <w:r>
+              <w:rPr>
+                <w:rStyle w:val="Hyperlink"/>
+                <w:noProof/>
+              </w:rPr>
+              <w:t>Siglas, Abreviações e Acrônimos</w:t>
+            </w:r>
+            <w:r>
+              <w:rPr>
+                <w:noProof/>
+                <w:webHidden/>
+              </w:rPr>
+              <w:tab/>
+            </w:r>
+            <w:r>
+              <w:rPr>
+                <w:noProof/>
+                <w:webHidden/>
+              </w:rPr>
+              <w:fldChar w:fldCharType="begin"/>
+            </w:r>
+            <w:r>
+              <w:rPr>
+                <w:noProof/>
+                <w:webHidden/>
+              </w:rPr>
+              <w:instrText xml:space="preserve"> PAGEREF _Toc415074918 \h </w:instrText>
+            </w:r>
+            <w:r>
+              <w:rPr>
+                <w:noProof/>
+                <w:webHidden/>
+              </w:rPr>
+            </w:r>
+            <w:r>
+              <w:rPr>
+                <w:noProof/>
+                <w:webHidden/>
+              </w:rPr>
+              <w:fldChar w:fldCharType="separate"/>
+            </w:r>
+            <w:r>
+              <w:rPr>
+                <w:noProof/>
+                <w:webHidden/>
+              </w:rPr>
+              <w:t>4</w:t>
+            </w:r>
+            <w:r>
+              <w:rPr>
+                <w:noProof/>
+                <w:webHidden/>
+              </w:rPr>
+              <w:fldChar w:fldCharType="end"/>
+            </w:r>
+          </w:hyperlink>
+        </w:p>
+        <w:p>
+          <w:pPr>
+            <w:pStyle w:val="Sumrio2"/>
+            <w:tabs>
+              <w:tab w:val="left" w:pos="880"/>
+              <w:tab w:val="right" w:leader="dot" w:pos="8630"/>
+            </w:tabs>
+            <w:rPr>
+              <w:rFonts w:asciiTheme="minorHAnsi" w:eastAsiaTheme="minorEastAsia" w:hAnsiTheme="minorHAnsi" w:cstheme="minorBidi"/>
+              <w:noProof/>
+              <w:szCs w:val="22"/>
+              <w:lang w:val="pt-BR"/>
+            </w:rPr>
+          </w:pPr>
+          <w:hyperlink w:anchor="_Toc415074919" w:history="1">
+            <w:r>
+              <w:rPr>
+                <w:rStyle w:val="Hyperlink"/>
+                <w:noProof/>
+              </w:rPr>
+              <w:t>1.4.</w:t>
+            </w:r>
+            <w:r>
+              <w:rPr>
+                <w:rFonts w:asciiTheme="minorHAnsi" w:eastAsiaTheme="minorEastAsia" w:hAnsiTheme="minorHAnsi" w:cstheme="minorBidi"/>
+                <w:noProof/>
+                <w:szCs w:val="22"/>
+                <w:lang w:val="pt-BR"/>
+              </w:rPr>
+              <w:tab/>
+            </w:r>
+            <w:r>
+              <w:rPr>
+                <w:rStyle w:val="Hyperlink"/>
+                <w:noProof/>
+              </w:rPr>
+              <w:t>Referências</w:t>
+            </w:r>
+            <w:r>
+              <w:rPr>
+                <w:noProof/>
+                <w:webHidden/>
+              </w:rPr>
+              <w:tab/>
+            </w:r>
+            <w:r>
+              <w:rPr>
+                <w:noProof/>
+                <w:webHidden/>
+              </w:rPr>
+              <w:fldChar w:fldCharType="begin"/>
+            </w:r>
+            <w:r>
+              <w:rPr>
+                <w:noProof/>
+                <w:webHidden/>
+              </w:rPr>
+              <w:instrText xml:space="preserve"> PAGEREF _Toc415074919 \h </w:instrText>
+            </w:r>
+            <w:r>
+              <w:rPr>
+                <w:noProof/>
+                <w:webHidden/>
+              </w:rPr>
+            </w:r>
+            <w:r>
+              <w:rPr>
+                <w:noProof/>
+                <w:webHidden/>
+              </w:rPr>
+              <w:fldChar w:fldCharType="separate"/>
+            </w:r>
+            <w:r>
+              <w:rPr>
+                <w:noProof/>
+                <w:webHidden/>
+              </w:rPr>
+              <w:t>5</w:t>
+            </w:r>
+            <w:r>
+              <w:rPr>
+                <w:noProof/>
+                <w:webHidden/>
+              </w:rPr>
+              <w:fldChar w:fldCharType="end"/>
+            </w:r>
+          </w:hyperlink>
+        </w:p>
+        <w:p>
+          <w:pPr>
+            <w:pStyle w:val="Sumrio1"/>
+            <w:tabs>
+              <w:tab w:val="left" w:pos="440"/>
+              <w:tab w:val="right" w:leader="dot" w:pos="8630"/>
+            </w:tabs>
+            <w:rPr>
+              <w:rFonts w:asciiTheme="minorHAnsi" w:eastAsiaTheme="minorEastAsia" w:hAnsiTheme="minorHAnsi" w:cstheme="minorBidi"/>
+              <w:noProof/>
+              <w:szCs w:val="22"/>
+              <w:lang w:val="pt-BR"/>
+            </w:rPr>
+          </w:pPr>
+          <w:hyperlink w:anchor="_Toc415074920" w:history="1">
+            <w:r>
+              <w:rPr>
+                <w:rStyle w:val="Hyperlink"/>
+                <w:noProof/>
+              </w:rPr>
+              <w:t>2.</w:t>
+            </w:r>
+            <w:r>
+              <w:rPr>
+                <w:rFonts w:asciiTheme="minorHAnsi" w:eastAsiaTheme="minorEastAsia" w:hAnsiTheme="minorHAnsi" w:cstheme="minorBidi"/>
+                <w:noProof/>
+                <w:szCs w:val="22"/>
+                <w:lang w:val="pt-BR"/>
+              </w:rPr>
+              <w:tab/>
+            </w:r>
+            <w:r>
+              <w:rPr>
+                <w:rStyle w:val="Hyperlink"/>
+                <w:noProof/>
+              </w:rPr>
+              <w:t>Metas e Restrições da Arquitetura</w:t>
+            </w:r>
+            <w:r>
+              <w:rPr>
+                <w:noProof/>
+                <w:webHidden/>
+              </w:rPr>
+              <w:tab/>
+            </w:r>
+            <w:r>
+              <w:rPr>
+                <w:noProof/>
+                <w:webHidden/>
+              </w:rPr>
+              <w:fldChar w:fldCharType="begin"/>
+            </w:r>
+            <w:r>
+              <w:rPr>
+                <w:noProof/>
+                <w:webHidden/>
+              </w:rPr>
+              <w:instrText xml:space="preserve"> PAGEREF _Toc415074920 \h </w:instrText>
+            </w:r>
+            <w:r>
+              <w:rPr>
+                <w:noProof/>
+                <w:webHidden/>
+              </w:rPr>
+            </w:r>
+            <w:r>
+              <w:rPr>
+                <w:noProof/>
+                <w:webHidden/>
+              </w:rPr>
+              <w:fldChar w:fldCharType="separate"/>
+            </w:r>
+            <w:r>
+              <w:rPr>
+                <w:noProof/>
+                <w:webHidden/>
+              </w:rPr>
+              <w:t>6</w:t>
+            </w:r>
+            <w:r>
+              <w:rPr>
+                <w:noProof/>
+                <w:webHidden/>
+              </w:rPr>
+              <w:fldChar w:fldCharType="end"/>
+            </w:r>
+          </w:hyperlink>
+        </w:p>
+        <w:p>
+          <w:pPr>
+            <w:pStyle w:val="Sumrio1"/>
+            <w:tabs>
+              <w:tab w:val="left" w:pos="440"/>
+              <w:tab w:val="right" w:leader="dot" w:pos="8630"/>
+            </w:tabs>
+            <w:rPr>
+              <w:rFonts w:asciiTheme="minorHAnsi" w:eastAsiaTheme="minorEastAsia" w:hAnsiTheme="minorHAnsi" w:cstheme="minorBidi"/>
+              <w:noProof/>
+              <w:szCs w:val="22"/>
+              <w:lang w:val="pt-BR"/>
+            </w:rPr>
+          </w:pPr>
+          <w:hyperlink w:anchor="_Toc415074921" w:history="1">
+            <w:r>
+              <w:rPr>
+                <w:rStyle w:val="Hyperlink"/>
+                <w:noProof/>
+              </w:rPr>
+              <w:t>3.</w:t>
+            </w:r>
+            <w:r>
+              <w:rPr>
+                <w:rFonts w:asciiTheme="minorHAnsi" w:eastAsiaTheme="minorEastAsia" w:hAnsiTheme="minorHAnsi" w:cstheme="minorBidi"/>
+                <w:noProof/>
+                <w:szCs w:val="22"/>
+                <w:lang w:val="pt-BR"/>
+              </w:rPr>
+              <w:tab/>
+            </w:r>
+            <w:r>
+              <w:rPr>
+                <w:rStyle w:val="Hyperlink"/>
+                <w:noProof/>
+              </w:rPr>
+              <w:t>Visão de Casos de Uso</w:t>
+            </w:r>
+            <w:r>
+              <w:rPr>
+                <w:noProof/>
+                <w:webHidden/>
+              </w:rPr>
+              <w:tab/>
+            </w:r>
+            <w:r>
+              <w:rPr>
+                <w:noProof/>
+                <w:webHidden/>
+              </w:rPr>
+              <w:fldChar w:fldCharType="begin"/>
+            </w:r>
+            <w:r>
+              <w:rPr>
+                <w:noProof/>
+                <w:webHidden/>
+              </w:rPr>
+              <w:instrText xml:space="preserve"> PAGEREF _Toc415074921 \h </w:instrText>
+            </w:r>
+            <w:r>
+              <w:rPr>
+                <w:noProof/>
+                <w:webHidden/>
+              </w:rPr>
+            </w:r>
+            <w:r>
+              <w:rPr>
+                <w:noProof/>
+                <w:webHidden/>
+              </w:rPr>
+              <w:fldChar w:fldCharType="separate"/>
+            </w:r>
+            <w:r>
+              <w:rPr>
+                <w:noProof/>
+                <w:webHidden/>
+              </w:rPr>
+              <w:t>7</w:t>
+            </w:r>
+            <w:r>
+              <w:rPr>
+                <w:noProof/>
+                <w:webHidden/>
+              </w:rPr>
+              <w:fldChar w:fldCharType="end"/>
+            </w:r>
+          </w:hyperlink>
+        </w:p>
+        <w:p>
+          <w:pPr>
+            <w:pStyle w:val="Sumrio2"/>
+            <w:tabs>
+              <w:tab w:val="left" w:pos="880"/>
+              <w:tab w:val="right" w:leader="dot" w:pos="8630"/>
+            </w:tabs>
+            <w:rPr>
+              <w:rFonts w:asciiTheme="minorHAnsi" w:eastAsiaTheme="minorEastAsia" w:hAnsiTheme="minorHAnsi" w:cstheme="minorBidi"/>
+              <w:noProof/>
+              <w:szCs w:val="22"/>
+              <w:lang w:val="pt-BR"/>
+            </w:rPr>
+          </w:pPr>
+          <w:hyperlink w:anchor="_Toc415074922" w:history="1">
+            <w:r>
+              <w:rPr>
+                <w:rStyle w:val="Hyperlink"/>
+                <w:noProof/>
+              </w:rPr>
+              <w:t>3.1.</w:t>
+            </w:r>
+            <w:r>
+              <w:rPr>
+                <w:rFonts w:asciiTheme="minorHAnsi" w:eastAsiaTheme="minorEastAsia" w:hAnsiTheme="minorHAnsi" w:cstheme="minorBidi"/>
+                <w:noProof/>
+                <w:szCs w:val="22"/>
+                <w:lang w:val="pt-BR"/>
+              </w:rPr>
+              <w:tab/>
+            </w:r>
+            <w:r>
+              <w:rPr>
+                <w:rStyle w:val="Hyperlink"/>
+                <w:noProof/>
+              </w:rPr>
+              <w:t>Ações do Apostador</w:t>
+            </w:r>
+            <w:r>
+              <w:rPr>
+                <w:noProof/>
+                <w:webHidden/>
+              </w:rPr>
+              <w:tab/>
+            </w:r>
+            <w:r>
+              <w:rPr>
+                <w:noProof/>
+                <w:webHidden/>
+              </w:rPr>
+              <w:fldChar w:fldCharType="begin"/>
+            </w:r>
+            <w:r>
+              <w:rPr>
+                <w:noProof/>
+                <w:webHidden/>
+              </w:rPr>
+              <w:instrText xml:space="preserve"> PAGEREF _Toc415074922 \h </w:instrText>
+            </w:r>
+            <w:r>
+              <w:rPr>
+                <w:noProof/>
+                <w:webHidden/>
+              </w:rPr>
+            </w:r>
+            <w:r>
+              <w:rPr>
+                <w:noProof/>
+                <w:webHidden/>
+              </w:rPr>
+              <w:fldChar w:fldCharType="separate"/>
+            </w:r>
+            <w:r>
+              <w:rPr>
+                <w:noProof/>
+                <w:webHidden/>
+              </w:rPr>
+              <w:t>7</w:t>
+            </w:r>
+            <w:r>
+              <w:rPr>
+                <w:noProof/>
+                <w:webHidden/>
+              </w:rPr>
+              <w:fldChar w:fldCharType="end"/>
+            </w:r>
+          </w:hyperlink>
+        </w:p>
+        <w:p>
+          <w:pPr>
+            <w:pStyle w:val="Sumrio1"/>
+            <w:tabs>
+              <w:tab w:val="left" w:pos="440"/>
+              <w:tab w:val="right" w:leader="dot" w:pos="8630"/>
+            </w:tabs>
+            <w:rPr>
+              <w:rFonts w:asciiTheme="minorHAnsi" w:eastAsiaTheme="minorEastAsia" w:hAnsiTheme="minorHAnsi" w:cstheme="minorBidi"/>
+              <w:noProof/>
+              <w:szCs w:val="22"/>
+              <w:lang w:val="pt-BR"/>
+            </w:rPr>
+          </w:pPr>
+          <w:hyperlink w:anchor="_Toc415074923" w:history="1">
+            <w:r>
+              <w:rPr>
+                <w:rStyle w:val="Hyperlink"/>
+                <w:noProof/>
+              </w:rPr>
+              <w:t>4.</w:t>
+            </w:r>
+            <w:r>
+              <w:rPr>
+                <w:rFonts w:asciiTheme="minorHAnsi" w:eastAsiaTheme="minorEastAsia" w:hAnsiTheme="minorHAnsi" w:cstheme="minorBidi"/>
+                <w:noProof/>
+                <w:szCs w:val="22"/>
+                <w:lang w:val="pt-BR"/>
+              </w:rPr>
+              <w:tab/>
+            </w:r>
+            <w:r>
+              <w:rPr>
+                <w:rStyle w:val="Hyperlink"/>
+                <w:noProof/>
+              </w:rPr>
+              <w:t>Visão Lógica</w:t>
+            </w:r>
+            <w:r>
+              <w:rPr>
+                <w:noProof/>
+                <w:webHidden/>
+              </w:rPr>
+              <w:tab/>
+            </w:r>
+            <w:r>
+              <w:rPr>
+                <w:noProof/>
+                <w:webHidden/>
+              </w:rPr>
+              <w:fldChar w:fldCharType="begin"/>
+            </w:r>
+            <w:r>
+              <w:rPr>
+                <w:noProof/>
+                <w:webHidden/>
+              </w:rPr>
+              <w:instrText xml:space="preserve"> PAGEREF _Toc415074923 \h </w:instrText>
+            </w:r>
+            <w:r>
+              <w:rPr>
+                <w:noProof/>
+                <w:webHidden/>
+              </w:rPr>
+            </w:r>
+            <w:r>
+              <w:rPr>
+                <w:noProof/>
+                <w:webHidden/>
+              </w:rPr>
+              <w:fldChar w:fldCharType="separate"/>
+            </w:r>
+            <w:r>
+              <w:rPr>
+                <w:noProof/>
+                <w:webHidden/>
+              </w:rPr>
+              <w:t>8</w:t>
+            </w:r>
+            <w:r>
+              <w:rPr>
+                <w:noProof/>
+                <w:webHidden/>
+              </w:rPr>
+              <w:fldChar w:fldCharType="end"/>
+            </w:r>
+          </w:hyperlink>
+        </w:p>
+        <w:p>
+          <w:pPr>
+            <w:pStyle w:val="Sumrio2"/>
+            <w:tabs>
+              <w:tab w:val="left" w:pos="880"/>
+              <w:tab w:val="right" w:leader="dot" w:pos="8630"/>
+            </w:tabs>
+            <w:rPr>
+              <w:rFonts w:asciiTheme="minorHAnsi" w:eastAsiaTheme="minorEastAsia" w:hAnsiTheme="minorHAnsi" w:cstheme="minorBidi"/>
+              <w:noProof/>
+              <w:szCs w:val="22"/>
+              <w:lang w:val="pt-BR"/>
+            </w:rPr>
+          </w:pPr>
+          <w:hyperlink w:anchor="_Toc415074924" w:history="1">
+            <w:r>
+              <w:rPr>
+                <w:rStyle w:val="Hyperlink"/>
+                <w:noProof/>
+              </w:rPr>
+              <w:t>4.1.</w:t>
+            </w:r>
+            <w:r>
+              <w:rPr>
+                <w:rFonts w:asciiTheme="minorHAnsi" w:eastAsiaTheme="minorEastAsia" w:hAnsiTheme="minorHAnsi" w:cstheme="minorBidi"/>
+                <w:noProof/>
+                <w:szCs w:val="22"/>
+                <w:lang w:val="pt-BR"/>
+              </w:rPr>
+              <w:tab/>
+            </w:r>
+            <w:r>
+              <w:rPr>
+                <w:rStyle w:val="Hyperlink"/>
+                <w:noProof/>
+              </w:rPr>
+              <w:t>Visão Geral</w:t>
+            </w:r>
+            <w:r>
+              <w:rPr>
+                <w:noProof/>
+                <w:webHidden/>
+              </w:rPr>
+              <w:tab/>
+            </w:r>
+            <w:r>
+              <w:rPr>
+                <w:noProof/>
+                <w:webHidden/>
+              </w:rPr>
+              <w:fldChar w:fldCharType="begin"/>
+            </w:r>
+            <w:r>
+              <w:rPr>
+                <w:noProof/>
+                <w:webHidden/>
+              </w:rPr>
+              <w:instrText xml:space="preserve"> PAGEREF _Toc415074924 \h </w:instrText>
+            </w:r>
+            <w:r>
+              <w:rPr>
+                <w:noProof/>
+                <w:webHidden/>
+              </w:rPr>
+            </w:r>
+            <w:r>
+              <w:rPr>
+                <w:noProof/>
+                <w:webHidden/>
+              </w:rPr>
+              <w:fldChar w:fldCharType="separate"/>
+            </w:r>
+            <w:r>
+              <w:rPr>
+                <w:noProof/>
+                <w:webHidden/>
+              </w:rPr>
+              <w:t>8</w:t>
+            </w:r>
+            <w:r>
+              <w:rPr>
+                <w:noProof/>
+                <w:webHidden/>
+              </w:rPr>
+              <w:fldChar w:fldCharType="end"/>
+            </w:r>
+          </w:hyperlink>
+        </w:p>
+        <w:p>
+          <w:pPr>
+            <w:pStyle w:val="Sumrio2"/>
+            <w:tabs>
+              <w:tab w:val="left" w:pos="880"/>
+              <w:tab w:val="right" w:leader="dot" w:pos="8630"/>
+            </w:tabs>
+            <w:rPr>
+              <w:rFonts w:asciiTheme="minorHAnsi" w:eastAsiaTheme="minorEastAsia" w:hAnsiTheme="minorHAnsi" w:cstheme="minorBidi"/>
+              <w:noProof/>
+              <w:szCs w:val="22"/>
+              <w:lang w:val="pt-BR"/>
+            </w:rPr>
+          </w:pPr>
+          <w:hyperlink w:anchor="_Toc415074925" w:history="1">
+            <w:r>
+              <w:rPr>
+                <w:rStyle w:val="Hyperlink"/>
+                <w:noProof/>
+              </w:rPr>
+              <w:t>4.2.</w:t>
+            </w:r>
+            <w:r>
+              <w:rPr>
+                <w:rFonts w:asciiTheme="minorHAnsi" w:eastAsiaTheme="minorEastAsia" w:hAnsiTheme="minorHAnsi" w:cstheme="minorBidi"/>
+                <w:noProof/>
+                <w:szCs w:val="22"/>
+                <w:lang w:val="pt-BR"/>
+              </w:rPr>
+              <w:tab/>
+            </w:r>
+            <w:r>
+              <w:rPr>
+                <w:rStyle w:val="Hyperlink"/>
+                <w:noProof/>
+              </w:rPr>
+              <w:t>Camadas da Aplicação</w:t>
+            </w:r>
+            <w:r>
+              <w:rPr>
+                <w:noProof/>
+                <w:webHidden/>
+              </w:rPr>
+              <w:tab/>
+            </w:r>
+            <w:r>
+              <w:rPr>
+                <w:noProof/>
+                <w:webHidden/>
+              </w:rPr>
+              <w:fldChar w:fldCharType="begin"/>
+            </w:r>
+            <w:r>
+              <w:rPr>
+                <w:noProof/>
+                <w:webHidden/>
+              </w:rPr>
+              <w:instrText xml:space="preserve"> PAGEREF _Toc415074925 \h </w:instrText>
+            </w:r>
+            <w:r>
+              <w:rPr>
+                <w:noProof/>
+                <w:webHidden/>
+              </w:rPr>
+            </w:r>
+            <w:r>
+              <w:rPr>
+                <w:noProof/>
+                <w:webHidden/>
+              </w:rPr>
+              <w:fldChar w:fldCharType="separate"/>
+            </w:r>
+            <w:r>
+              <w:rPr>
+                <w:noProof/>
+                <w:webHidden/>
+              </w:rPr>
+              <w:t>9</w:t>
+            </w:r>
+            <w:r>
+              <w:rPr>
+                <w:noProof/>
+                <w:webHidden/>
+              </w:rPr>
+              <w:fldChar w:fldCharType="end"/>
+            </w:r>
+          </w:hyperlink>
+        </w:p>
+        <w:p>
+          <w:pPr>
+            <w:pStyle w:val="Sumrio2"/>
+            <w:tabs>
+              <w:tab w:val="left" w:pos="880"/>
+              <w:tab w:val="right" w:leader="dot" w:pos="8630"/>
+            </w:tabs>
+            <w:rPr>
+              <w:rFonts w:asciiTheme="minorHAnsi" w:eastAsiaTheme="minorEastAsia" w:hAnsiTheme="minorHAnsi" w:cstheme="minorBidi"/>
+              <w:noProof/>
+              <w:szCs w:val="22"/>
+              <w:lang w:val="pt-BR"/>
+            </w:rPr>
+          </w:pPr>
+          <w:hyperlink w:anchor="_Toc415074926" w:history="1">
+            <w:r>
+              <w:rPr>
+                <w:rStyle w:val="Hyperlink"/>
+                <w:noProof/>
+              </w:rPr>
+              <w:t>4.3.</w:t>
+            </w:r>
+            <w:r>
+              <w:rPr>
+                <w:rFonts w:asciiTheme="minorHAnsi" w:eastAsiaTheme="minorEastAsia" w:hAnsiTheme="minorHAnsi" w:cstheme="minorBidi"/>
+                <w:noProof/>
+                <w:szCs w:val="22"/>
+                <w:lang w:val="pt-BR"/>
+              </w:rPr>
+              <w:tab/>
+            </w:r>
+            <w:r>
+              <w:rPr>
+                <w:rStyle w:val="Hyperlink"/>
+                <w:noProof/>
+              </w:rPr>
+              <w:t>Nomenclatura da Aplicação</w:t>
+            </w:r>
+            <w:r>
+              <w:rPr>
+                <w:noProof/>
+                <w:webHidden/>
+              </w:rPr>
+              <w:tab/>
+            </w:r>
+            <w:r>
+              <w:rPr>
+                <w:noProof/>
+                <w:webHidden/>
+              </w:rPr>
+              <w:fldChar w:fldCharType="begin"/>
+            </w:r>
+            <w:r>
+              <w:rPr>
+                <w:noProof/>
+                <w:webHidden/>
+              </w:rPr>
+              <w:instrText xml:space="preserve"> PAGEREF _Toc415074926 \h </w:instrText>
+            </w:r>
+            <w:r>
+              <w:rPr>
+                <w:noProof/>
+                <w:webHidden/>
+              </w:rPr>
+            </w:r>
+            <w:r>
+              <w:rPr>
+                <w:noProof/>
+                <w:webHidden/>
+              </w:rPr>
+              <w:fldChar w:fldCharType="separate"/>
+            </w:r>
+            <w:r>
+              <w:rPr>
+                <w:noProof/>
+                <w:webHidden/>
+              </w:rPr>
+              <w:t>10</w:t>
+            </w:r>
+            <w:r>
+              <w:rPr>
+                <w:noProof/>
+                <w:webHidden/>
+              </w:rPr>
+              <w:fldChar w:fldCharType="end"/>
+            </w:r>
+          </w:hyperlink>
+        </w:p>
+        <w:p>
+          <w:pPr>
+            <w:pStyle w:val="Sumrio2"/>
+            <w:tabs>
+              <w:tab w:val="left" w:pos="880"/>
+              <w:tab w:val="right" w:leader="dot" w:pos="8630"/>
+            </w:tabs>
+            <w:rPr>
+              <w:rFonts w:asciiTheme="minorHAnsi" w:eastAsiaTheme="minorEastAsia" w:hAnsiTheme="minorHAnsi" w:cstheme="minorBidi"/>
+              <w:noProof/>
+              <w:szCs w:val="22"/>
+              <w:lang w:val="pt-BR"/>
+            </w:rPr>
+          </w:pPr>
+          <w:hyperlink w:anchor="_Toc415074927" w:history="1">
+            <w:r>
+              <w:rPr>
+                <w:rStyle w:val="Hyperlink"/>
+                <w:noProof/>
+              </w:rPr>
+              <w:t>4.4.</w:t>
+            </w:r>
+            <w:r>
+              <w:rPr>
+                <w:rFonts w:asciiTheme="minorHAnsi" w:eastAsiaTheme="minorEastAsia" w:hAnsiTheme="minorHAnsi" w:cstheme="minorBidi"/>
+                <w:noProof/>
+                <w:szCs w:val="22"/>
+                <w:lang w:val="pt-BR"/>
+              </w:rPr>
+              <w:tab/>
+            </w:r>
+            <w:r>
+              <w:rPr>
+                <w:rStyle w:val="Hyperlink"/>
+                <w:noProof/>
+              </w:rPr>
+              <w:t>Componentes e frameworks a serem construídos</w:t>
+            </w:r>
+            <w:r>
+              <w:rPr>
+                <w:noProof/>
+                <w:webHidden/>
+              </w:rPr>
+              <w:tab/>
+            </w:r>
+            <w:r>
+              <w:rPr>
+                <w:noProof/>
+                <w:webHidden/>
+              </w:rPr>
+              <w:fldChar w:fldCharType="begin"/>
+            </w:r>
+            <w:r>
+              <w:rPr>
+                <w:noProof/>
+                <w:webHidden/>
+              </w:rPr>
+              <w:instrText xml:space="preserve"> PAGEREF _Toc415074927 \h </w:instrText>
+            </w:r>
+            <w:r>
+              <w:rPr>
+                <w:noProof/>
+                <w:webHidden/>
+              </w:rPr>
+            </w:r>
+            <w:r>
+              <w:rPr>
+                <w:noProof/>
+                <w:webHidden/>
+              </w:rPr>
+              <w:fldChar w:fldCharType="separate"/>
+            </w:r>
+            <w:r>
+              <w:rPr>
+                <w:noProof/>
+                <w:webHidden/>
+              </w:rPr>
+              <w:t>10</w:t>
+            </w:r>
+            <w:r>
+              <w:rPr>
+                <w:noProof/>
+                <w:webHidden/>
+              </w:rPr>
+              <w:fldChar w:fldCharType="end"/>
+            </w:r>
+          </w:hyperlink>
+        </w:p>
+        <w:p>
+          <w:pPr>
+            <w:pStyle w:val="Sumrio2"/>
+            <w:tabs>
+              <w:tab w:val="left" w:pos="880"/>
+              <w:tab w:val="right" w:leader="dot" w:pos="8630"/>
+            </w:tabs>
+            <w:rPr>
+              <w:rFonts w:asciiTheme="minorHAnsi" w:eastAsiaTheme="minorEastAsia" w:hAnsiTheme="minorHAnsi" w:cstheme="minorBidi"/>
+              <w:noProof/>
+              <w:szCs w:val="22"/>
+              <w:lang w:val="pt-BR"/>
+            </w:rPr>
+          </w:pPr>
+          <w:hyperlink w:anchor="_Toc415074928" w:history="1">
+            <w:r>
+              <w:rPr>
+                <w:rStyle w:val="Hyperlink"/>
+                <w:noProof/>
+              </w:rPr>
+              <w:t>4.5.</w:t>
+            </w:r>
+            <w:r>
+              <w:rPr>
+                <w:rFonts w:asciiTheme="minorHAnsi" w:eastAsiaTheme="minorEastAsia" w:hAnsiTheme="minorHAnsi" w:cstheme="minorBidi"/>
+                <w:noProof/>
+                <w:szCs w:val="22"/>
+                <w:lang w:val="pt-BR"/>
+              </w:rPr>
+              <w:tab/>
+            </w:r>
+            <w:r>
+              <w:rPr>
+                <w:rStyle w:val="Hyperlink"/>
+                <w:noProof/>
+              </w:rPr>
+              <w:t>Componentes e frameworks a serem reutilizados</w:t>
+            </w:r>
+            <w:r>
+              <w:rPr>
+                <w:noProof/>
+                <w:webHidden/>
+              </w:rPr>
+              <w:tab/>
+            </w:r>
+            <w:r>
+              <w:rPr>
+                <w:noProof/>
+                <w:webHidden/>
+              </w:rPr>
+              <w:fldChar w:fldCharType="begin"/>
+            </w:r>
+            <w:r>
+              <w:rPr>
+                <w:noProof/>
+                <w:webHidden/>
+              </w:rPr>
+              <w:instrText xml:space="preserve"> PAGEREF _Toc415074928 \h </w:instrText>
+            </w:r>
+            <w:r>
+              <w:rPr>
+                <w:noProof/>
+                <w:webHidden/>
+              </w:rPr>
+            </w:r>
+            <w:r>
+              <w:rPr>
+                <w:noProof/>
+                <w:webHidden/>
+              </w:rPr>
+              <w:fldChar w:fldCharType="separate"/>
+            </w:r>
+            <w:r>
+              <w:rPr>
+                <w:noProof/>
+                <w:webHidden/>
+              </w:rPr>
+              <w:t>11</w:t>
+            </w:r>
+            <w:r>
+              <w:rPr>
+                <w:noProof/>
+                <w:webHidden/>
+              </w:rPr>
+              <w:fldChar w:fldCharType="end"/>
+            </w:r>
+          </w:hyperlink>
+        </w:p>
+        <w:p>
+          <w:pPr>
+            <w:pStyle w:val="Sumrio2"/>
+            <w:tabs>
+              <w:tab w:val="left" w:pos="880"/>
+              <w:tab w:val="right" w:leader="dot" w:pos="8630"/>
+            </w:tabs>
+            <w:rPr>
+              <w:rFonts w:asciiTheme="minorHAnsi" w:eastAsiaTheme="minorEastAsia" w:hAnsiTheme="minorHAnsi" w:cstheme="minorBidi"/>
+              <w:noProof/>
+              <w:szCs w:val="22"/>
+              <w:lang w:val="pt-BR"/>
+            </w:rPr>
+          </w:pPr>
+          <w:hyperlink w:anchor="_Toc415074929" w:history="1">
+            <w:r>
+              <w:rPr>
+                <w:rStyle w:val="Hyperlink"/>
+                <w:noProof/>
+              </w:rPr>
+              <w:t>4.6.</w:t>
+            </w:r>
+            <w:r>
+              <w:rPr>
+                <w:rFonts w:asciiTheme="minorHAnsi" w:eastAsiaTheme="minorEastAsia" w:hAnsiTheme="minorHAnsi" w:cstheme="minorBidi"/>
+                <w:noProof/>
+                <w:szCs w:val="22"/>
+                <w:lang w:val="pt-BR"/>
+              </w:rPr>
+              <w:tab/>
+            </w:r>
+            <w:r>
+              <w:rPr>
+                <w:rStyle w:val="Hyperlink"/>
+                <w:noProof/>
+              </w:rPr>
+              <w:t>Tratamento de Erros e Exceções</w:t>
+            </w:r>
+            <w:r>
+              <w:rPr>
+                <w:noProof/>
+                <w:webHidden/>
+              </w:rPr>
+              <w:tab/>
+            </w:r>
+            <w:r>
+              <w:rPr>
+                <w:noProof/>
+                <w:webHidden/>
+              </w:rPr>
+              <w:fldChar w:fldCharType="begin"/>
+            </w:r>
+            <w:r>
+              <w:rPr>
+                <w:noProof/>
+                <w:webHidden/>
+              </w:rPr>
+              <w:instrText xml:space="preserve"> PAGEREF _Toc415074929 \h </w:instrText>
+            </w:r>
+            <w:r>
+              <w:rPr>
+                <w:noProof/>
+                <w:webHidden/>
+              </w:rPr>
+            </w:r>
+            <w:r>
+              <w:rPr>
+                <w:noProof/>
+                <w:webHidden/>
+              </w:rPr>
+              <w:fldChar w:fldCharType="separate"/>
+            </w:r>
+            <w:r>
+              <w:rPr>
+                <w:noProof/>
+                <w:webHidden/>
+              </w:rPr>
+              <w:t>11</w:t>
+            </w:r>
+            <w:r>
+              <w:rPr>
+                <w:noProof/>
+                <w:webHidden/>
+              </w:rPr>
+              <w:fldChar w:fldCharType="end"/>
+            </w:r>
+          </w:hyperlink>
+        </w:p>
+        <w:p>
+          <w:pPr>
+            <w:pStyle w:val="Sumrio1"/>
+            <w:tabs>
+              <w:tab w:val="left" w:pos="440"/>
+              <w:tab w:val="right" w:leader="dot" w:pos="8630"/>
+            </w:tabs>
+            <w:rPr>
+              <w:rFonts w:asciiTheme="minorHAnsi" w:eastAsiaTheme="minorEastAsia" w:hAnsiTheme="minorHAnsi" w:cstheme="minorBidi"/>
+              <w:noProof/>
+              <w:szCs w:val="22"/>
+              <w:lang w:val="pt-BR"/>
+            </w:rPr>
+          </w:pPr>
+          <w:hyperlink w:anchor="_Toc415074930" w:history="1">
+            <w:r>
+              <w:rPr>
+                <w:rStyle w:val="Hyperlink"/>
+                <w:noProof/>
+              </w:rPr>
+              <w:t>5.</w:t>
+            </w:r>
+            <w:r>
+              <w:rPr>
+                <w:rFonts w:asciiTheme="minorHAnsi" w:eastAsiaTheme="minorEastAsia" w:hAnsiTheme="minorHAnsi" w:cstheme="minorBidi"/>
+                <w:noProof/>
+                <w:szCs w:val="22"/>
+                <w:lang w:val="pt-BR"/>
+              </w:rPr>
+              <w:tab/>
+            </w:r>
+            <w:r>
+              <w:rPr>
+                <w:rStyle w:val="Hyperlink"/>
+                <w:noProof/>
+              </w:rPr>
+              <w:t>Visão de Segurança</w:t>
+            </w:r>
+            <w:r>
+              <w:rPr>
+                <w:noProof/>
+                <w:webHidden/>
+              </w:rPr>
+              <w:tab/>
+            </w:r>
+            <w:r>
+              <w:rPr>
+                <w:noProof/>
+                <w:webHidden/>
+              </w:rPr>
+              <w:fldChar w:fldCharType="begin"/>
+            </w:r>
+            <w:r>
+              <w:rPr>
+                <w:noProof/>
+                <w:webHidden/>
+              </w:rPr>
+              <w:instrText xml:space="preserve"> PAGEREF _Toc415074930 \h </w:instrText>
+            </w:r>
+            <w:r>
+              <w:rPr>
+                <w:noProof/>
+                <w:webHidden/>
+              </w:rPr>
+            </w:r>
+            <w:r>
+              <w:rPr>
+                <w:noProof/>
+                <w:webHidden/>
+              </w:rPr>
+              <w:fldChar w:fldCharType="separate"/>
+            </w:r>
+            <w:r>
+              <w:rPr>
+                <w:noProof/>
+                <w:webHidden/>
+              </w:rPr>
+              <w:t>11</w:t>
+            </w:r>
+            <w:r>
+              <w:rPr>
+                <w:noProof/>
+                <w:webHidden/>
+              </w:rPr>
+              <w:fldChar w:fldCharType="end"/>
+            </w:r>
+          </w:hyperlink>
+        </w:p>
+        <w:p>
+          <w:pPr>
+            <w:pStyle w:val="Sumrio1"/>
+            <w:tabs>
+              <w:tab w:val="left" w:pos="440"/>
+              <w:tab w:val="right" w:leader="dot" w:pos="8630"/>
+            </w:tabs>
+            <w:rPr>
+              <w:rFonts w:asciiTheme="minorHAnsi" w:eastAsiaTheme="minorEastAsia" w:hAnsiTheme="minorHAnsi" w:cstheme="minorBidi"/>
+              <w:noProof/>
+              <w:szCs w:val="22"/>
+              <w:lang w:val="pt-BR"/>
+            </w:rPr>
+          </w:pPr>
+          <w:hyperlink w:anchor="_Toc415074931" w:history="1">
+            <w:r>
+              <w:rPr>
+                <w:rStyle w:val="Hyperlink"/>
+                <w:noProof/>
+              </w:rPr>
+              <w:t>6.</w:t>
+            </w:r>
+            <w:r>
+              <w:rPr>
+                <w:rFonts w:asciiTheme="minorHAnsi" w:eastAsiaTheme="minorEastAsia" w:hAnsiTheme="minorHAnsi" w:cstheme="minorBidi"/>
+                <w:noProof/>
+                <w:szCs w:val="22"/>
+                <w:lang w:val="pt-BR"/>
+              </w:rPr>
+              <w:tab/>
+            </w:r>
+            <w:r>
+              <w:rPr>
+                <w:rStyle w:val="Hyperlink"/>
+                <w:noProof/>
+              </w:rPr>
+              <w:t>Visão de Implantação</w:t>
+            </w:r>
+            <w:r>
+              <w:rPr>
+                <w:noProof/>
+                <w:webHidden/>
+              </w:rPr>
+              <w:tab/>
+            </w:r>
+            <w:r>
+              <w:rPr>
+                <w:noProof/>
+                <w:webHidden/>
+              </w:rPr>
+              <w:fldChar w:fldCharType="begin"/>
+            </w:r>
+            <w:r>
+              <w:rPr>
+                <w:noProof/>
+                <w:webHidden/>
+              </w:rPr>
+              <w:instrText xml:space="preserve"> PAGEREF _Toc415074931 \h </w:instrText>
+            </w:r>
+            <w:r>
+              <w:rPr>
+                <w:noProof/>
+                <w:webHidden/>
+              </w:rPr>
+            </w:r>
+            <w:r>
+              <w:rPr>
+                <w:noProof/>
+                <w:webHidden/>
+              </w:rPr>
+              <w:fldChar w:fldCharType="separate"/>
+            </w:r>
+            <w:r>
+              <w:rPr>
+                <w:noProof/>
+                <w:webHidden/>
+              </w:rPr>
+              <w:t>12</w:t>
+            </w:r>
+            <w:r>
+              <w:rPr>
+                <w:noProof/>
+                <w:webHidden/>
+              </w:rPr>
+              <w:fldChar w:fldCharType="end"/>
+            </w:r>
+          </w:hyperlink>
+        </w:p>
+        <w:p>
+          <w:pPr>
+            <w:pStyle w:val="Sumrio2"/>
+            <w:tabs>
+              <w:tab w:val="left" w:pos="880"/>
+              <w:tab w:val="right" w:leader="dot" w:pos="8630"/>
+            </w:tabs>
+            <w:rPr>
+              <w:rFonts w:asciiTheme="minorHAnsi" w:eastAsiaTheme="minorEastAsia" w:hAnsiTheme="minorHAnsi" w:cstheme="minorBidi"/>
+              <w:noProof/>
+              <w:szCs w:val="22"/>
+              <w:lang w:val="pt-BR"/>
+            </w:rPr>
+          </w:pPr>
+          <w:hyperlink w:anchor="_Toc415074932" w:history="1">
+            <w:r>
+              <w:rPr>
+                <w:rStyle w:val="Hyperlink"/>
+                <w:noProof/>
+              </w:rPr>
+              <w:t>6.1.</w:t>
+            </w:r>
+            <w:r>
+              <w:rPr>
+                <w:rFonts w:asciiTheme="minorHAnsi" w:eastAsiaTheme="minorEastAsia" w:hAnsiTheme="minorHAnsi" w:cstheme="minorBidi"/>
+                <w:noProof/>
+                <w:szCs w:val="22"/>
+                <w:lang w:val="pt-BR"/>
+              </w:rPr>
+              <w:tab/>
+            </w:r>
+            <w:r>
+              <w:rPr>
+                <w:rStyle w:val="Hyperlink"/>
+                <w:noProof/>
+              </w:rPr>
+              <w:t>Servidor de Aplicações</w:t>
+            </w:r>
+            <w:r>
+              <w:rPr>
+                <w:noProof/>
+                <w:webHidden/>
+              </w:rPr>
+              <w:tab/>
+            </w:r>
+            <w:r>
+              <w:rPr>
+                <w:noProof/>
+                <w:webHidden/>
+              </w:rPr>
+              <w:fldChar w:fldCharType="begin"/>
+            </w:r>
+            <w:r>
+              <w:rPr>
+                <w:noProof/>
+                <w:webHidden/>
+              </w:rPr>
+              <w:instrText xml:space="preserve"> PAGEREF _Toc415074932 \h </w:instrText>
+            </w:r>
+            <w:r>
+              <w:rPr>
+                <w:noProof/>
+                <w:webHidden/>
+              </w:rPr>
+            </w:r>
+            <w:r>
+              <w:rPr>
+                <w:noProof/>
+                <w:webHidden/>
+              </w:rPr>
+              <w:fldChar w:fldCharType="separate"/>
+            </w:r>
+            <w:r>
+              <w:rPr>
+                <w:noProof/>
+                <w:webHidden/>
+              </w:rPr>
+              <w:t>12</w:t>
+            </w:r>
+            <w:r>
+              <w:rPr>
+                <w:noProof/>
+                <w:webHidden/>
+              </w:rPr>
+              <w:fldChar w:fldCharType="end"/>
+            </w:r>
+          </w:hyperlink>
+        </w:p>
+        <w:p>
+          <w:pPr>
+            <w:pStyle w:val="Sumrio2"/>
+            <w:tabs>
+              <w:tab w:val="left" w:pos="880"/>
+              <w:tab w:val="right" w:leader="dot" w:pos="8630"/>
+            </w:tabs>
+            <w:rPr>
+              <w:rFonts w:asciiTheme="minorHAnsi" w:eastAsiaTheme="minorEastAsia" w:hAnsiTheme="minorHAnsi" w:cstheme="minorBidi"/>
+              <w:noProof/>
+              <w:szCs w:val="22"/>
+              <w:lang w:val="pt-BR"/>
+            </w:rPr>
+          </w:pPr>
+          <w:hyperlink w:anchor="_Toc415074933" w:history="1">
+            <w:r>
+              <w:rPr>
+                <w:rStyle w:val="Hyperlink"/>
+                <w:noProof/>
+              </w:rPr>
+              <w:t>6.2.</w:t>
+            </w:r>
+            <w:r>
+              <w:rPr>
+                <w:rFonts w:asciiTheme="minorHAnsi" w:eastAsiaTheme="minorEastAsia" w:hAnsiTheme="minorHAnsi" w:cstheme="minorBidi"/>
+                <w:noProof/>
+                <w:szCs w:val="22"/>
+                <w:lang w:val="pt-BR"/>
+              </w:rPr>
+              <w:tab/>
+            </w:r>
+            <w:r>
+              <w:rPr>
+                <w:rStyle w:val="Hyperlink"/>
+                <w:noProof/>
+              </w:rPr>
+              <w:t>Servidor de Banco de Dados</w:t>
+            </w:r>
+            <w:r>
+              <w:rPr>
+                <w:noProof/>
+                <w:webHidden/>
+              </w:rPr>
+              <w:tab/>
+            </w:r>
+            <w:r>
+              <w:rPr>
+                <w:noProof/>
+                <w:webHidden/>
+              </w:rPr>
+              <w:fldChar w:fldCharType="begin"/>
+            </w:r>
+            <w:r>
+              <w:rPr>
+                <w:noProof/>
+                <w:webHidden/>
+              </w:rPr>
+              <w:instrText xml:space="preserve"> PAGEREF _Toc415074933 \h </w:instrText>
+            </w:r>
+            <w:r>
+              <w:rPr>
+                <w:noProof/>
+                <w:webHidden/>
+              </w:rPr>
+            </w:r>
+            <w:r>
+              <w:rPr>
+                <w:noProof/>
+                <w:webHidden/>
+              </w:rPr>
+              <w:fldChar w:fldCharType="separate"/>
+            </w:r>
+            <w:r>
+              <w:rPr>
+                <w:noProof/>
+                <w:webHidden/>
+              </w:rPr>
+              <w:t>12</w:t>
+            </w:r>
+            <w:r>
+              <w:rPr>
+                <w:noProof/>
+                <w:webHidden/>
+              </w:rPr>
+              <w:fldChar w:fldCharType="end"/>
+            </w:r>
+          </w:hyperlink>
+        </w:p>
+        <w:p>
+          <w:pPr>
+            <w:pStyle w:val="Sumrio1"/>
+            <w:tabs>
+              <w:tab w:val="left" w:pos="440"/>
+              <w:tab w:val="right" w:leader="dot" w:pos="8630"/>
+            </w:tabs>
+            <w:rPr>
+              <w:rFonts w:asciiTheme="minorHAnsi" w:eastAsiaTheme="minorEastAsia" w:hAnsiTheme="minorHAnsi" w:cstheme="minorBidi"/>
+              <w:noProof/>
+              <w:szCs w:val="22"/>
+              <w:lang w:val="pt-BR"/>
+            </w:rPr>
+          </w:pPr>
+          <w:hyperlink w:anchor="_Toc415074934" w:history="1">
+            <w:r>
+              <w:rPr>
+                <w:rStyle w:val="Hyperlink"/>
+                <w:noProof/>
+              </w:rPr>
+              <w:t>7.</w:t>
+            </w:r>
+            <w:r>
+              <w:rPr>
+                <w:rFonts w:asciiTheme="minorHAnsi" w:eastAsiaTheme="minorEastAsia" w:hAnsiTheme="minorHAnsi" w:cstheme="minorBidi"/>
+                <w:noProof/>
+                <w:szCs w:val="22"/>
+                <w:lang w:val="pt-BR"/>
+              </w:rPr>
+              <w:tab/>
+            </w:r>
+            <w:r>
+              <w:rPr>
+                <w:rStyle w:val="Hyperlink"/>
+                <w:noProof/>
+              </w:rPr>
+              <w:t>Tamanho e Desempenho</w:t>
+            </w:r>
+            <w:r>
+              <w:rPr>
+                <w:noProof/>
+                <w:webHidden/>
+              </w:rPr>
+              <w:tab/>
+            </w:r>
+            <w:r>
+              <w:rPr>
+                <w:noProof/>
+                <w:webHidden/>
+              </w:rPr>
+              <w:fldChar w:fldCharType="begin"/>
+            </w:r>
+            <w:r>
+              <w:rPr>
+                <w:noProof/>
+                <w:webHidden/>
+              </w:rPr>
+              <w:instrText xml:space="preserve"> PAGEREF _Toc415074934 \h </w:instrText>
+            </w:r>
+            <w:r>
+              <w:rPr>
+                <w:noProof/>
+                <w:webHidden/>
+              </w:rPr>
+            </w:r>
+            <w:r>
+              <w:rPr>
+                <w:noProof/>
+                <w:webHidden/>
+              </w:rPr>
+              <w:fldChar w:fldCharType="separate"/>
+            </w:r>
+            <w:r>
+              <w:rPr>
+                <w:noProof/>
+                <w:webHidden/>
+              </w:rPr>
+              <w:t>13</w:t>
+            </w:r>
+            <w:r>
+              <w:rPr>
+                <w:noProof/>
+                <w:webHidden/>
+              </w:rPr>
+              <w:fldChar w:fldCharType="end"/>
+            </w:r>
+          </w:hyperlink>
+        </w:p>
+        <w:p>
+          <w:r>
+            <w:rPr>
+              <w:b/>
+              <w:bCs/>
+            </w:rPr>
+            <w:fldChar w:fldCharType="end"/>
+          </w:r>
+        </w:p>
+      </w:sdtContent>
+    </w:sdt>
     <w:p>
       <w:pPr>
         <w:pStyle w:val="Cabealho"/>
@@ -743,7 +2620,7 @@
           <w:tab w:val="clear" w:pos="4320"/>
           <w:tab w:val="clear" w:pos="8640"/>
         </w:tabs>
-        <w:jc w:val="center"/>
+        <w:jc w:val="left"/>
         <w:rPr>
           <w:b/>
           <w:kern w:val="1"/>
@@ -751,7 +2628,6 @@
         </w:rPr>
       </w:pPr>
       <w:r>
-        <w:lastRenderedPageBreak/>
         <w:br w:type="page"/>
       </w:r>
     </w:p>
@@ -768,7 +2644,8 @@
           <w:szCs w:val="24"/>
         </w:rPr>
       </w:pPr>
-      <w:bookmarkStart w:id="0" w:name="_Toc287686977"/>
+      <w:bookmarkStart w:id="1" w:name="_Toc287686977"/>
+      <w:bookmarkStart w:id="2" w:name="_Toc415074915"/>
       <w:r>
         <w:rPr>
           <w:szCs w:val="24"/>
@@ -776,7 +2653,8 @@
         <w:lastRenderedPageBreak/>
         <w:t>Introdução</w:t>
       </w:r>
-      <w:bookmarkEnd w:id="0"/>
+      <w:bookmarkEnd w:id="1"/>
+      <w:bookmarkEnd w:id="2"/>
     </w:p>
     <w:p>
       <w:pPr>
@@ -800,14 +2678,16 @@
           <w:sz w:val="28"/>
         </w:rPr>
       </w:pPr>
-      <w:bookmarkStart w:id="1" w:name="_Toc287686978"/>
+      <w:bookmarkStart w:id="3" w:name="_Toc287686978"/>
+      <w:bookmarkStart w:id="4" w:name="_Toc415074916"/>
       <w:r>
         <w:rPr>
           <w:sz w:val="28"/>
         </w:rPr>
         <w:t>Objetivo do Documento</w:t>
       </w:r>
-      <w:bookmarkEnd w:id="1"/>
+      <w:bookmarkEnd w:id="3"/>
+      <w:bookmarkEnd w:id="4"/>
     </w:p>
     <w:p>
       <w:pPr>
@@ -899,14 +2779,16 @@
           <w:sz w:val="28"/>
         </w:rPr>
       </w:pPr>
-      <w:bookmarkStart w:id="2" w:name="_Toc287686979"/>
+      <w:bookmarkStart w:id="5" w:name="_Toc287686979"/>
+      <w:bookmarkStart w:id="6" w:name="_Toc415074917"/>
       <w:r>
         <w:rPr>
           <w:sz w:val="28"/>
         </w:rPr>
         <w:t>Escopo</w:t>
       </w:r>
-      <w:bookmarkEnd w:id="2"/>
+      <w:bookmarkEnd w:id="5"/>
+      <w:bookmarkEnd w:id="6"/>
     </w:p>
     <w:p>
       <w:pPr>
@@ -953,14 +2835,16 @@
           <w:sz w:val="28"/>
         </w:rPr>
       </w:pPr>
-      <w:bookmarkStart w:id="3" w:name="_Toc287686980"/>
+      <w:bookmarkStart w:id="7" w:name="_Toc287686980"/>
+      <w:bookmarkStart w:id="8" w:name="_Toc415074918"/>
       <w:r>
         <w:rPr>
           <w:sz w:val="28"/>
         </w:rPr>
         <w:t>Siglas, Abreviações e Acrônimos</w:t>
       </w:r>
-      <w:bookmarkEnd w:id="3"/>
+      <w:bookmarkEnd w:id="7"/>
+      <w:bookmarkEnd w:id="8"/>
     </w:p>
     <w:p>
       <w:pPr>
@@ -1149,7 +3033,8 @@
           <w:sz w:val="28"/>
         </w:rPr>
       </w:pPr>
-      <w:bookmarkStart w:id="4" w:name="_Toc287686981"/>
+      <w:bookmarkStart w:id="9" w:name="_Toc287686981"/>
+      <w:bookmarkStart w:id="10" w:name="_Toc415074919"/>
       <w:r>
         <w:rPr>
           <w:sz w:val="28"/>
@@ -1157,7 +3042,8 @@
         <w:lastRenderedPageBreak/>
         <w:t>Referências</w:t>
       </w:r>
-      <w:bookmarkEnd w:id="4"/>
+      <w:bookmarkEnd w:id="9"/>
+      <w:bookmarkEnd w:id="10"/>
     </w:p>
     <w:p>
       <w:pPr>
@@ -1170,7 +3056,7 @@
           <w:lang w:val="pt-BR"/>
         </w:rPr>
       </w:pPr>
-      <w:hyperlink r:id="rId10" w:history="1">
+      <w:hyperlink r:id="rId11" w:history="1">
         <w:r>
           <w:rPr>
             <w:rStyle w:val="Hyperlink"/>
@@ -1198,7 +3084,7 @@
           <w:lang w:val="pt-BR"/>
         </w:rPr>
       </w:pPr>
-      <w:hyperlink r:id="rId11" w:history="1">
+      <w:hyperlink r:id="rId12" w:history="1">
         <w:r>
           <w:rPr>
             <w:rStyle w:val="Hyperlink"/>
@@ -1258,7 +3144,7 @@
           <w:lang w:val="pt-BR"/>
         </w:rPr>
       </w:pPr>
-      <w:hyperlink r:id="rId12" w:history="1">
+      <w:hyperlink r:id="rId13" w:history="1">
         <w:r>
           <w:rPr>
             <w:rStyle w:val="Hyperlink"/>
@@ -1300,7 +3186,7 @@
           <w:lang w:val="pt-BR"/>
         </w:rPr>
       </w:pPr>
-      <w:hyperlink r:id="rId13" w:history="1">
+      <w:hyperlink r:id="rId14" w:history="1">
         <w:r>
           <w:rPr>
             <w:rStyle w:val="Hyperlink"/>
@@ -1342,7 +3228,7 @@
           <w:lang w:val="pt-BR"/>
         </w:rPr>
       </w:pPr>
-      <w:hyperlink r:id="rId14" w:history="1">
+      <w:hyperlink r:id="rId15" w:history="1">
         <w:r>
           <w:rPr>
             <w:rStyle w:val="Hyperlink"/>
@@ -1384,7 +3270,7 @@
           <w:lang w:val="pt-BR"/>
         </w:rPr>
       </w:pPr>
-      <w:hyperlink r:id="rId15" w:history="1">
+      <w:hyperlink r:id="rId16" w:history="1">
         <w:r>
           <w:rPr>
             <w:rStyle w:val="Hyperlink"/>
@@ -1416,6 +3302,7 @@
           <w:numId w:val="2"/>
         </w:numPr>
         <w:ind w:left="283" w:hanging="283"/>
+        <w:jc w:val="left"/>
         <w:rPr>
           <w:lang w:val="pt-BR"/>
         </w:rPr>
@@ -1470,15 +3357,24 @@
           <w:numId w:val="2"/>
         </w:numPr>
         <w:ind w:left="283" w:hanging="283"/>
-        <w:rPr>
-          <w:lang w:val="pt-BR"/>
-        </w:rPr>
-      </w:pPr>
-      <w:r>
-        <w:rPr>
-          <w:lang w:val="pt-BR"/>
-        </w:rPr>
-        <w:t>VisaoDasNecessidades.docx</w:t>
+        <w:jc w:val="left"/>
+        <w:rPr>
+          <w:lang w:val="pt-BR"/>
+        </w:rPr>
+      </w:pPr>
+      <w:proofErr w:type="gramStart"/>
+      <w:r>
+        <w:rPr>
+          <w:lang w:val="pt-BR"/>
+        </w:rPr>
+        <w:t>VisaoDasNecessidades</w:t>
+      </w:r>
+      <w:proofErr w:type="gramEnd"/>
+      <w:r>
+        <w:rPr>
+          <w:lang w:val="pt-BR"/>
+        </w:rPr>
+        <w:t>.docx</w:t>
       </w:r>
       <w:r>
         <w:rPr>
@@ -1509,6 +3405,31 @@
           <w:lang w:val="pt-BR"/>
         </w:rPr>
         <w:t xml:space="preserve"> em </w:t>
+      </w:r>
+      <w:r>
+        <w:rPr>
+          <w:lang w:val="pt-BR"/>
+        </w:rPr>
+        <w:t>https://github.com/sergioprates/guiadoapostador/tree/master/Documentacao/Analise</w:t>
+      </w:r>
+    </w:p>
+    <w:p>
+      <w:pPr>
+        <w:numPr>
+          <w:ilvl w:val="0"/>
+          <w:numId w:val="2"/>
+        </w:numPr>
+        <w:ind w:left="283" w:hanging="283"/>
+        <w:jc w:val="left"/>
+        <w:rPr>
+          <w:lang w:val="pt-BR"/>
+        </w:rPr>
+      </w:pPr>
+      <w:r>
+        <w:rPr>
+          <w:lang w:val="pt-BR"/>
+        </w:rPr>
+        <w:t xml:space="preserve">MockupsGuiaApostador.zip em </w:t>
       </w:r>
       <w:r>
         <w:rPr>
@@ -1577,7 +3498,8 @@
           <w:szCs w:val="24"/>
         </w:rPr>
       </w:pPr>
-      <w:bookmarkStart w:id="5" w:name="_Toc287686982"/>
+      <w:bookmarkStart w:id="11" w:name="_Toc287686982"/>
+      <w:bookmarkStart w:id="12" w:name="_Toc415074920"/>
       <w:r>
         <w:rPr>
           <w:szCs w:val="24"/>
@@ -1585,7 +3507,8 @@
         <w:lastRenderedPageBreak/>
         <w:t>Metas e Restrições da Arquitetura</w:t>
       </w:r>
-      <w:bookmarkEnd w:id="5"/>
+      <w:bookmarkEnd w:id="11"/>
+      <w:bookmarkEnd w:id="12"/>
       <w:r>
         <w:rPr>
           <w:szCs w:val="24"/>
@@ -2142,8 +4065,6 @@
         </w:rPr>
         <w:t xml:space="preserve"> </w:t>
       </w:r>
-    </w:p>
-    <w:p>
       <w:r>
         <w:br w:type="page"/>
       </w:r>
@@ -2161,7 +4082,8 @@
           <w:szCs w:val="24"/>
         </w:rPr>
       </w:pPr>
-      <w:bookmarkStart w:id="6" w:name="_Toc287686983"/>
+      <w:bookmarkStart w:id="13" w:name="_Toc287686983"/>
+      <w:bookmarkStart w:id="14" w:name="_Toc415074921"/>
       <w:r>
         <w:rPr>
           <w:szCs w:val="24"/>
@@ -2169,19 +4091,31 @@
         <w:lastRenderedPageBreak/>
         <w:t>Visão de Casos de Uso</w:t>
       </w:r>
-      <w:bookmarkEnd w:id="6"/>
+      <w:bookmarkEnd w:id="13"/>
+      <w:bookmarkEnd w:id="14"/>
     </w:p>
     <w:p>
       <w:pPr>
         <w:pStyle w:val="Corpodetexto"/>
-      </w:pPr>
-      <w:r>
-        <w:t>[Esta seção lista os casos de uso ou cenários do modelo de casos de uso se eles representam uma funcionalidade central e significativa do sistema final ou se têm uma ampla cobertura de arquitetura, ou seja, se experimentam muitos elementos arquiteturais ou se enfatizam ou ilustram um determinado ponto frágil da arquitetura. Exemplos: Um caso de uso que requer a transmissão de imagens, um caso de uso que requer a integração com outra aplicação.]</w:t>
+        <w:rPr>
+          <w:color w:val="auto"/>
+        </w:rPr>
+      </w:pPr>
+      <w:r>
+        <w:rPr>
+          <w:color w:val="auto"/>
+        </w:rPr>
+        <w:t xml:space="preserve">Ações do Apostador: O caso de uso abaixo mostra de uma forma geral as funcionalidades do sistema na visão do usuário/apostador. </w:t>
       </w:r>
     </w:p>
     <w:p>
       <w:pPr>
         <w:pStyle w:val="Corpodetexto"/>
+      </w:pPr>
+    </w:p>
+    <w:p>
+      <w:pPr>
+        <w:pStyle w:val="Corpodetexto"/>
         <w:rPr>
           <w:noProof/>
           <w:lang w:val="pt-BR"/>
@@ -2193,18 +4127,10 @@
           <w:lang w:val="pt-BR"/>
         </w:rPr>
         <w:drawing>
-          <wp:anchor distT="0" distB="0" distL="114300" distR="114300" simplePos="0" relativeHeight="251659264" behindDoc="0" locked="0" layoutInCell="1" allowOverlap="1" wp14:anchorId="1BE771A1" wp14:editId="18FF00E3">
-            <wp:simplePos x="0" y="0"/>
-            <wp:positionH relativeFrom="column">
-              <wp:posOffset>3067050</wp:posOffset>
-            </wp:positionH>
-            <wp:positionV relativeFrom="paragraph">
-              <wp:posOffset>259715</wp:posOffset>
-            </wp:positionV>
-            <wp:extent cx="2105025" cy="1114425"/>
-            <wp:effectExtent l="19050" t="0" r="9525" b="0"/>
-            <wp:wrapSquare wrapText="bothSides"/>
-            <wp:docPr id="4" name="Imagem 1"/>
+          <wp:inline distT="0" distB="0" distL="0" distR="0" wp14:anchorId="5C9886A5" wp14:editId="581B1BBE">
+            <wp:extent cx="4200525" cy="3333750"/>
+            <wp:effectExtent l="0" t="0" r="9525" b="0"/>
+            <wp:docPr id="1" name="Imagem 1"/>
             <wp:cNvGraphicFramePr>
               <a:graphicFrameLocks xmlns:a="http://schemas.openxmlformats.org/drawingml/2006/main" noChangeAspect="1"/>
             </wp:cNvGraphicFramePr>
@@ -2212,164 +4138,23 @@
               <a:graphicData uri="http://schemas.openxmlformats.org/drawingml/2006/picture">
                 <pic:pic xmlns:pic="http://schemas.openxmlformats.org/drawingml/2006/picture">
                   <pic:nvPicPr>
-                    <pic:cNvPr id="0" name="Picture 1"/>
-                    <pic:cNvPicPr>
-                      <a:picLocks noChangeAspect="1" noChangeArrowheads="1"/>
-                    </pic:cNvPicPr>
+                    <pic:cNvPr id="0" name=""/>
+                    <pic:cNvPicPr/>
                   </pic:nvPicPr>
                   <pic:blipFill>
-                    <a:blip r:embed="rId16"/>
-                    <a:srcRect l="27019" t="7143" r="11421" b="61905"/>
+                    <a:blip r:embed="rId17"/>
                     <a:stretch>
                       <a:fillRect/>
                     </a:stretch>
                   </pic:blipFill>
-                  <pic:spPr bwMode="auto">
+                  <pic:spPr>
                     <a:xfrm>
                       <a:off x="0" y="0"/>
-                      <a:ext cx="2105025" cy="1114425"/>
+                      <a:ext cx="4200525" cy="3333750"/>
                     </a:xfrm>
                     <a:prstGeom prst="rect">
                       <a:avLst/>
                     </a:prstGeom>
-                    <a:noFill/>
-                    <a:ln w="9525">
-                      <a:noFill/>
-                      <a:miter lim="800000"/>
-                      <a:headEnd/>
-                      <a:tailEnd/>
-                    </a:ln>
-                  </pic:spPr>
-                </pic:pic>
-              </a:graphicData>
-            </a:graphic>
-          </wp:anchor>
-        </w:drawing>
-      </w:r>
-      <w:r>
-        <w:rPr>
-          <w:noProof/>
-          <w:lang w:val="pt-BR" w:eastAsia="en-US"/>
-        </w:rPr>
-        <w:pict>
-          <v:shapetype id="_x0000_t202" coordsize="21600,21600" o:spt="202" path="m,l,21600r21600,l21600,xe">
-            <v:stroke joinstyle="miter"/>
-            <v:path gradientshapeok="t" o:connecttype="rect"/>
-          </v:shapetype>
-          <v:shape id="_x0000_s1028" type="#_x0000_t202" style="position:absolute;left:0;text-align:left;margin-left:327.25pt;margin-top:85.7pt;width:99.5pt;height:54.75pt;z-index:251661312;mso-position-horizontal-relative:text;mso-position-vertical-relative:text;mso-width-relative:margin;mso-height-relative:margin" stroked="f">
-            <v:textbox>
-              <w:txbxContent>
-                <w:p>
-                  <w:pPr>
-                    <w:rPr>
-                      <w:b/>
-                      <w:sz w:val="18"/>
-                      <w:szCs w:val="18"/>
-                      <w:lang w:val="pt-BR"/>
-                    </w:rPr>
-                  </w:pPr>
-                  <w:r>
-                    <w:rPr>
-                      <w:b/>
-                      <w:sz w:val="18"/>
-                      <w:szCs w:val="18"/>
-                      <w:lang w:val="pt-BR"/>
-                    </w:rPr>
-                    <w:t>Gerar Sorteio</w:t>
-                  </w:r>
-                </w:p>
-                <w:p>
-                  <w:pPr>
-                    <w:rPr>
-                      <w:b/>
-                      <w:sz w:val="18"/>
-                      <w:szCs w:val="18"/>
-                      <w:lang w:val="pt-BR"/>
-                    </w:rPr>
-                  </w:pPr>
-                  <w:r>
-                    <w:rPr>
-                      <w:b/>
-                      <w:sz w:val="18"/>
-                      <w:szCs w:val="18"/>
-                      <w:lang w:val="pt-BR"/>
-                    </w:rPr>
-                    <w:t xml:space="preserve"> &lt;&lt;include&gt;&gt;</w:t>
-                  </w:r>
-                </w:p>
-              </w:txbxContent>
-            </v:textbox>
-          </v:shape>
-        </w:pict>
-      </w:r>
-      <w:r>
-        <w:rPr>
-          <w:noProof/>
-          <w:lang w:val="pt-BR"/>
-        </w:rPr>
-        <w:pict>
-          <v:shapetype id="_x0000_t32" coordsize="21600,21600" o:spt="32" o:oned="t" path="m,l21600,21600e" filled="f">
-            <v:path arrowok="t" fillok="f" o:connecttype="none"/>
-            <o:lock v:ext="edit" shapetype="t"/>
-          </v:shapetype>
-          <v:shape id="_x0000_s1029" type="#_x0000_t32" style="position:absolute;left:0;text-align:left;margin-left:228.75pt;margin-top:101.45pt;width:104.25pt;height:80.25pt;flip:y;z-index:251662336;mso-position-horizontal-relative:text;mso-position-vertical-relative:text" o:connectortype="straight">
-            <v:stroke dashstyle="dash" endarrow="open"/>
-          </v:shape>
-        </w:pict>
-      </w:r>
-      <w:r>
-        <w:rPr>
-          <w:noProof/>
-          <w:lang w:val="pt-BR"/>
-        </w:rPr>
-        <w:pict>
-          <v:shape id="_x0000_s1026" type="#_x0000_t32" style="position:absolute;left:0;text-align:left;margin-left:85.5pt;margin-top:102.95pt;width:160.5pt;height:14.25pt;flip:x;z-index:251659264;mso-position-horizontal-relative:text;mso-position-vertical-relative:text" o:connectortype="straight"/>
-        </w:pict>
-      </w:r>
-      <w:r>
-        <w:rPr>
-          <w:noProof/>
-          <w:lang w:val="pt-BR"/>
-        </w:rPr>
-        <w:drawing>
-          <wp:inline distT="0" distB="0" distL="0" distR="0">
-            <wp:extent cx="3419475" cy="3600450"/>
-            <wp:effectExtent l="19050" t="0" r="9525" b="0"/>
-            <wp:docPr id="3" name="Imagem 1"/>
-            <wp:cNvGraphicFramePr>
-              <a:graphicFrameLocks xmlns:a="http://schemas.openxmlformats.org/drawingml/2006/main" noChangeAspect="1"/>
-            </wp:cNvGraphicFramePr>
-            <a:graphic xmlns:a="http://schemas.openxmlformats.org/drawingml/2006/main">
-              <a:graphicData uri="http://schemas.openxmlformats.org/drawingml/2006/picture">
-                <pic:pic xmlns:pic="http://schemas.openxmlformats.org/drawingml/2006/picture">
-                  <pic:nvPicPr>
-                    <pic:cNvPr id="0" name="Picture 1"/>
-                    <pic:cNvPicPr>
-                      <a:picLocks noChangeAspect="1" noChangeArrowheads="1"/>
-                    </pic:cNvPicPr>
-                  </pic:nvPicPr>
-                  <pic:blipFill>
-                    <a:blip r:embed="rId16"/>
-                    <a:srcRect/>
-                    <a:stretch>
-                      <a:fillRect/>
-                    </a:stretch>
-                  </pic:blipFill>
-                  <pic:spPr bwMode="auto">
-                    <a:xfrm>
-                      <a:off x="0" y="0"/>
-                      <a:ext cx="3419475" cy="3600450"/>
-                    </a:xfrm>
-                    <a:prstGeom prst="rect">
-                      <a:avLst/>
-                    </a:prstGeom>
-                    <a:noFill/>
-                    <a:ln w="9525">
-                      <a:noFill/>
-                      <a:miter lim="800000"/>
-                      <a:headEnd/>
-                      <a:tailEnd/>
-                    </a:ln>
                   </pic:spPr>
                 </pic:pic>
               </a:graphicData>
@@ -2377,8 +4162,6 @@
           </wp:inline>
         </w:drawing>
       </w:r>
-      <w:bookmarkStart w:id="7" w:name="_GoBack"/>
-      <w:bookmarkEnd w:id="7"/>
     </w:p>
     <w:p>
       <w:pPr>
@@ -2399,12 +4182,14 @@
           <w:sz w:val="28"/>
         </w:rPr>
       </w:pPr>
+      <w:bookmarkStart w:id="15" w:name="_Toc415074922"/>
       <w:r>
         <w:rPr>
           <w:sz w:val="28"/>
         </w:rPr>
         <w:t>Ações do Apostador</w:t>
       </w:r>
+      <w:bookmarkEnd w:id="15"/>
     </w:p>
     <w:p>
       <w:pPr>
@@ -2488,6 +4273,26 @@
         </w:rPr>
         <w:t>Consultar Estatísticas: Terá diversas estatísticas dos jogos realizados da própria CAIXA e dos jogos salvos do usuário.</w:t>
       </w:r>
+    </w:p>
+    <w:p>
+      <w:pPr>
+        <w:pStyle w:val="Corpodetexto"/>
+        <w:ind w:left="851"/>
+        <w:rPr>
+          <w:color w:val="auto"/>
+          <w:lang w:val="pt-BR"/>
+        </w:rPr>
+      </w:pPr>
+    </w:p>
+    <w:p>
+      <w:pPr>
+        <w:pStyle w:val="Corpodetexto"/>
+        <w:ind w:left="851"/>
+        <w:rPr>
+          <w:color w:val="auto"/>
+          <w:lang w:val="pt-BR"/>
+        </w:rPr>
+      </w:pPr>
     </w:p>
     <w:p>
       <w:pPr>
@@ -2502,7 +4307,8 @@
           <w:szCs w:val="24"/>
         </w:rPr>
       </w:pPr>
-      <w:bookmarkStart w:id="8" w:name="_Toc287686985"/>
+      <w:bookmarkStart w:id="16" w:name="_Toc287686985"/>
+      <w:bookmarkStart w:id="17" w:name="_Toc415074923"/>
       <w:r>
         <w:rPr>
           <w:szCs w:val="24"/>
@@ -2510,7 +4316,8 @@
         <w:lastRenderedPageBreak/>
         <w:t>Visão Lógica</w:t>
       </w:r>
-      <w:bookmarkEnd w:id="8"/>
+      <w:bookmarkEnd w:id="16"/>
+      <w:bookmarkEnd w:id="17"/>
     </w:p>
     <w:p>
       <w:pPr>
@@ -2531,35 +4338,115 @@
           <w:sz w:val="28"/>
         </w:rPr>
       </w:pPr>
-      <w:bookmarkStart w:id="9" w:name="_Toc287686986"/>
+      <w:bookmarkStart w:id="18" w:name="_Toc287686986"/>
+      <w:bookmarkStart w:id="19" w:name="_Toc415074924"/>
       <w:r>
         <w:rPr>
           <w:sz w:val="28"/>
         </w:rPr>
         <w:t>Visão Geral</w:t>
       </w:r>
-      <w:bookmarkEnd w:id="9"/>
+      <w:bookmarkEnd w:id="18"/>
+      <w:bookmarkEnd w:id="19"/>
     </w:p>
     <w:p>
       <w:pPr>
         <w:pStyle w:val="Corpodetexto"/>
       </w:pPr>
       <w:r>
-        <w:t>&lt; ILUSTRAÇÃO DE ALTO NÍVEL COM PRINCIPAIS ELEMENTOS DA SOLUÇÃO &gt;</w:t>
+        <w:rPr>
+          <w:noProof/>
+          <w:lang w:val="pt-BR"/>
+        </w:rPr>
+        <w:drawing>
+          <wp:inline distT="0" distB="0" distL="0" distR="0" wp14:anchorId="09D3A930" wp14:editId="75AC9965">
+            <wp:extent cx="4886325" cy="4286250"/>
+            <wp:effectExtent l="0" t="0" r="9525" b="0"/>
+            <wp:docPr id="4" name="Imagem 4"/>
+            <wp:cNvGraphicFramePr>
+              <a:graphicFrameLocks xmlns:a="http://schemas.openxmlformats.org/drawingml/2006/main" noChangeAspect="1"/>
+            </wp:cNvGraphicFramePr>
+            <a:graphic xmlns:a="http://schemas.openxmlformats.org/drawingml/2006/main">
+              <a:graphicData uri="http://schemas.openxmlformats.org/drawingml/2006/picture">
+                <pic:pic xmlns:pic="http://schemas.openxmlformats.org/drawingml/2006/picture">
+                  <pic:nvPicPr>
+                    <pic:cNvPr id="0" name=""/>
+                    <pic:cNvPicPr/>
+                  </pic:nvPicPr>
+                  <pic:blipFill>
+                    <a:blip r:embed="rId18"/>
+                    <a:stretch>
+                      <a:fillRect/>
+                    </a:stretch>
+                  </pic:blipFill>
+                  <pic:spPr>
+                    <a:xfrm>
+                      <a:off x="0" y="0"/>
+                      <a:ext cx="4886325" cy="4286250"/>
+                    </a:xfrm>
+                    <a:prstGeom prst="rect">
+                      <a:avLst/>
+                    </a:prstGeom>
+                  </pic:spPr>
+                </pic:pic>
+              </a:graphicData>
+            </a:graphic>
+          </wp:inline>
+        </w:drawing>
       </w:r>
     </w:p>
     <w:p>
       <w:pPr>
         <w:pStyle w:val="Corpodetexto"/>
-      </w:pPr>
-      <w:r>
-        <w:t>[Descrição dos elementos da ilustração e citação dos casos de uso que eles representam.]</w:t>
+        <w:rPr>
+          <w:color w:val="auto"/>
+        </w:rPr>
+      </w:pPr>
+      <w:r>
+        <w:rPr>
+          <w:color w:val="auto"/>
+        </w:rPr>
+        <w:t xml:space="preserve">O </w:t>
+      </w:r>
+      <w:r>
+        <w:rPr>
+          <w:color w:val="auto"/>
+        </w:rPr>
+        <w:t>desenho acima se refere à</w:t>
+      </w:r>
+      <w:r>
+        <w:rPr>
+          <w:color w:val="auto"/>
+        </w:rPr>
+        <w:t xml:space="preserve"> interação do </w:t>
+      </w:r>
+      <w:r>
+        <w:rPr>
+          <w:color w:val="auto"/>
+        </w:rPr>
+        <w:t>usuário/apostador com o sistema. O caso de uso “Ações do apostador” demonstra essa interação.</w:t>
       </w:r>
     </w:p>
     <w:p>
       <w:pPr>
         <w:pStyle w:val="Corpodetexto"/>
       </w:pPr>
+      <w:r>
+        <w:t xml:space="preserve"> </w:t>
+      </w:r>
+    </w:p>
+    <w:p>
+      <w:pPr>
+        <w:suppressAutoHyphens w:val="0"/>
+        <w:spacing w:before="0" w:line="240" w:lineRule="auto"/>
+        <w:jc w:val="left"/>
+        <w:rPr>
+          <w:color w:val="0000FF"/>
+        </w:rPr>
+      </w:pPr>
+      <w:r>
+        <w:br w:type="page"/>
+      </w:r>
     </w:p>
     <w:p>
       <w:pPr>
@@ -2575,14 +4462,17 @@
           <w:sz w:val="28"/>
         </w:rPr>
       </w:pPr>
-      <w:bookmarkStart w:id="10" w:name="_Toc287686987"/>
+      <w:bookmarkStart w:id="20" w:name="_Toc287686987"/>
+      <w:bookmarkStart w:id="21" w:name="_Toc415074925"/>
       <w:r>
         <w:rPr>
           <w:sz w:val="28"/>
         </w:rPr>
+        <w:lastRenderedPageBreak/>
         <w:t>Camadas da Aplicação</w:t>
       </w:r>
-      <w:bookmarkEnd w:id="10"/>
+      <w:bookmarkEnd w:id="20"/>
+      <w:bookmarkEnd w:id="21"/>
     </w:p>
     <w:p>
       <w:pPr>
@@ -2612,7 +4502,6 @@
           <w:noProof/>
           <w:lang w:val="pt-BR"/>
         </w:rPr>
-        <w:lastRenderedPageBreak/>
         <w:drawing>
           <wp:inline distT="0" distB="0" distL="0" distR="0">
             <wp:extent cx="5486400" cy="5254831"/>
@@ -2631,7 +4520,7 @@
                     </pic:cNvPicPr>
                   </pic:nvPicPr>
                   <pic:blipFill>
-                    <a:blip r:embed="rId17">
+                    <a:blip r:embed="rId19">
                       <a:extLst>
                         <a:ext uri="{28A0092B-C50C-407E-A947-70E740481C1C}">
                           <a14:useLocalDpi xmlns:a14="http://schemas.microsoft.com/office/drawing/2010/main" val="0"/>
@@ -2690,16 +4579,6 @@
     </w:p>
     <w:p>
       <w:pPr>
-        <w:pStyle w:val="Corpodetexto"/>
-      </w:pPr>
-    </w:p>
-    <w:p>
-      <w:pPr>
-        <w:pStyle w:val="Corpodetexto"/>
-      </w:pPr>
-    </w:p>
-    <w:p>
-      <w:pPr>
         <w:pStyle w:val="Ttulo2"/>
         <w:numPr>
           <w:ilvl w:val="1"/>
@@ -2712,15 +4591,16 @@
           <w:sz w:val="28"/>
         </w:rPr>
       </w:pPr>
-      <w:bookmarkStart w:id="11" w:name="_Toc287686988"/>
+      <w:bookmarkStart w:id="22" w:name="_Toc287686988"/>
+      <w:bookmarkStart w:id="23" w:name="_Toc415074926"/>
       <w:r>
         <w:rPr>
           <w:sz w:val="28"/>
         </w:rPr>
-        <w:lastRenderedPageBreak/>
         <w:t>Nomenclatura da Aplicação</w:t>
       </w:r>
-      <w:bookmarkEnd w:id="11"/>
+      <w:bookmarkEnd w:id="22"/>
+      <w:bookmarkEnd w:id="23"/>
     </w:p>
     <w:p>
       <w:pPr>
@@ -2981,14 +4861,16 @@
           <w:sz w:val="28"/>
         </w:rPr>
       </w:pPr>
-      <w:bookmarkStart w:id="12" w:name="_Toc287686989"/>
+      <w:bookmarkStart w:id="24" w:name="_Toc287686989"/>
+      <w:bookmarkStart w:id="25" w:name="_Toc415074927"/>
       <w:r>
         <w:rPr>
           <w:sz w:val="28"/>
         </w:rPr>
         <w:t>Componentes e frameworks a serem construídos</w:t>
       </w:r>
-      <w:bookmarkEnd w:id="12"/>
+      <w:bookmarkEnd w:id="24"/>
+      <w:bookmarkEnd w:id="25"/>
     </w:p>
     <w:p>
       <w:pPr>
@@ -3014,8 +4896,8 @@
       </w:tblPr>
       <w:tblGrid>
         <w:gridCol w:w="2889"/>
-        <w:gridCol w:w="1750"/>
-        <w:gridCol w:w="4001"/>
+        <w:gridCol w:w="1931"/>
+        <w:gridCol w:w="3820"/>
       </w:tblGrid>
       <w:tr>
         <w:trPr>
@@ -3048,7 +4930,7 @@
         </w:tc>
         <w:tc>
           <w:tcPr>
-            <w:tcW w:w="1750" w:type="dxa"/>
+            <w:tcW w:w="1931" w:type="dxa"/>
             <w:tcBorders>
               <w:top w:val="single" w:sz="1" w:space="0" w:color="000000"/>
               <w:left w:val="single" w:sz="1" w:space="0" w:color="000000"/>
@@ -3072,7 +4954,7 @@
         </w:tc>
         <w:tc>
           <w:tcPr>
-            <w:tcW w:w="4001" w:type="dxa"/>
+            <w:tcW w:w="3820" w:type="dxa"/>
             <w:tcBorders>
               <w:top w:val="single" w:sz="1" w:space="0" w:color="000000"/>
               <w:left w:val="single" w:sz="1" w:space="0" w:color="000000"/>
@@ -3125,7 +5007,7 @@
         </w:tc>
         <w:tc>
           <w:tcPr>
-            <w:tcW w:w="1750" w:type="dxa"/>
+            <w:tcW w:w="1931" w:type="dxa"/>
             <w:tcBorders>
               <w:left w:val="single" w:sz="1" w:space="0" w:color="000000"/>
             </w:tcBorders>
@@ -3148,7 +5030,7 @@
         </w:tc>
         <w:tc>
           <w:tcPr>
-            <w:tcW w:w="4001" w:type="dxa"/>
+            <w:tcW w:w="3820" w:type="dxa"/>
             <w:tcBorders>
               <w:left w:val="single" w:sz="1" w:space="0" w:color="000000"/>
               <w:right w:val="single" w:sz="1" w:space="0" w:color="000000"/>
@@ -3200,7 +5082,7 @@
         </w:tc>
         <w:tc>
           <w:tcPr>
-            <w:tcW w:w="1750" w:type="dxa"/>
+            <w:tcW w:w="1931" w:type="dxa"/>
             <w:tcBorders>
               <w:left w:val="single" w:sz="1" w:space="0" w:color="000000"/>
             </w:tcBorders>
@@ -3223,7 +5105,7 @@
         </w:tc>
         <w:tc>
           <w:tcPr>
-            <w:tcW w:w="4001" w:type="dxa"/>
+            <w:tcW w:w="3820" w:type="dxa"/>
             <w:tcBorders>
               <w:left w:val="single" w:sz="1" w:space="0" w:color="000000"/>
               <w:right w:val="single" w:sz="1" w:space="0" w:color="000000"/>
@@ -3287,7 +5169,7 @@
         </w:tc>
         <w:tc>
           <w:tcPr>
-            <w:tcW w:w="1750" w:type="dxa"/>
+            <w:tcW w:w="1931" w:type="dxa"/>
             <w:tcBorders>
               <w:left w:val="single" w:sz="1" w:space="0" w:color="000000"/>
             </w:tcBorders>
@@ -3310,7 +5192,7 @@
         </w:tc>
         <w:tc>
           <w:tcPr>
-            <w:tcW w:w="4001" w:type="dxa"/>
+            <w:tcW w:w="3820" w:type="dxa"/>
             <w:tcBorders>
               <w:left w:val="single" w:sz="1" w:space="0" w:color="000000"/>
               <w:right w:val="single" w:sz="1" w:space="0" w:color="000000"/>
@@ -3363,7 +5245,7 @@
         </w:tc>
         <w:tc>
           <w:tcPr>
-            <w:tcW w:w="1750" w:type="dxa"/>
+            <w:tcW w:w="1931" w:type="dxa"/>
             <w:tcBorders>
               <w:left w:val="single" w:sz="1" w:space="0" w:color="000000"/>
             </w:tcBorders>
@@ -3386,7 +5268,7 @@
         </w:tc>
         <w:tc>
           <w:tcPr>
-            <w:tcW w:w="4001" w:type="dxa"/>
+            <w:tcW w:w="3820" w:type="dxa"/>
             <w:tcBorders>
               <w:left w:val="single" w:sz="1" w:space="0" w:color="000000"/>
               <w:right w:val="single" w:sz="1" w:space="0" w:color="000000"/>
@@ -3430,7 +5312,7 @@
         </w:tc>
         <w:tc>
           <w:tcPr>
-            <w:tcW w:w="1750" w:type="dxa"/>
+            <w:tcW w:w="1931" w:type="dxa"/>
             <w:tcBorders>
               <w:left w:val="single" w:sz="1" w:space="0" w:color="000000"/>
               <w:bottom w:val="single" w:sz="1" w:space="0" w:color="000000"/>
@@ -3441,6 +5323,226 @@
               <w:pStyle w:val="Contedodatabela"/>
               <w:jc w:val="left"/>
             </w:pPr>
+          </w:p>
+        </w:tc>
+        <w:tc>
+          <w:tcPr>
+            <w:tcW w:w="3820" w:type="dxa"/>
+            <w:tcBorders>
+              <w:left w:val="single" w:sz="1" w:space="0" w:color="000000"/>
+              <w:bottom w:val="single" w:sz="1" w:space="0" w:color="000000"/>
+              <w:right w:val="single" w:sz="1" w:space="0" w:color="000000"/>
+            </w:tcBorders>
+          </w:tcPr>
+          <w:p>
+            <w:pPr>
+              <w:pStyle w:val="Contedodatabela"/>
+              <w:jc w:val="left"/>
+            </w:pPr>
+          </w:p>
+        </w:tc>
+      </w:tr>
+    </w:tbl>
+    <w:p>
+      <w:pPr>
+        <w:pStyle w:val="Corpodetexto"/>
+      </w:pPr>
+    </w:p>
+    <w:p>
+      <w:pPr>
+        <w:suppressAutoHyphens w:val="0"/>
+        <w:spacing w:before="0" w:line="240" w:lineRule="auto"/>
+        <w:jc w:val="left"/>
+        <w:rPr>
+          <w:color w:val="0000FF"/>
+        </w:rPr>
+      </w:pPr>
+      <w:r>
+        <w:br w:type="page"/>
+      </w:r>
+    </w:p>
+    <w:p>
+      <w:pPr>
+        <w:pStyle w:val="Ttulo2"/>
+        <w:numPr>
+          <w:ilvl w:val="1"/>
+          <w:numId w:val="1"/>
+        </w:numPr>
+        <w:suppressAutoHyphens w:val="0"/>
+        <w:spacing w:before="0" w:after="120"/>
+        <w:ind w:left="720" w:hanging="720"/>
+        <w:rPr>
+          <w:sz w:val="28"/>
+        </w:rPr>
+      </w:pPr>
+      <w:bookmarkStart w:id="26" w:name="_Toc287686990"/>
+      <w:bookmarkStart w:id="27" w:name="_Toc415074928"/>
+      <w:r>
+        <w:rPr>
+          <w:sz w:val="28"/>
+        </w:rPr>
+        <w:lastRenderedPageBreak/>
+        <w:t>Componentes e frameworks a serem reutilizados</w:t>
+      </w:r>
+      <w:bookmarkEnd w:id="26"/>
+      <w:bookmarkEnd w:id="27"/>
+    </w:p>
+    <w:p>
+      <w:pPr>
+        <w:pStyle w:val="Corpodetexto"/>
+        <w:rPr>
+          <w:color w:val="auto"/>
+          <w:lang w:val="pt-BR"/>
+        </w:rPr>
+      </w:pPr>
+    </w:p>
+    <w:tbl>
+      <w:tblPr>
+        <w:tblW w:w="0" w:type="auto"/>
+        <w:tblInd w:w="55" w:type="dxa"/>
+        <w:tblLayout w:type="fixed"/>
+        <w:tblCellMar>
+          <w:top w:w="55" w:type="dxa"/>
+          <w:left w:w="55" w:type="dxa"/>
+          <w:bottom w:w="55" w:type="dxa"/>
+          <w:right w:w="55" w:type="dxa"/>
+        </w:tblCellMar>
+        <w:tblLook w:val="0000" w:firstRow="0" w:lastRow="0" w:firstColumn="0" w:lastColumn="0" w:noHBand="0" w:noVBand="0"/>
+      </w:tblPr>
+      <w:tblGrid>
+        <w:gridCol w:w="2694"/>
+        <w:gridCol w:w="1945"/>
+        <w:gridCol w:w="4001"/>
+      </w:tblGrid>
+      <w:tr>
+        <w:trPr>
+          <w:cantSplit/>
+          <w:tblHeader/>
+        </w:trPr>
+        <w:tc>
+          <w:tcPr>
+            <w:tcW w:w="2694" w:type="dxa"/>
+            <w:tcBorders>
+              <w:top w:val="single" w:sz="1" w:space="0" w:color="000000"/>
+              <w:left w:val="single" w:sz="1" w:space="0" w:color="000000"/>
+              <w:bottom w:val="single" w:sz="1" w:space="0" w:color="000000"/>
+            </w:tcBorders>
+          </w:tcPr>
+          <w:p>
+            <w:pPr>
+              <w:pStyle w:val="Ttulodatabela"/>
+              <w:rPr>
+                <w:color w:val="auto"/>
+              </w:rPr>
+            </w:pPr>
+            <w:r>
+              <w:rPr>
+                <w:color w:val="auto"/>
+              </w:rPr>
+              <w:t>Identificação</w:t>
+            </w:r>
+          </w:p>
+        </w:tc>
+        <w:tc>
+          <w:tcPr>
+            <w:tcW w:w="1945" w:type="dxa"/>
+            <w:tcBorders>
+              <w:top w:val="single" w:sz="1" w:space="0" w:color="000000"/>
+              <w:left w:val="single" w:sz="1" w:space="0" w:color="000000"/>
+              <w:bottom w:val="single" w:sz="1" w:space="0" w:color="000000"/>
+            </w:tcBorders>
+          </w:tcPr>
+          <w:p>
+            <w:pPr>
+              <w:pStyle w:val="Ttulodatabela"/>
+              <w:rPr>
+                <w:color w:val="auto"/>
+              </w:rPr>
+            </w:pPr>
+            <w:r>
+              <w:rPr>
+                <w:color w:val="auto"/>
+              </w:rPr>
+              <w:t>Responsável</w:t>
+            </w:r>
+          </w:p>
+        </w:tc>
+        <w:tc>
+          <w:tcPr>
+            <w:tcW w:w="4001" w:type="dxa"/>
+            <w:tcBorders>
+              <w:top w:val="single" w:sz="1" w:space="0" w:color="000000"/>
+              <w:left w:val="single" w:sz="1" w:space="0" w:color="000000"/>
+              <w:bottom w:val="single" w:sz="1" w:space="0" w:color="000000"/>
+              <w:right w:val="single" w:sz="1" w:space="0" w:color="000000"/>
+            </w:tcBorders>
+          </w:tcPr>
+          <w:p>
+            <w:pPr>
+              <w:pStyle w:val="Ttulodatabela"/>
+              <w:rPr>
+                <w:color w:val="auto"/>
+              </w:rPr>
+            </w:pPr>
+            <w:r>
+              <w:rPr>
+                <w:color w:val="auto"/>
+              </w:rPr>
+              <w:t>Descrição</w:t>
+            </w:r>
+          </w:p>
+        </w:tc>
+      </w:tr>
+      <w:tr>
+        <w:trPr>
+          <w:cantSplit/>
+        </w:trPr>
+        <w:tc>
+          <w:tcPr>
+            <w:tcW w:w="2694" w:type="dxa"/>
+            <w:tcBorders>
+              <w:left w:val="single" w:sz="1" w:space="0" w:color="000000"/>
+              <w:bottom w:val="single" w:sz="1" w:space="0" w:color="000000"/>
+            </w:tcBorders>
+          </w:tcPr>
+          <w:p>
+            <w:pPr>
+              <w:pStyle w:val="Contedodatabela"/>
+              <w:jc w:val="left"/>
+              <w:rPr>
+                <w:color w:val="auto"/>
+              </w:rPr>
+            </w:pPr>
+            <w:r>
+              <w:rPr>
+                <w:color w:val="auto"/>
+              </w:rPr>
+              <w:t>Guiadoapostador.Dominio</w:t>
+            </w:r>
+          </w:p>
+        </w:tc>
+        <w:tc>
+          <w:tcPr>
+            <w:tcW w:w="1945" w:type="dxa"/>
+            <w:tcBorders>
+              <w:left w:val="single" w:sz="1" w:space="0" w:color="000000"/>
+              <w:bottom w:val="single" w:sz="1" w:space="0" w:color="000000"/>
+            </w:tcBorders>
+          </w:tcPr>
+          <w:p>
+            <w:pPr>
+              <w:pStyle w:val="Contedodatabela"/>
+              <w:jc w:val="left"/>
+              <w:rPr>
+                <w:color w:val="auto"/>
+              </w:rPr>
+            </w:pPr>
+            <w:r>
+              <w:rPr>
+                <w:color w:val="auto"/>
+              </w:rPr>
+              <w:t>Desenvolvimento</w:t>
+            </w:r>
           </w:p>
         </w:tc>
         <w:tc>
@@ -3456,14 +5558,31 @@
             <w:pPr>
               <w:pStyle w:val="Contedodatabela"/>
               <w:jc w:val="left"/>
+              <w:rPr>
+                <w:color w:val="auto"/>
+              </w:rPr>
             </w:pPr>
+            <w:r>
+              <w:rPr>
+                <w:color w:val="auto"/>
+              </w:rPr>
+              <w:t>Biblioteca que será reutilizada ao ser implementado o processo batch na aplicação. Caso a aplicação venha a evoluir futuramente tornando-se, por exemplo, uma aplicação web, este componente ser</w:t>
+            </w:r>
+            <w:r>
+              <w:rPr>
+                <w:color w:val="auto"/>
+              </w:rPr>
+              <w:t>á reutilizado para as ações do apostador.</w:t>
+            </w:r>
           </w:p>
         </w:tc>
       </w:tr>
     </w:tbl>
     <w:p>
       <w:pPr>
-        <w:pStyle w:val="Corpodetexto"/>
+        <w:rPr>
+          <w:sz w:val="28"/>
+        </w:rPr>
       </w:pPr>
     </w:p>
     <w:p>
@@ -3480,234 +5599,14 @@
           <w:sz w:val="28"/>
         </w:rPr>
       </w:pPr>
-      <w:bookmarkStart w:id="13" w:name="_Toc287686990"/>
+      <w:bookmarkStart w:id="28" w:name="_Toc415074929"/>
       <w:r>
         <w:rPr>
           <w:sz w:val="28"/>
         </w:rPr>
-        <w:t>Componentes e frameworks a serem reutilizados</w:t>
-      </w:r>
-      <w:bookmarkEnd w:id="13"/>
-    </w:p>
-    <w:p>
-      <w:pPr>
-        <w:pStyle w:val="Corpodetexto"/>
-        <w:rPr>
-          <w:color w:val="auto"/>
-          <w:lang w:val="pt-BR"/>
-        </w:rPr>
-      </w:pPr>
-    </w:p>
-    <w:tbl>
-      <w:tblPr>
-        <w:tblW w:w="0" w:type="auto"/>
-        <w:tblInd w:w="55" w:type="dxa"/>
-        <w:tblLayout w:type="fixed"/>
-        <w:tblCellMar>
-          <w:top w:w="55" w:type="dxa"/>
-          <w:left w:w="55" w:type="dxa"/>
-          <w:bottom w:w="55" w:type="dxa"/>
-          <w:right w:w="55" w:type="dxa"/>
-        </w:tblCellMar>
-        <w:tblLook w:val="0000" w:firstRow="0" w:lastRow="0" w:firstColumn="0" w:lastColumn="0" w:noHBand="0" w:noVBand="0"/>
-      </w:tblPr>
-      <w:tblGrid>
-        <w:gridCol w:w="2889"/>
-        <w:gridCol w:w="1750"/>
-        <w:gridCol w:w="4001"/>
-      </w:tblGrid>
-      <w:tr>
-        <w:trPr>
-          <w:cantSplit/>
-          <w:tblHeader/>
-        </w:trPr>
-        <w:tc>
-          <w:tcPr>
-            <w:tcW w:w="2889" w:type="dxa"/>
-            <w:tcBorders>
-              <w:top w:val="single" w:sz="1" w:space="0" w:color="000000"/>
-              <w:left w:val="single" w:sz="1" w:space="0" w:color="000000"/>
-              <w:bottom w:val="single" w:sz="1" w:space="0" w:color="000000"/>
-            </w:tcBorders>
-          </w:tcPr>
-          <w:p>
-            <w:pPr>
-              <w:pStyle w:val="Ttulodatabela"/>
-              <w:rPr>
-                <w:color w:val="auto"/>
-              </w:rPr>
-            </w:pPr>
-            <w:r>
-              <w:rPr>
-                <w:color w:val="auto"/>
-              </w:rPr>
-              <w:t>Identificação</w:t>
-            </w:r>
-          </w:p>
-        </w:tc>
-        <w:tc>
-          <w:tcPr>
-            <w:tcW w:w="1750" w:type="dxa"/>
-            <w:tcBorders>
-              <w:top w:val="single" w:sz="1" w:space="0" w:color="000000"/>
-              <w:left w:val="single" w:sz="1" w:space="0" w:color="000000"/>
-              <w:bottom w:val="single" w:sz="1" w:space="0" w:color="000000"/>
-            </w:tcBorders>
-          </w:tcPr>
-          <w:p>
-            <w:pPr>
-              <w:pStyle w:val="Ttulodatabela"/>
-              <w:rPr>
-                <w:color w:val="auto"/>
-              </w:rPr>
-            </w:pPr>
-            <w:r>
-              <w:rPr>
-                <w:color w:val="auto"/>
-              </w:rPr>
-              <w:t>Responsável</w:t>
-            </w:r>
-          </w:p>
-        </w:tc>
-        <w:tc>
-          <w:tcPr>
-            <w:tcW w:w="4001" w:type="dxa"/>
-            <w:tcBorders>
-              <w:top w:val="single" w:sz="1" w:space="0" w:color="000000"/>
-              <w:left w:val="single" w:sz="1" w:space="0" w:color="000000"/>
-              <w:bottom w:val="single" w:sz="1" w:space="0" w:color="000000"/>
-              <w:right w:val="single" w:sz="1" w:space="0" w:color="000000"/>
-            </w:tcBorders>
-          </w:tcPr>
-          <w:p>
-            <w:pPr>
-              <w:pStyle w:val="Ttulodatabela"/>
-              <w:rPr>
-                <w:color w:val="auto"/>
-              </w:rPr>
-            </w:pPr>
-            <w:r>
-              <w:rPr>
-                <w:color w:val="auto"/>
-              </w:rPr>
-              <w:t>Descrição</w:t>
-            </w:r>
-          </w:p>
-        </w:tc>
-      </w:tr>
-      <w:tr>
-        <w:trPr>
-          <w:cantSplit/>
-        </w:trPr>
-        <w:tc>
-          <w:tcPr>
-            <w:tcW w:w="2889" w:type="dxa"/>
-            <w:tcBorders>
-              <w:left w:val="single" w:sz="1" w:space="0" w:color="000000"/>
-              <w:bottom w:val="single" w:sz="1" w:space="0" w:color="000000"/>
-            </w:tcBorders>
-          </w:tcPr>
-          <w:p>
-            <w:pPr>
-              <w:pStyle w:val="Contedodatabela"/>
-              <w:jc w:val="left"/>
-              <w:rPr>
-                <w:color w:val="auto"/>
-              </w:rPr>
-            </w:pPr>
-            <w:r>
-              <w:rPr>
-                <w:color w:val="auto"/>
-              </w:rPr>
-              <w:lastRenderedPageBreak/>
-              <w:t>Guiadoapostador.Dominio</w:t>
-            </w:r>
-          </w:p>
-        </w:tc>
-        <w:tc>
-          <w:tcPr>
-            <w:tcW w:w="1750" w:type="dxa"/>
-            <w:tcBorders>
-              <w:left w:val="single" w:sz="1" w:space="0" w:color="000000"/>
-              <w:bottom w:val="single" w:sz="1" w:space="0" w:color="000000"/>
-            </w:tcBorders>
-          </w:tcPr>
-          <w:p>
-            <w:pPr>
-              <w:pStyle w:val="Contedodatabela"/>
-              <w:jc w:val="left"/>
-              <w:rPr>
-                <w:color w:val="auto"/>
-              </w:rPr>
-            </w:pPr>
-            <w:r>
-              <w:rPr>
-                <w:color w:val="auto"/>
-              </w:rPr>
-              <w:t>Desenvolvimento</w:t>
-            </w:r>
-          </w:p>
-        </w:tc>
-        <w:tc>
-          <w:tcPr>
-            <w:tcW w:w="4001" w:type="dxa"/>
-            <w:tcBorders>
-              <w:left w:val="single" w:sz="1" w:space="0" w:color="000000"/>
-              <w:bottom w:val="single" w:sz="1" w:space="0" w:color="000000"/>
-              <w:right w:val="single" w:sz="1" w:space="0" w:color="000000"/>
-            </w:tcBorders>
-          </w:tcPr>
-          <w:p>
-            <w:pPr>
-              <w:pStyle w:val="Contedodatabela"/>
-              <w:jc w:val="left"/>
-              <w:rPr>
-                <w:color w:val="auto"/>
-              </w:rPr>
-            </w:pPr>
-            <w:r>
-              <w:rPr>
-                <w:color w:val="auto"/>
-              </w:rPr>
-              <w:t>Biblioteca que será reutilizada ao ser implementado o processo batch na aplicação. Caso a aplicação venha a evoluir futuramente tornando-se, por exemplo, uma aplicação web, este componente ser</w:t>
-            </w:r>
-            <w:r>
-              <w:rPr>
-                <w:color w:val="auto"/>
-              </w:rPr>
-              <w:t>á reutilizado para as ações do apostador.</w:t>
-            </w:r>
-          </w:p>
-        </w:tc>
-      </w:tr>
-    </w:tbl>
-    <w:p>
-      <w:pPr>
-        <w:rPr>
-          <w:sz w:val="28"/>
-        </w:rPr>
-      </w:pPr>
-    </w:p>
-    <w:p>
-      <w:pPr>
-        <w:pStyle w:val="Ttulo2"/>
-        <w:numPr>
-          <w:ilvl w:val="1"/>
-          <w:numId w:val="1"/>
-        </w:numPr>
-        <w:suppressAutoHyphens w:val="0"/>
-        <w:spacing w:before="0" w:after="120"/>
-        <w:ind w:left="720" w:hanging="720"/>
-        <w:rPr>
-          <w:sz w:val="28"/>
-        </w:rPr>
-      </w:pPr>
-      <w:r>
-        <w:rPr>
-          <w:sz w:val="28"/>
-        </w:rPr>
         <w:t>Tratamento de Erros e Exceções</w:t>
       </w:r>
+      <w:bookmarkEnd w:id="28"/>
     </w:p>
     <w:p>
       <w:pPr>
@@ -3747,14 +5646,16 @@
           <w:szCs w:val="24"/>
         </w:rPr>
       </w:pPr>
-      <w:bookmarkStart w:id="14" w:name="_Toc287686991"/>
+      <w:bookmarkStart w:id="29" w:name="_Toc287686991"/>
+      <w:bookmarkStart w:id="30" w:name="_Toc415074930"/>
       <w:r>
         <w:rPr>
           <w:szCs w:val="24"/>
         </w:rPr>
         <w:t>Visão de Segurança</w:t>
       </w:r>
-      <w:bookmarkEnd w:id="14"/>
+      <w:bookmarkEnd w:id="29"/>
+      <w:bookmarkEnd w:id="30"/>
     </w:p>
     <w:p>
       <w:pPr>
@@ -4044,7 +5945,8 @@
           <w:szCs w:val="24"/>
         </w:rPr>
       </w:pPr>
-      <w:bookmarkStart w:id="15" w:name="_Toc287686992"/>
+      <w:bookmarkStart w:id="31" w:name="_Toc287686992"/>
+      <w:bookmarkStart w:id="32" w:name="_Toc415074931"/>
       <w:r>
         <w:rPr>
           <w:szCs w:val="24"/>
@@ -4052,7 +5954,8 @@
         <w:lastRenderedPageBreak/>
         <w:t>Visão de Implantação</w:t>
       </w:r>
-      <w:bookmarkEnd w:id="15"/>
+      <w:bookmarkEnd w:id="31"/>
+      <w:bookmarkEnd w:id="32"/>
     </w:p>
     <w:p>
       <w:pPr>
@@ -4081,7 +5984,7 @@
                     </pic:cNvPicPr>
                   </pic:nvPicPr>
                   <pic:blipFill>
-                    <a:blip r:embed="rId18">
+                    <a:blip r:embed="rId20">
                       <a:extLst>
                         <a:ext uri="{28A0092B-C50C-407E-A947-70E740481C1C}">
                           <a14:useLocalDpi xmlns:a14="http://schemas.microsoft.com/office/drawing/2010/main" val="0"/>
@@ -4132,14 +6035,16 @@
           <w:sz w:val="28"/>
         </w:rPr>
       </w:pPr>
-      <w:bookmarkStart w:id="16" w:name="_Toc287686994"/>
+      <w:bookmarkStart w:id="33" w:name="_Toc287686994"/>
+      <w:bookmarkStart w:id="34" w:name="_Toc415074932"/>
       <w:r>
         <w:rPr>
           <w:sz w:val="28"/>
         </w:rPr>
         <w:t>Servidor de Aplicações</w:t>
       </w:r>
-      <w:bookmarkEnd w:id="16"/>
+      <w:bookmarkEnd w:id="33"/>
+      <w:bookmarkEnd w:id="34"/>
     </w:p>
     <w:p/>
     <w:tbl>
@@ -4522,12 +6427,14 @@
           <w:sz w:val="28"/>
         </w:rPr>
       </w:pPr>
+      <w:bookmarkStart w:id="35" w:name="_Toc415074933"/>
       <w:r>
         <w:rPr>
           <w:sz w:val="28"/>
         </w:rPr>
         <w:t>Servidor de Banco de Dados</w:t>
       </w:r>
+      <w:bookmarkEnd w:id="35"/>
     </w:p>
     <w:p>
       <w:r>
@@ -4564,13 +6471,6 @@
       </w:r>
     </w:p>
     <w:p/>
-    <w:p>
-      <w:pPr>
-        <w:rPr>
-          <w:color w:val="0000FF"/>
-        </w:rPr>
-      </w:pPr>
-    </w:p>
     <w:p>
       <w:pPr>
         <w:pStyle w:val="Ttulo1"/>
@@ -4578,30 +6478,54 @@
           <w:ilvl w:val="0"/>
           <w:numId w:val="1"/>
         </w:numPr>
+        <w:tabs>
+          <w:tab w:val="clear" w:pos="4320"/>
+          <w:tab w:val="num" w:pos="360"/>
+        </w:tabs>
         <w:suppressAutoHyphens w:val="0"/>
         <w:ind w:left="360" w:hanging="360"/>
         <w:rPr>
-          <w:color w:val="0000FF"/>
           <w:szCs w:val="24"/>
         </w:rPr>
       </w:pPr>
-      <w:bookmarkStart w:id="17" w:name="_Toc287686996"/>
-      <w:r>
-        <w:rPr>
-          <w:color w:val="0000FF"/>
+      <w:bookmarkStart w:id="36" w:name="_Toc287686996"/>
+      <w:bookmarkStart w:id="37" w:name="_Toc415074934"/>
+      <w:r>
+        <w:rPr>
           <w:szCs w:val="24"/>
         </w:rPr>
         <w:lastRenderedPageBreak/>
         <w:t>Tamanho e Desempenho</w:t>
       </w:r>
-      <w:bookmarkEnd w:id="17"/>
+      <w:bookmarkEnd w:id="36"/>
+      <w:bookmarkEnd w:id="37"/>
     </w:p>
     <w:p>
       <w:pPr>
         <w:pStyle w:val="Corpodetexto"/>
-      </w:pPr>
-      <w:r>
-        <w:t>[Uma descrição das principais características de dimensionamento do software que têm um impacto na arquitetura, bem como as restrições do desempenho desejado. Corresponde a requisitos não funcionais descritos no Documento de Visão.]</w:t>
+        <w:rPr>
+          <w:color w:val="auto"/>
+        </w:rPr>
+      </w:pPr>
+      <w:r>
+        <w:rPr>
+          <w:color w:val="auto"/>
+        </w:rPr>
+        <w:t xml:space="preserve">Em relação </w:t>
+      </w:r>
+      <w:proofErr w:type="gramStart"/>
+      <w:r>
+        <w:rPr>
+          <w:color w:val="auto"/>
+        </w:rPr>
+        <w:t>à</w:t>
+      </w:r>
+      <w:proofErr w:type="gramEnd"/>
+      <w:r>
+        <w:rPr>
+          <w:color w:val="auto"/>
+        </w:rPr>
+        <w:t xml:space="preserve"> tamanho e desempenho, devem ser consideradas as seguintes características do sistema:</w:t>
       </w:r>
     </w:p>
     <w:p>
@@ -4612,9 +6536,27 @@
           <w:numId w:val="4"/>
         </w:numPr>
         <w:ind w:left="283" w:hanging="283"/>
-      </w:pPr>
-      <w:r>
-        <w:t>tempo de resposta de uma realização de caso de uso</w:t>
+        <w:rPr>
+          <w:color w:val="auto"/>
+        </w:rPr>
+      </w:pPr>
+      <w:r>
+        <w:rPr>
+          <w:color w:val="auto"/>
+        </w:rPr>
+        <w:t>O sistema não deverá ultrapassar 5 segundos para a realização de qualquer caso de uso.</w:t>
+      </w:r>
+    </w:p>
+    <w:p>
+      <w:pPr>
+        <w:numPr>
+          <w:ilvl w:val="0"/>
+          <w:numId w:val="4"/>
+        </w:numPr>
+        <w:suppressAutoHyphens w:val="0"/>
+      </w:pPr>
+      <w:r>
+        <w:t>Até 100 usuários simultâneos conectados em qualquer horário do dia.</w:t>
       </w:r>
     </w:p>
     <w:p>
@@ -4625,9 +6567,29 @@
           <w:numId w:val="4"/>
         </w:numPr>
         <w:ind w:left="283" w:hanging="283"/>
-      </w:pPr>
-      <w:r>
-        <w:t>quantidade de usuários simultâneos da aplicação</w:t>
+        <w:rPr>
+          <w:color w:val="auto"/>
+        </w:rPr>
+      </w:pPr>
+      <w:r>
+        <w:rPr>
+          <w:color w:val="auto"/>
+        </w:rPr>
+        <w:t xml:space="preserve">O sistema deve estar </w:t>
+      </w:r>
+      <w:proofErr w:type="gramStart"/>
+      <w:r>
+        <w:rPr>
+          <w:color w:val="auto"/>
+        </w:rPr>
+        <w:t>disponível 24</w:t>
+      </w:r>
+      <w:proofErr w:type="gramEnd"/>
+      <w:r>
+        <w:rPr>
+          <w:color w:val="auto"/>
+        </w:rPr>
+        <w:t xml:space="preserve"> horas por dia e ser tolerante a falhas, devido ao alto número de consultas simultâneas.</w:t>
       </w:r>
     </w:p>
     <w:p>
@@ -4638,9 +6600,191 @@
           <w:numId w:val="4"/>
         </w:numPr>
         <w:ind w:left="283" w:hanging="283"/>
-      </w:pPr>
-      <w:r>
-        <w:t>disponibilidade da aplicação</w:t>
+        <w:rPr>
+          <w:color w:val="auto"/>
+        </w:rPr>
+      </w:pPr>
+      <w:r>
+        <w:rPr>
+          <w:color w:val="auto"/>
+        </w:rPr>
+        <w:t>Os dados transferidos na integração com a API da Loteria Federal são os seguintes. Reforçando que o tempo de retorno não deve ultrapassar 5 segundos. A estipulação do tamanho do retorno foi feita através de uma requisição teste.</w:t>
+      </w:r>
+    </w:p>
+    <w:p>
+      <w:pPr>
+        <w:pStyle w:val="Corpodetexto"/>
+        <w:numPr>
+          <w:ilvl w:val="7"/>
+          <w:numId w:val="4"/>
+        </w:numPr>
+        <w:ind w:left="709" w:hanging="283"/>
+        <w:rPr>
+          <w:color w:val="auto"/>
+        </w:rPr>
+      </w:pPr>
+      <w:r>
+        <w:rPr>
+          <w:color w:val="auto"/>
+        </w:rPr>
+        <w:t>Número do concurso (84 bytes)</w:t>
+      </w:r>
+    </w:p>
+    <w:p>
+      <w:pPr>
+        <w:pStyle w:val="Corpodetexto"/>
+        <w:numPr>
+          <w:ilvl w:val="7"/>
+          <w:numId w:val="4"/>
+        </w:numPr>
+        <w:ind w:left="709" w:hanging="283"/>
+        <w:rPr>
+          <w:color w:val="auto"/>
+        </w:rPr>
+      </w:pPr>
+      <w:r>
+        <w:rPr>
+          <w:rFonts w:ascii="Helvetica" w:hAnsi="Helvetica"/>
+          <w:color w:val="auto"/>
+          <w:sz w:val="21"/>
+          <w:szCs w:val="21"/>
+          <w:shd w:val="clear" w:color="auto" w:fill="F9F9F9"/>
+        </w:rPr>
+        <w:t>Data em que o concurso foi realizado.</w:t>
+      </w:r>
+      <w:r>
+        <w:rPr>
+          <w:color w:val="auto"/>
+        </w:rPr>
+        <w:t xml:space="preserve"> (84 bytes)</w:t>
+      </w:r>
+    </w:p>
+    <w:p>
+      <w:pPr>
+        <w:pStyle w:val="Corpodetexto"/>
+        <w:numPr>
+          <w:ilvl w:val="7"/>
+          <w:numId w:val="4"/>
+        </w:numPr>
+        <w:ind w:left="709" w:hanging="283"/>
+        <w:rPr>
+          <w:color w:val="auto"/>
+        </w:rPr>
+      </w:pPr>
+      <w:r>
+        <w:rPr>
+          <w:rFonts w:ascii="Helvetica" w:hAnsi="Helvetica"/>
+          <w:color w:val="auto"/>
+          <w:sz w:val="21"/>
+          <w:szCs w:val="21"/>
+          <w:shd w:val="clear" w:color="auto" w:fill="FFFFFF"/>
+        </w:rPr>
+        <w:t>Cidade onde foi realizado o sorteio.</w:t>
+      </w:r>
+      <w:r>
+        <w:rPr>
+          <w:color w:val="auto"/>
+        </w:rPr>
+        <w:t xml:space="preserve"> (84 bytes)</w:t>
+      </w:r>
+    </w:p>
+    <w:p>
+      <w:pPr>
+        <w:pStyle w:val="Corpodetexto"/>
+        <w:numPr>
+          <w:ilvl w:val="7"/>
+          <w:numId w:val="4"/>
+        </w:numPr>
+        <w:ind w:left="709" w:hanging="283"/>
+        <w:rPr>
+          <w:color w:val="auto"/>
+        </w:rPr>
+      </w:pPr>
+      <w:r>
+        <w:rPr>
+          <w:rFonts w:ascii="Helvetica" w:hAnsi="Helvetica"/>
+          <w:color w:val="auto"/>
+          <w:sz w:val="21"/>
+          <w:szCs w:val="21"/>
+          <w:shd w:val="clear" w:color="auto" w:fill="F9F9F9"/>
+        </w:rPr>
+        <w:t>Local onde foi realizado o sorteio.</w:t>
+      </w:r>
+      <w:r>
+        <w:rPr>
+          <w:color w:val="auto"/>
+        </w:rPr>
+        <w:t xml:space="preserve"> (84 bytes)</w:t>
+      </w:r>
+    </w:p>
+    <w:p>
+      <w:pPr>
+        <w:pStyle w:val="Corpodetexto"/>
+        <w:numPr>
+          <w:ilvl w:val="7"/>
+          <w:numId w:val="4"/>
+        </w:numPr>
+        <w:ind w:left="709" w:hanging="283"/>
+        <w:rPr>
+          <w:color w:val="auto"/>
+        </w:rPr>
+      </w:pPr>
+      <w:proofErr w:type="gramStart"/>
+      <w:r>
+        <w:rPr>
+          <w:rFonts w:ascii="Helvetica" w:hAnsi="Helvetica"/>
+          <w:color w:val="auto"/>
+          <w:sz w:val="21"/>
+          <w:szCs w:val="21"/>
+          <w:shd w:val="clear" w:color="auto" w:fill="FFFFFF"/>
+        </w:rPr>
+        <w:t>Informações referente à premiação da Loteria Federal</w:t>
+      </w:r>
+      <w:proofErr w:type="gramEnd"/>
+      <w:r>
+        <w:rPr>
+          <w:rFonts w:ascii="Helvetica" w:hAnsi="Helvetica"/>
+          <w:color w:val="auto"/>
+          <w:sz w:val="21"/>
+          <w:szCs w:val="21"/>
+          <w:shd w:val="clear" w:color="auto" w:fill="FFFFFF"/>
+        </w:rPr>
+        <w:t>.</w:t>
+      </w:r>
+      <w:r>
+        <w:rPr>
+          <w:color w:val="auto"/>
+        </w:rPr>
+        <w:t xml:space="preserve"> (84 bytes)</w:t>
+      </w:r>
+    </w:p>
+    <w:p>
+      <w:pPr>
+        <w:pStyle w:val="Corpodetexto"/>
+        <w:numPr>
+          <w:ilvl w:val="7"/>
+          <w:numId w:val="4"/>
+        </w:numPr>
+        <w:ind w:left="709" w:hanging="283"/>
+        <w:rPr>
+          <w:color w:val="auto"/>
+        </w:rPr>
+      </w:pPr>
+      <w:r>
+        <w:rPr>
+          <w:rFonts w:ascii="Helvetica" w:hAnsi="Helvetica"/>
+          <w:color w:val="auto"/>
+          <w:sz w:val="21"/>
+          <w:szCs w:val="21"/>
+          <w:shd w:val="clear" w:color="auto" w:fill="F9F9F9"/>
+        </w:rPr>
+        <w:t>Cidade onde o 1º prêmio foi contemplado.</w:t>
+      </w:r>
+      <w:r>
+        <w:rPr>
+          <w:color w:val="auto"/>
+        </w:rPr>
+        <w:t xml:space="preserve"> (84 bytes)</w:t>
       </w:r>
     </w:p>
     <w:p>
@@ -4651,74 +6795,22 @@
           <w:numId w:val="4"/>
         </w:numPr>
         <w:ind w:left="283" w:hanging="283"/>
-      </w:pPr>
-      <w:r>
-        <w:t>frequência de mensagens trafegadas em uma integração (qtde / tempo)</w:t>
-      </w:r>
-    </w:p>
-    <w:p>
-      <w:pPr>
-        <w:pStyle w:val="Corpodetexto"/>
-        <w:numPr>
-          <w:ilvl w:val="0"/>
-          <w:numId w:val="4"/>
-        </w:numPr>
-        <w:ind w:left="283" w:hanging="283"/>
-      </w:pPr>
-      <w:r>
-        <w:t>tamanho das mensagens trafegadas em uma integração (parâmetros ou bytes)</w:t>
-      </w:r>
-    </w:p>
-    <w:p>
-      <w:pPr>
-        <w:pStyle w:val="Corpodetexto"/>
-        <w:numPr>
-          <w:ilvl w:val="0"/>
-          <w:numId w:val="4"/>
-        </w:numPr>
-        <w:ind w:left="283" w:hanging="283"/>
-      </w:pPr>
-      <w:r>
-        <w:t>frequência de imagens enviadas para o sistema de imagens (qtde / tempo)</w:t>
-      </w:r>
-    </w:p>
-    <w:p>
-      <w:pPr>
-        <w:pStyle w:val="Corpodetexto"/>
-        <w:numPr>
-          <w:ilvl w:val="0"/>
-          <w:numId w:val="4"/>
-        </w:numPr>
-        <w:ind w:left="283" w:hanging="283"/>
-      </w:pPr>
-      <w:r>
-        <w:t>tamanho das imagens enviadas para o sistema de imagens (bytes)</w:t>
-      </w:r>
-    </w:p>
-    <w:p>
-      <w:pPr>
-        <w:pStyle w:val="Corpodetexto"/>
-      </w:pPr>
-    </w:p>
-    <w:p>
-      <w:pPr>
-        <w:pStyle w:val="Corpodetexto"/>
-      </w:pPr>
-    </w:p>
-    <w:p>
-      <w:pPr>
-        <w:pStyle w:val="Corpodetexto"/>
-        <w:ind w:left="283"/>
-      </w:pPr>
-    </w:p>
-    <w:p>
-      <w:pPr>
-        <w:pStyle w:val="Corpodetexto"/>
-      </w:pPr>
-    </w:p>
-    <w:p>
-      <w:pPr>
-        <w:pStyle w:val="Corpodetexto"/>
+        <w:rPr>
+          <w:color w:val="auto"/>
+        </w:rPr>
+      </w:pPr>
+      <w:r>
+        <w:rPr>
+          <w:color w:val="auto"/>
+        </w:rPr>
+        <w:t>Para realizar a transferência para o sistema de imagens, o sistema irá utilizar o número da aposta feita pelo usuário e o número do concurso e exibir como um gráfico, num tamanho inferior a 1MB. Os demais dados serão exibidos como texto.</w:t>
+      </w:r>
+    </w:p>
+    <w:p>
+      <w:pPr>
+        <w:rPr>
+          <w:color w:val="0000FF"/>
+        </w:rPr>
       </w:pPr>
     </w:p>
     <w:sectPr>
@@ -4736,7 +6828,7 @@
 </file>
 
 <file path=word/endnotes.xml><?xml version="1.0" encoding="utf-8"?>
-<w:endnotes xmlns:wpc="http://schemas.microsoft.com/office/word/2010/wordprocessingCanvas" xmlns:mc="http://schemas.openxmlformats.org/markup-compatibility/2006" xmlns:o="urn:schemas-microsoft-com:office:office" xmlns:r="http://schemas.openxmlformats.org/officeDocument/2006/relationships" xmlns:m="http://schemas.openxmlformats.org/officeDocument/2006/math" xmlns:v="urn:schemas-microsoft-com:vml" xmlns:wp14="http://schemas.microsoft.com/office/word/2010/wordprocessingDrawing" xmlns:wp="http://schemas.openxmlformats.org/drawingml/2006/wordprocessingDrawing" xmlns:w10="urn:schemas-microsoft-com:office:word" xmlns:w="http://schemas.openxmlformats.org/wordprocessingml/2006/main" xmlns:w14="http://schemas.microsoft.com/office/word/2010/wordml" xmlns:w15="http://schemas.microsoft.com/office/word/2012/wordml" xmlns:wpg="http://schemas.microsoft.com/office/word/2010/wordprocessingGroup" xmlns:wpi="http://schemas.microsoft.com/office/word/2010/wordprocessingInk" xmlns:wne="http://schemas.microsoft.com/office/word/2006/wordml" xmlns:wps="http://schemas.microsoft.com/office/word/2010/wordprocessingShape" mc:Ignorable="w14 w15 wp14">
+<w:endnotes xmlns:wpc="http://schemas.microsoft.com/office/word/2010/wordprocessingCanvas" xmlns:mc="http://schemas.openxmlformats.org/markup-compatibility/2006" xmlns:o="urn:schemas-microsoft-com:office:office" xmlns:r="http://schemas.openxmlformats.org/officeDocument/2006/relationships" xmlns:m="http://schemas.openxmlformats.org/officeDocument/2006/math" xmlns:v="urn:schemas-microsoft-com:vml" xmlns:wp14="http://schemas.microsoft.com/office/word/2010/wordprocessingDrawing" xmlns:wp="http://schemas.openxmlformats.org/drawingml/2006/wordprocessingDrawing" xmlns:w10="urn:schemas-microsoft-com:office:word" xmlns:w="http://schemas.openxmlformats.org/wordprocessingml/2006/main" xmlns:w14="http://schemas.microsoft.com/office/word/2010/wordml" xmlns:wpg="http://schemas.microsoft.com/office/word/2010/wordprocessingGroup" xmlns:wpi="http://schemas.microsoft.com/office/word/2010/wordprocessingInk" xmlns:wne="http://schemas.microsoft.com/office/word/2006/wordml" xmlns:wps="http://schemas.microsoft.com/office/word/2010/wordprocessingShape" mc:Ignorable="w14 wp14">
   <w:endnote w:type="separator" w:id="-1">
     <w:p>
       <w:pPr>
@@ -4761,7 +6853,7 @@
 </file>
 
 <file path=word/footer1.xml><?xml version="1.0" encoding="utf-8"?>
-<w:ftr xmlns:wpc="http://schemas.microsoft.com/office/word/2010/wordprocessingCanvas" xmlns:mc="http://schemas.openxmlformats.org/markup-compatibility/2006" xmlns:o="urn:schemas-microsoft-com:office:office" xmlns:r="http://schemas.openxmlformats.org/officeDocument/2006/relationships" xmlns:m="http://schemas.openxmlformats.org/officeDocument/2006/math" xmlns:v="urn:schemas-microsoft-com:vml" xmlns:wp14="http://schemas.microsoft.com/office/word/2010/wordprocessingDrawing" xmlns:wp="http://schemas.openxmlformats.org/drawingml/2006/wordprocessingDrawing" xmlns:w10="urn:schemas-microsoft-com:office:word" xmlns:w="http://schemas.openxmlformats.org/wordprocessingml/2006/main" xmlns:w14="http://schemas.microsoft.com/office/word/2010/wordml" xmlns:w15="http://schemas.microsoft.com/office/word/2012/wordml" xmlns:wpg="http://schemas.microsoft.com/office/word/2010/wordprocessingGroup" xmlns:wpi="http://schemas.microsoft.com/office/word/2010/wordprocessingInk" xmlns:wne="http://schemas.microsoft.com/office/word/2006/wordml" xmlns:wps="http://schemas.microsoft.com/office/word/2010/wordprocessingShape" mc:Ignorable="w14 w15 wp14">
+<w:ftr xmlns:wpc="http://schemas.microsoft.com/office/word/2010/wordprocessingCanvas" xmlns:mc="http://schemas.openxmlformats.org/markup-compatibility/2006" xmlns:o="urn:schemas-microsoft-com:office:office" xmlns:r="http://schemas.openxmlformats.org/officeDocument/2006/relationships" xmlns:m="http://schemas.openxmlformats.org/officeDocument/2006/math" xmlns:v="urn:schemas-microsoft-com:vml" xmlns:wp14="http://schemas.microsoft.com/office/word/2010/wordprocessingDrawing" xmlns:wp="http://schemas.openxmlformats.org/drawingml/2006/wordprocessingDrawing" xmlns:w10="urn:schemas-microsoft-com:office:word" xmlns:w="http://schemas.openxmlformats.org/wordprocessingml/2006/main" xmlns:w14="http://schemas.microsoft.com/office/word/2010/wordml" xmlns:wpg="http://schemas.microsoft.com/office/word/2010/wordprocessingGroup" xmlns:wpi="http://schemas.microsoft.com/office/word/2010/wordprocessingInk" xmlns:wne="http://schemas.microsoft.com/office/word/2006/wordml" xmlns:wps="http://schemas.microsoft.com/office/word/2010/wordprocessingShape" mc:Ignorable="w14 wp14">
   <w:p>
     <w:pPr>
       <w:pStyle w:val="Rodap"/>
@@ -4803,7 +6895,7 @@
         <w:noProof/>
         <w:sz w:val="18"/>
       </w:rPr>
-      <w:t>7</w:t>
+      <w:t>1</w:t>
     </w:r>
     <w:r>
       <w:rPr>
@@ -4859,7 +6951,7 @@
 </file>
 
 <file path=word/footnotes.xml><?xml version="1.0" encoding="utf-8"?>
-<w:footnotes xmlns:wpc="http://schemas.microsoft.com/office/word/2010/wordprocessingCanvas" xmlns:mc="http://schemas.openxmlformats.org/markup-compatibility/2006" xmlns:o="urn:schemas-microsoft-com:office:office" xmlns:r="http://schemas.openxmlformats.org/officeDocument/2006/relationships" xmlns:m="http://schemas.openxmlformats.org/officeDocument/2006/math" xmlns:v="urn:schemas-microsoft-com:vml" xmlns:wp14="http://schemas.microsoft.com/office/word/2010/wordprocessingDrawing" xmlns:wp="http://schemas.openxmlformats.org/drawingml/2006/wordprocessingDrawing" xmlns:w10="urn:schemas-microsoft-com:office:word" xmlns:w="http://schemas.openxmlformats.org/wordprocessingml/2006/main" xmlns:w14="http://schemas.microsoft.com/office/word/2010/wordml" xmlns:w15="http://schemas.microsoft.com/office/word/2012/wordml" xmlns:wpg="http://schemas.microsoft.com/office/word/2010/wordprocessingGroup" xmlns:wpi="http://schemas.microsoft.com/office/word/2010/wordprocessingInk" xmlns:wne="http://schemas.microsoft.com/office/word/2006/wordml" xmlns:wps="http://schemas.microsoft.com/office/word/2010/wordprocessingShape" mc:Ignorable="w14 w15 wp14">
+<w:footnotes xmlns:wpc="http://schemas.microsoft.com/office/word/2010/wordprocessingCanvas" xmlns:mc="http://schemas.openxmlformats.org/markup-compatibility/2006" xmlns:o="urn:schemas-microsoft-com:office:office" xmlns:r="http://schemas.openxmlformats.org/officeDocument/2006/relationships" xmlns:m="http://schemas.openxmlformats.org/officeDocument/2006/math" xmlns:v="urn:schemas-microsoft-com:vml" xmlns:wp14="http://schemas.microsoft.com/office/word/2010/wordprocessingDrawing" xmlns:wp="http://schemas.openxmlformats.org/drawingml/2006/wordprocessingDrawing" xmlns:w10="urn:schemas-microsoft-com:office:word" xmlns:w="http://schemas.openxmlformats.org/wordprocessingml/2006/main" xmlns:w14="http://schemas.microsoft.com/office/word/2010/wordml" xmlns:wpg="http://schemas.microsoft.com/office/word/2010/wordprocessingGroup" xmlns:wpi="http://schemas.microsoft.com/office/word/2010/wordprocessingInk" xmlns:wne="http://schemas.microsoft.com/office/word/2006/wordml" xmlns:wps="http://schemas.microsoft.com/office/word/2010/wordprocessingShape" mc:Ignorable="w14 wp14">
   <w:footnote w:type="separator" w:id="-1">
     <w:p>
       <w:pPr>
@@ -4884,7 +6976,7 @@
 </file>
 
 <file path=word/header1.xml><?xml version="1.0" encoding="utf-8"?>
-<w:hdr xmlns:wpc="http://schemas.microsoft.com/office/word/2010/wordprocessingCanvas" xmlns:mc="http://schemas.openxmlformats.org/markup-compatibility/2006" xmlns:o="urn:schemas-microsoft-com:office:office" xmlns:r="http://schemas.openxmlformats.org/officeDocument/2006/relationships" xmlns:m="http://schemas.openxmlformats.org/officeDocument/2006/math" xmlns:v="urn:schemas-microsoft-com:vml" xmlns:wp14="http://schemas.microsoft.com/office/word/2010/wordprocessingDrawing" xmlns:wp="http://schemas.openxmlformats.org/drawingml/2006/wordprocessingDrawing" xmlns:w10="urn:schemas-microsoft-com:office:word" xmlns:w="http://schemas.openxmlformats.org/wordprocessingml/2006/main" xmlns:w14="http://schemas.microsoft.com/office/word/2010/wordml" xmlns:w15="http://schemas.microsoft.com/office/word/2012/wordml" xmlns:wpg="http://schemas.microsoft.com/office/word/2010/wordprocessingGroup" xmlns:wpi="http://schemas.microsoft.com/office/word/2010/wordprocessingInk" xmlns:wne="http://schemas.microsoft.com/office/word/2006/wordml" xmlns:wps="http://schemas.microsoft.com/office/word/2010/wordprocessingShape" mc:Ignorable="w14 w15 wp14">
+<w:hdr xmlns:wpc="http://schemas.microsoft.com/office/word/2010/wordprocessingCanvas" xmlns:mc="http://schemas.openxmlformats.org/markup-compatibility/2006" xmlns:o="urn:schemas-microsoft-com:office:office" xmlns:r="http://schemas.openxmlformats.org/officeDocument/2006/relationships" xmlns:m="http://schemas.openxmlformats.org/officeDocument/2006/math" xmlns:v="urn:schemas-microsoft-com:vml" xmlns:wp14="http://schemas.microsoft.com/office/word/2010/wordprocessingDrawing" xmlns:wp="http://schemas.openxmlformats.org/drawingml/2006/wordprocessingDrawing" xmlns:w10="urn:schemas-microsoft-com:office:word" xmlns:w="http://schemas.openxmlformats.org/wordprocessingml/2006/main" xmlns:w14="http://schemas.microsoft.com/office/word/2010/wordml" xmlns:wpg="http://schemas.microsoft.com/office/word/2010/wordprocessingGroup" xmlns:wpi="http://schemas.microsoft.com/office/word/2010/wordprocessingInk" xmlns:wne="http://schemas.microsoft.com/office/word/2006/wordml" xmlns:wps="http://schemas.microsoft.com/office/word/2010/wordprocessingShape" mc:Ignorable="w14 wp14">
   <w:p>
     <w:pPr>
       <w:pStyle w:val="Rodap"/>
@@ -4977,7 +7069,7 @@
 </file>
 
 <file path=word/numbering.xml><?xml version="1.0" encoding="utf-8"?>
-<w:numbering xmlns:wpc="http://schemas.microsoft.com/office/word/2010/wordprocessingCanvas" xmlns:mc="http://schemas.openxmlformats.org/markup-compatibility/2006" xmlns:o="urn:schemas-microsoft-com:office:office" xmlns:r="http://schemas.openxmlformats.org/officeDocument/2006/relationships" xmlns:m="http://schemas.openxmlformats.org/officeDocument/2006/math" xmlns:v="urn:schemas-microsoft-com:vml" xmlns:wp14="http://schemas.microsoft.com/office/word/2010/wordprocessingDrawing" xmlns:wp="http://schemas.openxmlformats.org/drawingml/2006/wordprocessingDrawing" xmlns:w10="urn:schemas-microsoft-com:office:word" xmlns:w="http://schemas.openxmlformats.org/wordprocessingml/2006/main" xmlns:w14="http://schemas.microsoft.com/office/word/2010/wordml" xmlns:w15="http://schemas.microsoft.com/office/word/2012/wordml" xmlns:wpg="http://schemas.microsoft.com/office/word/2010/wordprocessingGroup" xmlns:wpi="http://schemas.microsoft.com/office/word/2010/wordprocessingInk" xmlns:wne="http://schemas.microsoft.com/office/word/2006/wordml" xmlns:wps="http://schemas.microsoft.com/office/word/2010/wordprocessingShape" mc:Ignorable="w14 w15 wp14">
+<w:numbering xmlns:wpc="http://schemas.microsoft.com/office/word/2010/wordprocessingCanvas" xmlns:mc="http://schemas.openxmlformats.org/markup-compatibility/2006" xmlns:o="urn:schemas-microsoft-com:office:office" xmlns:r="http://schemas.openxmlformats.org/officeDocument/2006/relationships" xmlns:m="http://schemas.openxmlformats.org/officeDocument/2006/math" xmlns:v="urn:schemas-microsoft-com:vml" xmlns:wp14="http://schemas.microsoft.com/office/word/2010/wordprocessingDrawing" xmlns:wp="http://schemas.openxmlformats.org/drawingml/2006/wordprocessingDrawing" xmlns:w10="urn:schemas-microsoft-com:office:word" xmlns:w="http://schemas.openxmlformats.org/wordprocessingml/2006/main" xmlns:w14="http://schemas.microsoft.com/office/word/2010/wordml" xmlns:wpg="http://schemas.microsoft.com/office/word/2010/wordprocessingGroup" xmlns:wpi="http://schemas.microsoft.com/office/word/2010/wordprocessingInk" xmlns:wne="http://schemas.microsoft.com/office/word/2006/wordml" xmlns:wps="http://schemas.microsoft.com/office/word/2010/wordprocessingShape" mc:Ignorable="w14 wp14">
   <w:abstractNum w:abstractNumId="0">
     <w:nsid w:val="00000001"/>
     <w:multiLevelType w:val="multilevel"/>
@@ -6134,7 +8226,7 @@
 </file>
 
 <file path=word/styles.xml><?xml version="1.0" encoding="utf-8"?>
-<w:styles xmlns:mc="http://schemas.openxmlformats.org/markup-compatibility/2006" xmlns:r="http://schemas.openxmlformats.org/officeDocument/2006/relationships" xmlns:w="http://schemas.openxmlformats.org/wordprocessingml/2006/main" xmlns:w14="http://schemas.microsoft.com/office/word/2010/wordml" xmlns:w15="http://schemas.microsoft.com/office/word/2012/wordml" mc:Ignorable="w14 w15">
+<w:styles xmlns:mc="http://schemas.openxmlformats.org/markup-compatibility/2006" xmlns:r="http://schemas.openxmlformats.org/officeDocument/2006/relationships" xmlns:w="http://schemas.openxmlformats.org/wordprocessingml/2006/main" xmlns:w14="http://schemas.microsoft.com/office/word/2010/wordml" mc:Ignorable="w14">
   <w:docDefaults>
     <w:rPrDefault>
       <w:rPr>
@@ -6144,378 +8236,147 @@
     </w:rPrDefault>
     <w:pPrDefault/>
   </w:docDefaults>
-  <w:latentStyles w:defLockedState="0" w:defUIPriority="99" w:defSemiHidden="0" w:defUnhideWhenUsed="0" w:defQFormat="0" w:count="371">
-    <w:lsdException w:name="Normal" w:uiPriority="0" w:qFormat="1"/>
-    <w:lsdException w:name="heading 1" w:uiPriority="9" w:qFormat="1"/>
-    <w:lsdException w:name="heading 2" w:uiPriority="9" w:qFormat="1"/>
-    <w:lsdException w:name="heading 3" w:uiPriority="9" w:qFormat="1"/>
-    <w:lsdException w:name="heading 4" w:semiHidden="1" w:uiPriority="9" w:unhideWhenUsed="1" w:qFormat="1"/>
-    <w:lsdException w:name="heading 5" w:semiHidden="1" w:uiPriority="9" w:unhideWhenUsed="1" w:qFormat="1"/>
-    <w:lsdException w:name="heading 6" w:semiHidden="1" w:uiPriority="9" w:unhideWhenUsed="1" w:qFormat="1"/>
-    <w:lsdException w:name="heading 7" w:semiHidden="1" w:uiPriority="9" w:unhideWhenUsed="1" w:qFormat="1"/>
-    <w:lsdException w:name="heading 8" w:semiHidden="1" w:uiPriority="9" w:unhideWhenUsed="1" w:qFormat="1"/>
-    <w:lsdException w:name="heading 9" w:semiHidden="1" w:uiPriority="9" w:unhideWhenUsed="1" w:qFormat="1"/>
-    <w:lsdException w:name="index 1" w:semiHidden="1" w:unhideWhenUsed="1"/>
-    <w:lsdException w:name="index 2" w:semiHidden="1" w:unhideWhenUsed="1"/>
-    <w:lsdException w:name="index 3" w:semiHidden="1" w:unhideWhenUsed="1"/>
-    <w:lsdException w:name="index 4" w:semiHidden="1" w:unhideWhenUsed="1"/>
-    <w:lsdException w:name="index 5" w:semiHidden="1" w:unhideWhenUsed="1"/>
-    <w:lsdException w:name="index 6" w:semiHidden="1" w:unhideWhenUsed="1"/>
-    <w:lsdException w:name="index 7" w:semiHidden="1" w:unhideWhenUsed="1"/>
-    <w:lsdException w:name="index 8" w:semiHidden="1" w:unhideWhenUsed="1"/>
-    <w:lsdException w:name="index 9" w:semiHidden="1" w:unhideWhenUsed="1"/>
-    <w:lsdException w:name="toc 1" w:semiHidden="1" w:uiPriority="39" w:unhideWhenUsed="1"/>
-    <w:lsdException w:name="toc 2" w:semiHidden="1" w:uiPriority="39" w:unhideWhenUsed="1"/>
-    <w:lsdException w:name="toc 3" w:semiHidden="1" w:uiPriority="39" w:unhideWhenUsed="1"/>
-    <w:lsdException w:name="toc 4" w:semiHidden="1" w:uiPriority="39" w:unhideWhenUsed="1"/>
-    <w:lsdException w:name="toc 5" w:semiHidden="1" w:uiPriority="39" w:unhideWhenUsed="1"/>
-    <w:lsdException w:name="toc 6" w:semiHidden="1" w:uiPriority="39" w:unhideWhenUsed="1"/>
-    <w:lsdException w:name="toc 7" w:semiHidden="1" w:uiPriority="39" w:unhideWhenUsed="1"/>
-    <w:lsdException w:name="toc 8" w:semiHidden="1" w:uiPriority="39" w:unhideWhenUsed="1"/>
-    <w:lsdException w:name="toc 9" w:semiHidden="1" w:uiPriority="39" w:unhideWhenUsed="1"/>
-    <w:lsdException w:name="Normal Indent" w:semiHidden="1" w:unhideWhenUsed="1"/>
-    <w:lsdException w:name="footnote text" w:semiHidden="1" w:unhideWhenUsed="1"/>
-    <w:lsdException w:name="annotation text" w:semiHidden="1" w:unhideWhenUsed="1"/>
-    <w:lsdException w:name="header" w:semiHidden="1" w:uiPriority="0" w:unhideWhenUsed="1"/>
-    <w:lsdException w:name="footer" w:semiHidden="1" w:uiPriority="0" w:unhideWhenUsed="1"/>
-    <w:lsdException w:name="index heading" w:semiHidden="1" w:unhideWhenUsed="1"/>
-    <w:lsdException w:name="caption" w:uiPriority="35" w:qFormat="1"/>
-    <w:lsdException w:name="table of figures" w:semiHidden="1" w:unhideWhenUsed="1"/>
-    <w:lsdException w:name="envelope address" w:semiHidden="1" w:unhideWhenUsed="1"/>
-    <w:lsdException w:name="envelope return" w:semiHidden="1" w:unhideWhenUsed="1"/>
-    <w:lsdException w:name="footnote reference" w:semiHidden="1" w:unhideWhenUsed="1"/>
-    <w:lsdException w:name="annotation reference" w:semiHidden="1" w:unhideWhenUsed="1"/>
-    <w:lsdException w:name="line number" w:semiHidden="1" w:unhideWhenUsed="1"/>
-    <w:lsdException w:name="page number" w:semiHidden="1" w:unhideWhenUsed="1"/>
-    <w:lsdException w:name="endnote reference" w:semiHidden="1" w:unhideWhenUsed="1"/>
-    <w:lsdException w:name="endnote text" w:semiHidden="1" w:unhideWhenUsed="1"/>
-    <w:lsdException w:name="table of authorities" w:semiHidden="1" w:unhideWhenUsed="1"/>
-    <w:lsdException w:name="macro" w:semiHidden="1" w:unhideWhenUsed="1"/>
-    <w:lsdException w:name="toa heading" w:semiHidden="1" w:unhideWhenUsed="1"/>
-    <w:lsdException w:name="List" w:semiHidden="1" w:unhideWhenUsed="1"/>
-    <w:lsdException w:name="List Bullet" w:semiHidden="1" w:unhideWhenUsed="1"/>
-    <w:lsdException w:name="List Number" w:semiHidden="1" w:unhideWhenUsed="1"/>
-    <w:lsdException w:name="List 2" w:semiHidden="1" w:unhideWhenUsed="1"/>
-    <w:lsdException w:name="List 3" w:semiHidden="1" w:unhideWhenUsed="1"/>
-    <w:lsdException w:name="List 4" w:semiHidden="1" w:unhideWhenUsed="1"/>
-    <w:lsdException w:name="List 5" w:semiHidden="1" w:unhideWhenUsed="1"/>
-    <w:lsdException w:name="List Bullet 2" w:semiHidden="1" w:unhideWhenUsed="1"/>
-    <w:lsdException w:name="List Bullet 3" w:semiHidden="1" w:unhideWhenUsed="1"/>
-    <w:lsdException w:name="List Bullet 4" w:semiHidden="1" w:unhideWhenUsed="1"/>
-    <w:lsdException w:name="List Bullet 5" w:semiHidden="1" w:unhideWhenUsed="1"/>
-    <w:lsdException w:name="List Number 2" w:semiHidden="1" w:unhideWhenUsed="1"/>
-    <w:lsdException w:name="List Number 3" w:semiHidden="1" w:unhideWhenUsed="1"/>
-    <w:lsdException w:name="List Number 4" w:semiHidden="1" w:unhideWhenUsed="1"/>
-    <w:lsdException w:name="List Number 5" w:semiHidden="1" w:unhideWhenUsed="1"/>
-    <w:lsdException w:name="Title" w:uiPriority="10" w:qFormat="1"/>
-    <w:lsdException w:name="Closing" w:semiHidden="1" w:unhideWhenUsed="1"/>
-    <w:lsdException w:name="Signature" w:semiHidden="1" w:unhideWhenUsed="1"/>
-    <w:lsdException w:name="Default Paragraph Font" w:semiHidden="1" w:uiPriority="1" w:unhideWhenUsed="1"/>
-    <w:lsdException w:name="Body Text" w:semiHidden="1" w:unhideWhenUsed="1"/>
-    <w:lsdException w:name="Body Text Indent" w:semiHidden="1" w:unhideWhenUsed="1"/>
-    <w:lsdException w:name="List Continue" w:semiHidden="1" w:unhideWhenUsed="1"/>
-    <w:lsdException w:name="List Continue 2" w:semiHidden="1" w:unhideWhenUsed="1"/>
-    <w:lsdException w:name="List Continue 3" w:semiHidden="1" w:unhideWhenUsed="1"/>
-    <w:lsdException w:name="List Continue 4" w:semiHidden="1" w:unhideWhenUsed="1"/>
-    <w:lsdException w:name="List Continue 5" w:semiHidden="1" w:unhideWhenUsed="1"/>
-    <w:lsdException w:name="Message Header" w:semiHidden="1" w:unhideWhenUsed="1"/>
-    <w:lsdException w:name="Subtitle" w:uiPriority="11" w:qFormat="1"/>
-    <w:lsdException w:name="Salutation" w:semiHidden="1" w:unhideWhenUsed="1"/>
-    <w:lsdException w:name="Date" w:semiHidden="1" w:unhideWhenUsed="1"/>
-    <w:lsdException w:name="Body Text First Indent" w:semiHidden="1" w:unhideWhenUsed="1"/>
-    <w:lsdException w:name="Body Text First Indent 2" w:semiHidden="1" w:unhideWhenUsed="1"/>
-    <w:lsdException w:name="Note Heading" w:semiHidden="1" w:unhideWhenUsed="1"/>
-    <w:lsdException w:name="Body Text 2" w:semiHidden="1" w:unhideWhenUsed="1"/>
-    <w:lsdException w:name="Body Text 3" w:semiHidden="1" w:unhideWhenUsed="1"/>
-    <w:lsdException w:name="Body Text Indent 2" w:semiHidden="1" w:unhideWhenUsed="1"/>
-    <w:lsdException w:name="Body Text Indent 3" w:semiHidden="1" w:unhideWhenUsed="1"/>
-    <w:lsdException w:name="Block Text" w:semiHidden="1" w:unhideWhenUsed="1"/>
-    <w:lsdException w:name="Hyperlink" w:semiHidden="1" w:unhideWhenUsed="1"/>
-    <w:lsdException w:name="FollowedHyperlink" w:semiHidden="1" w:unhideWhenUsed="1"/>
-    <w:lsdException w:name="Strong" w:uiPriority="22" w:qFormat="1"/>
-    <w:lsdException w:name="Emphasis" w:uiPriority="20" w:qFormat="1"/>
-    <w:lsdException w:name="Document Map" w:semiHidden="1" w:unhideWhenUsed="1"/>
-    <w:lsdException w:name="Plain Text" w:semiHidden="1" w:unhideWhenUsed="1"/>
-    <w:lsdException w:name="E-mail Signature" w:semiHidden="1" w:unhideWhenUsed="1"/>
-    <w:lsdException w:name="HTML Top of Form" w:semiHidden="1" w:unhideWhenUsed="1"/>
-    <w:lsdException w:name="HTML Bottom of Form" w:semiHidden="1" w:unhideWhenUsed="1"/>
-    <w:lsdException w:name="Normal (Web)" w:semiHidden="1" w:unhideWhenUsed="1"/>
-    <w:lsdException w:name="HTML Acronym" w:semiHidden="1" w:unhideWhenUsed="1"/>
-    <w:lsdException w:name="HTML Address" w:semiHidden="1" w:unhideWhenUsed="1"/>
-    <w:lsdException w:name="HTML Cite" w:semiHidden="1" w:unhideWhenUsed="1"/>
-    <w:lsdException w:name="HTML Code" w:semiHidden="1" w:unhideWhenUsed="1"/>
-    <w:lsdException w:name="HTML Definition" w:semiHidden="1" w:unhideWhenUsed="1"/>
-    <w:lsdException w:name="HTML Keyboard" w:semiHidden="1" w:unhideWhenUsed="1"/>
-    <w:lsdException w:name="HTML Preformatted" w:semiHidden="1" w:unhideWhenUsed="1"/>
-    <w:lsdException w:name="HTML Sample" w:semiHidden="1" w:unhideWhenUsed="1"/>
-    <w:lsdException w:name="HTML Typewriter" w:semiHidden="1" w:unhideWhenUsed="1"/>
-    <w:lsdException w:name="HTML Variable" w:semiHidden="1" w:unhideWhenUsed="1"/>
-    <w:lsdException w:name="Normal Table" w:semiHidden="1" w:unhideWhenUsed="1"/>
-    <w:lsdException w:name="annotation subject" w:semiHidden="1" w:unhideWhenUsed="1"/>
-    <w:lsdException w:name="No List" w:semiHidden="1" w:unhideWhenUsed="1"/>
-    <w:lsdException w:name="Outline List 1" w:semiHidden="1" w:unhideWhenUsed="1"/>
-    <w:lsdException w:name="Outline List 2" w:semiHidden="1" w:unhideWhenUsed="1"/>
-    <w:lsdException w:name="Outline List 3" w:semiHidden="1" w:unhideWhenUsed="1"/>
-    <w:lsdException w:name="Table Simple 1" w:semiHidden="1" w:unhideWhenUsed="1"/>
-    <w:lsdException w:name="Table Simple 2" w:semiHidden="1" w:unhideWhenUsed="1"/>
-    <w:lsdException w:name="Table Simple 3" w:semiHidden="1" w:unhideWhenUsed="1"/>
-    <w:lsdException w:name="Table Classic 1" w:semiHidden="1" w:unhideWhenUsed="1"/>
-    <w:lsdException w:name="Table Classic 2" w:semiHidden="1" w:unhideWhenUsed="1"/>
-    <w:lsdException w:name="Table Classic 3" w:semiHidden="1" w:unhideWhenUsed="1"/>
-    <w:lsdException w:name="Table Classic 4" w:semiHidden="1" w:unhideWhenUsed="1"/>
-    <w:lsdException w:name="Table Colorful 1" w:semiHidden="1" w:unhideWhenUsed="1"/>
-    <w:lsdException w:name="Table Colorful 2" w:semiHidden="1" w:unhideWhenUsed="1"/>
-    <w:lsdException w:name="Table Colorful 3" w:semiHidden="1" w:unhideWhenUsed="1"/>
-    <w:lsdException w:name="Table Columns 1" w:semiHidden="1" w:unhideWhenUsed="1"/>
-    <w:lsdException w:name="Table Columns 2" w:semiHidden="1" w:unhideWhenUsed="1"/>
-    <w:lsdException w:name="Table Columns 3" w:semiHidden="1" w:unhideWhenUsed="1"/>
-    <w:lsdException w:name="Table Columns 4" w:semiHidden="1" w:unhideWhenUsed="1"/>
-    <w:lsdException w:name="Table Columns 5" w:semiHidden="1" w:unhideWhenUsed="1"/>
-    <w:lsdException w:name="Table Grid 1" w:semiHidden="1" w:unhideWhenUsed="1"/>
-    <w:lsdException w:name="Table Grid 2" w:semiHidden="1" w:unhideWhenUsed="1"/>
-    <w:lsdException w:name="Table Grid 3" w:semiHidden="1" w:unhideWhenUsed="1"/>
-    <w:lsdException w:name="Table Grid 4" w:semiHidden="1" w:unhideWhenUsed="1"/>
-    <w:lsdException w:name="Table Grid 5" w:semiHidden="1" w:unhideWhenUsed="1"/>
-    <w:lsdException w:name="Table Grid 6" w:semiHidden="1" w:unhideWhenUsed="1"/>
-    <w:lsdException w:name="Table Grid 7" w:semiHidden="1" w:unhideWhenUsed="1"/>
-    <w:lsdException w:name="Table Grid 8" w:semiHidden="1" w:unhideWhenUsed="1"/>
-    <w:lsdException w:name="Table List 1" w:semiHidden="1" w:unhideWhenUsed="1"/>
-    <w:lsdException w:name="Table List 2" w:semiHidden="1" w:unhideWhenUsed="1"/>
-    <w:lsdException w:name="Table List 3" w:semiHidden="1" w:unhideWhenUsed="1"/>
-    <w:lsdException w:name="Table List 4" w:semiHidden="1" w:unhideWhenUsed="1"/>
-    <w:lsdException w:name="Table List 5" w:semiHidden="1" w:unhideWhenUsed="1"/>
-    <w:lsdException w:name="Table List 6" w:semiHidden="1" w:unhideWhenUsed="1"/>
-    <w:lsdException w:name="Table List 7" w:semiHidden="1" w:unhideWhenUsed="1"/>
-    <w:lsdException w:name="Table List 8" w:semiHidden="1" w:unhideWhenUsed="1"/>
-    <w:lsdException w:name="Table 3D effects 1" w:semiHidden="1" w:unhideWhenUsed="1"/>
-    <w:lsdException w:name="Table 3D effects 2" w:semiHidden="1" w:unhideWhenUsed="1"/>
-    <w:lsdException w:name="Table 3D effects 3" w:semiHidden="1" w:unhideWhenUsed="1"/>
-    <w:lsdException w:name="Table Contemporary" w:semiHidden="1" w:unhideWhenUsed="1"/>
-    <w:lsdException w:name="Table Elegant" w:semiHidden="1" w:unhideWhenUsed="1"/>
-    <w:lsdException w:name="Table Professional" w:semiHidden="1" w:unhideWhenUsed="1"/>
-    <w:lsdException w:name="Table Subtle 1" w:semiHidden="1" w:unhideWhenUsed="1"/>
-    <w:lsdException w:name="Table Subtle 2" w:semiHidden="1" w:unhideWhenUsed="1"/>
-    <w:lsdException w:name="Table Web 1" w:semiHidden="1" w:unhideWhenUsed="1"/>
-    <w:lsdException w:name="Table Web 2" w:semiHidden="1" w:unhideWhenUsed="1"/>
-    <w:lsdException w:name="Table Web 3" w:semiHidden="1" w:unhideWhenUsed="1"/>
-    <w:lsdException w:name="Balloon Text" w:semiHidden="1" w:unhideWhenUsed="1"/>
-    <w:lsdException w:name="Table Grid" w:uiPriority="59"/>
-    <w:lsdException w:name="Table Theme" w:semiHidden="1" w:unhideWhenUsed="1"/>
-    <w:lsdException w:name="Placeholder Text" w:semiHidden="1"/>
-    <w:lsdException w:name="No Spacing" w:uiPriority="1" w:qFormat="1"/>
-    <w:lsdException w:name="Light Shading" w:uiPriority="60"/>
-    <w:lsdException w:name="Light List" w:uiPriority="61"/>
-    <w:lsdException w:name="Light Grid" w:uiPriority="62"/>
-    <w:lsdException w:name="Medium Shading 1" w:uiPriority="63"/>
-    <w:lsdException w:name="Medium Shading 2" w:uiPriority="64"/>
-    <w:lsdException w:name="Medium List 1" w:uiPriority="65"/>
-    <w:lsdException w:name="Medium List 2" w:uiPriority="66"/>
-    <w:lsdException w:name="Medium Grid 1" w:uiPriority="67"/>
-    <w:lsdException w:name="Medium Grid 2" w:uiPriority="68"/>
-    <w:lsdException w:name="Medium Grid 3" w:uiPriority="69"/>
-    <w:lsdException w:name="Dark List" w:uiPriority="70"/>
-    <w:lsdException w:name="Colorful Shading" w:uiPriority="71"/>
-    <w:lsdException w:name="Colorful List" w:uiPriority="72"/>
-    <w:lsdException w:name="Colorful Grid" w:uiPriority="73"/>
-    <w:lsdException w:name="Light Shading Accent 1" w:uiPriority="60"/>
-    <w:lsdException w:name="Light List Accent 1" w:uiPriority="61"/>
-    <w:lsdException w:name="Light Grid Accent 1" w:uiPriority="62"/>
-    <w:lsdException w:name="Medium Shading 1 Accent 1" w:uiPriority="63"/>
-    <w:lsdException w:name="Medium Shading 2 Accent 1" w:uiPriority="64"/>
-    <w:lsdException w:name="Medium List 1 Accent 1" w:uiPriority="65"/>
-    <w:lsdException w:name="Revision" w:semiHidden="1"/>
-    <w:lsdException w:name="List Paragraph" w:uiPriority="34" w:qFormat="1"/>
-    <w:lsdException w:name="Quote" w:uiPriority="29" w:qFormat="1"/>
-    <w:lsdException w:name="Intense Quote" w:uiPriority="30" w:qFormat="1"/>
-    <w:lsdException w:name="Medium List 2 Accent 1" w:uiPriority="66"/>
-    <w:lsdException w:name="Medium Grid 1 Accent 1" w:uiPriority="67"/>
-    <w:lsdException w:name="Medium Grid 2 Accent 1" w:uiPriority="68"/>
-    <w:lsdException w:name="Medium Grid 3 Accent 1" w:uiPriority="69"/>
-    <w:lsdException w:name="Dark List Accent 1" w:uiPriority="70"/>
-    <w:lsdException w:name="Colorful Shading Accent 1" w:uiPriority="71"/>
-    <w:lsdException w:name="Colorful List Accent 1" w:uiPriority="72"/>
-    <w:lsdException w:name="Colorful Grid Accent 1" w:uiPriority="73"/>
-    <w:lsdException w:name="Light Shading Accent 2" w:uiPriority="60"/>
-    <w:lsdException w:name="Light List Accent 2" w:uiPriority="61"/>
-    <w:lsdException w:name="Light Grid Accent 2" w:uiPriority="62"/>
-    <w:lsdException w:name="Medium Shading 1 Accent 2" w:uiPriority="63"/>
-    <w:lsdException w:name="Medium Shading 2 Accent 2" w:uiPriority="64"/>
-    <w:lsdException w:name="Medium List 1 Accent 2" w:uiPriority="65"/>
-    <w:lsdException w:name="Medium List 2 Accent 2" w:uiPriority="66"/>
-    <w:lsdException w:name="Medium Grid 1 Accent 2" w:uiPriority="67"/>
-    <w:lsdException w:name="Medium Grid 2 Accent 2" w:uiPriority="68"/>
-    <w:lsdException w:name="Medium Grid 3 Accent 2" w:uiPriority="69"/>
-    <w:lsdException w:name="Dark List Accent 2" w:uiPriority="70"/>
-    <w:lsdException w:name="Colorful Shading Accent 2" w:uiPriority="71"/>
-    <w:lsdException w:name="Colorful List Accent 2" w:uiPriority="72"/>
-    <w:lsdException w:name="Colorful Grid Accent 2" w:uiPriority="73"/>
-    <w:lsdException w:name="Light Shading Accent 3" w:uiPriority="60"/>
-    <w:lsdException w:name="Light List Accent 3" w:uiPriority="61"/>
-    <w:lsdException w:name="Light Grid Accent 3" w:uiPriority="62"/>
-    <w:lsdException w:name="Medium Shading 1 Accent 3" w:uiPriority="63"/>
-    <w:lsdException w:name="Medium Shading 2 Accent 3" w:uiPriority="64"/>
-    <w:lsdException w:name="Medium List 1 Accent 3" w:uiPriority="65"/>
-    <w:lsdException w:name="Medium List 2 Accent 3" w:uiPriority="66"/>
-    <w:lsdException w:name="Medium Grid 1 Accent 3" w:uiPriority="67"/>
-    <w:lsdException w:name="Medium Grid 2 Accent 3" w:uiPriority="68"/>
-    <w:lsdException w:name="Medium Grid 3 Accent 3" w:uiPriority="69"/>
-    <w:lsdException w:name="Dark List Accent 3" w:uiPriority="70"/>
-    <w:lsdException w:name="Colorful Shading Accent 3" w:uiPriority="71"/>
-    <w:lsdException w:name="Colorful List Accent 3" w:uiPriority="72"/>
-    <w:lsdException w:name="Colorful Grid Accent 3" w:uiPriority="73"/>
-    <w:lsdException w:name="Light Shading Accent 4" w:uiPriority="60"/>
-    <w:lsdException w:name="Light List Accent 4" w:uiPriority="61"/>
-    <w:lsdException w:name="Light Grid Accent 4" w:uiPriority="62"/>
-    <w:lsdException w:name="Medium Shading 1 Accent 4" w:uiPriority="63"/>
-    <w:lsdException w:name="Medium Shading 2 Accent 4" w:uiPriority="64"/>
-    <w:lsdException w:name="Medium List 1 Accent 4" w:uiPriority="65"/>
-    <w:lsdException w:name="Medium List 2 Accent 4" w:uiPriority="66"/>
-    <w:lsdException w:name="Medium Grid 1 Accent 4" w:uiPriority="67"/>
-    <w:lsdException w:name="Medium Grid 2 Accent 4" w:uiPriority="68"/>
-    <w:lsdException w:name="Medium Grid 3 Accent 4" w:uiPriority="69"/>
-    <w:lsdException w:name="Dark List Accent 4" w:uiPriority="70"/>
-    <w:lsdException w:name="Colorful Shading Accent 4" w:uiPriority="71"/>
-    <w:lsdException w:name="Colorful List Accent 4" w:uiPriority="72"/>
-    <w:lsdException w:name="Colorful Grid Accent 4" w:uiPriority="73"/>
-    <w:lsdException w:name="Light Shading Accent 5" w:uiPriority="60"/>
-    <w:lsdException w:name="Light List Accent 5" w:uiPriority="61"/>
-    <w:lsdException w:name="Light Grid Accent 5" w:uiPriority="62"/>
-    <w:lsdException w:name="Medium Shading 1 Accent 5" w:uiPriority="63"/>
-    <w:lsdException w:name="Medium Shading 2 Accent 5" w:uiPriority="64"/>
-    <w:lsdException w:name="Medium List 1 Accent 5" w:uiPriority="65"/>
-    <w:lsdException w:name="Medium List 2 Accent 5" w:uiPriority="66"/>
-    <w:lsdException w:name="Medium Grid 1 Accent 5" w:uiPriority="67"/>
-    <w:lsdException w:name="Medium Grid 2 Accent 5" w:uiPriority="68"/>
-    <w:lsdException w:name="Medium Grid 3 Accent 5" w:uiPriority="69"/>
-    <w:lsdException w:name="Dark List Accent 5" w:uiPriority="70"/>
-    <w:lsdException w:name="Colorful Shading Accent 5" w:uiPriority="71"/>
-    <w:lsdException w:name="Colorful List Accent 5" w:uiPriority="72"/>
-    <w:lsdException w:name="Colorful Grid Accent 5" w:uiPriority="73"/>
-    <w:lsdException w:name="Light Shading Accent 6" w:uiPriority="60"/>
-    <w:lsdException w:name="Light List Accent 6" w:uiPriority="61"/>
-    <w:lsdException w:name="Light Grid Accent 6" w:uiPriority="62"/>
-    <w:lsdException w:name="Medium Shading 1 Accent 6" w:uiPriority="63"/>
-    <w:lsdException w:name="Medium Shading 2 Accent 6" w:uiPriority="64"/>
-    <w:lsdException w:name="Medium List 1 Accent 6" w:uiPriority="65"/>
-    <w:lsdException w:name="Medium List 2 Accent 6" w:uiPriority="66"/>
-    <w:lsdException w:name="Medium Grid 1 Accent 6" w:uiPriority="67"/>
-    <w:lsdException w:name="Medium Grid 2 Accent 6" w:uiPriority="68"/>
-    <w:lsdException w:name="Medium Grid 3 Accent 6" w:uiPriority="69"/>
-    <w:lsdException w:name="Dark List Accent 6" w:uiPriority="70"/>
-    <w:lsdException w:name="Colorful Shading Accent 6" w:uiPriority="71"/>
-    <w:lsdException w:name="Colorful List Accent 6" w:uiPriority="72"/>
-    <w:lsdException w:name="Colorful Grid Accent 6" w:uiPriority="73"/>
-    <w:lsdException w:name="Subtle Emphasis" w:uiPriority="19" w:qFormat="1"/>
-    <w:lsdException w:name="Intense Emphasis" w:uiPriority="21" w:qFormat="1"/>
-    <w:lsdException w:name="Subtle Reference" w:uiPriority="31" w:qFormat="1"/>
-    <w:lsdException w:name="Intense Reference" w:uiPriority="32" w:qFormat="1"/>
-    <w:lsdException w:name="Book Title" w:uiPriority="33" w:qFormat="1"/>
-    <w:lsdException w:name="Bibliography" w:semiHidden="1" w:uiPriority="37" w:unhideWhenUsed="1"/>
-    <w:lsdException w:name="TOC Heading" w:semiHidden="1" w:uiPriority="39" w:unhideWhenUsed="1" w:qFormat="1"/>
-    <w:lsdException w:name="Plain Table 1" w:uiPriority="41"/>
-    <w:lsdException w:name="Plain Table 2" w:uiPriority="42"/>
-    <w:lsdException w:name="Plain Table 3" w:uiPriority="43"/>
-    <w:lsdException w:name="Plain Table 4" w:uiPriority="44"/>
-    <w:lsdException w:name="Plain Table 5" w:uiPriority="45"/>
-    <w:lsdException w:name="Grid Table Light" w:uiPriority="40"/>
-    <w:lsdException w:name="Grid Table 1 Light" w:uiPriority="46"/>
-    <w:lsdException w:name="Grid Table 2" w:uiPriority="47"/>
-    <w:lsdException w:name="Grid Table 3" w:uiPriority="48"/>
-    <w:lsdException w:name="Grid Table 4" w:uiPriority="49"/>
-    <w:lsdException w:name="Grid Table 5 Dark" w:uiPriority="50"/>
-    <w:lsdException w:name="Grid Table 6 Colorful" w:uiPriority="51"/>
-    <w:lsdException w:name="Grid Table 7 Colorful" w:uiPriority="52"/>
-    <w:lsdException w:name="Grid Table 1 Light Accent 1" w:uiPriority="46"/>
-    <w:lsdException w:name="Grid Table 2 Accent 1" w:uiPriority="47"/>
-    <w:lsdException w:name="Grid Table 3 Accent 1" w:uiPriority="48"/>
-    <w:lsdException w:name="Grid Table 4 Accent 1" w:uiPriority="49"/>
-    <w:lsdException w:name="Grid Table 5 Dark Accent 1" w:uiPriority="50"/>
-    <w:lsdException w:name="Grid Table 6 Colorful Accent 1" w:uiPriority="51"/>
-    <w:lsdException w:name="Grid Table 7 Colorful Accent 1" w:uiPriority="52"/>
-    <w:lsdException w:name="Grid Table 1 Light Accent 2" w:uiPriority="46"/>
-    <w:lsdException w:name="Grid Table 2 Accent 2" w:uiPriority="47"/>
-    <w:lsdException w:name="Grid Table 3 Accent 2" w:uiPriority="48"/>
-    <w:lsdException w:name="Grid Table 4 Accent 2" w:uiPriority="49"/>
-    <w:lsdException w:name="Grid Table 5 Dark Accent 2" w:uiPriority="50"/>
-    <w:lsdException w:name="Grid Table 6 Colorful Accent 2" w:uiPriority="51"/>
-    <w:lsdException w:name="Grid Table 7 Colorful Accent 2" w:uiPriority="52"/>
-    <w:lsdException w:name="Grid Table 1 Light Accent 3" w:uiPriority="46"/>
-    <w:lsdException w:name="Grid Table 2 Accent 3" w:uiPriority="47"/>
-    <w:lsdException w:name="Grid Table 3 Accent 3" w:uiPriority="48"/>
-    <w:lsdException w:name="Grid Table 4 Accent 3" w:uiPriority="49"/>
-    <w:lsdException w:name="Grid Table 5 Dark Accent 3" w:uiPriority="50"/>
-    <w:lsdException w:name="Grid Table 6 Colorful Accent 3" w:uiPriority="51"/>
-    <w:lsdException w:name="Grid Table 7 Colorful Accent 3" w:uiPriority="52"/>
-    <w:lsdException w:name="Grid Table 1 Light Accent 4" w:uiPriority="46"/>
-    <w:lsdException w:name="Grid Table 2 Accent 4" w:uiPriority="47"/>
-    <w:lsdException w:name="Grid Table 3 Accent 4" w:uiPriority="48"/>
-    <w:lsdException w:name="Grid Table 4 Accent 4" w:uiPriority="49"/>
-    <w:lsdException w:name="Grid Table 5 Dark Accent 4" w:uiPriority="50"/>
-    <w:lsdException w:name="Grid Table 6 Colorful Accent 4" w:uiPriority="51"/>
-    <w:lsdException w:name="Grid Table 7 Colorful Accent 4" w:uiPriority="52"/>
-    <w:lsdException w:name="Grid Table 1 Light Accent 5" w:uiPriority="46"/>
-    <w:lsdException w:name="Grid Table 2 Accent 5" w:uiPriority="47"/>
-    <w:lsdException w:name="Grid Table 3 Accent 5" w:uiPriority="48"/>
-    <w:lsdException w:name="Grid Table 4 Accent 5" w:uiPriority="49"/>
-    <w:lsdException w:name="Grid Table 5 Dark Accent 5" w:uiPriority="50"/>
-    <w:lsdException w:name="Grid Table 6 Colorful Accent 5" w:uiPriority="51"/>
-    <w:lsdException w:name="Grid Table 7 Colorful Accent 5" w:uiPriority="52"/>
-    <w:lsdException w:name="Grid Table 1 Light Accent 6" w:uiPriority="46"/>
-    <w:lsdException w:name="Grid Table 2 Accent 6" w:uiPriority="47"/>
-    <w:lsdException w:name="Grid Table 3 Accent 6" w:uiPriority="48"/>
-    <w:lsdException w:name="Grid Table 4 Accent 6" w:uiPriority="49"/>
-    <w:lsdException w:name="Grid Table 5 Dark Accent 6" w:uiPriority="50"/>
-    <w:lsdException w:name="Grid Table 6 Colorful Accent 6" w:uiPriority="51"/>
-    <w:lsdException w:name="Grid Table 7 Colorful Accent 6" w:uiPriority="52"/>
-    <w:lsdException w:name="List Table 1 Light" w:uiPriority="46"/>
-    <w:lsdException w:name="List Table 2" w:uiPriority="47"/>
-    <w:lsdException w:name="List Table 3" w:uiPriority="48"/>
-    <w:lsdException w:name="List Table 4" w:uiPriority="49"/>
-    <w:lsdException w:name="List Table 5 Dark" w:uiPriority="50"/>
-    <w:lsdException w:name="List Table 6 Colorful" w:uiPriority="51"/>
-    <w:lsdException w:name="List Table 7 Colorful" w:uiPriority="52"/>
-    <w:lsdException w:name="List Table 1 Light Accent 1" w:uiPriority="46"/>
-    <w:lsdException w:name="List Table 2 Accent 1" w:uiPriority="47"/>
-    <w:lsdException w:name="List Table 3 Accent 1" w:uiPriority="48"/>
-    <w:lsdException w:name="List Table 4 Accent 1" w:uiPriority="49"/>
-    <w:lsdException w:name="List Table 5 Dark Accent 1" w:uiPriority="50"/>
-    <w:lsdException w:name="List Table 6 Colorful Accent 1" w:uiPriority="51"/>
-    <w:lsdException w:name="List Table 7 Colorful Accent 1" w:uiPriority="52"/>
-    <w:lsdException w:name="List Table 1 Light Accent 2" w:uiPriority="46"/>
-    <w:lsdException w:name="List Table 2 Accent 2" w:uiPriority="47"/>
-    <w:lsdException w:name="List Table 3 Accent 2" w:uiPriority="48"/>
-    <w:lsdException w:name="List Table 4 Accent 2" w:uiPriority="49"/>
-    <w:lsdException w:name="List Table 5 Dark Accent 2" w:uiPriority="50"/>
-    <w:lsdException w:name="List Table 6 Colorful Accent 2" w:uiPriority="51"/>
-    <w:lsdException w:name="List Table 7 Colorful Accent 2" w:uiPriority="52"/>
-    <w:lsdException w:name="List Table 1 Light Accent 3" w:uiPriority="46"/>
-    <w:lsdException w:name="List Table 2 Accent 3" w:uiPriority="47"/>
-    <w:lsdException w:name="List Table 3 Accent 3" w:uiPriority="48"/>
-    <w:lsdException w:name="List Table 4 Accent 3" w:uiPriority="49"/>
-    <w:lsdException w:name="List Table 5 Dark Accent 3" w:uiPriority="50"/>
-    <w:lsdException w:name="List Table 6 Colorful Accent 3" w:uiPriority="51"/>
-    <w:lsdException w:name="List Table 7 Colorful Accent 3" w:uiPriority="52"/>
-    <w:lsdException w:name="List Table 1 Light Accent 4" w:uiPriority="46"/>
-    <w:lsdException w:name="List Table 2 Accent 4" w:uiPriority="47"/>
-    <w:lsdException w:name="List Table 3 Accent 4" w:uiPriority="48"/>
-    <w:lsdException w:name="List Table 4 Accent 4" w:uiPriority="49"/>
-    <w:lsdException w:name="List Table 5 Dark Accent 4" w:uiPriority="50"/>
-    <w:lsdException w:name="List Table 6 Colorful Accent 4" w:uiPriority="51"/>
-    <w:lsdException w:name="List Table 7 Colorful Accent 4" w:uiPriority="52"/>
-    <w:lsdException w:name="List Table 1 Light Accent 5" w:uiPriority="46"/>
-    <w:lsdException w:name="List Table 2 Accent 5" w:uiPriority="47"/>
-    <w:lsdException w:name="List Table 3 Accent 5" w:uiPriority="48"/>
-    <w:lsdException w:name="List Table 4 Accent 5" w:uiPriority="49"/>
-    <w:lsdException w:name="List Table 5 Dark Accent 5" w:uiPriority="50"/>
-    <w:lsdException w:name="List Table 6 Colorful Accent 5" w:uiPriority="51"/>
-    <w:lsdException w:name="List Table 7 Colorful Accent 5" w:uiPriority="52"/>
-    <w:lsdException w:name="List Table 1 Light Accent 6" w:uiPriority="46"/>
-    <w:lsdException w:name="List Table 2 Accent 6" w:uiPriority="47"/>
-    <w:lsdException w:name="List Table 3 Accent 6" w:uiPriority="48"/>
-    <w:lsdException w:name="List Table 4 Accent 6" w:uiPriority="49"/>
-    <w:lsdException w:name="List Table 5 Dark Accent 6" w:uiPriority="50"/>
-    <w:lsdException w:name="List Table 6 Colorful Accent 6" w:uiPriority="51"/>
-    <w:lsdException w:name="List Table 7 Colorful Accent 6" w:uiPriority="52"/>
+  <w:latentStyles w:defLockedState="0" w:defUIPriority="99" w:defSemiHidden="1" w:defUnhideWhenUsed="1" w:defQFormat="0" w:count="267">
+    <w:lsdException w:name="Normal" w:semiHidden="0" w:uiPriority="0" w:unhideWhenUsed="0" w:qFormat="1"/>
+    <w:lsdException w:name="heading 1" w:semiHidden="0" w:uiPriority="0" w:unhideWhenUsed="0" w:qFormat="1"/>
+    <w:lsdException w:name="heading 2" w:semiHidden="0" w:uiPriority="0" w:unhideWhenUsed="0" w:qFormat="1"/>
+    <w:lsdException w:name="heading 3" w:semiHidden="0" w:uiPriority="9" w:unhideWhenUsed="0" w:qFormat="1"/>
+    <w:lsdException w:name="heading 4" w:uiPriority="9" w:qFormat="1"/>
+    <w:lsdException w:name="heading 5" w:uiPriority="9" w:qFormat="1"/>
+    <w:lsdException w:name="heading 6" w:uiPriority="9" w:qFormat="1"/>
+    <w:lsdException w:name="heading 7" w:uiPriority="9" w:qFormat="1"/>
+    <w:lsdException w:name="heading 8" w:uiPriority="9" w:qFormat="1"/>
+    <w:lsdException w:name="heading 9" w:uiPriority="9" w:qFormat="1"/>
+    <w:lsdException w:name="toc 1" w:uiPriority="39"/>
+    <w:lsdException w:name="toc 2" w:uiPriority="39"/>
+    <w:lsdException w:name="toc 3" w:uiPriority="39"/>
+    <w:lsdException w:name="toc 4" w:uiPriority="39"/>
+    <w:lsdException w:name="toc 5" w:uiPriority="39"/>
+    <w:lsdException w:name="toc 6" w:uiPriority="39"/>
+    <w:lsdException w:name="toc 7" w:uiPriority="39"/>
+    <w:lsdException w:name="toc 8" w:uiPriority="39"/>
+    <w:lsdException w:name="toc 9" w:uiPriority="39"/>
+    <w:lsdException w:name="header" w:uiPriority="0"/>
+    <w:lsdException w:name="footer" w:uiPriority="0"/>
+    <w:lsdException w:name="caption" w:semiHidden="0" w:uiPriority="35" w:unhideWhenUsed="0" w:qFormat="1"/>
+    <w:lsdException w:name="Title" w:semiHidden="0" w:uiPriority="10" w:unhideWhenUsed="0" w:qFormat="1"/>
+    <w:lsdException w:name="Default Paragraph Font" w:uiPriority="1"/>
+    <w:lsdException w:name="Body Text" w:uiPriority="0"/>
+    <w:lsdException w:name="Subtitle" w:semiHidden="0" w:uiPriority="11" w:unhideWhenUsed="0" w:qFormat="1"/>
+    <w:lsdException w:name="Strong" w:semiHidden="0" w:uiPriority="22" w:unhideWhenUsed="0" w:qFormat="1"/>
+    <w:lsdException w:name="Emphasis" w:semiHidden="0" w:uiPriority="20" w:unhideWhenUsed="0" w:qFormat="1"/>
+    <w:lsdException w:name="Table Grid" w:semiHidden="0" w:uiPriority="59" w:unhideWhenUsed="0"/>
+    <w:lsdException w:name="Placeholder Text" w:unhideWhenUsed="0"/>
+    <w:lsdException w:name="No Spacing" w:semiHidden="0" w:uiPriority="1" w:unhideWhenUsed="0" w:qFormat="1"/>
+    <w:lsdException w:name="Light Shading" w:semiHidden="0" w:uiPriority="60" w:unhideWhenUsed="0"/>
+    <w:lsdException w:name="Light List" w:semiHidden="0" w:uiPriority="61" w:unhideWhenUsed="0"/>
+    <w:lsdException w:name="Light Grid" w:semiHidden="0" w:uiPriority="62" w:unhideWhenUsed="0"/>
+    <w:lsdException w:name="Medium Shading 1" w:semiHidden="0" w:uiPriority="63" w:unhideWhenUsed="0"/>
+    <w:lsdException w:name="Medium Shading 2" w:semiHidden="0" w:uiPriority="64" w:unhideWhenUsed="0"/>
+    <w:lsdException w:name="Medium List 1" w:semiHidden="0" w:uiPriority="65" w:unhideWhenUsed="0"/>
+    <w:lsdException w:name="Medium List 2" w:semiHidden="0" w:uiPriority="66" w:unhideWhenUsed="0"/>
+    <w:lsdException w:name="Medium Grid 1" w:semiHidden="0" w:uiPriority="67" w:unhideWhenUsed="0"/>
+    <w:lsdException w:name="Medium Grid 2" w:semiHidden="0" w:uiPriority="68" w:unhideWhenUsed="0"/>
+    <w:lsdException w:name="Medium Grid 3" w:semiHidden="0" w:uiPriority="69" w:unhideWhenUsed="0"/>
+    <w:lsdException w:name="Dark List" w:semiHidden="0" w:uiPriority="70" w:unhideWhenUsed="0"/>
+    <w:lsdException w:name="Colorful Shading" w:semiHidden="0" w:uiPriority="71" w:unhideWhenUsed="0"/>
+    <w:lsdException w:name="Colorful List" w:semiHidden="0" w:uiPriority="72" w:unhideWhenUsed="0"/>
+    <w:lsdException w:name="Colorful Grid" w:semiHidden="0" w:uiPriority="73" w:unhideWhenUsed="0"/>
+    <w:lsdException w:name="Light Shading Accent 1" w:semiHidden="0" w:uiPriority="60" w:unhideWhenUsed="0"/>
+    <w:lsdException w:name="Light List Accent 1" w:semiHidden="0" w:uiPriority="61" w:unhideWhenUsed="0"/>
+    <w:lsdException w:name="Light Grid Accent 1" w:semiHidden="0" w:uiPriority="62" w:unhideWhenUsed="0"/>
+    <w:lsdException w:name="Medium Shading 1 Accent 1" w:semiHidden="0" w:uiPriority="63" w:unhideWhenUsed="0"/>
+    <w:lsdException w:name="Medium Shading 2 Accent 1" w:semiHidden="0" w:uiPriority="64" w:unhideWhenUsed="0"/>
+    <w:lsdException w:name="Medium List 1 Accent 1" w:semiHidden="0" w:uiPriority="65" w:unhideWhenUsed="0"/>
+    <w:lsdException w:name="Revision" w:unhideWhenUsed="0"/>
+    <w:lsdException w:name="List Paragraph" w:semiHidden="0" w:uiPriority="34" w:unhideWhenUsed="0" w:qFormat="1"/>
+    <w:lsdException w:name="Quote" w:semiHidden="0" w:uiPriority="29" w:unhideWhenUsed="0" w:qFormat="1"/>
+    <w:lsdException w:name="Intense Quote" w:semiHidden="0" w:uiPriority="30" w:unhideWhenUsed="0" w:qFormat="1"/>
+    <w:lsdException w:name="Medium List 2 Accent 1" w:semiHidden="0" w:uiPriority="66" w:unhideWhenUsed="0"/>
+    <w:lsdException w:name="Medium Grid 1 Accent 1" w:semiHidden="0" w:uiPriority="67" w:unhideWhenUsed="0"/>
+    <w:lsdException w:name="Medium Grid 2 Accent 1" w:semiHidden="0" w:uiPriority="68" w:unhideWhenUsed="0"/>
+    <w:lsdException w:name="Medium Grid 3 Accent 1" w:semiHidden="0" w:uiPriority="69" w:unhideWhenUsed="0"/>
+    <w:lsdException w:name="Dark List Accent 1" w:semiHidden="0" w:uiPriority="70" w:unhideWhenUsed="0"/>
+    <w:lsdException w:name="Colorful Shading Accent 1" w:semiHidden="0" w:uiPriority="71" w:unhideWhenUsed="0"/>
+    <w:lsdException w:name="Colorful List Accent 1" w:semiHidden="0" w:uiPriority="72" w:unhideWhenUsed="0"/>
+    <w:lsdException w:name="Colorful Grid Accent 1" w:semiHidden="0" w:uiPriority="73" w:unhideWhenUsed="0"/>
+    <w:lsdException w:name="Light Shading Accent 2" w:semiHidden="0" w:uiPriority="60" w:unhideWhenUsed="0"/>
+    <w:lsdException w:name="Light List Accent 2" w:semiHidden="0" w:uiPriority="61" w:unhideWhenUsed="0"/>
+    <w:lsdException w:name="Light Grid Accent 2" w:semiHidden="0" w:uiPriority="62" w:unhideWhenUsed="0"/>
+    <w:lsdException w:name="Medium Shading 1 Accent 2" w:semiHidden="0" w:uiPriority="63" w:unhideWhenUsed="0"/>
+    <w:lsdException w:name="Medium Shading 2 Accent 2" w:semiHidden="0" w:uiPriority="64" w:unhideWhenUsed="0"/>
+    <w:lsdException w:name="Medium List 1 Accent 2" w:semiHidden="0" w:uiPriority="65" w:unhideWhenUsed="0"/>
+    <w:lsdException w:name="Medium List 2 Accent 2" w:semiHidden="0" w:uiPriority="66" w:unhideWhenUsed="0"/>
+    <w:lsdException w:name="Medium Grid 1 Accent 2" w:semiHidden="0" w:uiPriority="67" w:unhideWhenUsed="0"/>
+    <w:lsdException w:name="Medium Grid 2 Accent 2" w:semiHidden="0" w:uiPriority="68" w:unhideWhenUsed="0"/>
+    <w:lsdException w:name="Medium Grid 3 Accent 2" w:semiHidden="0" w:uiPriority="69" w:unhideWhenUsed="0"/>
+    <w:lsdException w:name="Dark List Accent 2" w:semiHidden="0" w:uiPriority="70" w:unhideWhenUsed="0"/>
+    <w:lsdException w:name="Colorful Shading Accent 2" w:semiHidden="0" w:uiPriority="71" w:unhideWhenUsed="0"/>
+    <w:lsdException w:name="Colorful List Accent 2" w:semiHidden="0" w:uiPriority="72" w:unhideWhenUsed="0"/>
+    <w:lsdException w:name="Colorful Grid Accent 2" w:semiHidden="0" w:uiPriority="73" w:unhideWhenUsed="0"/>
+    <w:lsdException w:name="Light Shading Accent 3" w:semiHidden="0" w:uiPriority="60" w:unhideWhenUsed="0"/>
+    <w:lsdException w:name="Light List Accent 3" w:semiHidden="0" w:uiPriority="61" w:unhideWhenUsed="0"/>
+    <w:lsdException w:name="Light Grid Accent 3" w:semiHidden="0" w:uiPriority="62" w:unhideWhenUsed="0"/>
+    <w:lsdException w:name="Medium Shading 1 Accent 3" w:semiHidden="0" w:uiPriority="63" w:unhideWhenUsed="0"/>
+    <w:lsdException w:name="Medium Shading 2 Accent 3" w:semiHidden="0" w:uiPriority="64" w:unhideWhenUsed="0"/>
+    <w:lsdException w:name="Medium List 1 Accent 3" w:semiHidden="0" w:uiPriority="65" w:unhideWhenUsed="0"/>
+    <w:lsdException w:name="Medium List 2 Accent 3" w:semiHidden="0" w:uiPriority="66" w:unhideWhenUsed="0"/>
+    <w:lsdException w:name="Medium Grid 1 Accent 3" w:semiHidden="0" w:uiPriority="67" w:unhideWhenUsed="0"/>
+    <w:lsdException w:name="Medium Grid 2 Accent 3" w:semiHidden="0" w:uiPriority="68" w:unhideWhenUsed="0"/>
+    <w:lsdException w:name="Medium Grid 3 Accent 3" w:semiHidden="0" w:uiPriority="69" w:unhideWhenUsed="0"/>
+    <w:lsdException w:name="Dark List Accent 3" w:semiHidden="0" w:uiPriority="70" w:unhideWhenUsed="0"/>
+    <w:lsdException w:name="Colorful Shading Accent 3" w:semiHidden="0" w:uiPriority="71" w:unhideWhenUsed="0"/>
+    <w:lsdException w:name="Colorful List Accent 3" w:semiHidden="0" w:uiPriority="72" w:unhideWhenUsed="0"/>
+    <w:lsdException w:name="Colorful Grid Accent 3" w:semiHidden="0" w:uiPriority="73" w:unhideWhenUsed="0"/>
+    <w:lsdException w:name="Light Shading Accent 4" w:semiHidden="0" w:uiPriority="60" w:unhideWhenUsed="0"/>
+    <w:lsdException w:name="Light List Accent 4" w:semiHidden="0" w:uiPriority="61" w:unhideWhenUsed="0"/>
+    <w:lsdException w:name="Light Grid Accent 4" w:semiHidden="0" w:uiPriority="62" w:unhideWhenUsed="0"/>
+    <w:lsdException w:name="Medium Shading 1 Accent 4" w:semiHidden="0" w:uiPriority="63" w:unhideWhenUsed="0"/>
+    <w:lsdException w:name="Medium Shading 2 Accent 4" w:semiHidden="0" w:uiPriority="64" w:unhideWhenUsed="0"/>
+    <w:lsdException w:name="Medium List 1 Accent 4" w:semiHidden="0" w:uiPriority="65" w:unhideWhenUsed="0"/>
+    <w:lsdException w:name="Medium List 2 Accent 4" w:semiHidden="0" w:uiPriority="66" w:unhideWhenUsed="0"/>
+    <w:lsdException w:name="Medium Grid 1 Accent 4" w:semiHidden="0" w:uiPriority="67" w:unhideWhenUsed="0"/>
+    <w:lsdException w:name="Medium Grid 2 Accent 4" w:semiHidden="0" w:uiPriority="68" w:unhideWhenUsed="0"/>
+    <w:lsdException w:name="Medium Grid 3 Accent 4" w:semiHidden="0" w:uiPriority="69" w:unhideWhenUsed="0"/>
+    <w:lsdException w:name="Dark List Accent 4" w:semiHidden="0" w:uiPriority="70" w:unhideWhenUsed="0"/>
+    <w:lsdException w:name="Colorful Shading Accent 4" w:semiHidden="0" w:uiPriority="71" w:unhideWhenUsed="0"/>
+    <w:lsdException w:name="Colorful List Accent 4" w:semiHidden="0" w:uiPriority="72" w:unhideWhenUsed="0"/>
+    <w:lsdException w:name="Colorful Grid Accent 4" w:semiHidden="0" w:uiPriority="73" w:unhideWhenUsed="0"/>
+    <w:lsdException w:name="Light Shading Accent 5" w:semiHidden="0" w:uiPriority="60" w:unhideWhenUsed="0"/>
+    <w:lsdException w:name="Light List Accent 5" w:semiHidden="0" w:uiPriority="61" w:unhideWhenUsed="0"/>
+    <w:lsdException w:name="Light Grid Accent 5" w:semiHidden="0" w:uiPriority="62" w:unhideWhenUsed="0"/>
+    <w:lsdException w:name="Medium Shading 1 Accent 5" w:semiHidden="0" w:uiPriority="63" w:unhideWhenUsed="0"/>
+    <w:lsdException w:name="Medium Shading 2 Accent 5" w:semiHidden="0" w:uiPriority="64" w:unhideWhenUsed="0"/>
+    <w:lsdException w:name="Medium List 1 Accent 5" w:semiHidden="0" w:uiPriority="65" w:unhideWhenUsed="0"/>
+    <w:lsdException w:name="Medium List 2 Accent 5" w:semiHidden="0" w:uiPriority="66" w:unhideWhenUsed="0"/>
+    <w:lsdException w:name="Medium Grid 1 Accent 5" w:semiHidden="0" w:uiPriority="67" w:unhideWhenUsed="0"/>
+    <w:lsdException w:name="Medium Grid 2 Accent 5" w:semiHidden="0" w:uiPriority="68" w:unhideWhenUsed="0"/>
+    <w:lsdException w:name="Medium Grid 3 Accent 5" w:semiHidden="0" w:uiPriority="69" w:unhideWhenUsed="0"/>
+    <w:lsdException w:name="Dark List Accent 5" w:semiHidden="0" w:uiPriority="70" w:unhideWhenUsed="0"/>
+    <w:lsdException w:name="Colorful Shading Accent 5" w:semiHidden="0" w:uiPriority="71" w:unhideWhenUsed="0"/>
+    <w:lsdException w:name="Colorful List Accent 5" w:semiHidden="0" w:uiPriority="72" w:unhideWhenUsed="0"/>
+    <w:lsdException w:name="Colorful Grid Accent 5" w:semiHidden="0" w:uiPriority="73" w:unhideWhenUsed="0"/>
+    <w:lsdException w:name="Light Shading Accent 6" w:semiHidden="0" w:uiPriority="60" w:unhideWhenUsed="0"/>
+    <w:lsdException w:name="Light List Accent 6" w:semiHidden="0" w:uiPriority="61" w:unhideWhenUsed="0"/>
+    <w:lsdException w:name="Light Grid Accent 6" w:semiHidden="0" w:uiPriority="62" w:unhideWhenUsed="0"/>
+    <w:lsdException w:name="Medium Shading 1 Accent 6" w:semiHidden="0" w:uiPriority="63" w:unhideWhenUsed="0"/>
+    <w:lsdException w:name="Medium Shading 2 Accent 6" w:semiHidden="0" w:uiPriority="64" w:unhideWhenUsed="0"/>
+    <w:lsdException w:name="Medium List 1 Accent 6" w:semiHidden="0" w:uiPriority="65" w:unhideWhenUsed="0"/>
+    <w:lsdException w:name="Medium List 2 Accent 6" w:semiHidden="0" w:uiPriority="66" w:unhideWhenUsed="0"/>
+    <w:lsdException w:name="Medium Grid 1 Accent 6" w:semiHidden="0" w:uiPriority="67" w:unhideWhenUsed="0"/>
+    <w:lsdException w:name="Medium Grid 2 Accent 6" w:semiHidden="0" w:uiPriority="68" w:unhideWhenUsed="0"/>
+    <w:lsdException w:name="Medium Grid 3 Accent 6" w:semiHidden="0" w:uiPriority="69" w:unhideWhenUsed="0"/>
+    <w:lsdException w:name="Dark List Accent 6" w:semiHidden="0" w:uiPriority="70" w:unhideWhenUsed="0"/>
+    <w:lsdException w:name="Colorful Shading Accent 6" w:semiHidden="0" w:uiPriority="71" w:unhideWhenUsed="0"/>
+    <w:lsdException w:name="Colorful List Accent 6" w:semiHidden="0" w:uiPriority="72" w:unhideWhenUsed="0"/>
+    <w:lsdException w:name="Colorful Grid Accent 6" w:semiHidden="0" w:uiPriority="73" w:unhideWhenUsed="0"/>
+    <w:lsdException w:name="Subtle Emphasis" w:semiHidden="0" w:uiPriority="19" w:unhideWhenUsed="0" w:qFormat="1"/>
+    <w:lsdException w:name="Intense Emphasis" w:semiHidden="0" w:uiPriority="21" w:unhideWhenUsed="0" w:qFormat="1"/>
+    <w:lsdException w:name="Subtle Reference" w:semiHidden="0" w:uiPriority="31" w:unhideWhenUsed="0" w:qFormat="1"/>
+    <w:lsdException w:name="Intense Reference" w:semiHidden="0" w:uiPriority="32" w:unhideWhenUsed="0" w:qFormat="1"/>
+    <w:lsdException w:name="Book Title" w:semiHidden="0" w:uiPriority="33" w:unhideWhenUsed="0" w:qFormat="1"/>
+    <w:lsdException w:name="Bibliography" w:uiPriority="37"/>
+    <w:lsdException w:name="TOC Heading" w:uiPriority="39" w:qFormat="1"/>
   </w:latentStyles>
   <w:style w:type="paragraph" w:default="1" w:styleId="Normal">
     <w:name w:val="Normal"/>
@@ -6635,7 +8496,7 @@
   <w:style w:type="character" w:styleId="Hyperlink">
     <w:name w:val="Hyperlink"/>
     <w:basedOn w:val="WW-Fontepargpadro1"/>
-    <w:semiHidden/>
+    <w:uiPriority w:val="99"/>
     <w:rsid w:val="00D07FAC"/>
     <w:rPr>
       <w:color w:val="0000FF"/>
@@ -7026,6 +8887,224 @@
       <w:lang w:val="pt-PT"/>
     </w:rPr>
   </w:style>
+  <w:style w:type="paragraph" w:styleId="CabealhodoSumrio">
+    <w:name w:val="TOC Heading"/>
+    <w:basedOn w:val="Ttulo1"/>
+    <w:next w:val="Normal"/>
+    <w:uiPriority w:val="39"/>
+    <w:unhideWhenUsed/>
+    <w:qFormat/>
+    <w:rsid w:val="003E64E2"/>
+    <w:pPr>
+      <w:keepLines/>
+      <w:numPr>
+        <w:numId w:val="0"/>
+      </w:numPr>
+      <w:suppressAutoHyphens w:val="0"/>
+      <w:spacing w:before="480" w:line="276" w:lineRule="auto"/>
+      <w:jc w:val="left"/>
+      <w:outlineLvl w:val="9"/>
+    </w:pPr>
+    <w:rPr>
+      <w:rFonts w:asciiTheme="majorHAnsi" w:eastAsiaTheme="majorEastAsia" w:hAnsiTheme="majorHAnsi" w:cstheme="majorBidi"/>
+      <w:bCs/>
+      <w:color w:val="365F91" w:themeColor="accent1" w:themeShade="BF"/>
+      <w:kern w:val="0"/>
+      <w:sz w:val="28"/>
+      <w:szCs w:val="28"/>
+      <w:lang w:val="pt-BR"/>
+    </w:rPr>
+  </w:style>
+</w:styles>
+</file>
+
+<file path=word/stylesWithEffects.xml><?xml version="1.0" encoding="utf-8"?>
+<w:styles xmlns:wpc="http://schemas.microsoft.com/office/word/2010/wordprocessingCanvas" xmlns:mc="http://schemas.openxmlformats.org/markup-compatibility/2006" xmlns:o="urn:schemas-microsoft-com:office:office" xmlns:r="http://schemas.openxmlformats.org/officeDocument/2006/relationships" xmlns:m="http://schemas.openxmlformats.org/officeDocument/2006/math" xmlns:v="urn:schemas-microsoft-com:vml" xmlns:wp14="http://schemas.microsoft.com/office/word/2010/wordprocessingDrawing" xmlns:wp="http://schemas.openxmlformats.org/drawingml/2006/wordprocessingDrawing" xmlns:w10="urn:schemas-microsoft-com:office:word" xmlns:w="http://schemas.openxmlformats.org/wordprocessingml/2006/main" xmlns:w14="http://schemas.microsoft.com/office/word/2010/wordml" xmlns:wpg="http://schemas.microsoft.com/office/word/2010/wordprocessingGroup" xmlns:wpi="http://schemas.microsoft.com/office/word/2010/wordprocessingInk" xmlns:wne="http://schemas.microsoft.com/office/word/2006/wordml" xmlns:wps="http://schemas.microsoft.com/office/word/2010/wordprocessingShape" mc:Ignorable="w14 wp14">
+  <w:docDefaults>
+    <w:rPrDefault>
+      <w:rPr>
+        <w:rFonts w:asciiTheme="minorHAnsi" w:eastAsiaTheme="minorEastAsia" w:hAnsiTheme="minorHAnsi" w:cstheme="minorBidi"/>
+        <w:sz w:val="22"/>
+        <w:szCs w:val="22"/>
+        <w:lang w:val="pt-BR" w:eastAsia="pt-BR" w:bidi="ar-SA"/>
+      </w:rPr>
+    </w:rPrDefault>
+    <w:pPrDefault>
+      <w:pPr>
+        <w:spacing w:after="200" w:line="276" w:lineRule="auto"/>
+      </w:pPr>
+    </w:pPrDefault>
+  </w:docDefaults>
+  <w:latentStyles w:defLockedState="0" w:defUIPriority="99" w:defSemiHidden="1" w:defUnhideWhenUsed="1" w:defQFormat="0" w:count="267">
+    <w:lsdException w:name="Normal" w:semiHidden="0" w:uiPriority="0" w:unhideWhenUsed="0" w:qFormat="1"/>
+    <w:lsdException w:name="heading 1" w:semiHidden="0" w:uiPriority="9" w:unhideWhenUsed="0" w:qFormat="1"/>
+    <w:lsdException w:name="heading 2" w:uiPriority="9" w:qFormat="1"/>
+    <w:lsdException w:name="heading 3" w:uiPriority="9" w:qFormat="1"/>
+    <w:lsdException w:name="heading 4" w:uiPriority="9" w:qFormat="1"/>
+    <w:lsdException w:name="heading 5" w:uiPriority="9" w:qFormat="1"/>
+    <w:lsdException w:name="heading 6" w:uiPriority="9" w:qFormat="1"/>
+    <w:lsdException w:name="heading 7" w:uiPriority="9" w:qFormat="1"/>
+    <w:lsdException w:name="heading 8" w:uiPriority="9" w:qFormat="1"/>
+    <w:lsdException w:name="heading 9" w:uiPriority="9" w:qFormat="1"/>
+    <w:lsdException w:name="toc 1" w:uiPriority="39"/>
+    <w:lsdException w:name="toc 2" w:uiPriority="39"/>
+    <w:lsdException w:name="toc 3" w:uiPriority="39"/>
+    <w:lsdException w:name="toc 4" w:uiPriority="39"/>
+    <w:lsdException w:name="toc 5" w:uiPriority="39"/>
+    <w:lsdException w:name="toc 6" w:uiPriority="39"/>
+    <w:lsdException w:name="toc 7" w:uiPriority="39"/>
+    <w:lsdException w:name="toc 8" w:uiPriority="39"/>
+    <w:lsdException w:name="toc 9" w:uiPriority="39"/>
+    <w:lsdException w:name="caption" w:uiPriority="35" w:qFormat="1"/>
+    <w:lsdException w:name="Title" w:semiHidden="0" w:uiPriority="10" w:unhideWhenUsed="0" w:qFormat="1"/>
+    <w:lsdException w:name="Default Paragraph Font" w:uiPriority="1"/>
+    <w:lsdException w:name="Subtitle" w:semiHidden="0" w:uiPriority="11" w:unhideWhenUsed="0" w:qFormat="1"/>
+    <w:lsdException w:name="Strong" w:semiHidden="0" w:uiPriority="22" w:unhideWhenUsed="0" w:qFormat="1"/>
+    <w:lsdException w:name="Emphasis" w:semiHidden="0" w:uiPriority="20" w:unhideWhenUsed="0" w:qFormat="1"/>
+    <w:lsdException w:name="Table Grid" w:semiHidden="0" w:uiPriority="59" w:unhideWhenUsed="0"/>
+    <w:lsdException w:name="Placeholder Text" w:unhideWhenUsed="0"/>
+    <w:lsdException w:name="No Spacing" w:semiHidden="0" w:uiPriority="1" w:unhideWhenUsed="0" w:qFormat="1"/>
+    <w:lsdException w:name="Light Shading" w:semiHidden="0" w:uiPriority="60" w:unhideWhenUsed="0"/>
+    <w:lsdException w:name="Light List" w:semiHidden="0" w:uiPriority="61" w:unhideWhenUsed="0"/>
+    <w:lsdException w:name="Light Grid" w:semiHidden="0" w:uiPriority="62" w:unhideWhenUsed="0"/>
+    <w:lsdException w:name="Medium Shading 1" w:semiHidden="0" w:uiPriority="63" w:unhideWhenUsed="0"/>
+    <w:lsdException w:name="Medium Shading 2" w:semiHidden="0" w:uiPriority="64" w:unhideWhenUsed="0"/>
+    <w:lsdException w:name="Medium List 1" w:semiHidden="0" w:uiPriority="65" w:unhideWhenUsed="0"/>
+    <w:lsdException w:name="Medium List 2" w:semiHidden="0" w:uiPriority="66" w:unhideWhenUsed="0"/>
+    <w:lsdException w:name="Medium Grid 1" w:semiHidden="0" w:uiPriority="67" w:unhideWhenUsed="0"/>
+    <w:lsdException w:name="Medium Grid 2" w:semiHidden="0" w:uiPriority="68" w:unhideWhenUsed="0"/>
+    <w:lsdException w:name="Medium Grid 3" w:semiHidden="0" w:uiPriority="69" w:unhideWhenUsed="0"/>
+    <w:lsdException w:name="Dark List" w:semiHidden="0" w:uiPriority="70" w:unhideWhenUsed="0"/>
+    <w:lsdException w:name="Colorful Shading" w:semiHidden="0" w:uiPriority="71" w:unhideWhenUsed="0"/>
+    <w:lsdException w:name="Colorful List" w:semiHidden="0" w:uiPriority="72" w:unhideWhenUsed="0"/>
+    <w:lsdException w:name="Colorful Grid" w:semiHidden="0" w:uiPriority="73" w:unhideWhenUsed="0"/>
+    <w:lsdException w:name="Light Shading Accent 1" w:semiHidden="0" w:uiPriority="60" w:unhideWhenUsed="0"/>
+    <w:lsdException w:name="Light List Accent 1" w:semiHidden="0" w:uiPriority="61" w:unhideWhenUsed="0"/>
+    <w:lsdException w:name="Light Grid Accent 1" w:semiHidden="0" w:uiPriority="62" w:unhideWhenUsed="0"/>
+    <w:lsdException w:name="Medium Shading 1 Accent 1" w:semiHidden="0" w:uiPriority="63" w:unhideWhenUsed="0"/>
+    <w:lsdException w:name="Medium Shading 2 Accent 1" w:semiHidden="0" w:uiPriority="64" w:unhideWhenUsed="0"/>
+    <w:lsdException w:name="Medium List 1 Accent 1" w:semiHidden="0" w:uiPriority="65" w:unhideWhenUsed="0"/>
+    <w:lsdException w:name="Revision" w:unhideWhenUsed="0"/>
+    <w:lsdException w:name="List Paragraph" w:semiHidden="0" w:uiPriority="34" w:unhideWhenUsed="0" w:qFormat="1"/>
+    <w:lsdException w:name="Quote" w:semiHidden="0" w:uiPriority="29" w:unhideWhenUsed="0" w:qFormat="1"/>
+    <w:lsdException w:name="Intense Quote" w:semiHidden="0" w:uiPriority="30" w:unhideWhenUsed="0" w:qFormat="1"/>
+    <w:lsdException w:name="Medium List 2 Accent 1" w:semiHidden="0" w:uiPriority="66" w:unhideWhenUsed="0"/>
+    <w:lsdException w:name="Medium Grid 1 Accent 1" w:semiHidden="0" w:uiPriority="67" w:unhideWhenUsed="0"/>
+    <w:lsdException w:name="Medium Grid 2 Accent 1" w:semiHidden="0" w:uiPriority="68" w:unhideWhenUsed="0"/>
+    <w:lsdException w:name="Medium Grid 3 Accent 1" w:semiHidden="0" w:uiPriority="69" w:unhideWhenUsed="0"/>
+    <w:lsdException w:name="Dark List Accent 1" w:semiHidden="0" w:uiPriority="70" w:unhideWhenUsed="0"/>
+    <w:lsdException w:name="Colorful Shading Accent 1" w:semiHidden="0" w:uiPriority="71" w:unhideWhenUsed="0"/>
+    <w:lsdException w:name="Colorful List Accent 1" w:semiHidden="0" w:uiPriority="72" w:unhideWhenUsed="0"/>
+    <w:lsdException w:name="Colorful Grid Accent 1" w:semiHidden="0" w:uiPriority="73" w:unhideWhenUsed="0"/>
+    <w:lsdException w:name="Light Shading Accent 2" w:semiHidden="0" w:uiPriority="60" w:unhideWhenUsed="0"/>
+    <w:lsdException w:name="Light List Accent 2" w:semiHidden="0" w:uiPriority="61" w:unhideWhenUsed="0"/>
+    <w:lsdException w:name="Light Grid Accent 2" w:semiHidden="0" w:uiPriority="62" w:unhideWhenUsed="0"/>
+    <w:lsdException w:name="Medium Shading 1 Accent 2" w:semiHidden="0" w:uiPriority="63" w:unhideWhenUsed="0"/>
+    <w:lsdException w:name="Medium Shading 2 Accent 2" w:semiHidden="0" w:uiPriority="64" w:unhideWhenUsed="0"/>
+    <w:lsdException w:name="Medium List 1 Accent 2" w:semiHidden="0" w:uiPriority="65" w:unhideWhenUsed="0"/>
+    <w:lsdException w:name="Medium List 2 Accent 2" w:semiHidden="0" w:uiPriority="66" w:unhideWhenUsed="0"/>
+    <w:lsdException w:name="Medium Grid 1 Accent 2" w:semiHidden="0" w:uiPriority="67" w:unhideWhenUsed="0"/>
+    <w:lsdException w:name="Medium Grid 2 Accent 2" w:semiHidden="0" w:uiPriority="68" w:unhideWhenUsed="0"/>
+    <w:lsdException w:name="Medium Grid 3 Accent 2" w:semiHidden="0" w:uiPriority="69" w:unhideWhenUsed="0"/>
+    <w:lsdException w:name="Dark List Accent 2" w:semiHidden="0" w:uiPriority="70" w:unhideWhenUsed="0"/>
+    <w:lsdException w:name="Colorful Shading Accent 2" w:semiHidden="0" w:uiPriority="71" w:unhideWhenUsed="0"/>
+    <w:lsdException w:name="Colorful List Accent 2" w:semiHidden="0" w:uiPriority="72" w:unhideWhenUsed="0"/>
+    <w:lsdException w:name="Colorful Grid Accent 2" w:semiHidden="0" w:uiPriority="73" w:unhideWhenUsed="0"/>
+    <w:lsdException w:name="Light Shading Accent 3" w:semiHidden="0" w:uiPriority="60" w:unhideWhenUsed="0"/>
+    <w:lsdException w:name="Light List Accent 3" w:semiHidden="0" w:uiPriority="61" w:unhideWhenUsed="0"/>
+    <w:lsdException w:name="Light Grid Accent 3" w:semiHidden="0" w:uiPriority="62" w:unhideWhenUsed="0"/>
+    <w:lsdException w:name="Medium Shading 1 Accent 3" w:semiHidden="0" w:uiPriority="63" w:unhideWhenUsed="0"/>
+    <w:lsdException w:name="Medium Shading 2 Accent 3" w:semiHidden="0" w:uiPriority="64" w:unhideWhenUsed="0"/>
+    <w:lsdException w:name="Medium List 1 Accent 3" w:semiHidden="0" w:uiPriority="65" w:unhideWhenUsed="0"/>
+    <w:lsdException w:name="Medium List 2 Accent 3" w:semiHidden="0" w:uiPriority="66" w:unhideWhenUsed="0"/>
+    <w:lsdException w:name="Medium Grid 1 Accent 3" w:semiHidden="0" w:uiPriority="67" w:unhideWhenUsed="0"/>
+    <w:lsdException w:name="Medium Grid 2 Accent 3" w:semiHidden="0" w:uiPriority="68" w:unhideWhenUsed="0"/>
+    <w:lsdException w:name="Medium Grid 3 Accent 3" w:semiHidden="0" w:uiPriority="69" w:unhideWhenUsed="0"/>
+    <w:lsdException w:name="Dark List Accent 3" w:semiHidden="0" w:uiPriority="70" w:unhideWhenUsed="0"/>
+    <w:lsdException w:name="Colorful Shading Accent 3" w:semiHidden="0" w:uiPriority="71" w:unhideWhenUsed="0"/>
+    <w:lsdException w:name="Colorful List Accent 3" w:semiHidden="0" w:uiPriority="72" w:unhideWhenUsed="0"/>
+    <w:lsdException w:name="Colorful Grid Accent 3" w:semiHidden="0" w:uiPriority="73" w:unhideWhenUsed="0"/>
+    <w:lsdException w:name="Light Shading Accent 4" w:semiHidden="0" w:uiPriority="60" w:unhideWhenUsed="0"/>
+    <w:lsdException w:name="Light List Accent 4" w:semiHidden="0" w:uiPriority="61" w:unhideWhenUsed="0"/>
+    <w:lsdException w:name="Light Grid Accent 4" w:semiHidden="0" w:uiPriority="62" w:unhideWhenUsed="0"/>
+    <w:lsdException w:name="Medium Shading 1 Accent 4" w:semiHidden="0" w:uiPriority="63" w:unhideWhenUsed="0"/>
+    <w:lsdException w:name="Medium Shading 2 Accent 4" w:semiHidden="0" w:uiPriority="64" w:unhideWhenUsed="0"/>
+    <w:lsdException w:name="Medium List 1 Accent 4" w:semiHidden="0" w:uiPriority="65" w:unhideWhenUsed="0"/>
+    <w:lsdException w:name="Medium List 2 Accent 4" w:semiHidden="0" w:uiPriority="66" w:unhideWhenUsed="0"/>
+    <w:lsdException w:name="Medium Grid 1 Accent 4" w:semiHidden="0" w:uiPriority="67" w:unhideWhenUsed="0"/>
+    <w:lsdException w:name="Medium Grid 2 Accent 4" w:semiHidden="0" w:uiPriority="68" w:unhideWhenUsed="0"/>
+    <w:lsdException w:name="Medium Grid 3 Accent 4" w:semiHidden="0" w:uiPriority="69" w:unhideWhenUsed="0"/>
+    <w:lsdException w:name="Dark List Accent 4" w:semiHidden="0" w:uiPriority="70" w:unhideWhenUsed="0"/>
+    <w:lsdException w:name="Colorful Shading Accent 4" w:semiHidden="0" w:uiPriority="71" w:unhideWhenUsed="0"/>
+    <w:lsdException w:name="Colorful List Accent 4" w:semiHidden="0" w:uiPriority="72" w:unhideWhenUsed="0"/>
+    <w:lsdException w:name="Colorful Grid Accent 4" w:semiHidden="0" w:uiPriority="73" w:unhideWhenUsed="0"/>
+    <w:lsdException w:name="Light Shading Accent 5" w:semiHidden="0" w:uiPriority="60" w:unhideWhenUsed="0"/>
+    <w:lsdException w:name="Light List Accent 5" w:semiHidden="0" w:uiPriority="61" w:unhideWhenUsed="0"/>
+    <w:lsdException w:name="Light Grid Accent 5" w:semiHidden="0" w:uiPriority="62" w:unhideWhenUsed="0"/>
+    <w:lsdException w:name="Medium Shading 1 Accent 5" w:semiHidden="0" w:uiPriority="63" w:unhideWhenUsed="0"/>
+    <w:lsdException w:name="Medium Shading 2 Accent 5" w:semiHidden="0" w:uiPriority="64" w:unhideWhenUsed="0"/>
+    <w:lsdException w:name="Medium List 1 Accent 5" w:semiHidden="0" w:uiPriority="65" w:unhideWhenUsed="0"/>
+    <w:lsdException w:name="Medium List 2 Accent 5" w:semiHidden="0" w:uiPriority="66" w:unhideWhenUsed="0"/>
+    <w:lsdException w:name="Medium Grid 1 Accent 5" w:semiHidden="0" w:uiPriority="67" w:unhideWhenUsed="0"/>
+    <w:lsdException w:name="Medium Grid 2 Accent 5" w:semiHidden="0" w:uiPriority="68" w:unhideWhenUsed="0"/>
+    <w:lsdException w:name="Medium Grid 3 Accent 5" w:semiHidden="0" w:uiPriority="69" w:unhideWhenUsed="0"/>
+    <w:lsdException w:name="Dark List Accent 5" w:semiHidden="0" w:uiPriority="70" w:unhideWhenUsed="0"/>
+    <w:lsdException w:name="Colorful Shading Accent 5" w:semiHidden="0" w:uiPriority="71" w:unhideWhenUsed="0"/>
+    <w:lsdException w:name="Colorful List Accent 5" w:semiHidden="0" w:uiPriority="72" w:unhideWhenUsed="0"/>
+    <w:lsdException w:name="Colorful Grid Accent 5" w:semiHidden="0" w:uiPriority="73" w:unhideWhenUsed="0"/>
+    <w:lsdException w:name="Light Shading Accent 6" w:semiHidden="0" w:uiPriority="60" w:unhideWhenUsed="0"/>
+    <w:lsdException w:name="Light List Accent 6" w:semiHidden="0" w:uiPriority="61" w:unhideWhenUsed="0"/>
+    <w:lsdException w:name="Light Grid Accent 6" w:semiHidden="0" w:uiPriority="62" w:unhideWhenUsed="0"/>
+    <w:lsdException w:name="Medium Shading 1 Accent 6" w:semiHidden="0" w:uiPriority="63" w:unhideWhenUsed="0"/>
+    <w:lsdException w:name="Medium Shading 2 Accent 6" w:semiHidden="0" w:uiPriority="64" w:unhideWhenUsed="0"/>
+    <w:lsdException w:name="Medium List 1 Accent 6" w:semiHidden="0" w:uiPriority="65" w:unhideWhenUsed="0"/>
+    <w:lsdException w:name="Medium List 2 Accent 6" w:semiHidden="0" w:uiPriority="66" w:unhideWhenUsed="0"/>
+    <w:lsdException w:name="Medium Grid 1 Accent 6" w:semiHidden="0" w:uiPriority="67" w:unhideWhenUsed="0"/>
+    <w:lsdException w:name="Medium Grid 2 Accent 6" w:semiHidden="0" w:uiPriority="68" w:unhideWhenUsed="0"/>
+    <w:lsdException w:name="Medium Grid 3 Accent 6" w:semiHidden="0" w:uiPriority="69" w:unhideWhenUsed="0"/>
+    <w:lsdException w:name="Dark List Accent 6" w:semiHidden="0" w:uiPriority="70" w:unhideWhenUsed="0"/>
+    <w:lsdException w:name="Colorful Shading Accent 6" w:semiHidden="0" w:uiPriority="71" w:unhideWhenUsed="0"/>
+    <w:lsdException w:name="Colorful List Accent 6" w:semiHidden="0" w:uiPriority="72" w:unhideWhenUsed="0"/>
+    <w:lsdException w:name="Colorful Grid Accent 6" w:semiHidden="0" w:uiPriority="73" w:unhideWhenUsed="0"/>
+    <w:lsdException w:name="Subtle Emphasis" w:semiHidden="0" w:uiPriority="19" w:unhideWhenUsed="0" w:qFormat="1"/>
+    <w:lsdException w:name="Intense Emphasis" w:semiHidden="0" w:uiPriority="21" w:unhideWhenUsed="0" w:qFormat="1"/>
+    <w:lsdException w:name="Subtle Reference" w:semiHidden="0" w:uiPriority="31" w:unhideWhenUsed="0" w:qFormat="1"/>
+    <w:lsdException w:name="Intense Reference" w:semiHidden="0" w:uiPriority="32" w:unhideWhenUsed="0" w:qFormat="1"/>
+    <w:lsdException w:name="Book Title" w:semiHidden="0" w:uiPriority="33" w:unhideWhenUsed="0" w:qFormat="1"/>
+    <w:lsdException w:name="Bibliography" w:uiPriority="37"/>
+    <w:lsdException w:name="TOC Heading" w:uiPriority="39" w:qFormat="1"/>
+  </w:latentStyles>
+  <w:style w:type="paragraph" w:default="1" w:styleId="Normal">
+    <w:name w:val="Normal"/>
+    <w:qFormat/>
+  </w:style>
+  <w:style w:type="character" w:default="1" w:styleId="Fontepargpadro">
+    <w:name w:val="Default Paragraph Font"/>
+    <w:uiPriority w:val="1"/>
+    <w:semiHidden/>
+    <w:unhideWhenUsed/>
+  </w:style>
+  <w:style w:type="table" w:default="1" w:styleId="Tabelanormal">
+    <w:name w:val="Normal Table"/>
+    <w:uiPriority w:val="99"/>
+    <w:semiHidden/>
+    <w:unhideWhenUsed/>
+    <w:tblPr>
+      <w:tblInd w:w="0" w:type="dxa"/>
+      <w:tblCellMar>
+        <w:top w:w="0" w:type="dxa"/>
+        <w:left w:w="108" w:type="dxa"/>
+        <w:bottom w:w="0" w:type="dxa"/>
+        <w:right w:w="108" w:type="dxa"/>
+      </w:tblCellMar>
+    </w:tblPr>
+  </w:style>
+  <w:style w:type="numbering" w:default="1" w:styleId="Semlista">
+    <w:name w:val="No List"/>
+    <w:uiPriority w:val="99"/>
+    <w:semiHidden/>
+    <w:unhideWhenUsed/>
+  </w:style>
 </w:styles>
 </file>
 
@@ -7317,7 +9396,7 @@
 </file>
 
 <file path=customXml/itemProps1.xml><?xml version="1.0" encoding="utf-8"?>
-<ds:datastoreItem xmlns:ds="http://schemas.openxmlformats.org/officeDocument/2006/customXml" ds:itemID="{482A2CA1-F0C1-4602-B3DA-F9E1F34FEF1C}">
+<ds:datastoreItem xmlns:ds="http://schemas.openxmlformats.org/officeDocument/2006/customXml" ds:itemID="{A11592EF-E870-44DB-8606-D77E3D5A3168}">
   <ds:schemaRefs>
     <ds:schemaRef ds:uri="http://schemas.openxmlformats.org/officeDocument/2006/bibliography"/>
   </ds:schemaRefs>

</xml_diff>

<commit_message>
Mais um ajuste da gabi
Mais um ajuste da gabi
</commit_message>
<xml_diff>
--- a/Documentacao/Analise/ArquiteturaDeSoftware.docx
+++ b/Documentacao/Analise/ArquiteturaDeSoftware.docx
@@ -807,26 +807,25 @@
         <w:lastRenderedPageBreak/>
         <w:t>Índice</w:t>
       </w:r>
-      <w:bookmarkStart w:id="0" w:name="_GoBack"/>
-      <w:bookmarkEnd w:id="0"/>
     </w:p>
     <w:sdt>
       <w:sdtPr>
+        <w:rPr>
+          <w:rFonts w:ascii="Arial" w:eastAsia="Times New Roman" w:hAnsi="Arial" w:cs="Times New Roman"/>
+          <w:b w:val="0"/>
+          <w:bCs w:val="0"/>
+          <w:color w:val="auto"/>
+          <w:sz w:val="22"/>
+          <w:szCs w:val="20"/>
+          <w:lang w:val="pt-PT"/>
+        </w:rPr>
         <w:id w:val="626195199"/>
         <w:docPartObj>
           <w:docPartGallery w:val="Table of Contents"/>
           <w:docPartUnique/>
         </w:docPartObj>
       </w:sdtPr>
-      <w:sdtEndPr>
-        <w:rPr>
-          <w:rFonts w:ascii="Arial" w:eastAsia="Times New Roman" w:hAnsi="Arial" w:cs="Times New Roman"/>
-          <w:color w:val="auto"/>
-          <w:sz w:val="22"/>
-          <w:szCs w:val="20"/>
-          <w:lang w:val="pt-PT"/>
-        </w:rPr>
-      </w:sdtEndPr>
+      <w:sdtEndPr/>
       <w:sdtContent>
         <w:p>
           <w:pPr>
@@ -2644,8 +2643,8 @@
           <w:szCs w:val="24"/>
         </w:rPr>
       </w:pPr>
-      <w:bookmarkStart w:id="1" w:name="_Toc287686977"/>
-      <w:bookmarkStart w:id="2" w:name="_Toc415074915"/>
+      <w:bookmarkStart w:id="0" w:name="_Toc287686977"/>
+      <w:bookmarkStart w:id="1" w:name="_Toc415074915"/>
       <w:r>
         <w:rPr>
           <w:szCs w:val="24"/>
@@ -2653,8 +2652,8 @@
         <w:lastRenderedPageBreak/>
         <w:t>Introdução</w:t>
       </w:r>
+      <w:bookmarkEnd w:id="0"/>
       <w:bookmarkEnd w:id="1"/>
-      <w:bookmarkEnd w:id="2"/>
     </w:p>
     <w:p>
       <w:pPr>
@@ -2678,16 +2677,16 @@
           <w:sz w:val="28"/>
         </w:rPr>
       </w:pPr>
-      <w:bookmarkStart w:id="3" w:name="_Toc287686978"/>
-      <w:bookmarkStart w:id="4" w:name="_Toc415074916"/>
+      <w:bookmarkStart w:id="2" w:name="_Toc287686978"/>
+      <w:bookmarkStart w:id="3" w:name="_Toc415074916"/>
       <w:r>
         <w:rPr>
           <w:sz w:val="28"/>
         </w:rPr>
         <w:t>Objetivo do Documento</w:t>
       </w:r>
+      <w:bookmarkEnd w:id="2"/>
       <w:bookmarkEnd w:id="3"/>
-      <w:bookmarkEnd w:id="4"/>
     </w:p>
     <w:p>
       <w:pPr>
@@ -2779,16 +2778,16 @@
           <w:sz w:val="28"/>
         </w:rPr>
       </w:pPr>
-      <w:bookmarkStart w:id="5" w:name="_Toc287686979"/>
-      <w:bookmarkStart w:id="6" w:name="_Toc415074917"/>
+      <w:bookmarkStart w:id="4" w:name="_Toc287686979"/>
+      <w:bookmarkStart w:id="5" w:name="_Toc415074917"/>
       <w:r>
         <w:rPr>
           <w:sz w:val="28"/>
         </w:rPr>
         <w:t>Escopo</w:t>
       </w:r>
+      <w:bookmarkEnd w:id="4"/>
       <w:bookmarkEnd w:id="5"/>
-      <w:bookmarkEnd w:id="6"/>
     </w:p>
     <w:p>
       <w:pPr>
@@ -2835,16 +2834,16 @@
           <w:sz w:val="28"/>
         </w:rPr>
       </w:pPr>
-      <w:bookmarkStart w:id="7" w:name="_Toc287686980"/>
-      <w:bookmarkStart w:id="8" w:name="_Toc415074918"/>
+      <w:bookmarkStart w:id="6" w:name="_Toc287686980"/>
+      <w:bookmarkStart w:id="7" w:name="_Toc415074918"/>
       <w:r>
         <w:rPr>
           <w:sz w:val="28"/>
         </w:rPr>
         <w:t>Siglas, Abreviações e Acrônimos</w:t>
       </w:r>
+      <w:bookmarkEnd w:id="6"/>
       <w:bookmarkEnd w:id="7"/>
-      <w:bookmarkEnd w:id="8"/>
     </w:p>
     <w:p>
       <w:pPr>
@@ -3033,8 +3032,8 @@
           <w:sz w:val="28"/>
         </w:rPr>
       </w:pPr>
-      <w:bookmarkStart w:id="9" w:name="_Toc287686981"/>
-      <w:bookmarkStart w:id="10" w:name="_Toc415074919"/>
+      <w:bookmarkStart w:id="8" w:name="_Toc287686981"/>
+      <w:bookmarkStart w:id="9" w:name="_Toc415074919"/>
       <w:r>
         <w:rPr>
           <w:sz w:val="28"/>
@@ -3042,8 +3041,8 @@
         <w:lastRenderedPageBreak/>
         <w:t>Referências</w:t>
       </w:r>
+      <w:bookmarkEnd w:id="8"/>
       <w:bookmarkEnd w:id="9"/>
-      <w:bookmarkEnd w:id="10"/>
     </w:p>
     <w:p>
       <w:pPr>
@@ -3498,8 +3497,8 @@
           <w:szCs w:val="24"/>
         </w:rPr>
       </w:pPr>
-      <w:bookmarkStart w:id="11" w:name="_Toc287686982"/>
-      <w:bookmarkStart w:id="12" w:name="_Toc415074920"/>
+      <w:bookmarkStart w:id="10" w:name="_Toc287686982"/>
+      <w:bookmarkStart w:id="11" w:name="_Toc415074920"/>
       <w:r>
         <w:rPr>
           <w:szCs w:val="24"/>
@@ -3507,8 +3506,8 @@
         <w:lastRenderedPageBreak/>
         <w:t>Metas e Restrições da Arquitetura</w:t>
       </w:r>
+      <w:bookmarkEnd w:id="10"/>
       <w:bookmarkEnd w:id="11"/>
-      <w:bookmarkEnd w:id="12"/>
       <w:r>
         <w:rPr>
           <w:szCs w:val="24"/>
@@ -4082,8 +4081,8 @@
           <w:szCs w:val="24"/>
         </w:rPr>
       </w:pPr>
-      <w:bookmarkStart w:id="13" w:name="_Toc287686983"/>
-      <w:bookmarkStart w:id="14" w:name="_Toc415074921"/>
+      <w:bookmarkStart w:id="12" w:name="_Toc287686983"/>
+      <w:bookmarkStart w:id="13" w:name="_Toc415074921"/>
       <w:r>
         <w:rPr>
           <w:szCs w:val="24"/>
@@ -4091,8 +4090,8 @@
         <w:lastRenderedPageBreak/>
         <w:t>Visão de Casos de Uso</w:t>
       </w:r>
+      <w:bookmarkEnd w:id="12"/>
       <w:bookmarkEnd w:id="13"/>
-      <w:bookmarkEnd w:id="14"/>
     </w:p>
     <w:p>
       <w:pPr>
@@ -4182,14 +4181,14 @@
           <w:sz w:val="28"/>
         </w:rPr>
       </w:pPr>
-      <w:bookmarkStart w:id="15" w:name="_Toc415074922"/>
+      <w:bookmarkStart w:id="14" w:name="_Toc415074922"/>
       <w:r>
         <w:rPr>
           <w:sz w:val="28"/>
         </w:rPr>
         <w:t>Ações do Apostador</w:t>
       </w:r>
-      <w:bookmarkEnd w:id="15"/>
+      <w:bookmarkEnd w:id="14"/>
     </w:p>
     <w:p>
       <w:pPr>
@@ -4307,8 +4306,8 @@
           <w:szCs w:val="24"/>
         </w:rPr>
       </w:pPr>
-      <w:bookmarkStart w:id="16" w:name="_Toc287686985"/>
-      <w:bookmarkStart w:id="17" w:name="_Toc415074923"/>
+      <w:bookmarkStart w:id="15" w:name="_Toc287686985"/>
+      <w:bookmarkStart w:id="16" w:name="_Toc415074923"/>
       <w:r>
         <w:rPr>
           <w:szCs w:val="24"/>
@@ -4316,13 +4315,15 @@
         <w:lastRenderedPageBreak/>
         <w:t>Visão Lógica</w:t>
       </w:r>
+      <w:bookmarkEnd w:id="15"/>
       <w:bookmarkEnd w:id="16"/>
+    </w:p>
+    <w:p>
+      <w:pPr>
+        <w:pStyle w:val="Corpodetexto"/>
+      </w:pPr>
+      <w:bookmarkStart w:id="17" w:name="_GoBack"/>
       <w:bookmarkEnd w:id="17"/>
-    </w:p>
-    <w:p>
-      <w:pPr>
-        <w:pStyle w:val="Corpodetexto"/>
-      </w:pPr>
     </w:p>
     <w:p>
       <w:pPr>
@@ -4430,9 +4431,106 @@
     <w:p>
       <w:pPr>
         <w:pStyle w:val="Corpodetexto"/>
-      </w:pPr>
-      <w:r>
+        <w:rPr>
+          <w:color w:val="auto"/>
+        </w:rPr>
+      </w:pPr>
+      <w:proofErr w:type="gramStart"/>
+      <w:r>
+        <w:rPr>
+          <w:color w:val="auto"/>
+        </w:rPr>
+        <w:t>Menu</w:t>
+      </w:r>
+      <w:proofErr w:type="gramEnd"/>
+      <w:r>
+        <w:rPr>
+          <w:color w:val="auto"/>
+        </w:rPr>
+        <w:t>: O usuário poderá escolher no Menu se deseja checar as apostas ja realizadas, as estatísticas, os sorteios ou a loterica que deseja fazer a aposta.</w:t>
+      </w:r>
+    </w:p>
+    <w:p>
+      <w:pPr>
+        <w:pStyle w:val="Corpodetexto"/>
+        <w:rPr>
+          <w:color w:val="auto"/>
+        </w:rPr>
+      </w:pPr>
+      <w:r>
+        <w:rPr>
+          <w:color w:val="auto"/>
+        </w:rPr>
+        <w:t>Escolher loteria: Aqui de acordo com a escolha do usário o programa o direcionará para as estatísticas da loterica escolhida, caso opte por estatisticas.</w:t>
+      </w:r>
+      <w:r>
+        <w:rPr>
+          <w:color w:val="auto"/>
+        </w:rPr>
         <w:t xml:space="preserve"> </w:t>
+      </w:r>
+      <w:r>
+        <w:rPr>
+          <w:color w:val="auto"/>
+        </w:rPr>
+        <w:t xml:space="preserve">Exibe as suas apostas na loterica escolhida, caso ele opte por apostas, ou finalmente os sorteios caso tenha optado por sorteios. </w:t>
+      </w:r>
+    </w:p>
+    <w:p>
+      <w:pPr>
+        <w:pStyle w:val="Corpodetexto"/>
+        <w:rPr>
+          <w:color w:val="auto"/>
+        </w:rPr>
+      </w:pPr>
+      <w:r>
+        <w:rPr>
+          <w:color w:val="auto"/>
+        </w:rPr>
+        <w:t>Estatísticas: o Apostador poderá checar quais numeros e sequencias obtiveram maiores acertos</w:t>
+      </w:r>
+    </w:p>
+    <w:p>
+      <w:pPr>
+        <w:pStyle w:val="Corpodetexto"/>
+        <w:rPr>
+          <w:color w:val="auto"/>
+        </w:rPr>
+      </w:pPr>
+      <w:r>
+        <w:rPr>
+          <w:color w:val="auto"/>
+        </w:rPr>
+        <w:lastRenderedPageBreak/>
+        <w:t xml:space="preserve">Minhas apostas: o Apostador poderá checar neste campo as apostas ja realizadas. </w:t>
+      </w:r>
+    </w:p>
+    <w:p>
+      <w:pPr>
+        <w:pStyle w:val="Corpodetexto"/>
+        <w:rPr>
+          <w:color w:val="auto"/>
+        </w:rPr>
+      </w:pPr>
+      <w:r>
+        <w:rPr>
+          <w:color w:val="auto"/>
+        </w:rPr>
+        <w:t xml:space="preserve">Sorteios: Neste campo o usuário podera definir quais numeros gostaria de apostar ou se prefere que o programa </w:t>
+      </w:r>
+      <w:proofErr w:type="gramStart"/>
+      <w:r>
+        <w:rPr>
+          <w:color w:val="auto"/>
+        </w:rPr>
+        <w:t>gere</w:t>
+      </w:r>
+      <w:proofErr w:type="gramEnd"/>
+      <w:r>
+        <w:rPr>
+          <w:color w:val="auto"/>
+        </w:rPr>
+        <w:t xml:space="preserve"> numeros aleatórios.</w:t>
       </w:r>
     </w:p>
     <w:p>
@@ -4441,34 +4539,25 @@
         <w:spacing w:before="0" w:line="240" w:lineRule="auto"/>
         <w:jc w:val="left"/>
         <w:rPr>
-          <w:color w:val="0000FF"/>
-        </w:rPr>
-      </w:pPr>
-      <w:r>
-        <w:br w:type="page"/>
-      </w:r>
-    </w:p>
-    <w:p>
-      <w:pPr>
-        <w:pStyle w:val="Ttulo2"/>
-        <w:numPr>
-          <w:ilvl w:val="1"/>
-          <w:numId w:val="1"/>
-        </w:numPr>
-        <w:suppressAutoHyphens w:val="0"/>
-        <w:spacing w:before="0" w:after="120"/>
-        <w:ind w:left="720" w:hanging="720"/>
-        <w:rPr>
           <w:sz w:val="28"/>
         </w:rPr>
       </w:pPr>
       <w:bookmarkStart w:id="20" w:name="_Toc287686987"/>
       <w:bookmarkStart w:id="21" w:name="_Toc415074925"/>
-      <w:r>
+    </w:p>
+    <w:p>
+      <w:pPr>
+        <w:suppressAutoHyphens w:val="0"/>
+        <w:spacing w:before="0" w:line="240" w:lineRule="auto"/>
+        <w:jc w:val="left"/>
         <w:rPr>
           <w:sz w:val="28"/>
         </w:rPr>
-        <w:lastRenderedPageBreak/>
+      </w:pPr>
+      <w:r>
+        <w:rPr>
+          <w:sz w:val="28"/>
+        </w:rPr>
         <w:t>Camadas da Aplicação</w:t>
       </w:r>
       <w:bookmarkEnd w:id="20"/>
@@ -4485,13 +4574,22 @@
         <w:rPr>
           <w:color w:val="auto"/>
         </w:rPr>
-        <w:t>Para este projeto será implementado o design pattern DDD que visa o máximo de desacoplamento de código possível, utilização de Injeção de Depências, não acoplando as classes diretamente umas as outras.</w:t>
-      </w:r>
-    </w:p>
-    <w:p>
-      <w:pPr>
-        <w:pStyle w:val="Corpodetexto"/>
-      </w:pPr>
+        <w:t xml:space="preserve">Para este projeto será </w:t>
+      </w:r>
+      <w:proofErr w:type="gramStart"/>
+      <w:r>
+        <w:rPr>
+          <w:color w:val="auto"/>
+        </w:rPr>
+        <w:t>implementado</w:t>
+      </w:r>
+      <w:proofErr w:type="gramEnd"/>
+      <w:r>
+        <w:rPr>
+          <w:color w:val="auto"/>
+        </w:rPr>
+        <w:t xml:space="preserve"> o design pattern DDD que visa o máximo de desacoplamento de código possível, utilização de Injeção de Depências, não acoplando as classes diretamente umas as outras.</w:t>
+      </w:r>
     </w:p>
     <w:p>
       <w:pPr>
@@ -4559,26 +4657,6 @@
     </w:p>
     <w:p>
       <w:pPr>
-        <w:pStyle w:val="Corpodetexto"/>
-      </w:pPr>
-    </w:p>
-    <w:p>
-      <w:pPr>
-        <w:pStyle w:val="Corpodetexto"/>
-      </w:pPr>
-    </w:p>
-    <w:p>
-      <w:pPr>
-        <w:pStyle w:val="Corpodetexto"/>
-      </w:pPr>
-    </w:p>
-    <w:p>
-      <w:pPr>
-        <w:pStyle w:val="Corpodetexto"/>
-      </w:pPr>
-    </w:p>
-    <w:p>
-      <w:pPr>
         <w:pStyle w:val="Ttulo2"/>
         <w:numPr>
           <w:ilvl w:val="1"/>
@@ -4597,6 +4675,7 @@
         <w:rPr>
           <w:sz w:val="28"/>
         </w:rPr>
+        <w:lastRenderedPageBreak/>
         <w:t>Nomenclatura da Aplicação</w:t>
       </w:r>
       <w:bookmarkEnd w:id="22"/>
@@ -9396,7 +9475,7 @@
 </file>
 
 <file path=customXml/itemProps1.xml><?xml version="1.0" encoding="utf-8"?>
-<ds:datastoreItem xmlns:ds="http://schemas.openxmlformats.org/officeDocument/2006/customXml" ds:itemID="{A11592EF-E870-44DB-8606-D77E3D5A3168}">
+<ds:datastoreItem xmlns:ds="http://schemas.openxmlformats.org/officeDocument/2006/customXml" ds:itemID="{1F7DA910-801D-4D65-B7D0-AF0B83B04DFD}">
   <ds:schemaRefs>
     <ds:schemaRef ds:uri="http://schemas.openxmlformats.org/officeDocument/2006/bibliography"/>
   </ds:schemaRefs>

</xml_diff>

<commit_message>
Revert "Mais um ajuste da gabi"
This reverts commit 1aa83e7842a25897ca7f93276cf6658712174326.
</commit_message>
<xml_diff>
--- a/Documentacao/Analise/ArquiteturaDeSoftware.docx
+++ b/Documentacao/Analise/ArquiteturaDeSoftware.docx
@@ -807,25 +807,26 @@
         <w:lastRenderedPageBreak/>
         <w:t>Índice</w:t>
       </w:r>
+      <w:bookmarkStart w:id="0" w:name="_GoBack"/>
+      <w:bookmarkEnd w:id="0"/>
     </w:p>
     <w:sdt>
       <w:sdtPr>
-        <w:rPr>
-          <w:rFonts w:ascii="Arial" w:eastAsia="Times New Roman" w:hAnsi="Arial" w:cs="Times New Roman"/>
-          <w:b w:val="0"/>
-          <w:bCs w:val="0"/>
-          <w:color w:val="auto"/>
-          <w:sz w:val="22"/>
-          <w:szCs w:val="20"/>
-          <w:lang w:val="pt-PT"/>
-        </w:rPr>
         <w:id w:val="626195199"/>
         <w:docPartObj>
           <w:docPartGallery w:val="Table of Contents"/>
           <w:docPartUnique/>
         </w:docPartObj>
       </w:sdtPr>
-      <w:sdtEndPr/>
+      <w:sdtEndPr>
+        <w:rPr>
+          <w:rFonts w:ascii="Arial" w:eastAsia="Times New Roman" w:hAnsi="Arial" w:cs="Times New Roman"/>
+          <w:color w:val="auto"/>
+          <w:sz w:val="22"/>
+          <w:szCs w:val="20"/>
+          <w:lang w:val="pt-PT"/>
+        </w:rPr>
+      </w:sdtEndPr>
       <w:sdtContent>
         <w:p>
           <w:pPr>
@@ -2643,8 +2644,8 @@
           <w:szCs w:val="24"/>
         </w:rPr>
       </w:pPr>
-      <w:bookmarkStart w:id="0" w:name="_Toc287686977"/>
-      <w:bookmarkStart w:id="1" w:name="_Toc415074915"/>
+      <w:bookmarkStart w:id="1" w:name="_Toc287686977"/>
+      <w:bookmarkStart w:id="2" w:name="_Toc415074915"/>
       <w:r>
         <w:rPr>
           <w:szCs w:val="24"/>
@@ -2652,8 +2653,8 @@
         <w:lastRenderedPageBreak/>
         <w:t>Introdução</w:t>
       </w:r>
-      <w:bookmarkEnd w:id="0"/>
       <w:bookmarkEnd w:id="1"/>
+      <w:bookmarkEnd w:id="2"/>
     </w:p>
     <w:p>
       <w:pPr>
@@ -2677,16 +2678,16 @@
           <w:sz w:val="28"/>
         </w:rPr>
       </w:pPr>
-      <w:bookmarkStart w:id="2" w:name="_Toc287686978"/>
-      <w:bookmarkStart w:id="3" w:name="_Toc415074916"/>
+      <w:bookmarkStart w:id="3" w:name="_Toc287686978"/>
+      <w:bookmarkStart w:id="4" w:name="_Toc415074916"/>
       <w:r>
         <w:rPr>
           <w:sz w:val="28"/>
         </w:rPr>
         <w:t>Objetivo do Documento</w:t>
       </w:r>
-      <w:bookmarkEnd w:id="2"/>
       <w:bookmarkEnd w:id="3"/>
+      <w:bookmarkEnd w:id="4"/>
     </w:p>
     <w:p>
       <w:pPr>
@@ -2778,16 +2779,16 @@
           <w:sz w:val="28"/>
         </w:rPr>
       </w:pPr>
-      <w:bookmarkStart w:id="4" w:name="_Toc287686979"/>
-      <w:bookmarkStart w:id="5" w:name="_Toc415074917"/>
+      <w:bookmarkStart w:id="5" w:name="_Toc287686979"/>
+      <w:bookmarkStart w:id="6" w:name="_Toc415074917"/>
       <w:r>
         <w:rPr>
           <w:sz w:val="28"/>
         </w:rPr>
         <w:t>Escopo</w:t>
       </w:r>
-      <w:bookmarkEnd w:id="4"/>
       <w:bookmarkEnd w:id="5"/>
+      <w:bookmarkEnd w:id="6"/>
     </w:p>
     <w:p>
       <w:pPr>
@@ -2834,16 +2835,16 @@
           <w:sz w:val="28"/>
         </w:rPr>
       </w:pPr>
-      <w:bookmarkStart w:id="6" w:name="_Toc287686980"/>
-      <w:bookmarkStart w:id="7" w:name="_Toc415074918"/>
+      <w:bookmarkStart w:id="7" w:name="_Toc287686980"/>
+      <w:bookmarkStart w:id="8" w:name="_Toc415074918"/>
       <w:r>
         <w:rPr>
           <w:sz w:val="28"/>
         </w:rPr>
         <w:t>Siglas, Abreviações e Acrônimos</w:t>
       </w:r>
-      <w:bookmarkEnd w:id="6"/>
       <w:bookmarkEnd w:id="7"/>
+      <w:bookmarkEnd w:id="8"/>
     </w:p>
     <w:p>
       <w:pPr>
@@ -3032,8 +3033,8 @@
           <w:sz w:val="28"/>
         </w:rPr>
       </w:pPr>
-      <w:bookmarkStart w:id="8" w:name="_Toc287686981"/>
-      <w:bookmarkStart w:id="9" w:name="_Toc415074919"/>
+      <w:bookmarkStart w:id="9" w:name="_Toc287686981"/>
+      <w:bookmarkStart w:id="10" w:name="_Toc415074919"/>
       <w:r>
         <w:rPr>
           <w:sz w:val="28"/>
@@ -3041,8 +3042,8 @@
         <w:lastRenderedPageBreak/>
         <w:t>Referências</w:t>
       </w:r>
-      <w:bookmarkEnd w:id="8"/>
       <w:bookmarkEnd w:id="9"/>
+      <w:bookmarkEnd w:id="10"/>
     </w:p>
     <w:p>
       <w:pPr>
@@ -3497,8 +3498,8 @@
           <w:szCs w:val="24"/>
         </w:rPr>
       </w:pPr>
-      <w:bookmarkStart w:id="10" w:name="_Toc287686982"/>
-      <w:bookmarkStart w:id="11" w:name="_Toc415074920"/>
+      <w:bookmarkStart w:id="11" w:name="_Toc287686982"/>
+      <w:bookmarkStart w:id="12" w:name="_Toc415074920"/>
       <w:r>
         <w:rPr>
           <w:szCs w:val="24"/>
@@ -3506,8 +3507,8 @@
         <w:lastRenderedPageBreak/>
         <w:t>Metas e Restrições da Arquitetura</w:t>
       </w:r>
-      <w:bookmarkEnd w:id="10"/>
       <w:bookmarkEnd w:id="11"/>
+      <w:bookmarkEnd w:id="12"/>
       <w:r>
         <w:rPr>
           <w:szCs w:val="24"/>
@@ -4081,8 +4082,8 @@
           <w:szCs w:val="24"/>
         </w:rPr>
       </w:pPr>
-      <w:bookmarkStart w:id="12" w:name="_Toc287686983"/>
-      <w:bookmarkStart w:id="13" w:name="_Toc415074921"/>
+      <w:bookmarkStart w:id="13" w:name="_Toc287686983"/>
+      <w:bookmarkStart w:id="14" w:name="_Toc415074921"/>
       <w:r>
         <w:rPr>
           <w:szCs w:val="24"/>
@@ -4090,8 +4091,8 @@
         <w:lastRenderedPageBreak/>
         <w:t>Visão de Casos de Uso</w:t>
       </w:r>
-      <w:bookmarkEnd w:id="12"/>
       <w:bookmarkEnd w:id="13"/>
+      <w:bookmarkEnd w:id="14"/>
     </w:p>
     <w:p>
       <w:pPr>
@@ -4181,14 +4182,14 @@
           <w:sz w:val="28"/>
         </w:rPr>
       </w:pPr>
-      <w:bookmarkStart w:id="14" w:name="_Toc415074922"/>
+      <w:bookmarkStart w:id="15" w:name="_Toc415074922"/>
       <w:r>
         <w:rPr>
           <w:sz w:val="28"/>
         </w:rPr>
         <w:t>Ações do Apostador</w:t>
       </w:r>
-      <w:bookmarkEnd w:id="14"/>
+      <w:bookmarkEnd w:id="15"/>
     </w:p>
     <w:p>
       <w:pPr>
@@ -4306,8 +4307,8 @@
           <w:szCs w:val="24"/>
         </w:rPr>
       </w:pPr>
-      <w:bookmarkStart w:id="15" w:name="_Toc287686985"/>
-      <w:bookmarkStart w:id="16" w:name="_Toc415074923"/>
+      <w:bookmarkStart w:id="16" w:name="_Toc287686985"/>
+      <w:bookmarkStart w:id="17" w:name="_Toc415074923"/>
       <w:r>
         <w:rPr>
           <w:szCs w:val="24"/>
@@ -4315,15 +4316,13 @@
         <w:lastRenderedPageBreak/>
         <w:t>Visão Lógica</w:t>
       </w:r>
-      <w:bookmarkEnd w:id="15"/>
       <w:bookmarkEnd w:id="16"/>
+      <w:bookmarkEnd w:id="17"/>
     </w:p>
     <w:p>
       <w:pPr>
         <w:pStyle w:val="Corpodetexto"/>
       </w:pPr>
-      <w:bookmarkStart w:id="17" w:name="_GoBack"/>
-      <w:bookmarkEnd w:id="17"/>
     </w:p>
     <w:p>
       <w:pPr>
@@ -4431,106 +4430,9 @@
     <w:p>
       <w:pPr>
         <w:pStyle w:val="Corpodetexto"/>
-        <w:rPr>
-          <w:color w:val="auto"/>
-        </w:rPr>
-      </w:pPr>
-      <w:proofErr w:type="gramStart"/>
-      <w:r>
-        <w:rPr>
-          <w:color w:val="auto"/>
-        </w:rPr>
-        <w:t>Menu</w:t>
-      </w:r>
-      <w:proofErr w:type="gramEnd"/>
-      <w:r>
-        <w:rPr>
-          <w:color w:val="auto"/>
-        </w:rPr>
-        <w:t>: O usuário poderá escolher no Menu se deseja checar as apostas ja realizadas, as estatísticas, os sorteios ou a loterica que deseja fazer a aposta.</w:t>
-      </w:r>
-    </w:p>
-    <w:p>
-      <w:pPr>
-        <w:pStyle w:val="Corpodetexto"/>
-        <w:rPr>
-          <w:color w:val="auto"/>
-        </w:rPr>
-      </w:pPr>
-      <w:r>
-        <w:rPr>
-          <w:color w:val="auto"/>
-        </w:rPr>
-        <w:t>Escolher loteria: Aqui de acordo com a escolha do usário o programa o direcionará para as estatísticas da loterica escolhida, caso opte por estatisticas.</w:t>
-      </w:r>
-      <w:r>
-        <w:rPr>
-          <w:color w:val="auto"/>
-        </w:rPr>
+      </w:pPr>
+      <w:r>
         <w:t xml:space="preserve"> </w:t>
-      </w:r>
-      <w:r>
-        <w:rPr>
-          <w:color w:val="auto"/>
-        </w:rPr>
-        <w:t xml:space="preserve">Exibe as suas apostas na loterica escolhida, caso ele opte por apostas, ou finalmente os sorteios caso tenha optado por sorteios. </w:t>
-      </w:r>
-    </w:p>
-    <w:p>
-      <w:pPr>
-        <w:pStyle w:val="Corpodetexto"/>
-        <w:rPr>
-          <w:color w:val="auto"/>
-        </w:rPr>
-      </w:pPr>
-      <w:r>
-        <w:rPr>
-          <w:color w:val="auto"/>
-        </w:rPr>
-        <w:t>Estatísticas: o Apostador poderá checar quais numeros e sequencias obtiveram maiores acertos</w:t>
-      </w:r>
-    </w:p>
-    <w:p>
-      <w:pPr>
-        <w:pStyle w:val="Corpodetexto"/>
-        <w:rPr>
-          <w:color w:val="auto"/>
-        </w:rPr>
-      </w:pPr>
-      <w:r>
-        <w:rPr>
-          <w:color w:val="auto"/>
-        </w:rPr>
-        <w:lastRenderedPageBreak/>
-        <w:t xml:space="preserve">Minhas apostas: o Apostador poderá checar neste campo as apostas ja realizadas. </w:t>
-      </w:r>
-    </w:p>
-    <w:p>
-      <w:pPr>
-        <w:pStyle w:val="Corpodetexto"/>
-        <w:rPr>
-          <w:color w:val="auto"/>
-        </w:rPr>
-      </w:pPr>
-      <w:r>
-        <w:rPr>
-          <w:color w:val="auto"/>
-        </w:rPr>
-        <w:t xml:space="preserve">Sorteios: Neste campo o usuário podera definir quais numeros gostaria de apostar ou se prefere que o programa </w:t>
-      </w:r>
-      <w:proofErr w:type="gramStart"/>
-      <w:r>
-        <w:rPr>
-          <w:color w:val="auto"/>
-        </w:rPr>
-        <w:t>gere</w:t>
-      </w:r>
-      <w:proofErr w:type="gramEnd"/>
-      <w:r>
-        <w:rPr>
-          <w:color w:val="auto"/>
-        </w:rPr>
-        <w:t xml:space="preserve"> numeros aleatórios.</w:t>
       </w:r>
     </w:p>
     <w:p>
@@ -4539,25 +4441,34 @@
         <w:spacing w:before="0" w:line="240" w:lineRule="auto"/>
         <w:jc w:val="left"/>
         <w:rPr>
+          <w:color w:val="0000FF"/>
+        </w:rPr>
+      </w:pPr>
+      <w:r>
+        <w:br w:type="page"/>
+      </w:r>
+    </w:p>
+    <w:p>
+      <w:pPr>
+        <w:pStyle w:val="Ttulo2"/>
+        <w:numPr>
+          <w:ilvl w:val="1"/>
+          <w:numId w:val="1"/>
+        </w:numPr>
+        <w:suppressAutoHyphens w:val="0"/>
+        <w:spacing w:before="0" w:after="120"/>
+        <w:ind w:left="720" w:hanging="720"/>
+        <w:rPr>
           <w:sz w:val="28"/>
         </w:rPr>
       </w:pPr>
       <w:bookmarkStart w:id="20" w:name="_Toc287686987"/>
       <w:bookmarkStart w:id="21" w:name="_Toc415074925"/>
-    </w:p>
-    <w:p>
-      <w:pPr>
-        <w:suppressAutoHyphens w:val="0"/>
-        <w:spacing w:before="0" w:line="240" w:lineRule="auto"/>
-        <w:jc w:val="left"/>
+      <w:r>
         <w:rPr>
           <w:sz w:val="28"/>
         </w:rPr>
-      </w:pPr>
-      <w:r>
-        <w:rPr>
-          <w:sz w:val="28"/>
-        </w:rPr>
+        <w:lastRenderedPageBreak/>
         <w:t>Camadas da Aplicação</w:t>
       </w:r>
       <w:bookmarkEnd w:id="20"/>
@@ -4574,22 +4485,13 @@
         <w:rPr>
           <w:color w:val="auto"/>
         </w:rPr>
-        <w:t xml:space="preserve">Para este projeto será </w:t>
-      </w:r>
-      <w:proofErr w:type="gramStart"/>
-      <w:r>
-        <w:rPr>
-          <w:color w:val="auto"/>
-        </w:rPr>
-        <w:t>implementado</w:t>
-      </w:r>
-      <w:proofErr w:type="gramEnd"/>
-      <w:r>
-        <w:rPr>
-          <w:color w:val="auto"/>
-        </w:rPr>
-        <w:t xml:space="preserve"> o design pattern DDD que visa o máximo de desacoplamento de código possível, utilização de Injeção de Depências, não acoplando as classes diretamente umas as outras.</w:t>
-      </w:r>
+        <w:t>Para este projeto será implementado o design pattern DDD que visa o máximo de desacoplamento de código possível, utilização de Injeção de Depências, não acoplando as classes diretamente umas as outras.</w:t>
+      </w:r>
+    </w:p>
+    <w:p>
+      <w:pPr>
+        <w:pStyle w:val="Corpodetexto"/>
+      </w:pPr>
     </w:p>
     <w:p>
       <w:pPr>
@@ -4657,6 +4559,26 @@
     </w:p>
     <w:p>
       <w:pPr>
+        <w:pStyle w:val="Corpodetexto"/>
+      </w:pPr>
+    </w:p>
+    <w:p>
+      <w:pPr>
+        <w:pStyle w:val="Corpodetexto"/>
+      </w:pPr>
+    </w:p>
+    <w:p>
+      <w:pPr>
+        <w:pStyle w:val="Corpodetexto"/>
+      </w:pPr>
+    </w:p>
+    <w:p>
+      <w:pPr>
+        <w:pStyle w:val="Corpodetexto"/>
+      </w:pPr>
+    </w:p>
+    <w:p>
+      <w:pPr>
         <w:pStyle w:val="Ttulo2"/>
         <w:numPr>
           <w:ilvl w:val="1"/>
@@ -4675,7 +4597,6 @@
         <w:rPr>
           <w:sz w:val="28"/>
         </w:rPr>
-        <w:lastRenderedPageBreak/>
         <w:t>Nomenclatura da Aplicação</w:t>
       </w:r>
       <w:bookmarkEnd w:id="22"/>
@@ -9475,7 +9396,7 @@
 </file>
 
 <file path=customXml/itemProps1.xml><?xml version="1.0" encoding="utf-8"?>
-<ds:datastoreItem xmlns:ds="http://schemas.openxmlformats.org/officeDocument/2006/customXml" ds:itemID="{1F7DA910-801D-4D65-B7D0-AF0B83B04DFD}">
+<ds:datastoreItem xmlns:ds="http://schemas.openxmlformats.org/officeDocument/2006/customXml" ds:itemID="{A11592EF-E870-44DB-8606-D77E3D5A3168}">
   <ds:schemaRefs>
     <ds:schemaRef ds:uri="http://schemas.openxmlformats.org/officeDocument/2006/bibliography"/>
   </ds:schemaRefs>

</xml_diff>

<commit_message>
Acertado o documento de arquitetura
Acertado o documento de arquitetura
</commit_message>
<xml_diff>
--- a/Documentacao/Analise/ArquiteturaDeSoftware.docx
+++ b/Documentacao/Analise/ArquiteturaDeSoftware.docx
@@ -1,6 +1,6 @@
 
 <file path=word/document.xml><?xml version="1.0" encoding="utf-8"?>
-<w:document xmlns:wpc="http://schemas.microsoft.com/office/word/2010/wordprocessingCanvas" xmlns:mc="http://schemas.openxmlformats.org/markup-compatibility/2006" xmlns:o="urn:schemas-microsoft-com:office:office" xmlns:r="http://schemas.openxmlformats.org/officeDocument/2006/relationships" xmlns:m="http://schemas.openxmlformats.org/officeDocument/2006/math" xmlns:v="urn:schemas-microsoft-com:vml" xmlns:wp14="http://schemas.microsoft.com/office/word/2010/wordprocessingDrawing" xmlns:wp="http://schemas.openxmlformats.org/drawingml/2006/wordprocessingDrawing" xmlns:w10="urn:schemas-microsoft-com:office:word" xmlns:w="http://schemas.openxmlformats.org/wordprocessingml/2006/main" xmlns:w14="http://schemas.microsoft.com/office/word/2010/wordml" xmlns:wpg="http://schemas.microsoft.com/office/word/2010/wordprocessingGroup" xmlns:wpi="http://schemas.microsoft.com/office/word/2010/wordprocessingInk" xmlns:wne="http://schemas.microsoft.com/office/word/2006/wordml" xmlns:wps="http://schemas.microsoft.com/office/word/2010/wordprocessingShape" mc:Ignorable="w14 wp14">
+<w:document xmlns:wpc="http://schemas.microsoft.com/office/word/2010/wordprocessingCanvas" xmlns:mc="http://schemas.openxmlformats.org/markup-compatibility/2006" xmlns:o="urn:schemas-microsoft-com:office:office" xmlns:r="http://schemas.openxmlformats.org/officeDocument/2006/relationships" xmlns:m="http://schemas.openxmlformats.org/officeDocument/2006/math" xmlns:v="urn:schemas-microsoft-com:vml" xmlns:wp14="http://schemas.microsoft.com/office/word/2010/wordprocessingDrawing" xmlns:wp="http://schemas.openxmlformats.org/drawingml/2006/wordprocessingDrawing" xmlns:w10="urn:schemas-microsoft-com:office:word" xmlns:w="http://schemas.openxmlformats.org/wordprocessingml/2006/main" xmlns:w14="http://schemas.microsoft.com/office/word/2010/wordml" xmlns:w15="http://schemas.microsoft.com/office/word/2012/wordml" xmlns:wpg="http://schemas.microsoft.com/office/word/2010/wordprocessingGroup" xmlns:wpi="http://schemas.microsoft.com/office/word/2010/wordprocessingInk" xmlns:wne="http://schemas.microsoft.com/office/word/2006/wordml" xmlns:wps="http://schemas.microsoft.com/office/word/2010/wordprocessingShape" mc:Ignorable="w14 w15 wp14">
   <w:body>
     <w:p>
       <w:pPr>
@@ -788,8 +788,8 @@
           <w:sz w:val="30"/>
         </w:rPr>
         <w:sectPr>
-          <w:headerReference w:type="default" r:id="rId9"/>
-          <w:footerReference w:type="default" r:id="rId10"/>
+          <w:headerReference w:type="default" r:id="rId8"/>
+          <w:footerReference w:type="default" r:id="rId9"/>
           <w:footnotePr>
             <w:pos w:val="beneathText"/>
           </w:footnotePr>
@@ -807,26 +807,25 @@
         <w:lastRenderedPageBreak/>
         <w:t>Índice</w:t>
       </w:r>
-      <w:bookmarkStart w:id="0" w:name="_GoBack"/>
-      <w:bookmarkEnd w:id="0"/>
     </w:p>
     <w:sdt>
       <w:sdtPr>
+        <w:rPr>
+          <w:rFonts w:ascii="Arial" w:eastAsia="Times New Roman" w:hAnsi="Arial" w:cs="Times New Roman"/>
+          <w:b w:val="0"/>
+          <w:bCs w:val="0"/>
+          <w:color w:val="auto"/>
+          <w:sz w:val="22"/>
+          <w:szCs w:val="20"/>
+          <w:lang w:val="pt-PT"/>
+        </w:rPr>
         <w:id w:val="626195199"/>
         <w:docPartObj>
           <w:docPartGallery w:val="Table of Contents"/>
           <w:docPartUnique/>
         </w:docPartObj>
       </w:sdtPr>
-      <w:sdtEndPr>
-        <w:rPr>
-          <w:rFonts w:ascii="Arial" w:eastAsia="Times New Roman" w:hAnsi="Arial" w:cs="Times New Roman"/>
-          <w:color w:val="auto"/>
-          <w:sz w:val="22"/>
-          <w:szCs w:val="20"/>
-          <w:lang w:val="pt-PT"/>
-        </w:rPr>
-      </w:sdtEndPr>
+      <w:sdtEndPr/>
       <w:sdtContent>
         <w:p>
           <w:pPr>
@@ -2644,8 +2643,8 @@
           <w:szCs w:val="24"/>
         </w:rPr>
       </w:pPr>
-      <w:bookmarkStart w:id="1" w:name="_Toc287686977"/>
-      <w:bookmarkStart w:id="2" w:name="_Toc415074915"/>
+      <w:bookmarkStart w:id="0" w:name="_Toc287686977"/>
+      <w:bookmarkStart w:id="1" w:name="_Toc415074915"/>
       <w:r>
         <w:rPr>
           <w:szCs w:val="24"/>
@@ -2653,8 +2652,8 @@
         <w:lastRenderedPageBreak/>
         <w:t>Introdução</w:t>
       </w:r>
+      <w:bookmarkEnd w:id="0"/>
       <w:bookmarkEnd w:id="1"/>
-      <w:bookmarkEnd w:id="2"/>
     </w:p>
     <w:p>
       <w:pPr>
@@ -2678,16 +2677,16 @@
           <w:sz w:val="28"/>
         </w:rPr>
       </w:pPr>
-      <w:bookmarkStart w:id="3" w:name="_Toc287686978"/>
-      <w:bookmarkStart w:id="4" w:name="_Toc415074916"/>
+      <w:bookmarkStart w:id="2" w:name="_Toc287686978"/>
+      <w:bookmarkStart w:id="3" w:name="_Toc415074916"/>
       <w:r>
         <w:rPr>
           <w:sz w:val="28"/>
         </w:rPr>
         <w:t>Objetivo do Documento</w:t>
       </w:r>
+      <w:bookmarkEnd w:id="2"/>
       <w:bookmarkEnd w:id="3"/>
-      <w:bookmarkEnd w:id="4"/>
     </w:p>
     <w:p>
       <w:pPr>
@@ -2779,16 +2778,16 @@
           <w:sz w:val="28"/>
         </w:rPr>
       </w:pPr>
-      <w:bookmarkStart w:id="5" w:name="_Toc287686979"/>
-      <w:bookmarkStart w:id="6" w:name="_Toc415074917"/>
+      <w:bookmarkStart w:id="4" w:name="_Toc287686979"/>
+      <w:bookmarkStart w:id="5" w:name="_Toc415074917"/>
       <w:r>
         <w:rPr>
           <w:sz w:val="28"/>
         </w:rPr>
         <w:t>Escopo</w:t>
       </w:r>
+      <w:bookmarkEnd w:id="4"/>
       <w:bookmarkEnd w:id="5"/>
-      <w:bookmarkEnd w:id="6"/>
     </w:p>
     <w:p>
       <w:pPr>
@@ -2835,16 +2834,16 @@
           <w:sz w:val="28"/>
         </w:rPr>
       </w:pPr>
-      <w:bookmarkStart w:id="7" w:name="_Toc287686980"/>
-      <w:bookmarkStart w:id="8" w:name="_Toc415074918"/>
+      <w:bookmarkStart w:id="6" w:name="_Toc287686980"/>
+      <w:bookmarkStart w:id="7" w:name="_Toc415074918"/>
       <w:r>
         <w:rPr>
           <w:sz w:val="28"/>
         </w:rPr>
         <w:t>Siglas, Abreviações e Acrônimos</w:t>
       </w:r>
+      <w:bookmarkEnd w:id="6"/>
       <w:bookmarkEnd w:id="7"/>
-      <w:bookmarkEnd w:id="8"/>
     </w:p>
     <w:p>
       <w:pPr>
@@ -3033,8 +3032,8 @@
           <w:sz w:val="28"/>
         </w:rPr>
       </w:pPr>
-      <w:bookmarkStart w:id="9" w:name="_Toc287686981"/>
-      <w:bookmarkStart w:id="10" w:name="_Toc415074919"/>
+      <w:bookmarkStart w:id="8" w:name="_Toc287686981"/>
+      <w:bookmarkStart w:id="9" w:name="_Toc415074919"/>
       <w:r>
         <w:rPr>
           <w:sz w:val="28"/>
@@ -3042,8 +3041,8 @@
         <w:lastRenderedPageBreak/>
         <w:t>Referências</w:t>
       </w:r>
+      <w:bookmarkEnd w:id="8"/>
       <w:bookmarkEnd w:id="9"/>
-      <w:bookmarkEnd w:id="10"/>
     </w:p>
     <w:p>
       <w:pPr>
@@ -3056,7 +3055,7 @@
           <w:lang w:val="pt-BR"/>
         </w:rPr>
       </w:pPr>
-      <w:hyperlink r:id="rId11" w:history="1">
+      <w:hyperlink r:id="rId10" w:history="1">
         <w:r>
           <w:rPr>
             <w:rStyle w:val="Hyperlink"/>
@@ -3084,7 +3083,7 @@
           <w:lang w:val="pt-BR"/>
         </w:rPr>
       </w:pPr>
-      <w:hyperlink r:id="rId12" w:history="1">
+      <w:hyperlink r:id="rId11" w:history="1">
         <w:r>
           <w:rPr>
             <w:rStyle w:val="Hyperlink"/>
@@ -3144,7 +3143,7 @@
           <w:lang w:val="pt-BR"/>
         </w:rPr>
       </w:pPr>
-      <w:hyperlink r:id="rId13" w:history="1">
+      <w:hyperlink r:id="rId12" w:history="1">
         <w:r>
           <w:rPr>
             <w:rStyle w:val="Hyperlink"/>
@@ -3186,7 +3185,7 @@
           <w:lang w:val="pt-BR"/>
         </w:rPr>
       </w:pPr>
-      <w:hyperlink r:id="rId14" w:history="1">
+      <w:hyperlink r:id="rId13" w:history="1">
         <w:r>
           <w:rPr>
             <w:rStyle w:val="Hyperlink"/>
@@ -3228,7 +3227,7 @@
           <w:lang w:val="pt-BR"/>
         </w:rPr>
       </w:pPr>
-      <w:hyperlink r:id="rId15" w:history="1">
+      <w:hyperlink r:id="rId14" w:history="1">
         <w:r>
           <w:rPr>
             <w:rStyle w:val="Hyperlink"/>
@@ -3270,7 +3269,7 @@
           <w:lang w:val="pt-BR"/>
         </w:rPr>
       </w:pPr>
-      <w:hyperlink r:id="rId16" w:history="1">
+      <w:hyperlink r:id="rId15" w:history="1">
         <w:r>
           <w:rPr>
             <w:rStyle w:val="Hyperlink"/>
@@ -3362,19 +3361,11 @@
           <w:lang w:val="pt-BR"/>
         </w:rPr>
       </w:pPr>
-      <w:proofErr w:type="gramStart"/>
-      <w:r>
-        <w:rPr>
-          <w:lang w:val="pt-BR"/>
-        </w:rPr>
-        <w:t>VisaoDasNecessidades</w:t>
-      </w:r>
-      <w:proofErr w:type="gramEnd"/>
-      <w:r>
-        <w:rPr>
-          <w:lang w:val="pt-BR"/>
-        </w:rPr>
-        <w:t>.docx</w:t>
+      <w:r>
+        <w:rPr>
+          <w:lang w:val="pt-BR"/>
+        </w:rPr>
+        <w:t>VisaoDasNecessidades.docx</w:t>
       </w:r>
       <w:r>
         <w:rPr>
@@ -3498,8 +3489,8 @@
           <w:szCs w:val="24"/>
         </w:rPr>
       </w:pPr>
-      <w:bookmarkStart w:id="11" w:name="_Toc287686982"/>
-      <w:bookmarkStart w:id="12" w:name="_Toc415074920"/>
+      <w:bookmarkStart w:id="10" w:name="_Toc287686982"/>
+      <w:bookmarkStart w:id="11" w:name="_Toc415074920"/>
       <w:r>
         <w:rPr>
           <w:szCs w:val="24"/>
@@ -3507,8 +3498,8 @@
         <w:lastRenderedPageBreak/>
         <w:t>Metas e Restrições da Arquitetura</w:t>
       </w:r>
+      <w:bookmarkEnd w:id="10"/>
       <w:bookmarkEnd w:id="11"/>
-      <w:bookmarkEnd w:id="12"/>
       <w:r>
         <w:rPr>
           <w:szCs w:val="24"/>
@@ -4082,8 +4073,8 @@
           <w:szCs w:val="24"/>
         </w:rPr>
       </w:pPr>
-      <w:bookmarkStart w:id="13" w:name="_Toc287686983"/>
-      <w:bookmarkStart w:id="14" w:name="_Toc415074921"/>
+      <w:bookmarkStart w:id="12" w:name="_Toc287686983"/>
+      <w:bookmarkStart w:id="13" w:name="_Toc415074921"/>
       <w:r>
         <w:rPr>
           <w:szCs w:val="24"/>
@@ -4091,8 +4082,8 @@
         <w:lastRenderedPageBreak/>
         <w:t>Visão de Casos de Uso</w:t>
       </w:r>
+      <w:bookmarkEnd w:id="12"/>
       <w:bookmarkEnd w:id="13"/>
-      <w:bookmarkEnd w:id="14"/>
     </w:p>
     <w:p>
       <w:pPr>
@@ -4131,6 +4122,238 @@
             <wp:extent cx="4200525" cy="3333750"/>
             <wp:effectExtent l="0" t="0" r="9525" b="0"/>
             <wp:docPr id="1" name="Imagem 1"/>
+            <wp:cNvGraphicFramePr>
+              <a:graphicFrameLocks xmlns:a="http://schemas.openxmlformats.org/drawingml/2006/main" noChangeAspect="1"/>
+            </wp:cNvGraphicFramePr>
+            <a:graphic xmlns:a="http://schemas.openxmlformats.org/drawingml/2006/main">
+              <a:graphicData uri="http://schemas.openxmlformats.org/drawingml/2006/picture">
+                <pic:pic xmlns:pic="http://schemas.openxmlformats.org/drawingml/2006/picture">
+                  <pic:nvPicPr>
+                    <pic:cNvPr id="0" name=""/>
+                    <pic:cNvPicPr/>
+                  </pic:nvPicPr>
+                  <pic:blipFill>
+                    <a:blip r:embed="rId16"/>
+                    <a:stretch>
+                      <a:fillRect/>
+                    </a:stretch>
+                  </pic:blipFill>
+                  <pic:spPr>
+                    <a:xfrm>
+                      <a:off x="0" y="0"/>
+                      <a:ext cx="4200525" cy="3333750"/>
+                    </a:xfrm>
+                    <a:prstGeom prst="rect">
+                      <a:avLst/>
+                    </a:prstGeom>
+                  </pic:spPr>
+                </pic:pic>
+              </a:graphicData>
+            </a:graphic>
+          </wp:inline>
+        </w:drawing>
+      </w:r>
+    </w:p>
+    <w:p>
+      <w:pPr>
+        <w:pStyle w:val="Corpodetexto"/>
+      </w:pPr>
+    </w:p>
+    <w:p>
+      <w:pPr>
+        <w:pStyle w:val="Ttulo2"/>
+        <w:numPr>
+          <w:ilvl w:val="1"/>
+          <w:numId w:val="1"/>
+        </w:numPr>
+        <w:suppressAutoHyphens w:val="0"/>
+        <w:spacing w:before="0" w:after="120"/>
+        <w:ind w:left="720" w:hanging="720"/>
+        <w:rPr>
+          <w:sz w:val="28"/>
+        </w:rPr>
+      </w:pPr>
+      <w:bookmarkStart w:id="14" w:name="_Toc415074922"/>
+      <w:r>
+        <w:rPr>
+          <w:sz w:val="28"/>
+        </w:rPr>
+        <w:t>Ações do Apostador</w:t>
+      </w:r>
+      <w:bookmarkEnd w:id="14"/>
+    </w:p>
+    <w:p>
+      <w:pPr>
+        <w:pStyle w:val="Corpodetexto"/>
+        <w:numPr>
+          <w:ilvl w:val="0"/>
+          <w:numId w:val="10"/>
+        </w:numPr>
+        <w:ind w:left="851"/>
+        <w:rPr>
+          <w:color w:val="auto"/>
+          <w:lang w:val="pt-BR"/>
+        </w:rPr>
+      </w:pPr>
+      <w:r>
+        <w:rPr>
+          <w:color w:val="auto"/>
+        </w:rPr>
+        <w:t>Consultar Sorteio: O apostador pode consultar sorteios já realizados.</w:t>
+      </w:r>
+    </w:p>
+    <w:p>
+      <w:pPr>
+        <w:pStyle w:val="Corpodetexto"/>
+        <w:numPr>
+          <w:ilvl w:val="0"/>
+          <w:numId w:val="10"/>
+        </w:numPr>
+        <w:ind w:left="851"/>
+        <w:rPr>
+          <w:color w:val="auto"/>
+          <w:lang w:val="pt-BR"/>
+        </w:rPr>
+      </w:pPr>
+      <w:r>
+        <w:rPr>
+          <w:color w:val="auto"/>
+          <w:lang w:val="pt-BR"/>
+        </w:rPr>
+        <w:t>Manter Aposta: O apostador poderá inserir suas gerenciar suas futuras apostas.</w:t>
+      </w:r>
+    </w:p>
+    <w:p>
+      <w:pPr>
+        <w:pStyle w:val="Corpodetexto"/>
+        <w:numPr>
+          <w:ilvl w:val="0"/>
+          <w:numId w:val="10"/>
+        </w:numPr>
+        <w:ind w:left="851"/>
+        <w:rPr>
+          <w:color w:val="auto"/>
+          <w:lang w:val="pt-BR"/>
+        </w:rPr>
+      </w:pPr>
+      <w:r>
+        <w:rPr>
+          <w:color w:val="auto"/>
+          <w:lang w:val="pt-BR"/>
+        </w:rPr>
+        <w:t>Gerar Sorteio: Terá uma funcionalidade que o programa gerará um sorteio para o usuário, que poderá ou não definir como seu jogo.</w:t>
+      </w:r>
+    </w:p>
+    <w:p>
+      <w:pPr>
+        <w:pStyle w:val="Corpodetexto"/>
+        <w:numPr>
+          <w:ilvl w:val="0"/>
+          <w:numId w:val="10"/>
+        </w:numPr>
+        <w:ind w:left="851"/>
+        <w:rPr>
+          <w:color w:val="auto"/>
+          <w:lang w:val="pt-BR"/>
+        </w:rPr>
+      </w:pPr>
+      <w:r>
+        <w:rPr>
+          <w:color w:val="auto"/>
+          <w:lang w:val="pt-BR"/>
+        </w:rPr>
+        <w:t>Consultar Estatísticas: Terá diversas estatísticas dos jogos realizados da própria CAIXA e dos jogos salvos do usuário.</w:t>
+      </w:r>
+    </w:p>
+    <w:p>
+      <w:pPr>
+        <w:pStyle w:val="Corpodetexto"/>
+        <w:ind w:left="851"/>
+        <w:rPr>
+          <w:color w:val="auto"/>
+          <w:lang w:val="pt-BR"/>
+        </w:rPr>
+      </w:pPr>
+    </w:p>
+    <w:p>
+      <w:pPr>
+        <w:pStyle w:val="Corpodetexto"/>
+        <w:ind w:left="851"/>
+        <w:rPr>
+          <w:color w:val="auto"/>
+          <w:lang w:val="pt-BR"/>
+        </w:rPr>
+      </w:pPr>
+    </w:p>
+    <w:p>
+      <w:pPr>
+        <w:pStyle w:val="Ttulo1"/>
+        <w:numPr>
+          <w:ilvl w:val="0"/>
+          <w:numId w:val="1"/>
+        </w:numPr>
+        <w:suppressAutoHyphens w:val="0"/>
+        <w:ind w:left="360" w:hanging="360"/>
+        <w:rPr>
+          <w:szCs w:val="24"/>
+        </w:rPr>
+      </w:pPr>
+      <w:bookmarkStart w:id="15" w:name="_Toc287686985"/>
+      <w:bookmarkStart w:id="16" w:name="_Toc415074923"/>
+      <w:r>
+        <w:rPr>
+          <w:szCs w:val="24"/>
+        </w:rPr>
+        <w:lastRenderedPageBreak/>
+        <w:t>Visão Lógica</w:t>
+      </w:r>
+      <w:bookmarkEnd w:id="15"/>
+      <w:bookmarkEnd w:id="16"/>
+    </w:p>
+    <w:p>
+      <w:pPr>
+        <w:pStyle w:val="Corpodetexto"/>
+      </w:pPr>
+    </w:p>
+    <w:p>
+      <w:pPr>
+        <w:pStyle w:val="Ttulo2"/>
+        <w:numPr>
+          <w:ilvl w:val="1"/>
+          <w:numId w:val="1"/>
+        </w:numPr>
+        <w:suppressAutoHyphens w:val="0"/>
+        <w:spacing w:before="0" w:after="120"/>
+        <w:ind w:left="720" w:hanging="720"/>
+        <w:rPr>
+          <w:sz w:val="28"/>
+        </w:rPr>
+      </w:pPr>
+      <w:bookmarkStart w:id="17" w:name="_Toc287686986"/>
+      <w:bookmarkStart w:id="18" w:name="_Toc415074924"/>
+      <w:r>
+        <w:rPr>
+          <w:sz w:val="28"/>
+        </w:rPr>
+        <w:t>Visão Geral</w:t>
+      </w:r>
+      <w:bookmarkEnd w:id="17"/>
+      <w:bookmarkEnd w:id="18"/>
+    </w:p>
+    <w:p>
+      <w:pPr>
+        <w:pStyle w:val="Corpodetexto"/>
+      </w:pPr>
+      <w:r>
+        <w:rPr>
+          <w:noProof/>
+          <w:lang w:val="pt-BR"/>
+        </w:rPr>
+        <w:drawing>
+          <wp:inline distT="0" distB="0" distL="0" distR="0" wp14:anchorId="09D3A930" wp14:editId="75AC9965">
+            <wp:extent cx="4886325" cy="4286250"/>
+            <wp:effectExtent l="0" t="0" r="9525" b="0"/>
+            <wp:docPr id="4" name="Imagem 4"/>
             <wp:cNvGraphicFramePr>
               <a:graphicFrameLocks xmlns:a="http://schemas.openxmlformats.org/drawingml/2006/main" noChangeAspect="1"/>
             </wp:cNvGraphicFramePr>
@@ -4150,238 +4373,6 @@
                   <pic:spPr>
                     <a:xfrm>
                       <a:off x="0" y="0"/>
-                      <a:ext cx="4200525" cy="3333750"/>
-                    </a:xfrm>
-                    <a:prstGeom prst="rect">
-                      <a:avLst/>
-                    </a:prstGeom>
-                  </pic:spPr>
-                </pic:pic>
-              </a:graphicData>
-            </a:graphic>
-          </wp:inline>
-        </w:drawing>
-      </w:r>
-    </w:p>
-    <w:p>
-      <w:pPr>
-        <w:pStyle w:val="Corpodetexto"/>
-      </w:pPr>
-    </w:p>
-    <w:p>
-      <w:pPr>
-        <w:pStyle w:val="Ttulo2"/>
-        <w:numPr>
-          <w:ilvl w:val="1"/>
-          <w:numId w:val="1"/>
-        </w:numPr>
-        <w:suppressAutoHyphens w:val="0"/>
-        <w:spacing w:before="0" w:after="120"/>
-        <w:ind w:left="720" w:hanging="720"/>
-        <w:rPr>
-          <w:sz w:val="28"/>
-        </w:rPr>
-      </w:pPr>
-      <w:bookmarkStart w:id="15" w:name="_Toc415074922"/>
-      <w:r>
-        <w:rPr>
-          <w:sz w:val="28"/>
-        </w:rPr>
-        <w:t>Ações do Apostador</w:t>
-      </w:r>
-      <w:bookmarkEnd w:id="15"/>
-    </w:p>
-    <w:p>
-      <w:pPr>
-        <w:pStyle w:val="Corpodetexto"/>
-        <w:numPr>
-          <w:ilvl w:val="0"/>
-          <w:numId w:val="10"/>
-        </w:numPr>
-        <w:ind w:left="851"/>
-        <w:rPr>
-          <w:color w:val="auto"/>
-          <w:lang w:val="pt-BR"/>
-        </w:rPr>
-      </w:pPr>
-      <w:r>
-        <w:rPr>
-          <w:color w:val="auto"/>
-        </w:rPr>
-        <w:t>Consultar Sorteio: O apostador pode consultar sorteios já realizados.</w:t>
-      </w:r>
-    </w:p>
-    <w:p>
-      <w:pPr>
-        <w:pStyle w:val="Corpodetexto"/>
-        <w:numPr>
-          <w:ilvl w:val="0"/>
-          <w:numId w:val="10"/>
-        </w:numPr>
-        <w:ind w:left="851"/>
-        <w:rPr>
-          <w:color w:val="auto"/>
-          <w:lang w:val="pt-BR"/>
-        </w:rPr>
-      </w:pPr>
-      <w:r>
-        <w:rPr>
-          <w:color w:val="auto"/>
-          <w:lang w:val="pt-BR"/>
-        </w:rPr>
-        <w:t>Manter Aposta: O apostador poderá inserir suas gerenciar suas futuras apostas.</w:t>
-      </w:r>
-    </w:p>
-    <w:p>
-      <w:pPr>
-        <w:pStyle w:val="Corpodetexto"/>
-        <w:numPr>
-          <w:ilvl w:val="0"/>
-          <w:numId w:val="10"/>
-        </w:numPr>
-        <w:ind w:left="851"/>
-        <w:rPr>
-          <w:color w:val="auto"/>
-          <w:lang w:val="pt-BR"/>
-        </w:rPr>
-      </w:pPr>
-      <w:r>
-        <w:rPr>
-          <w:color w:val="auto"/>
-          <w:lang w:val="pt-BR"/>
-        </w:rPr>
-        <w:t>Gerar Sorteio: Terá uma funcionalidade que o programa gerará um sorteio para o usuário, que poderá ou não definir como seu jogo.</w:t>
-      </w:r>
-    </w:p>
-    <w:p>
-      <w:pPr>
-        <w:pStyle w:val="Corpodetexto"/>
-        <w:numPr>
-          <w:ilvl w:val="0"/>
-          <w:numId w:val="10"/>
-        </w:numPr>
-        <w:ind w:left="851"/>
-        <w:rPr>
-          <w:color w:val="auto"/>
-          <w:lang w:val="pt-BR"/>
-        </w:rPr>
-      </w:pPr>
-      <w:r>
-        <w:rPr>
-          <w:color w:val="auto"/>
-          <w:lang w:val="pt-BR"/>
-        </w:rPr>
-        <w:t>Consultar Estatísticas: Terá diversas estatísticas dos jogos realizados da própria CAIXA e dos jogos salvos do usuário.</w:t>
-      </w:r>
-    </w:p>
-    <w:p>
-      <w:pPr>
-        <w:pStyle w:val="Corpodetexto"/>
-        <w:ind w:left="851"/>
-        <w:rPr>
-          <w:color w:val="auto"/>
-          <w:lang w:val="pt-BR"/>
-        </w:rPr>
-      </w:pPr>
-    </w:p>
-    <w:p>
-      <w:pPr>
-        <w:pStyle w:val="Corpodetexto"/>
-        <w:ind w:left="851"/>
-        <w:rPr>
-          <w:color w:val="auto"/>
-          <w:lang w:val="pt-BR"/>
-        </w:rPr>
-      </w:pPr>
-    </w:p>
-    <w:p>
-      <w:pPr>
-        <w:pStyle w:val="Ttulo1"/>
-        <w:numPr>
-          <w:ilvl w:val="0"/>
-          <w:numId w:val="1"/>
-        </w:numPr>
-        <w:suppressAutoHyphens w:val="0"/>
-        <w:ind w:left="360" w:hanging="360"/>
-        <w:rPr>
-          <w:szCs w:val="24"/>
-        </w:rPr>
-      </w:pPr>
-      <w:bookmarkStart w:id="16" w:name="_Toc287686985"/>
-      <w:bookmarkStart w:id="17" w:name="_Toc415074923"/>
-      <w:r>
-        <w:rPr>
-          <w:szCs w:val="24"/>
-        </w:rPr>
-        <w:lastRenderedPageBreak/>
-        <w:t>Visão Lógica</w:t>
-      </w:r>
-      <w:bookmarkEnd w:id="16"/>
-      <w:bookmarkEnd w:id="17"/>
-    </w:p>
-    <w:p>
-      <w:pPr>
-        <w:pStyle w:val="Corpodetexto"/>
-      </w:pPr>
-    </w:p>
-    <w:p>
-      <w:pPr>
-        <w:pStyle w:val="Ttulo2"/>
-        <w:numPr>
-          <w:ilvl w:val="1"/>
-          <w:numId w:val="1"/>
-        </w:numPr>
-        <w:suppressAutoHyphens w:val="0"/>
-        <w:spacing w:before="0" w:after="120"/>
-        <w:ind w:left="720" w:hanging="720"/>
-        <w:rPr>
-          <w:sz w:val="28"/>
-        </w:rPr>
-      </w:pPr>
-      <w:bookmarkStart w:id="18" w:name="_Toc287686986"/>
-      <w:bookmarkStart w:id="19" w:name="_Toc415074924"/>
-      <w:r>
-        <w:rPr>
-          <w:sz w:val="28"/>
-        </w:rPr>
-        <w:t>Visão Geral</w:t>
-      </w:r>
-      <w:bookmarkEnd w:id="18"/>
-      <w:bookmarkEnd w:id="19"/>
-    </w:p>
-    <w:p>
-      <w:pPr>
-        <w:pStyle w:val="Corpodetexto"/>
-      </w:pPr>
-      <w:r>
-        <w:rPr>
-          <w:noProof/>
-          <w:lang w:val="pt-BR"/>
-        </w:rPr>
-        <w:drawing>
-          <wp:inline distT="0" distB="0" distL="0" distR="0" wp14:anchorId="09D3A930" wp14:editId="75AC9965">
-            <wp:extent cx="4886325" cy="4286250"/>
-            <wp:effectExtent l="0" t="0" r="9525" b="0"/>
-            <wp:docPr id="4" name="Imagem 4"/>
-            <wp:cNvGraphicFramePr>
-              <a:graphicFrameLocks xmlns:a="http://schemas.openxmlformats.org/drawingml/2006/main" noChangeAspect="1"/>
-            </wp:cNvGraphicFramePr>
-            <a:graphic xmlns:a="http://schemas.openxmlformats.org/drawingml/2006/main">
-              <a:graphicData uri="http://schemas.openxmlformats.org/drawingml/2006/picture">
-                <pic:pic xmlns:pic="http://schemas.openxmlformats.org/drawingml/2006/picture">
-                  <pic:nvPicPr>
-                    <pic:cNvPr id="0" name=""/>
-                    <pic:cNvPicPr/>
-                  </pic:nvPicPr>
-                  <pic:blipFill>
-                    <a:blip r:embed="rId18"/>
-                    <a:stretch>
-                      <a:fillRect/>
-                    </a:stretch>
-                  </pic:blipFill>
-                  <pic:spPr>
-                    <a:xfrm>
-                      <a:off x="0" y="0"/>
                       <a:ext cx="4886325" cy="4286250"/>
                     </a:xfrm>
                     <a:prstGeom prst="rect">
@@ -4462,8 +4453,8 @@
           <w:sz w:val="28"/>
         </w:rPr>
       </w:pPr>
-      <w:bookmarkStart w:id="20" w:name="_Toc287686987"/>
-      <w:bookmarkStart w:id="21" w:name="_Toc415074925"/>
+      <w:bookmarkStart w:id="19" w:name="_Toc287686987"/>
+      <w:bookmarkStart w:id="20" w:name="_Toc415074925"/>
       <w:r>
         <w:rPr>
           <w:sz w:val="28"/>
@@ -4471,8 +4462,8 @@
         <w:lastRenderedPageBreak/>
         <w:t>Camadas da Aplicação</w:t>
       </w:r>
+      <w:bookmarkEnd w:id="19"/>
       <w:bookmarkEnd w:id="20"/>
-      <w:bookmarkEnd w:id="21"/>
     </w:p>
     <w:p>
       <w:pPr>
@@ -4520,7 +4511,7 @@
                     </pic:cNvPicPr>
                   </pic:nvPicPr>
                   <pic:blipFill>
-                    <a:blip r:embed="rId19">
+                    <a:blip r:embed="rId18">
                       <a:extLst>
                         <a:ext uri="{28A0092B-C50C-407E-A947-70E740481C1C}">
                           <a14:useLocalDpi xmlns:a14="http://schemas.microsoft.com/office/drawing/2010/main" val="0"/>
@@ -4591,16 +4582,16 @@
           <w:sz w:val="28"/>
         </w:rPr>
       </w:pPr>
-      <w:bookmarkStart w:id="22" w:name="_Toc287686988"/>
-      <w:bookmarkStart w:id="23" w:name="_Toc415074926"/>
+      <w:bookmarkStart w:id="21" w:name="_Toc287686988"/>
+      <w:bookmarkStart w:id="22" w:name="_Toc415074926"/>
       <w:r>
         <w:rPr>
           <w:sz w:val="28"/>
         </w:rPr>
         <w:t>Nomenclatura da Aplicação</w:t>
       </w:r>
+      <w:bookmarkEnd w:id="21"/>
       <w:bookmarkEnd w:id="22"/>
-      <w:bookmarkEnd w:id="23"/>
     </w:p>
     <w:p>
       <w:pPr>
@@ -4861,16 +4852,16 @@
           <w:sz w:val="28"/>
         </w:rPr>
       </w:pPr>
-      <w:bookmarkStart w:id="24" w:name="_Toc287686989"/>
-      <w:bookmarkStart w:id="25" w:name="_Toc415074927"/>
+      <w:bookmarkStart w:id="23" w:name="_Toc287686989"/>
+      <w:bookmarkStart w:id="24" w:name="_Toc415074927"/>
       <w:r>
         <w:rPr>
           <w:sz w:val="28"/>
         </w:rPr>
         <w:t>Componentes e frameworks a serem construídos</w:t>
       </w:r>
+      <w:bookmarkEnd w:id="23"/>
       <w:bookmarkEnd w:id="24"/>
-      <w:bookmarkEnd w:id="25"/>
     </w:p>
     <w:p>
       <w:pPr>
@@ -5001,7 +4992,7 @@
               <w:rPr>
                 <w:color w:val="auto"/>
               </w:rPr>
-              <w:t>phonegap</w:t>
+              <w:t>Guiadoapostador.Dominio</w:t>
             </w:r>
           </w:p>
         </w:tc>
@@ -5048,245 +5039,7 @@
               <w:rPr>
                 <w:color w:val="auto"/>
               </w:rPr>
-              <w:t>Criar arquitetura de desenvolvimento de acordo com os outros frameworks.</w:t>
-            </w:r>
-          </w:p>
-        </w:tc>
-      </w:tr>
-      <w:tr>
-        <w:trPr>
-          <w:cantSplit/>
-        </w:trPr>
-        <w:tc>
-          <w:tcPr>
-            <w:tcW w:w="2889" w:type="dxa"/>
-            <w:tcBorders>
-              <w:left w:val="single" w:sz="1" w:space="0" w:color="000000"/>
-            </w:tcBorders>
-          </w:tcPr>
-          <w:p>
-            <w:pPr>
-              <w:pStyle w:val="Contedodatabela"/>
-              <w:jc w:val="left"/>
-              <w:rPr>
-                <w:color w:val="auto"/>
-              </w:rPr>
-            </w:pPr>
-            <w:r>
-              <w:rPr>
-                <w:color w:val="auto"/>
-              </w:rPr>
-              <w:t>Angularjs</w:t>
-            </w:r>
-          </w:p>
-        </w:tc>
-        <w:tc>
-          <w:tcPr>
-            <w:tcW w:w="1931" w:type="dxa"/>
-            <w:tcBorders>
-              <w:left w:val="single" w:sz="1" w:space="0" w:color="000000"/>
-            </w:tcBorders>
-          </w:tcPr>
-          <w:p>
-            <w:pPr>
-              <w:pStyle w:val="Contedodatabela"/>
-              <w:jc w:val="left"/>
-              <w:rPr>
-                <w:color w:val="auto"/>
-              </w:rPr>
-            </w:pPr>
-            <w:r>
-              <w:rPr>
-                <w:color w:val="auto"/>
-              </w:rPr>
-              <w:t>Desenvolvimento</w:t>
-            </w:r>
-          </w:p>
-        </w:tc>
-        <w:tc>
-          <w:tcPr>
-            <w:tcW w:w="3820" w:type="dxa"/>
-            <w:tcBorders>
-              <w:left w:val="single" w:sz="1" w:space="0" w:color="000000"/>
-              <w:right w:val="single" w:sz="1" w:space="0" w:color="000000"/>
-            </w:tcBorders>
-          </w:tcPr>
-          <w:p>
-            <w:pPr>
-              <w:pStyle w:val="Contedodatabela"/>
-              <w:jc w:val="left"/>
-              <w:rPr>
-                <w:color w:val="auto"/>
-              </w:rPr>
-            </w:pPr>
-            <w:r>
-              <w:rPr>
-                <w:color w:val="auto"/>
-              </w:rPr>
-              <w:t>Dividir páginas em escopos distintos</w:t>
-            </w:r>
-            <w:r>
-              <w:rPr>
-                <w:color w:val="auto"/>
-              </w:rPr>
-              <w:t xml:space="preserve"> e realizar requisições para a API</w:t>
-            </w:r>
-            <w:r>
-              <w:rPr>
-                <w:color w:val="auto"/>
-              </w:rPr>
-              <w:t xml:space="preserve"> na aplicação phonegap.</w:t>
-            </w:r>
-          </w:p>
-        </w:tc>
-      </w:tr>
-      <w:tr>
-        <w:trPr>
-          <w:cantSplit/>
-        </w:trPr>
-        <w:tc>
-          <w:tcPr>
-            <w:tcW w:w="2889" w:type="dxa"/>
-            <w:tcBorders>
-              <w:left w:val="single" w:sz="1" w:space="0" w:color="000000"/>
-            </w:tcBorders>
-          </w:tcPr>
-          <w:p>
-            <w:pPr>
-              <w:pStyle w:val="Contedodatabela"/>
-              <w:jc w:val="left"/>
-              <w:rPr>
-                <w:color w:val="auto"/>
-              </w:rPr>
-            </w:pPr>
-            <w:r>
-              <w:rPr>
-                <w:color w:val="auto"/>
-              </w:rPr>
-              <w:t>Log4Net</w:t>
-            </w:r>
-          </w:p>
-        </w:tc>
-        <w:tc>
-          <w:tcPr>
-            <w:tcW w:w="1931" w:type="dxa"/>
-            <w:tcBorders>
-              <w:left w:val="single" w:sz="1" w:space="0" w:color="000000"/>
-            </w:tcBorders>
-          </w:tcPr>
-          <w:p>
-            <w:pPr>
-              <w:pStyle w:val="Contedodatabela"/>
-              <w:jc w:val="left"/>
-              <w:rPr>
-                <w:color w:val="auto"/>
-              </w:rPr>
-            </w:pPr>
-            <w:r>
-              <w:rPr>
-                <w:color w:val="auto"/>
-              </w:rPr>
-              <w:t>Desenvolvimento</w:t>
-            </w:r>
-          </w:p>
-        </w:tc>
-        <w:tc>
-          <w:tcPr>
-            <w:tcW w:w="3820" w:type="dxa"/>
-            <w:tcBorders>
-              <w:left w:val="single" w:sz="1" w:space="0" w:color="000000"/>
-              <w:right w:val="single" w:sz="1" w:space="0" w:color="000000"/>
-            </w:tcBorders>
-          </w:tcPr>
-          <w:p>
-            <w:pPr>
-              <w:pStyle w:val="Contedodatabela"/>
-              <w:jc w:val="left"/>
-              <w:rPr>
-                <w:color w:val="auto"/>
-              </w:rPr>
-            </w:pPr>
-            <w:r>
-              <w:rPr>
-                <w:color w:val="auto"/>
-              </w:rPr>
-              <w:t>Implementar logs nas partes de alto risco do sistema.</w:t>
-            </w:r>
-          </w:p>
-        </w:tc>
-      </w:tr>
-      <w:tr>
-        <w:trPr>
-          <w:cantSplit/>
-          <w:trHeight w:val="25"/>
-        </w:trPr>
-        <w:tc>
-          <w:tcPr>
-            <w:tcW w:w="2889" w:type="dxa"/>
-            <w:tcBorders>
-              <w:left w:val="single" w:sz="1" w:space="0" w:color="000000"/>
-            </w:tcBorders>
-          </w:tcPr>
-          <w:p>
-            <w:pPr>
-              <w:pStyle w:val="Contedodatabela"/>
-              <w:jc w:val="left"/>
-              <w:rPr>
-                <w:color w:val="auto"/>
-              </w:rPr>
-            </w:pPr>
-            <w:r>
-              <w:rPr>
-                <w:color w:val="auto"/>
-              </w:rPr>
-              <w:t>jQuery</w:t>
-            </w:r>
-          </w:p>
-        </w:tc>
-        <w:tc>
-          <w:tcPr>
-            <w:tcW w:w="1931" w:type="dxa"/>
-            <w:tcBorders>
-              <w:left w:val="single" w:sz="1" w:space="0" w:color="000000"/>
-            </w:tcBorders>
-          </w:tcPr>
-          <w:p>
-            <w:pPr>
-              <w:pStyle w:val="Contedodatabela"/>
-              <w:jc w:val="left"/>
-              <w:rPr>
-                <w:color w:val="auto"/>
-              </w:rPr>
-            </w:pPr>
-            <w:r>
-              <w:rPr>
-                <w:color w:val="auto"/>
-              </w:rPr>
-              <w:t>Desenvolvimento</w:t>
-            </w:r>
-          </w:p>
-        </w:tc>
-        <w:tc>
-          <w:tcPr>
-            <w:tcW w:w="3820" w:type="dxa"/>
-            <w:tcBorders>
-              <w:left w:val="single" w:sz="1" w:space="0" w:color="000000"/>
-              <w:right w:val="single" w:sz="1" w:space="0" w:color="000000"/>
-            </w:tcBorders>
-          </w:tcPr>
-          <w:p>
-            <w:pPr>
-              <w:pStyle w:val="Contedodatabela"/>
-              <w:jc w:val="left"/>
-              <w:rPr>
-                <w:color w:val="auto"/>
-              </w:rPr>
-            </w:pPr>
-            <w:r>
-              <w:rPr>
-                <w:color w:val="auto"/>
-              </w:rPr>
-              <w:t>Utilizar para validações</w:t>
+              <w:t>Biblioteca que será reutilizada ao ser implementado o processo batch na aplicação. Caso a aplicação venha a evoluir futuramente tornando-se, por exemplo, uma aplicação web, este componente será reutilizado para as ações do apostador.</w:t>
             </w:r>
           </w:p>
         </w:tc>
@@ -5375,8 +5128,8 @@
           <w:sz w:val="28"/>
         </w:rPr>
       </w:pPr>
-      <w:bookmarkStart w:id="26" w:name="_Toc287686990"/>
-      <w:bookmarkStart w:id="27" w:name="_Toc415074928"/>
+      <w:bookmarkStart w:id="25" w:name="_Toc287686990"/>
+      <w:bookmarkStart w:id="26" w:name="_Toc415074928"/>
       <w:r>
         <w:rPr>
           <w:sz w:val="28"/>
@@ -5384,8 +5137,8 @@
         <w:lastRenderedPageBreak/>
         <w:t>Componentes e frameworks a serem reutilizados</w:t>
       </w:r>
+      <w:bookmarkEnd w:id="25"/>
       <w:bookmarkEnd w:id="26"/>
-      <w:bookmarkEnd w:id="27"/>
     </w:p>
     <w:p>
       <w:pPr>
@@ -5517,7 +5270,7 @@
               <w:rPr>
                 <w:color w:val="auto"/>
               </w:rPr>
-              <w:t>Guiadoapostador.Dominio</w:t>
+              <w:t>phonegap</w:t>
             </w:r>
           </w:p>
         </w:tc>
@@ -5566,13 +5319,241 @@
               <w:rPr>
                 <w:color w:val="auto"/>
               </w:rPr>
-              <w:t>Biblioteca que será reutilizada ao ser implementado o processo batch na aplicação. Caso a aplicação venha a evoluir futuramente tornando-se, por exemplo, uma aplicação web, este componente ser</w:t>
-            </w:r>
-            <w:r>
-              <w:rPr>
-                <w:color w:val="auto"/>
-              </w:rPr>
-              <w:t>á reutilizado para as ações do apostador.</w:t>
+              <w:t>Criar arquitetura de desenvolvimento de acordo com os outros frameworks.</w:t>
+            </w:r>
+          </w:p>
+        </w:tc>
+      </w:tr>
+      <w:tr>
+        <w:trPr>
+          <w:cantSplit/>
+        </w:trPr>
+        <w:tc>
+          <w:tcPr>
+            <w:tcW w:w="2694" w:type="dxa"/>
+            <w:tcBorders>
+              <w:left w:val="single" w:sz="1" w:space="0" w:color="000000"/>
+              <w:bottom w:val="single" w:sz="1" w:space="0" w:color="000000"/>
+            </w:tcBorders>
+          </w:tcPr>
+          <w:p>
+            <w:pPr>
+              <w:pStyle w:val="Contedodatabela"/>
+              <w:jc w:val="left"/>
+              <w:rPr>
+                <w:color w:val="auto"/>
+              </w:rPr>
+            </w:pPr>
+            <w:r>
+              <w:rPr>
+                <w:color w:val="auto"/>
+              </w:rPr>
+              <w:t>Angularjs</w:t>
+            </w:r>
+          </w:p>
+        </w:tc>
+        <w:tc>
+          <w:tcPr>
+            <w:tcW w:w="1945" w:type="dxa"/>
+            <w:tcBorders>
+              <w:left w:val="single" w:sz="1" w:space="0" w:color="000000"/>
+              <w:bottom w:val="single" w:sz="1" w:space="0" w:color="000000"/>
+            </w:tcBorders>
+          </w:tcPr>
+          <w:p>
+            <w:pPr>
+              <w:pStyle w:val="Contedodatabela"/>
+              <w:jc w:val="left"/>
+              <w:rPr>
+                <w:color w:val="auto"/>
+              </w:rPr>
+            </w:pPr>
+            <w:r>
+              <w:rPr>
+                <w:color w:val="auto"/>
+              </w:rPr>
+              <w:t>Desenvolvimento</w:t>
+            </w:r>
+          </w:p>
+        </w:tc>
+        <w:tc>
+          <w:tcPr>
+            <w:tcW w:w="4001" w:type="dxa"/>
+            <w:tcBorders>
+              <w:left w:val="single" w:sz="1" w:space="0" w:color="000000"/>
+              <w:bottom w:val="single" w:sz="1" w:space="0" w:color="000000"/>
+              <w:right w:val="single" w:sz="1" w:space="0" w:color="000000"/>
+            </w:tcBorders>
+          </w:tcPr>
+          <w:p>
+            <w:pPr>
+              <w:pStyle w:val="Contedodatabela"/>
+              <w:jc w:val="left"/>
+              <w:rPr>
+                <w:color w:val="auto"/>
+              </w:rPr>
+            </w:pPr>
+            <w:r>
+              <w:rPr>
+                <w:color w:val="auto"/>
+              </w:rPr>
+              <w:t>Dividir páginas em escopos distintos e realizar requisições para a API na aplicação phonegap.</w:t>
+            </w:r>
+          </w:p>
+        </w:tc>
+      </w:tr>
+      <w:tr>
+        <w:trPr>
+          <w:cantSplit/>
+        </w:trPr>
+        <w:tc>
+          <w:tcPr>
+            <w:tcW w:w="2694" w:type="dxa"/>
+            <w:tcBorders>
+              <w:left w:val="single" w:sz="1" w:space="0" w:color="000000"/>
+              <w:bottom w:val="single" w:sz="1" w:space="0" w:color="000000"/>
+            </w:tcBorders>
+          </w:tcPr>
+          <w:p>
+            <w:pPr>
+              <w:pStyle w:val="Contedodatabela"/>
+              <w:jc w:val="left"/>
+              <w:rPr>
+                <w:color w:val="auto"/>
+              </w:rPr>
+            </w:pPr>
+            <w:r>
+              <w:rPr>
+                <w:color w:val="auto"/>
+              </w:rPr>
+              <w:t>Log4Net</w:t>
+            </w:r>
+          </w:p>
+        </w:tc>
+        <w:tc>
+          <w:tcPr>
+            <w:tcW w:w="1945" w:type="dxa"/>
+            <w:tcBorders>
+              <w:left w:val="single" w:sz="1" w:space="0" w:color="000000"/>
+              <w:bottom w:val="single" w:sz="1" w:space="0" w:color="000000"/>
+            </w:tcBorders>
+          </w:tcPr>
+          <w:p>
+            <w:pPr>
+              <w:pStyle w:val="Contedodatabela"/>
+              <w:jc w:val="left"/>
+              <w:rPr>
+                <w:color w:val="auto"/>
+              </w:rPr>
+            </w:pPr>
+            <w:r>
+              <w:rPr>
+                <w:color w:val="auto"/>
+              </w:rPr>
+              <w:t>Desenvolvimento</w:t>
+            </w:r>
+          </w:p>
+        </w:tc>
+        <w:tc>
+          <w:tcPr>
+            <w:tcW w:w="4001" w:type="dxa"/>
+            <w:tcBorders>
+              <w:left w:val="single" w:sz="1" w:space="0" w:color="000000"/>
+              <w:bottom w:val="single" w:sz="1" w:space="0" w:color="000000"/>
+              <w:right w:val="single" w:sz="1" w:space="0" w:color="000000"/>
+            </w:tcBorders>
+          </w:tcPr>
+          <w:p>
+            <w:pPr>
+              <w:pStyle w:val="Contedodatabela"/>
+              <w:jc w:val="left"/>
+              <w:rPr>
+                <w:color w:val="auto"/>
+              </w:rPr>
+            </w:pPr>
+            <w:r>
+              <w:rPr>
+                <w:color w:val="auto"/>
+              </w:rPr>
+              <w:t>Implementar logs nas partes de alto risco do sistema.</w:t>
+            </w:r>
+          </w:p>
+        </w:tc>
+      </w:tr>
+      <w:tr>
+        <w:trPr>
+          <w:cantSplit/>
+        </w:trPr>
+        <w:tc>
+          <w:tcPr>
+            <w:tcW w:w="2694" w:type="dxa"/>
+            <w:tcBorders>
+              <w:left w:val="single" w:sz="1" w:space="0" w:color="000000"/>
+              <w:bottom w:val="single" w:sz="1" w:space="0" w:color="000000"/>
+            </w:tcBorders>
+          </w:tcPr>
+          <w:p>
+            <w:pPr>
+              <w:pStyle w:val="Contedodatabela"/>
+              <w:jc w:val="left"/>
+              <w:rPr>
+                <w:color w:val="auto"/>
+              </w:rPr>
+            </w:pPr>
+            <w:r>
+              <w:rPr>
+                <w:color w:val="auto"/>
+              </w:rPr>
+              <w:t>jQuery</w:t>
+            </w:r>
+          </w:p>
+        </w:tc>
+        <w:tc>
+          <w:tcPr>
+            <w:tcW w:w="1945" w:type="dxa"/>
+            <w:tcBorders>
+              <w:left w:val="single" w:sz="1" w:space="0" w:color="000000"/>
+              <w:bottom w:val="single" w:sz="1" w:space="0" w:color="000000"/>
+            </w:tcBorders>
+          </w:tcPr>
+          <w:p>
+            <w:pPr>
+              <w:pStyle w:val="Contedodatabela"/>
+              <w:jc w:val="left"/>
+              <w:rPr>
+                <w:color w:val="auto"/>
+              </w:rPr>
+            </w:pPr>
+            <w:r>
+              <w:rPr>
+                <w:color w:val="auto"/>
+              </w:rPr>
+              <w:t>Desenvolvimento</w:t>
+            </w:r>
+          </w:p>
+        </w:tc>
+        <w:tc>
+          <w:tcPr>
+            <w:tcW w:w="4001" w:type="dxa"/>
+            <w:tcBorders>
+              <w:left w:val="single" w:sz="1" w:space="0" w:color="000000"/>
+              <w:bottom w:val="single" w:sz="1" w:space="0" w:color="000000"/>
+              <w:right w:val="single" w:sz="1" w:space="0" w:color="000000"/>
+            </w:tcBorders>
+          </w:tcPr>
+          <w:p>
+            <w:pPr>
+              <w:pStyle w:val="Contedodatabela"/>
+              <w:jc w:val="left"/>
+              <w:rPr>
+                <w:color w:val="auto"/>
+              </w:rPr>
+            </w:pPr>
+            <w:r>
+              <w:rPr>
+                <w:color w:val="auto"/>
+              </w:rPr>
+              <w:t>Utilizar para validações</w:t>
             </w:r>
           </w:p>
         </w:tc>
@@ -5599,14 +5580,14 @@
           <w:sz w:val="28"/>
         </w:rPr>
       </w:pPr>
-      <w:bookmarkStart w:id="28" w:name="_Toc415074929"/>
+      <w:bookmarkStart w:id="27" w:name="_Toc415074929"/>
       <w:r>
         <w:rPr>
           <w:sz w:val="28"/>
         </w:rPr>
         <w:t>Tratamento de Erros e Exceções</w:t>
       </w:r>
-      <w:bookmarkEnd w:id="28"/>
+      <w:bookmarkEnd w:id="27"/>
     </w:p>
     <w:p>
       <w:pPr>
@@ -5646,16 +5627,16 @@
           <w:szCs w:val="24"/>
         </w:rPr>
       </w:pPr>
-      <w:bookmarkStart w:id="29" w:name="_Toc287686991"/>
-      <w:bookmarkStart w:id="30" w:name="_Toc415074930"/>
+      <w:bookmarkStart w:id="28" w:name="_Toc287686991"/>
+      <w:bookmarkStart w:id="29" w:name="_Toc415074930"/>
       <w:r>
         <w:rPr>
           <w:szCs w:val="24"/>
         </w:rPr>
         <w:t>Visão de Segurança</w:t>
       </w:r>
+      <w:bookmarkEnd w:id="28"/>
       <w:bookmarkEnd w:id="29"/>
-      <w:bookmarkEnd w:id="30"/>
     </w:p>
     <w:p>
       <w:pPr>
@@ -5945,8 +5926,8 @@
           <w:szCs w:val="24"/>
         </w:rPr>
       </w:pPr>
-      <w:bookmarkStart w:id="31" w:name="_Toc287686992"/>
-      <w:bookmarkStart w:id="32" w:name="_Toc415074931"/>
+      <w:bookmarkStart w:id="30" w:name="_Toc287686992"/>
+      <w:bookmarkStart w:id="31" w:name="_Toc415074931"/>
       <w:r>
         <w:rPr>
           <w:szCs w:val="24"/>
@@ -5954,8 +5935,8 @@
         <w:lastRenderedPageBreak/>
         <w:t>Visão de Implantação</w:t>
       </w:r>
+      <w:bookmarkEnd w:id="30"/>
       <w:bookmarkEnd w:id="31"/>
-      <w:bookmarkEnd w:id="32"/>
     </w:p>
     <w:p>
       <w:pPr>
@@ -5984,7 +5965,7 @@
                     </pic:cNvPicPr>
                   </pic:nvPicPr>
                   <pic:blipFill>
-                    <a:blip r:embed="rId20">
+                    <a:blip r:embed="rId19">
                       <a:extLst>
                         <a:ext uri="{28A0092B-C50C-407E-A947-70E740481C1C}">
                           <a14:useLocalDpi xmlns:a14="http://schemas.microsoft.com/office/drawing/2010/main" val="0"/>
@@ -6035,16 +6016,16 @@
           <w:sz w:val="28"/>
         </w:rPr>
       </w:pPr>
-      <w:bookmarkStart w:id="33" w:name="_Toc287686994"/>
-      <w:bookmarkStart w:id="34" w:name="_Toc415074932"/>
+      <w:bookmarkStart w:id="32" w:name="_Toc287686994"/>
+      <w:bookmarkStart w:id="33" w:name="_Toc415074932"/>
       <w:r>
         <w:rPr>
           <w:sz w:val="28"/>
         </w:rPr>
         <w:t>Servidor de Aplicações</w:t>
       </w:r>
+      <w:bookmarkEnd w:id="32"/>
       <w:bookmarkEnd w:id="33"/>
-      <w:bookmarkEnd w:id="34"/>
     </w:p>
     <w:p/>
     <w:tbl>
@@ -6427,48 +6408,66 @@
           <w:sz w:val="28"/>
         </w:rPr>
       </w:pPr>
-      <w:bookmarkStart w:id="35" w:name="_Toc415074933"/>
+      <w:bookmarkStart w:id="34" w:name="_Toc415074933"/>
       <w:r>
         <w:rPr>
           <w:sz w:val="28"/>
         </w:rPr>
         <w:t>Servidor de Banco de Dados</w:t>
       </w:r>
+      <w:bookmarkEnd w:id="34"/>
+    </w:p>
+    <w:p>
+      <w:r>
+        <w:t xml:space="preserve">Banco de dados: </w:t>
+      </w:r>
+      <w:r>
+        <w:t>guiadoapostador</w:t>
+      </w:r>
+    </w:p>
+    <w:p>
+      <w:r>
+        <w:t xml:space="preserve">Endereço do Servidor: </w:t>
+      </w:r>
+      <w:r>
+        <w:t>À definir</w:t>
+      </w:r>
+    </w:p>
+    <w:p>
+      <w:r>
+        <w:t>Usuário: ASPNET</w:t>
+      </w:r>
+    </w:p>
+    <w:p>
+      <w:r>
+        <w:t>Senha: gu1@d0@p0st@d0r</w:t>
+      </w:r>
+    </w:p>
+    <w:p>
+      <w:r>
+        <w:t>Collation</w:t>
+      </w:r>
+      <w:r>
+        <w:t>: Default do SQL Server</w:t>
+      </w:r>
+    </w:p>
+    <w:p>
+      <w:r>
+        <w:t>Para o armazenamento dos dados das apostas do apostador iremos utilizar um banco de dados SqLite.</w:t>
+      </w:r>
+    </w:p>
+    <w:p>
+      <w:r>
+        <w:lastRenderedPageBreak/>
+        <w:t>Nome da base: guiadoapostador</w:t>
+      </w:r>
+    </w:p>
+    <w:p>
+      <w:r>
+        <w:t>Tamanho máximo de cada transação: 65535</w:t>
+      </w:r>
+      <w:bookmarkStart w:id="35" w:name="_GoBack"/>
       <w:bookmarkEnd w:id="35"/>
-    </w:p>
-    <w:p>
-      <w:r>
-        <w:t xml:space="preserve">Banco de dados: </w:t>
-      </w:r>
-      <w:r>
-        <w:t>guiadoapostador</w:t>
-      </w:r>
-    </w:p>
-    <w:p>
-      <w:r>
-        <w:t xml:space="preserve">Endereço do Servidor: </w:t>
-      </w:r>
-      <w:r>
-        <w:t>À definir</w:t>
-      </w:r>
-    </w:p>
-    <w:p>
-      <w:r>
-        <w:t>Usuário: ASPNET</w:t>
-      </w:r>
-    </w:p>
-    <w:p>
-      <w:r>
-        <w:t>Senha: gu1@d0@p0st@d0r</w:t>
-      </w:r>
-    </w:p>
-    <w:p>
-      <w:r>
-        <w:t>Collation</w:t>
-      </w:r>
-      <w:r>
-        <w:t>: Default do SQL Server</w:t>
-      </w:r>
     </w:p>
     <w:p/>
     <w:p>
@@ -6494,7 +6493,6 @@
         <w:rPr>
           <w:szCs w:val="24"/>
         </w:rPr>
-        <w:lastRenderedPageBreak/>
         <w:t>Tamanho e Desempenho</w:t>
       </w:r>
       <w:bookmarkEnd w:id="36"/>
@@ -6511,21 +6509,7 @@
         <w:rPr>
           <w:color w:val="auto"/>
         </w:rPr>
-        <w:t xml:space="preserve">Em relação </w:t>
-      </w:r>
-      <w:proofErr w:type="gramStart"/>
-      <w:r>
-        <w:rPr>
-          <w:color w:val="auto"/>
-        </w:rPr>
-        <w:t>à</w:t>
-      </w:r>
-      <w:proofErr w:type="gramEnd"/>
-      <w:r>
-        <w:rPr>
-          <w:color w:val="auto"/>
-        </w:rPr>
-        <w:t xml:space="preserve"> tamanho e desempenho, devem ser consideradas as seguintes características do sistema:</w:t>
+        <w:t>Em relação à tamanho e desempenho, devem ser consideradas as seguintes características do sistema:</w:t>
       </w:r>
     </w:p>
     <w:p>
@@ -6575,21 +6559,7 @@
         <w:rPr>
           <w:color w:val="auto"/>
         </w:rPr>
-        <w:t xml:space="preserve">O sistema deve estar </w:t>
-      </w:r>
-      <w:proofErr w:type="gramStart"/>
-      <w:r>
-        <w:rPr>
-          <w:color w:val="auto"/>
-        </w:rPr>
-        <w:t>disponível 24</w:t>
-      </w:r>
-      <w:proofErr w:type="gramEnd"/>
-      <w:r>
-        <w:rPr>
-          <w:color w:val="auto"/>
-        </w:rPr>
-        <w:t xml:space="preserve"> horas por dia e ser tolerante a falhas, devido ao alto número de consultas simultâneas.</w:t>
+        <w:t>O sistema deve estar disponível 24 horas por dia e ser tolerante a falhas, devido ao alto número de consultas simultâneas.</w:t>
       </w:r>
     </w:p>
     <w:p>
@@ -6729,7 +6699,6 @@
           <w:color w:val="auto"/>
         </w:rPr>
       </w:pPr>
-      <w:proofErr w:type="gramStart"/>
       <w:r>
         <w:rPr>
           <w:rFonts w:ascii="Helvetica" w:hAnsi="Helvetica"/>
@@ -6738,18 +6707,7 @@
           <w:szCs w:val="21"/>
           <w:shd w:val="clear" w:color="auto" w:fill="FFFFFF"/>
         </w:rPr>
-        <w:t>Informações referente à premiação da Loteria Federal</w:t>
-      </w:r>
-      <w:proofErr w:type="gramEnd"/>
-      <w:r>
-        <w:rPr>
-          <w:rFonts w:ascii="Helvetica" w:hAnsi="Helvetica"/>
-          <w:color w:val="auto"/>
-          <w:sz w:val="21"/>
-          <w:szCs w:val="21"/>
-          <w:shd w:val="clear" w:color="auto" w:fill="FFFFFF"/>
-        </w:rPr>
-        <w:t>.</w:t>
+        <w:t>Informações referente à premiação da Loteria Federal.</w:t>
       </w:r>
       <w:r>
         <w:rPr>
@@ -6828,7 +6786,7 @@
 </file>
 
 <file path=word/endnotes.xml><?xml version="1.0" encoding="utf-8"?>
-<w:endnotes xmlns:wpc="http://schemas.microsoft.com/office/word/2010/wordprocessingCanvas" xmlns:mc="http://schemas.openxmlformats.org/markup-compatibility/2006" xmlns:o="urn:schemas-microsoft-com:office:office" xmlns:r="http://schemas.openxmlformats.org/officeDocument/2006/relationships" xmlns:m="http://schemas.openxmlformats.org/officeDocument/2006/math" xmlns:v="urn:schemas-microsoft-com:vml" xmlns:wp14="http://schemas.microsoft.com/office/word/2010/wordprocessingDrawing" xmlns:wp="http://schemas.openxmlformats.org/drawingml/2006/wordprocessingDrawing" xmlns:w10="urn:schemas-microsoft-com:office:word" xmlns:w="http://schemas.openxmlformats.org/wordprocessingml/2006/main" xmlns:w14="http://schemas.microsoft.com/office/word/2010/wordml" xmlns:wpg="http://schemas.microsoft.com/office/word/2010/wordprocessingGroup" xmlns:wpi="http://schemas.microsoft.com/office/word/2010/wordprocessingInk" xmlns:wne="http://schemas.microsoft.com/office/word/2006/wordml" xmlns:wps="http://schemas.microsoft.com/office/word/2010/wordprocessingShape" mc:Ignorable="w14 wp14">
+<w:endnotes xmlns:wpc="http://schemas.microsoft.com/office/word/2010/wordprocessingCanvas" xmlns:mc="http://schemas.openxmlformats.org/markup-compatibility/2006" xmlns:o="urn:schemas-microsoft-com:office:office" xmlns:r="http://schemas.openxmlformats.org/officeDocument/2006/relationships" xmlns:m="http://schemas.openxmlformats.org/officeDocument/2006/math" xmlns:v="urn:schemas-microsoft-com:vml" xmlns:wp14="http://schemas.microsoft.com/office/word/2010/wordprocessingDrawing" xmlns:wp="http://schemas.openxmlformats.org/drawingml/2006/wordprocessingDrawing" xmlns:w10="urn:schemas-microsoft-com:office:word" xmlns:w="http://schemas.openxmlformats.org/wordprocessingml/2006/main" xmlns:w14="http://schemas.microsoft.com/office/word/2010/wordml" xmlns:w15="http://schemas.microsoft.com/office/word/2012/wordml" xmlns:wpg="http://schemas.microsoft.com/office/word/2010/wordprocessingGroup" xmlns:wpi="http://schemas.microsoft.com/office/word/2010/wordprocessingInk" xmlns:wne="http://schemas.microsoft.com/office/word/2006/wordml" xmlns:wps="http://schemas.microsoft.com/office/word/2010/wordprocessingShape" mc:Ignorable="w14 w15 wp14">
   <w:endnote w:type="separator" w:id="-1">
     <w:p>
       <w:pPr>
@@ -6853,7 +6811,7 @@
 </file>
 
 <file path=word/footer1.xml><?xml version="1.0" encoding="utf-8"?>
-<w:ftr xmlns:wpc="http://schemas.microsoft.com/office/word/2010/wordprocessingCanvas" xmlns:mc="http://schemas.openxmlformats.org/markup-compatibility/2006" xmlns:o="urn:schemas-microsoft-com:office:office" xmlns:r="http://schemas.openxmlformats.org/officeDocument/2006/relationships" xmlns:m="http://schemas.openxmlformats.org/officeDocument/2006/math" xmlns:v="urn:schemas-microsoft-com:vml" xmlns:wp14="http://schemas.microsoft.com/office/word/2010/wordprocessingDrawing" xmlns:wp="http://schemas.openxmlformats.org/drawingml/2006/wordprocessingDrawing" xmlns:w10="urn:schemas-microsoft-com:office:word" xmlns:w="http://schemas.openxmlformats.org/wordprocessingml/2006/main" xmlns:w14="http://schemas.microsoft.com/office/word/2010/wordml" xmlns:wpg="http://schemas.microsoft.com/office/word/2010/wordprocessingGroup" xmlns:wpi="http://schemas.microsoft.com/office/word/2010/wordprocessingInk" xmlns:wne="http://schemas.microsoft.com/office/word/2006/wordml" xmlns:wps="http://schemas.microsoft.com/office/word/2010/wordprocessingShape" mc:Ignorable="w14 wp14">
+<w:ftr xmlns:wpc="http://schemas.microsoft.com/office/word/2010/wordprocessingCanvas" xmlns:mc="http://schemas.openxmlformats.org/markup-compatibility/2006" xmlns:o="urn:schemas-microsoft-com:office:office" xmlns:r="http://schemas.openxmlformats.org/officeDocument/2006/relationships" xmlns:m="http://schemas.openxmlformats.org/officeDocument/2006/math" xmlns:v="urn:schemas-microsoft-com:vml" xmlns:wp14="http://schemas.microsoft.com/office/word/2010/wordprocessingDrawing" xmlns:wp="http://schemas.openxmlformats.org/drawingml/2006/wordprocessingDrawing" xmlns:w10="urn:schemas-microsoft-com:office:word" xmlns:w="http://schemas.openxmlformats.org/wordprocessingml/2006/main" xmlns:w14="http://schemas.microsoft.com/office/word/2010/wordml" xmlns:w15="http://schemas.microsoft.com/office/word/2012/wordml" xmlns:wpg="http://schemas.microsoft.com/office/word/2010/wordprocessingGroup" xmlns:wpi="http://schemas.microsoft.com/office/word/2010/wordprocessingInk" xmlns:wne="http://schemas.microsoft.com/office/word/2006/wordml" xmlns:wps="http://schemas.microsoft.com/office/word/2010/wordprocessingShape" mc:Ignorable="w14 w15 wp14">
   <w:p>
     <w:pPr>
       <w:pStyle w:val="Rodap"/>
@@ -6895,7 +6853,7 @@
         <w:noProof/>
         <w:sz w:val="18"/>
       </w:rPr>
-      <w:t>1</w:t>
+      <w:t>13</w:t>
     </w:r>
     <w:r>
       <w:rPr>
@@ -6951,7 +6909,7 @@
 </file>
 
 <file path=word/footnotes.xml><?xml version="1.0" encoding="utf-8"?>
-<w:footnotes xmlns:wpc="http://schemas.microsoft.com/office/word/2010/wordprocessingCanvas" xmlns:mc="http://schemas.openxmlformats.org/markup-compatibility/2006" xmlns:o="urn:schemas-microsoft-com:office:office" xmlns:r="http://schemas.openxmlformats.org/officeDocument/2006/relationships" xmlns:m="http://schemas.openxmlformats.org/officeDocument/2006/math" xmlns:v="urn:schemas-microsoft-com:vml" xmlns:wp14="http://schemas.microsoft.com/office/word/2010/wordprocessingDrawing" xmlns:wp="http://schemas.openxmlformats.org/drawingml/2006/wordprocessingDrawing" xmlns:w10="urn:schemas-microsoft-com:office:word" xmlns:w="http://schemas.openxmlformats.org/wordprocessingml/2006/main" xmlns:w14="http://schemas.microsoft.com/office/word/2010/wordml" xmlns:wpg="http://schemas.microsoft.com/office/word/2010/wordprocessingGroup" xmlns:wpi="http://schemas.microsoft.com/office/word/2010/wordprocessingInk" xmlns:wne="http://schemas.microsoft.com/office/word/2006/wordml" xmlns:wps="http://schemas.microsoft.com/office/word/2010/wordprocessingShape" mc:Ignorable="w14 wp14">
+<w:footnotes xmlns:wpc="http://schemas.microsoft.com/office/word/2010/wordprocessingCanvas" xmlns:mc="http://schemas.openxmlformats.org/markup-compatibility/2006" xmlns:o="urn:schemas-microsoft-com:office:office" xmlns:r="http://schemas.openxmlformats.org/officeDocument/2006/relationships" xmlns:m="http://schemas.openxmlformats.org/officeDocument/2006/math" xmlns:v="urn:schemas-microsoft-com:vml" xmlns:wp14="http://schemas.microsoft.com/office/word/2010/wordprocessingDrawing" xmlns:wp="http://schemas.openxmlformats.org/drawingml/2006/wordprocessingDrawing" xmlns:w10="urn:schemas-microsoft-com:office:word" xmlns:w="http://schemas.openxmlformats.org/wordprocessingml/2006/main" xmlns:w14="http://schemas.microsoft.com/office/word/2010/wordml" xmlns:w15="http://schemas.microsoft.com/office/word/2012/wordml" xmlns:wpg="http://schemas.microsoft.com/office/word/2010/wordprocessingGroup" xmlns:wpi="http://schemas.microsoft.com/office/word/2010/wordprocessingInk" xmlns:wne="http://schemas.microsoft.com/office/word/2006/wordml" xmlns:wps="http://schemas.microsoft.com/office/word/2010/wordprocessingShape" mc:Ignorable="w14 w15 wp14">
   <w:footnote w:type="separator" w:id="-1">
     <w:p>
       <w:pPr>
@@ -6976,7 +6934,7 @@
 </file>
 
 <file path=word/header1.xml><?xml version="1.0" encoding="utf-8"?>
-<w:hdr xmlns:wpc="http://schemas.microsoft.com/office/word/2010/wordprocessingCanvas" xmlns:mc="http://schemas.openxmlformats.org/markup-compatibility/2006" xmlns:o="urn:schemas-microsoft-com:office:office" xmlns:r="http://schemas.openxmlformats.org/officeDocument/2006/relationships" xmlns:m="http://schemas.openxmlformats.org/officeDocument/2006/math" xmlns:v="urn:schemas-microsoft-com:vml" xmlns:wp14="http://schemas.microsoft.com/office/word/2010/wordprocessingDrawing" xmlns:wp="http://schemas.openxmlformats.org/drawingml/2006/wordprocessingDrawing" xmlns:w10="urn:schemas-microsoft-com:office:word" xmlns:w="http://schemas.openxmlformats.org/wordprocessingml/2006/main" xmlns:w14="http://schemas.microsoft.com/office/word/2010/wordml" xmlns:wpg="http://schemas.microsoft.com/office/word/2010/wordprocessingGroup" xmlns:wpi="http://schemas.microsoft.com/office/word/2010/wordprocessingInk" xmlns:wne="http://schemas.microsoft.com/office/word/2006/wordml" xmlns:wps="http://schemas.microsoft.com/office/word/2010/wordprocessingShape" mc:Ignorable="w14 wp14">
+<w:hdr xmlns:wpc="http://schemas.microsoft.com/office/word/2010/wordprocessingCanvas" xmlns:mc="http://schemas.openxmlformats.org/markup-compatibility/2006" xmlns:o="urn:schemas-microsoft-com:office:office" xmlns:r="http://schemas.openxmlformats.org/officeDocument/2006/relationships" xmlns:m="http://schemas.openxmlformats.org/officeDocument/2006/math" xmlns:v="urn:schemas-microsoft-com:vml" xmlns:wp14="http://schemas.microsoft.com/office/word/2010/wordprocessingDrawing" xmlns:wp="http://schemas.openxmlformats.org/drawingml/2006/wordprocessingDrawing" xmlns:w10="urn:schemas-microsoft-com:office:word" xmlns:w="http://schemas.openxmlformats.org/wordprocessingml/2006/main" xmlns:w14="http://schemas.microsoft.com/office/word/2010/wordml" xmlns:w15="http://schemas.microsoft.com/office/word/2012/wordml" xmlns:wpg="http://schemas.microsoft.com/office/word/2010/wordprocessingGroup" xmlns:wpi="http://schemas.microsoft.com/office/word/2010/wordprocessingInk" xmlns:wne="http://schemas.microsoft.com/office/word/2006/wordml" xmlns:wps="http://schemas.microsoft.com/office/word/2010/wordprocessingShape" mc:Ignorable="w14 w15 wp14">
   <w:p>
     <w:pPr>
       <w:pStyle w:val="Rodap"/>
@@ -7069,7 +7027,7 @@
 </file>
 
 <file path=word/numbering.xml><?xml version="1.0" encoding="utf-8"?>
-<w:numbering xmlns:wpc="http://schemas.microsoft.com/office/word/2010/wordprocessingCanvas" xmlns:mc="http://schemas.openxmlformats.org/markup-compatibility/2006" xmlns:o="urn:schemas-microsoft-com:office:office" xmlns:r="http://schemas.openxmlformats.org/officeDocument/2006/relationships" xmlns:m="http://schemas.openxmlformats.org/officeDocument/2006/math" xmlns:v="urn:schemas-microsoft-com:vml" xmlns:wp14="http://schemas.microsoft.com/office/word/2010/wordprocessingDrawing" xmlns:wp="http://schemas.openxmlformats.org/drawingml/2006/wordprocessingDrawing" xmlns:w10="urn:schemas-microsoft-com:office:word" xmlns:w="http://schemas.openxmlformats.org/wordprocessingml/2006/main" xmlns:w14="http://schemas.microsoft.com/office/word/2010/wordml" xmlns:wpg="http://schemas.microsoft.com/office/word/2010/wordprocessingGroup" xmlns:wpi="http://schemas.microsoft.com/office/word/2010/wordprocessingInk" xmlns:wne="http://schemas.microsoft.com/office/word/2006/wordml" xmlns:wps="http://schemas.microsoft.com/office/word/2010/wordprocessingShape" mc:Ignorable="w14 wp14">
+<w:numbering xmlns:wpc="http://schemas.microsoft.com/office/word/2010/wordprocessingCanvas" xmlns:mc="http://schemas.openxmlformats.org/markup-compatibility/2006" xmlns:o="urn:schemas-microsoft-com:office:office" xmlns:r="http://schemas.openxmlformats.org/officeDocument/2006/relationships" xmlns:m="http://schemas.openxmlformats.org/officeDocument/2006/math" xmlns:v="urn:schemas-microsoft-com:vml" xmlns:wp14="http://schemas.microsoft.com/office/word/2010/wordprocessingDrawing" xmlns:wp="http://schemas.openxmlformats.org/drawingml/2006/wordprocessingDrawing" xmlns:w10="urn:schemas-microsoft-com:office:word" xmlns:w="http://schemas.openxmlformats.org/wordprocessingml/2006/main" xmlns:w14="http://schemas.microsoft.com/office/word/2010/wordml" xmlns:w15="http://schemas.microsoft.com/office/word/2012/wordml" xmlns:wpg="http://schemas.microsoft.com/office/word/2010/wordprocessingGroup" xmlns:wpi="http://schemas.microsoft.com/office/word/2010/wordprocessingInk" xmlns:wne="http://schemas.microsoft.com/office/word/2006/wordml" xmlns:wps="http://schemas.microsoft.com/office/word/2010/wordprocessingShape" mc:Ignorable="w14 w15 wp14">
   <w:abstractNum w:abstractNumId="0">
     <w:nsid w:val="00000001"/>
     <w:multiLevelType w:val="multilevel"/>
@@ -8226,7 +8184,7 @@
 </file>
 
 <file path=word/styles.xml><?xml version="1.0" encoding="utf-8"?>
-<w:styles xmlns:mc="http://schemas.openxmlformats.org/markup-compatibility/2006" xmlns:r="http://schemas.openxmlformats.org/officeDocument/2006/relationships" xmlns:w="http://schemas.openxmlformats.org/wordprocessingml/2006/main" xmlns:w14="http://schemas.microsoft.com/office/word/2010/wordml" mc:Ignorable="w14">
+<w:styles xmlns:mc="http://schemas.openxmlformats.org/markup-compatibility/2006" xmlns:r="http://schemas.openxmlformats.org/officeDocument/2006/relationships" xmlns:w="http://schemas.openxmlformats.org/wordprocessingml/2006/main" xmlns:w14="http://schemas.microsoft.com/office/word/2010/wordml" xmlns:w15="http://schemas.microsoft.com/office/word/2012/wordml" mc:Ignorable="w14 w15">
   <w:docDefaults>
     <w:rPrDefault>
       <w:rPr>
@@ -8236,147 +8194,378 @@
     </w:rPrDefault>
     <w:pPrDefault/>
   </w:docDefaults>
-  <w:latentStyles w:defLockedState="0" w:defUIPriority="99" w:defSemiHidden="1" w:defUnhideWhenUsed="1" w:defQFormat="0" w:count="267">
-    <w:lsdException w:name="Normal" w:semiHidden="0" w:uiPriority="0" w:unhideWhenUsed="0" w:qFormat="1"/>
-    <w:lsdException w:name="heading 1" w:semiHidden="0" w:uiPriority="0" w:unhideWhenUsed="0" w:qFormat="1"/>
-    <w:lsdException w:name="heading 2" w:semiHidden="0" w:uiPriority="0" w:unhideWhenUsed="0" w:qFormat="1"/>
-    <w:lsdException w:name="heading 3" w:semiHidden="0" w:uiPriority="9" w:unhideWhenUsed="0" w:qFormat="1"/>
-    <w:lsdException w:name="heading 4" w:uiPriority="9" w:qFormat="1"/>
-    <w:lsdException w:name="heading 5" w:uiPriority="9" w:qFormat="1"/>
-    <w:lsdException w:name="heading 6" w:uiPriority="9" w:qFormat="1"/>
-    <w:lsdException w:name="heading 7" w:uiPriority="9" w:qFormat="1"/>
-    <w:lsdException w:name="heading 8" w:uiPriority="9" w:qFormat="1"/>
-    <w:lsdException w:name="heading 9" w:uiPriority="9" w:qFormat="1"/>
-    <w:lsdException w:name="toc 1" w:uiPriority="39"/>
-    <w:lsdException w:name="toc 2" w:uiPriority="39"/>
-    <w:lsdException w:name="toc 3" w:uiPriority="39"/>
-    <w:lsdException w:name="toc 4" w:uiPriority="39"/>
-    <w:lsdException w:name="toc 5" w:uiPriority="39"/>
-    <w:lsdException w:name="toc 6" w:uiPriority="39"/>
-    <w:lsdException w:name="toc 7" w:uiPriority="39"/>
-    <w:lsdException w:name="toc 8" w:uiPriority="39"/>
-    <w:lsdException w:name="toc 9" w:uiPriority="39"/>
-    <w:lsdException w:name="header" w:uiPriority="0"/>
-    <w:lsdException w:name="footer" w:uiPriority="0"/>
-    <w:lsdException w:name="caption" w:semiHidden="0" w:uiPriority="35" w:unhideWhenUsed="0" w:qFormat="1"/>
-    <w:lsdException w:name="Title" w:semiHidden="0" w:uiPriority="10" w:unhideWhenUsed="0" w:qFormat="1"/>
-    <w:lsdException w:name="Default Paragraph Font" w:uiPriority="1"/>
-    <w:lsdException w:name="Body Text" w:uiPriority="0"/>
-    <w:lsdException w:name="Subtitle" w:semiHidden="0" w:uiPriority="11" w:unhideWhenUsed="0" w:qFormat="1"/>
-    <w:lsdException w:name="Strong" w:semiHidden="0" w:uiPriority="22" w:unhideWhenUsed="0" w:qFormat="1"/>
-    <w:lsdException w:name="Emphasis" w:semiHidden="0" w:uiPriority="20" w:unhideWhenUsed="0" w:qFormat="1"/>
-    <w:lsdException w:name="Table Grid" w:semiHidden="0" w:uiPriority="59" w:unhideWhenUsed="0"/>
-    <w:lsdException w:name="Placeholder Text" w:unhideWhenUsed="0"/>
-    <w:lsdException w:name="No Spacing" w:semiHidden="0" w:uiPriority="1" w:unhideWhenUsed="0" w:qFormat="1"/>
-    <w:lsdException w:name="Light Shading" w:semiHidden="0" w:uiPriority="60" w:unhideWhenUsed="0"/>
-    <w:lsdException w:name="Light List" w:semiHidden="0" w:uiPriority="61" w:unhideWhenUsed="0"/>
-    <w:lsdException w:name="Light Grid" w:semiHidden="0" w:uiPriority="62" w:unhideWhenUsed="0"/>
-    <w:lsdException w:name="Medium Shading 1" w:semiHidden="0" w:uiPriority="63" w:unhideWhenUsed="0"/>
-    <w:lsdException w:name="Medium Shading 2" w:semiHidden="0" w:uiPriority="64" w:unhideWhenUsed="0"/>
-    <w:lsdException w:name="Medium List 1" w:semiHidden="0" w:uiPriority="65" w:unhideWhenUsed="0"/>
-    <w:lsdException w:name="Medium List 2" w:semiHidden="0" w:uiPriority="66" w:unhideWhenUsed="0"/>
-    <w:lsdException w:name="Medium Grid 1" w:semiHidden="0" w:uiPriority="67" w:unhideWhenUsed="0"/>
-    <w:lsdException w:name="Medium Grid 2" w:semiHidden="0" w:uiPriority="68" w:unhideWhenUsed="0"/>
-    <w:lsdException w:name="Medium Grid 3" w:semiHidden="0" w:uiPriority="69" w:unhideWhenUsed="0"/>
-    <w:lsdException w:name="Dark List" w:semiHidden="0" w:uiPriority="70" w:unhideWhenUsed="0"/>
-    <w:lsdException w:name="Colorful Shading" w:semiHidden="0" w:uiPriority="71" w:unhideWhenUsed="0"/>
-    <w:lsdException w:name="Colorful List" w:semiHidden="0" w:uiPriority="72" w:unhideWhenUsed="0"/>
-    <w:lsdException w:name="Colorful Grid" w:semiHidden="0" w:uiPriority="73" w:unhideWhenUsed="0"/>
-    <w:lsdException w:name="Light Shading Accent 1" w:semiHidden="0" w:uiPriority="60" w:unhideWhenUsed="0"/>
-    <w:lsdException w:name="Light List Accent 1" w:semiHidden="0" w:uiPriority="61" w:unhideWhenUsed="0"/>
-    <w:lsdException w:name="Light Grid Accent 1" w:semiHidden="0" w:uiPriority="62" w:unhideWhenUsed="0"/>
-    <w:lsdException w:name="Medium Shading 1 Accent 1" w:semiHidden="0" w:uiPriority="63" w:unhideWhenUsed="0"/>
-    <w:lsdException w:name="Medium Shading 2 Accent 1" w:semiHidden="0" w:uiPriority="64" w:unhideWhenUsed="0"/>
-    <w:lsdException w:name="Medium List 1 Accent 1" w:semiHidden="0" w:uiPriority="65" w:unhideWhenUsed="0"/>
-    <w:lsdException w:name="Revision" w:unhideWhenUsed="0"/>
-    <w:lsdException w:name="List Paragraph" w:semiHidden="0" w:uiPriority="34" w:unhideWhenUsed="0" w:qFormat="1"/>
-    <w:lsdException w:name="Quote" w:semiHidden="0" w:uiPriority="29" w:unhideWhenUsed="0" w:qFormat="1"/>
-    <w:lsdException w:name="Intense Quote" w:semiHidden="0" w:uiPriority="30" w:unhideWhenUsed="0" w:qFormat="1"/>
-    <w:lsdException w:name="Medium List 2 Accent 1" w:semiHidden="0" w:uiPriority="66" w:unhideWhenUsed="0"/>
-    <w:lsdException w:name="Medium Grid 1 Accent 1" w:semiHidden="0" w:uiPriority="67" w:unhideWhenUsed="0"/>
-    <w:lsdException w:name="Medium Grid 2 Accent 1" w:semiHidden="0" w:uiPriority="68" w:unhideWhenUsed="0"/>
-    <w:lsdException w:name="Medium Grid 3 Accent 1" w:semiHidden="0" w:uiPriority="69" w:unhideWhenUsed="0"/>
-    <w:lsdException w:name="Dark List Accent 1" w:semiHidden="0" w:uiPriority="70" w:unhideWhenUsed="0"/>
-    <w:lsdException w:name="Colorful Shading Accent 1" w:semiHidden="0" w:uiPriority="71" w:unhideWhenUsed="0"/>
-    <w:lsdException w:name="Colorful List Accent 1" w:semiHidden="0" w:uiPriority="72" w:unhideWhenUsed="0"/>
-    <w:lsdException w:name="Colorful Grid Accent 1" w:semiHidden="0" w:uiPriority="73" w:unhideWhenUsed="0"/>
-    <w:lsdException w:name="Light Shading Accent 2" w:semiHidden="0" w:uiPriority="60" w:unhideWhenUsed="0"/>
-    <w:lsdException w:name="Light List Accent 2" w:semiHidden="0" w:uiPriority="61" w:unhideWhenUsed="0"/>
-    <w:lsdException w:name="Light Grid Accent 2" w:semiHidden="0" w:uiPriority="62" w:unhideWhenUsed="0"/>
-    <w:lsdException w:name="Medium Shading 1 Accent 2" w:semiHidden="0" w:uiPriority="63" w:unhideWhenUsed="0"/>
-    <w:lsdException w:name="Medium Shading 2 Accent 2" w:semiHidden="0" w:uiPriority="64" w:unhideWhenUsed="0"/>
-    <w:lsdException w:name="Medium List 1 Accent 2" w:semiHidden="0" w:uiPriority="65" w:unhideWhenUsed="0"/>
-    <w:lsdException w:name="Medium List 2 Accent 2" w:semiHidden="0" w:uiPriority="66" w:unhideWhenUsed="0"/>
-    <w:lsdException w:name="Medium Grid 1 Accent 2" w:semiHidden="0" w:uiPriority="67" w:unhideWhenUsed="0"/>
-    <w:lsdException w:name="Medium Grid 2 Accent 2" w:semiHidden="0" w:uiPriority="68" w:unhideWhenUsed="0"/>
-    <w:lsdException w:name="Medium Grid 3 Accent 2" w:semiHidden="0" w:uiPriority="69" w:unhideWhenUsed="0"/>
-    <w:lsdException w:name="Dark List Accent 2" w:semiHidden="0" w:uiPriority="70" w:unhideWhenUsed="0"/>
-    <w:lsdException w:name="Colorful Shading Accent 2" w:semiHidden="0" w:uiPriority="71" w:unhideWhenUsed="0"/>
-    <w:lsdException w:name="Colorful List Accent 2" w:semiHidden="0" w:uiPriority="72" w:unhideWhenUsed="0"/>
-    <w:lsdException w:name="Colorful Grid Accent 2" w:semiHidden="0" w:uiPriority="73" w:unhideWhenUsed="0"/>
-    <w:lsdException w:name="Light Shading Accent 3" w:semiHidden="0" w:uiPriority="60" w:unhideWhenUsed="0"/>
-    <w:lsdException w:name="Light List Accent 3" w:semiHidden="0" w:uiPriority="61" w:unhideWhenUsed="0"/>
-    <w:lsdException w:name="Light Grid Accent 3" w:semiHidden="0" w:uiPriority="62" w:unhideWhenUsed="0"/>
-    <w:lsdException w:name="Medium Shading 1 Accent 3" w:semiHidden="0" w:uiPriority="63" w:unhideWhenUsed="0"/>
-    <w:lsdException w:name="Medium Shading 2 Accent 3" w:semiHidden="0" w:uiPriority="64" w:unhideWhenUsed="0"/>
-    <w:lsdException w:name="Medium List 1 Accent 3" w:semiHidden="0" w:uiPriority="65" w:unhideWhenUsed="0"/>
-    <w:lsdException w:name="Medium List 2 Accent 3" w:semiHidden="0" w:uiPriority="66" w:unhideWhenUsed="0"/>
-    <w:lsdException w:name="Medium Grid 1 Accent 3" w:semiHidden="0" w:uiPriority="67" w:unhideWhenUsed="0"/>
-    <w:lsdException w:name="Medium Grid 2 Accent 3" w:semiHidden="0" w:uiPriority="68" w:unhideWhenUsed="0"/>
-    <w:lsdException w:name="Medium Grid 3 Accent 3" w:semiHidden="0" w:uiPriority="69" w:unhideWhenUsed="0"/>
-    <w:lsdException w:name="Dark List Accent 3" w:semiHidden="0" w:uiPriority="70" w:unhideWhenUsed="0"/>
-    <w:lsdException w:name="Colorful Shading Accent 3" w:semiHidden="0" w:uiPriority="71" w:unhideWhenUsed="0"/>
-    <w:lsdException w:name="Colorful List Accent 3" w:semiHidden="0" w:uiPriority="72" w:unhideWhenUsed="0"/>
-    <w:lsdException w:name="Colorful Grid Accent 3" w:semiHidden="0" w:uiPriority="73" w:unhideWhenUsed="0"/>
-    <w:lsdException w:name="Light Shading Accent 4" w:semiHidden="0" w:uiPriority="60" w:unhideWhenUsed="0"/>
-    <w:lsdException w:name="Light List Accent 4" w:semiHidden="0" w:uiPriority="61" w:unhideWhenUsed="0"/>
-    <w:lsdException w:name="Light Grid Accent 4" w:semiHidden="0" w:uiPriority="62" w:unhideWhenUsed="0"/>
-    <w:lsdException w:name="Medium Shading 1 Accent 4" w:semiHidden="0" w:uiPriority="63" w:unhideWhenUsed="0"/>
-    <w:lsdException w:name="Medium Shading 2 Accent 4" w:semiHidden="0" w:uiPriority="64" w:unhideWhenUsed="0"/>
-    <w:lsdException w:name="Medium List 1 Accent 4" w:semiHidden="0" w:uiPriority="65" w:unhideWhenUsed="0"/>
-    <w:lsdException w:name="Medium List 2 Accent 4" w:semiHidden="0" w:uiPriority="66" w:unhideWhenUsed="0"/>
-    <w:lsdException w:name="Medium Grid 1 Accent 4" w:semiHidden="0" w:uiPriority="67" w:unhideWhenUsed="0"/>
-    <w:lsdException w:name="Medium Grid 2 Accent 4" w:semiHidden="0" w:uiPriority="68" w:unhideWhenUsed="0"/>
-    <w:lsdException w:name="Medium Grid 3 Accent 4" w:semiHidden="0" w:uiPriority="69" w:unhideWhenUsed="0"/>
-    <w:lsdException w:name="Dark List Accent 4" w:semiHidden="0" w:uiPriority="70" w:unhideWhenUsed="0"/>
-    <w:lsdException w:name="Colorful Shading Accent 4" w:semiHidden="0" w:uiPriority="71" w:unhideWhenUsed="0"/>
-    <w:lsdException w:name="Colorful List Accent 4" w:semiHidden="0" w:uiPriority="72" w:unhideWhenUsed="0"/>
-    <w:lsdException w:name="Colorful Grid Accent 4" w:semiHidden="0" w:uiPriority="73" w:unhideWhenUsed="0"/>
-    <w:lsdException w:name="Light Shading Accent 5" w:semiHidden="0" w:uiPriority="60" w:unhideWhenUsed="0"/>
-    <w:lsdException w:name="Light List Accent 5" w:semiHidden="0" w:uiPriority="61" w:unhideWhenUsed="0"/>
-    <w:lsdException w:name="Light Grid Accent 5" w:semiHidden="0" w:uiPriority="62" w:unhideWhenUsed="0"/>
-    <w:lsdException w:name="Medium Shading 1 Accent 5" w:semiHidden="0" w:uiPriority="63" w:unhideWhenUsed="0"/>
-    <w:lsdException w:name="Medium Shading 2 Accent 5" w:semiHidden="0" w:uiPriority="64" w:unhideWhenUsed="0"/>
-    <w:lsdException w:name="Medium List 1 Accent 5" w:semiHidden="0" w:uiPriority="65" w:unhideWhenUsed="0"/>
-    <w:lsdException w:name="Medium List 2 Accent 5" w:semiHidden="0" w:uiPriority="66" w:unhideWhenUsed="0"/>
-    <w:lsdException w:name="Medium Grid 1 Accent 5" w:semiHidden="0" w:uiPriority="67" w:unhideWhenUsed="0"/>
-    <w:lsdException w:name="Medium Grid 2 Accent 5" w:semiHidden="0" w:uiPriority="68" w:unhideWhenUsed="0"/>
-    <w:lsdException w:name="Medium Grid 3 Accent 5" w:semiHidden="0" w:uiPriority="69" w:unhideWhenUsed="0"/>
-    <w:lsdException w:name="Dark List Accent 5" w:semiHidden="0" w:uiPriority="70" w:unhideWhenUsed="0"/>
-    <w:lsdException w:name="Colorful Shading Accent 5" w:semiHidden="0" w:uiPriority="71" w:unhideWhenUsed="0"/>
-    <w:lsdException w:name="Colorful List Accent 5" w:semiHidden="0" w:uiPriority="72" w:unhideWhenUsed="0"/>
-    <w:lsdException w:name="Colorful Grid Accent 5" w:semiHidden="0" w:uiPriority="73" w:unhideWhenUsed="0"/>
-    <w:lsdException w:name="Light Shading Accent 6" w:semiHidden="0" w:uiPriority="60" w:unhideWhenUsed="0"/>
-    <w:lsdException w:name="Light List Accent 6" w:semiHidden="0" w:uiPriority="61" w:unhideWhenUsed="0"/>
-    <w:lsdException w:name="Light Grid Accent 6" w:semiHidden="0" w:uiPriority="62" w:unhideWhenUsed="0"/>
-    <w:lsdException w:name="Medium Shading 1 Accent 6" w:semiHidden="0" w:uiPriority="63" w:unhideWhenUsed="0"/>
-    <w:lsdException w:name="Medium Shading 2 Accent 6" w:semiHidden="0" w:uiPriority="64" w:unhideWhenUsed="0"/>
-    <w:lsdException w:name="Medium List 1 Accent 6" w:semiHidden="0" w:uiPriority="65" w:unhideWhenUsed="0"/>
-    <w:lsdException w:name="Medium List 2 Accent 6" w:semiHidden="0" w:uiPriority="66" w:unhideWhenUsed="0"/>
-    <w:lsdException w:name="Medium Grid 1 Accent 6" w:semiHidden="0" w:uiPriority="67" w:unhideWhenUsed="0"/>
-    <w:lsdException w:name="Medium Grid 2 Accent 6" w:semiHidden="0" w:uiPriority="68" w:unhideWhenUsed="0"/>
-    <w:lsdException w:name="Medium Grid 3 Accent 6" w:semiHidden="0" w:uiPriority="69" w:unhideWhenUsed="0"/>
-    <w:lsdException w:name="Dark List Accent 6" w:semiHidden="0" w:uiPriority="70" w:unhideWhenUsed="0"/>
-    <w:lsdException w:name="Colorful Shading Accent 6" w:semiHidden="0" w:uiPriority="71" w:unhideWhenUsed="0"/>
-    <w:lsdException w:name="Colorful List Accent 6" w:semiHidden="0" w:uiPriority="72" w:unhideWhenUsed="0"/>
-    <w:lsdException w:name="Colorful Grid Accent 6" w:semiHidden="0" w:uiPriority="73" w:unhideWhenUsed="0"/>
-    <w:lsdException w:name="Subtle Emphasis" w:semiHidden="0" w:uiPriority="19" w:unhideWhenUsed="0" w:qFormat="1"/>
-    <w:lsdException w:name="Intense Emphasis" w:semiHidden="0" w:uiPriority="21" w:unhideWhenUsed="0" w:qFormat="1"/>
-    <w:lsdException w:name="Subtle Reference" w:semiHidden="0" w:uiPriority="31" w:unhideWhenUsed="0" w:qFormat="1"/>
-    <w:lsdException w:name="Intense Reference" w:semiHidden="0" w:uiPriority="32" w:unhideWhenUsed="0" w:qFormat="1"/>
-    <w:lsdException w:name="Book Title" w:semiHidden="0" w:uiPriority="33" w:unhideWhenUsed="0" w:qFormat="1"/>
-    <w:lsdException w:name="Bibliography" w:uiPriority="37"/>
-    <w:lsdException w:name="TOC Heading" w:uiPriority="39" w:qFormat="1"/>
+  <w:latentStyles w:defLockedState="0" w:defUIPriority="99" w:defSemiHidden="0" w:defUnhideWhenUsed="0" w:defQFormat="0" w:count="371">
+    <w:lsdException w:name="Normal" w:uiPriority="0" w:qFormat="1"/>
+    <w:lsdException w:name="heading 1" w:uiPriority="0" w:qFormat="1"/>
+    <w:lsdException w:name="heading 2" w:uiPriority="0" w:qFormat="1"/>
+    <w:lsdException w:name="heading 3" w:uiPriority="9" w:qFormat="1"/>
+    <w:lsdException w:name="heading 4" w:semiHidden="1" w:uiPriority="9" w:unhideWhenUsed="1" w:qFormat="1"/>
+    <w:lsdException w:name="heading 5" w:semiHidden="1" w:uiPriority="9" w:unhideWhenUsed="1" w:qFormat="1"/>
+    <w:lsdException w:name="heading 6" w:semiHidden="1" w:uiPriority="9" w:unhideWhenUsed="1" w:qFormat="1"/>
+    <w:lsdException w:name="heading 7" w:semiHidden="1" w:uiPriority="9" w:unhideWhenUsed="1" w:qFormat="1"/>
+    <w:lsdException w:name="heading 8" w:semiHidden="1" w:uiPriority="9" w:unhideWhenUsed="1" w:qFormat="1"/>
+    <w:lsdException w:name="heading 9" w:semiHidden="1" w:uiPriority="9" w:unhideWhenUsed="1" w:qFormat="1"/>
+    <w:lsdException w:name="index 1" w:semiHidden="1" w:unhideWhenUsed="1"/>
+    <w:lsdException w:name="index 2" w:semiHidden="1" w:unhideWhenUsed="1"/>
+    <w:lsdException w:name="index 3" w:semiHidden="1" w:unhideWhenUsed="1"/>
+    <w:lsdException w:name="index 4" w:semiHidden="1" w:unhideWhenUsed="1"/>
+    <w:lsdException w:name="index 5" w:semiHidden="1" w:unhideWhenUsed="1"/>
+    <w:lsdException w:name="index 6" w:semiHidden="1" w:unhideWhenUsed="1"/>
+    <w:lsdException w:name="index 7" w:semiHidden="1" w:unhideWhenUsed="1"/>
+    <w:lsdException w:name="index 8" w:semiHidden="1" w:unhideWhenUsed="1"/>
+    <w:lsdException w:name="index 9" w:semiHidden="1" w:unhideWhenUsed="1"/>
+    <w:lsdException w:name="toc 1" w:semiHidden="1" w:uiPriority="39" w:unhideWhenUsed="1"/>
+    <w:lsdException w:name="toc 2" w:semiHidden="1" w:uiPriority="39" w:unhideWhenUsed="1"/>
+    <w:lsdException w:name="toc 3" w:semiHidden="1" w:uiPriority="39" w:unhideWhenUsed="1"/>
+    <w:lsdException w:name="toc 4" w:semiHidden="1" w:uiPriority="39" w:unhideWhenUsed="1"/>
+    <w:lsdException w:name="toc 5" w:semiHidden="1" w:uiPriority="39" w:unhideWhenUsed="1"/>
+    <w:lsdException w:name="toc 6" w:semiHidden="1" w:uiPriority="39" w:unhideWhenUsed="1"/>
+    <w:lsdException w:name="toc 7" w:semiHidden="1" w:uiPriority="39" w:unhideWhenUsed="1"/>
+    <w:lsdException w:name="toc 8" w:semiHidden="1" w:uiPriority="39" w:unhideWhenUsed="1"/>
+    <w:lsdException w:name="toc 9" w:semiHidden="1" w:uiPriority="39" w:unhideWhenUsed="1"/>
+    <w:lsdException w:name="Normal Indent" w:semiHidden="1" w:unhideWhenUsed="1"/>
+    <w:lsdException w:name="footnote text" w:semiHidden="1" w:unhideWhenUsed="1"/>
+    <w:lsdException w:name="annotation text" w:semiHidden="1" w:unhideWhenUsed="1"/>
+    <w:lsdException w:name="header" w:semiHidden="1" w:uiPriority="0" w:unhideWhenUsed="1"/>
+    <w:lsdException w:name="footer" w:semiHidden="1" w:uiPriority="0" w:unhideWhenUsed="1"/>
+    <w:lsdException w:name="index heading" w:semiHidden="1" w:unhideWhenUsed="1"/>
+    <w:lsdException w:name="caption" w:uiPriority="35" w:qFormat="1"/>
+    <w:lsdException w:name="table of figures" w:semiHidden="1" w:unhideWhenUsed="1"/>
+    <w:lsdException w:name="envelope address" w:semiHidden="1" w:unhideWhenUsed="1"/>
+    <w:lsdException w:name="envelope return" w:semiHidden="1" w:unhideWhenUsed="1"/>
+    <w:lsdException w:name="footnote reference" w:semiHidden="1" w:unhideWhenUsed="1"/>
+    <w:lsdException w:name="annotation reference" w:semiHidden="1" w:unhideWhenUsed="1"/>
+    <w:lsdException w:name="line number" w:semiHidden="1" w:unhideWhenUsed="1"/>
+    <w:lsdException w:name="page number" w:semiHidden="1" w:unhideWhenUsed="1"/>
+    <w:lsdException w:name="endnote reference" w:semiHidden="1" w:unhideWhenUsed="1"/>
+    <w:lsdException w:name="endnote text" w:semiHidden="1" w:unhideWhenUsed="1"/>
+    <w:lsdException w:name="table of authorities" w:semiHidden="1" w:unhideWhenUsed="1"/>
+    <w:lsdException w:name="macro" w:semiHidden="1" w:unhideWhenUsed="1"/>
+    <w:lsdException w:name="toa heading" w:semiHidden="1" w:unhideWhenUsed="1"/>
+    <w:lsdException w:name="List" w:semiHidden="1" w:unhideWhenUsed="1"/>
+    <w:lsdException w:name="List Bullet" w:semiHidden="1" w:unhideWhenUsed="1"/>
+    <w:lsdException w:name="List Number" w:semiHidden="1" w:unhideWhenUsed="1"/>
+    <w:lsdException w:name="List 2" w:semiHidden="1" w:unhideWhenUsed="1"/>
+    <w:lsdException w:name="List 3" w:semiHidden="1" w:unhideWhenUsed="1"/>
+    <w:lsdException w:name="List 4" w:semiHidden="1" w:unhideWhenUsed="1"/>
+    <w:lsdException w:name="List 5" w:semiHidden="1" w:unhideWhenUsed="1"/>
+    <w:lsdException w:name="List Bullet 2" w:semiHidden="1" w:unhideWhenUsed="1"/>
+    <w:lsdException w:name="List Bullet 3" w:semiHidden="1" w:unhideWhenUsed="1"/>
+    <w:lsdException w:name="List Bullet 4" w:semiHidden="1" w:unhideWhenUsed="1"/>
+    <w:lsdException w:name="List Bullet 5" w:semiHidden="1" w:unhideWhenUsed="1"/>
+    <w:lsdException w:name="List Number 2" w:semiHidden="1" w:unhideWhenUsed="1"/>
+    <w:lsdException w:name="List Number 3" w:semiHidden="1" w:unhideWhenUsed="1"/>
+    <w:lsdException w:name="List Number 4" w:semiHidden="1" w:unhideWhenUsed="1"/>
+    <w:lsdException w:name="List Number 5" w:semiHidden="1" w:unhideWhenUsed="1"/>
+    <w:lsdException w:name="Title" w:uiPriority="10" w:qFormat="1"/>
+    <w:lsdException w:name="Closing" w:semiHidden="1" w:unhideWhenUsed="1"/>
+    <w:lsdException w:name="Signature" w:semiHidden="1" w:unhideWhenUsed="1"/>
+    <w:lsdException w:name="Default Paragraph Font" w:semiHidden="1" w:uiPriority="1" w:unhideWhenUsed="1"/>
+    <w:lsdException w:name="Body Text" w:semiHidden="1" w:uiPriority="0" w:unhideWhenUsed="1"/>
+    <w:lsdException w:name="Body Text Indent" w:semiHidden="1" w:unhideWhenUsed="1"/>
+    <w:lsdException w:name="List Continue" w:semiHidden="1" w:unhideWhenUsed="1"/>
+    <w:lsdException w:name="List Continue 2" w:semiHidden="1" w:unhideWhenUsed="1"/>
+    <w:lsdException w:name="List Continue 3" w:semiHidden="1" w:unhideWhenUsed="1"/>
+    <w:lsdException w:name="List Continue 4" w:semiHidden="1" w:unhideWhenUsed="1"/>
+    <w:lsdException w:name="List Continue 5" w:semiHidden="1" w:unhideWhenUsed="1"/>
+    <w:lsdException w:name="Message Header" w:semiHidden="1" w:unhideWhenUsed="1"/>
+    <w:lsdException w:name="Subtitle" w:uiPriority="11" w:qFormat="1"/>
+    <w:lsdException w:name="Salutation" w:semiHidden="1" w:unhideWhenUsed="1"/>
+    <w:lsdException w:name="Date" w:semiHidden="1" w:unhideWhenUsed="1"/>
+    <w:lsdException w:name="Body Text First Indent" w:semiHidden="1" w:unhideWhenUsed="1"/>
+    <w:lsdException w:name="Body Text First Indent 2" w:semiHidden="1" w:unhideWhenUsed="1"/>
+    <w:lsdException w:name="Note Heading" w:semiHidden="1" w:unhideWhenUsed="1"/>
+    <w:lsdException w:name="Body Text 2" w:semiHidden="1" w:unhideWhenUsed="1"/>
+    <w:lsdException w:name="Body Text 3" w:semiHidden="1" w:unhideWhenUsed="1"/>
+    <w:lsdException w:name="Body Text Indent 2" w:semiHidden="1" w:unhideWhenUsed="1"/>
+    <w:lsdException w:name="Body Text Indent 3" w:semiHidden="1" w:unhideWhenUsed="1"/>
+    <w:lsdException w:name="Block Text" w:semiHidden="1" w:unhideWhenUsed="1"/>
+    <w:lsdException w:name="Hyperlink" w:semiHidden="1" w:unhideWhenUsed="1"/>
+    <w:lsdException w:name="FollowedHyperlink" w:semiHidden="1" w:unhideWhenUsed="1"/>
+    <w:lsdException w:name="Strong" w:uiPriority="22" w:qFormat="1"/>
+    <w:lsdException w:name="Emphasis" w:uiPriority="20" w:qFormat="1"/>
+    <w:lsdException w:name="Document Map" w:semiHidden="1" w:unhideWhenUsed="1"/>
+    <w:lsdException w:name="Plain Text" w:semiHidden="1" w:unhideWhenUsed="1"/>
+    <w:lsdException w:name="E-mail Signature" w:semiHidden="1" w:unhideWhenUsed="1"/>
+    <w:lsdException w:name="HTML Top of Form" w:semiHidden="1" w:unhideWhenUsed="1"/>
+    <w:lsdException w:name="HTML Bottom of Form" w:semiHidden="1" w:unhideWhenUsed="1"/>
+    <w:lsdException w:name="Normal (Web)" w:semiHidden="1" w:unhideWhenUsed="1"/>
+    <w:lsdException w:name="HTML Acronym" w:semiHidden="1" w:unhideWhenUsed="1"/>
+    <w:lsdException w:name="HTML Address" w:semiHidden="1" w:unhideWhenUsed="1"/>
+    <w:lsdException w:name="HTML Cite" w:semiHidden="1" w:unhideWhenUsed="1"/>
+    <w:lsdException w:name="HTML Code" w:semiHidden="1" w:unhideWhenUsed="1"/>
+    <w:lsdException w:name="HTML Definition" w:semiHidden="1" w:unhideWhenUsed="1"/>
+    <w:lsdException w:name="HTML Keyboard" w:semiHidden="1" w:unhideWhenUsed="1"/>
+    <w:lsdException w:name="HTML Preformatted" w:semiHidden="1" w:unhideWhenUsed="1"/>
+    <w:lsdException w:name="HTML Sample" w:semiHidden="1" w:unhideWhenUsed="1"/>
+    <w:lsdException w:name="HTML Typewriter" w:semiHidden="1" w:unhideWhenUsed="1"/>
+    <w:lsdException w:name="HTML Variable" w:semiHidden="1" w:unhideWhenUsed="1"/>
+    <w:lsdException w:name="Normal Table" w:semiHidden="1" w:unhideWhenUsed="1"/>
+    <w:lsdException w:name="annotation subject" w:semiHidden="1" w:unhideWhenUsed="1"/>
+    <w:lsdException w:name="No List" w:semiHidden="1" w:unhideWhenUsed="1"/>
+    <w:lsdException w:name="Outline List 1" w:semiHidden="1" w:unhideWhenUsed="1"/>
+    <w:lsdException w:name="Outline List 2" w:semiHidden="1" w:unhideWhenUsed="1"/>
+    <w:lsdException w:name="Outline List 3" w:semiHidden="1" w:unhideWhenUsed="1"/>
+    <w:lsdException w:name="Table Simple 1" w:semiHidden="1" w:unhideWhenUsed="1"/>
+    <w:lsdException w:name="Table Simple 2" w:semiHidden="1" w:unhideWhenUsed="1"/>
+    <w:lsdException w:name="Table Simple 3" w:semiHidden="1" w:unhideWhenUsed="1"/>
+    <w:lsdException w:name="Table Classic 1" w:semiHidden="1" w:unhideWhenUsed="1"/>
+    <w:lsdException w:name="Table Classic 2" w:semiHidden="1" w:unhideWhenUsed="1"/>
+    <w:lsdException w:name="Table Classic 3" w:semiHidden="1" w:unhideWhenUsed="1"/>
+    <w:lsdException w:name="Table Classic 4" w:semiHidden="1" w:unhideWhenUsed="1"/>
+    <w:lsdException w:name="Table Colorful 1" w:semiHidden="1" w:unhideWhenUsed="1"/>
+    <w:lsdException w:name="Table Colorful 2" w:semiHidden="1" w:unhideWhenUsed="1"/>
+    <w:lsdException w:name="Table Colorful 3" w:semiHidden="1" w:unhideWhenUsed="1"/>
+    <w:lsdException w:name="Table Columns 1" w:semiHidden="1" w:unhideWhenUsed="1"/>
+    <w:lsdException w:name="Table Columns 2" w:semiHidden="1" w:unhideWhenUsed="1"/>
+    <w:lsdException w:name="Table Columns 3" w:semiHidden="1" w:unhideWhenUsed="1"/>
+    <w:lsdException w:name="Table Columns 4" w:semiHidden="1" w:unhideWhenUsed="1"/>
+    <w:lsdException w:name="Table Columns 5" w:semiHidden="1" w:unhideWhenUsed="1"/>
+    <w:lsdException w:name="Table Grid 1" w:semiHidden="1" w:unhideWhenUsed="1"/>
+    <w:lsdException w:name="Table Grid 2" w:semiHidden="1" w:unhideWhenUsed="1"/>
+    <w:lsdException w:name="Table Grid 3" w:semiHidden="1" w:unhideWhenUsed="1"/>
+    <w:lsdException w:name="Table Grid 4" w:semiHidden="1" w:unhideWhenUsed="1"/>
+    <w:lsdException w:name="Table Grid 5" w:semiHidden="1" w:unhideWhenUsed="1"/>
+    <w:lsdException w:name="Table Grid 6" w:semiHidden="1" w:unhideWhenUsed="1"/>
+    <w:lsdException w:name="Table Grid 7" w:semiHidden="1" w:unhideWhenUsed="1"/>
+    <w:lsdException w:name="Table Grid 8" w:semiHidden="1" w:unhideWhenUsed="1"/>
+    <w:lsdException w:name="Table List 1" w:semiHidden="1" w:unhideWhenUsed="1"/>
+    <w:lsdException w:name="Table List 2" w:semiHidden="1" w:unhideWhenUsed="1"/>
+    <w:lsdException w:name="Table List 3" w:semiHidden="1" w:unhideWhenUsed="1"/>
+    <w:lsdException w:name="Table List 4" w:semiHidden="1" w:unhideWhenUsed="1"/>
+    <w:lsdException w:name="Table List 5" w:semiHidden="1" w:unhideWhenUsed="1"/>
+    <w:lsdException w:name="Table List 6" w:semiHidden="1" w:unhideWhenUsed="1"/>
+    <w:lsdException w:name="Table List 7" w:semiHidden="1" w:unhideWhenUsed="1"/>
+    <w:lsdException w:name="Table List 8" w:semiHidden="1" w:unhideWhenUsed="1"/>
+    <w:lsdException w:name="Table 3D effects 1" w:semiHidden="1" w:unhideWhenUsed="1"/>
+    <w:lsdException w:name="Table 3D effects 2" w:semiHidden="1" w:unhideWhenUsed="1"/>
+    <w:lsdException w:name="Table 3D effects 3" w:semiHidden="1" w:unhideWhenUsed="1"/>
+    <w:lsdException w:name="Table Contemporary" w:semiHidden="1" w:unhideWhenUsed="1"/>
+    <w:lsdException w:name="Table Elegant" w:semiHidden="1" w:unhideWhenUsed="1"/>
+    <w:lsdException w:name="Table Professional" w:semiHidden="1" w:unhideWhenUsed="1"/>
+    <w:lsdException w:name="Table Subtle 1" w:semiHidden="1" w:unhideWhenUsed="1"/>
+    <w:lsdException w:name="Table Subtle 2" w:semiHidden="1" w:unhideWhenUsed="1"/>
+    <w:lsdException w:name="Table Web 1" w:semiHidden="1" w:unhideWhenUsed="1"/>
+    <w:lsdException w:name="Table Web 2" w:semiHidden="1" w:unhideWhenUsed="1"/>
+    <w:lsdException w:name="Table Web 3" w:semiHidden="1" w:unhideWhenUsed="1"/>
+    <w:lsdException w:name="Balloon Text" w:semiHidden="1" w:unhideWhenUsed="1"/>
+    <w:lsdException w:name="Table Grid" w:uiPriority="59"/>
+    <w:lsdException w:name="Table Theme" w:semiHidden="1" w:unhideWhenUsed="1"/>
+    <w:lsdException w:name="Placeholder Text" w:semiHidden="1"/>
+    <w:lsdException w:name="No Spacing" w:uiPriority="1" w:qFormat="1"/>
+    <w:lsdException w:name="Light Shading" w:uiPriority="60"/>
+    <w:lsdException w:name="Light List" w:uiPriority="61"/>
+    <w:lsdException w:name="Light Grid" w:uiPriority="62"/>
+    <w:lsdException w:name="Medium Shading 1" w:uiPriority="63"/>
+    <w:lsdException w:name="Medium Shading 2" w:uiPriority="64"/>
+    <w:lsdException w:name="Medium List 1" w:uiPriority="65"/>
+    <w:lsdException w:name="Medium List 2" w:uiPriority="66"/>
+    <w:lsdException w:name="Medium Grid 1" w:uiPriority="67"/>
+    <w:lsdException w:name="Medium Grid 2" w:uiPriority="68"/>
+    <w:lsdException w:name="Medium Grid 3" w:uiPriority="69"/>
+    <w:lsdException w:name="Dark List" w:uiPriority="70"/>
+    <w:lsdException w:name="Colorful Shading" w:uiPriority="71"/>
+    <w:lsdException w:name="Colorful List" w:uiPriority="72"/>
+    <w:lsdException w:name="Colorful Grid" w:uiPriority="73"/>
+    <w:lsdException w:name="Light Shading Accent 1" w:uiPriority="60"/>
+    <w:lsdException w:name="Light List Accent 1" w:uiPriority="61"/>
+    <w:lsdException w:name="Light Grid Accent 1" w:uiPriority="62"/>
+    <w:lsdException w:name="Medium Shading 1 Accent 1" w:uiPriority="63"/>
+    <w:lsdException w:name="Medium Shading 2 Accent 1" w:uiPriority="64"/>
+    <w:lsdException w:name="Medium List 1 Accent 1" w:uiPriority="65"/>
+    <w:lsdException w:name="Revision" w:semiHidden="1"/>
+    <w:lsdException w:name="List Paragraph" w:uiPriority="34" w:qFormat="1"/>
+    <w:lsdException w:name="Quote" w:uiPriority="29" w:qFormat="1"/>
+    <w:lsdException w:name="Intense Quote" w:uiPriority="30" w:qFormat="1"/>
+    <w:lsdException w:name="Medium List 2 Accent 1" w:uiPriority="66"/>
+    <w:lsdException w:name="Medium Grid 1 Accent 1" w:uiPriority="67"/>
+    <w:lsdException w:name="Medium Grid 2 Accent 1" w:uiPriority="68"/>
+    <w:lsdException w:name="Medium Grid 3 Accent 1" w:uiPriority="69"/>
+    <w:lsdException w:name="Dark List Accent 1" w:uiPriority="70"/>
+    <w:lsdException w:name="Colorful Shading Accent 1" w:uiPriority="71"/>
+    <w:lsdException w:name="Colorful List Accent 1" w:uiPriority="72"/>
+    <w:lsdException w:name="Colorful Grid Accent 1" w:uiPriority="73"/>
+    <w:lsdException w:name="Light Shading Accent 2" w:uiPriority="60"/>
+    <w:lsdException w:name="Light List Accent 2" w:uiPriority="61"/>
+    <w:lsdException w:name="Light Grid Accent 2" w:uiPriority="62"/>
+    <w:lsdException w:name="Medium Shading 1 Accent 2" w:uiPriority="63"/>
+    <w:lsdException w:name="Medium Shading 2 Accent 2" w:uiPriority="64"/>
+    <w:lsdException w:name="Medium List 1 Accent 2" w:uiPriority="65"/>
+    <w:lsdException w:name="Medium List 2 Accent 2" w:uiPriority="66"/>
+    <w:lsdException w:name="Medium Grid 1 Accent 2" w:uiPriority="67"/>
+    <w:lsdException w:name="Medium Grid 2 Accent 2" w:uiPriority="68"/>
+    <w:lsdException w:name="Medium Grid 3 Accent 2" w:uiPriority="69"/>
+    <w:lsdException w:name="Dark List Accent 2" w:uiPriority="70"/>
+    <w:lsdException w:name="Colorful Shading Accent 2" w:uiPriority="71"/>
+    <w:lsdException w:name="Colorful List Accent 2" w:uiPriority="72"/>
+    <w:lsdException w:name="Colorful Grid Accent 2" w:uiPriority="73"/>
+    <w:lsdException w:name="Light Shading Accent 3" w:uiPriority="60"/>
+    <w:lsdException w:name="Light List Accent 3" w:uiPriority="61"/>
+    <w:lsdException w:name="Light Grid Accent 3" w:uiPriority="62"/>
+    <w:lsdException w:name="Medium Shading 1 Accent 3" w:uiPriority="63"/>
+    <w:lsdException w:name="Medium Shading 2 Accent 3" w:uiPriority="64"/>
+    <w:lsdException w:name="Medium List 1 Accent 3" w:uiPriority="65"/>
+    <w:lsdException w:name="Medium List 2 Accent 3" w:uiPriority="66"/>
+    <w:lsdException w:name="Medium Grid 1 Accent 3" w:uiPriority="67"/>
+    <w:lsdException w:name="Medium Grid 2 Accent 3" w:uiPriority="68"/>
+    <w:lsdException w:name="Medium Grid 3 Accent 3" w:uiPriority="69"/>
+    <w:lsdException w:name="Dark List Accent 3" w:uiPriority="70"/>
+    <w:lsdException w:name="Colorful Shading Accent 3" w:uiPriority="71"/>
+    <w:lsdException w:name="Colorful List Accent 3" w:uiPriority="72"/>
+    <w:lsdException w:name="Colorful Grid Accent 3" w:uiPriority="73"/>
+    <w:lsdException w:name="Light Shading Accent 4" w:uiPriority="60"/>
+    <w:lsdException w:name="Light List Accent 4" w:uiPriority="61"/>
+    <w:lsdException w:name="Light Grid Accent 4" w:uiPriority="62"/>
+    <w:lsdException w:name="Medium Shading 1 Accent 4" w:uiPriority="63"/>
+    <w:lsdException w:name="Medium Shading 2 Accent 4" w:uiPriority="64"/>
+    <w:lsdException w:name="Medium List 1 Accent 4" w:uiPriority="65"/>
+    <w:lsdException w:name="Medium List 2 Accent 4" w:uiPriority="66"/>
+    <w:lsdException w:name="Medium Grid 1 Accent 4" w:uiPriority="67"/>
+    <w:lsdException w:name="Medium Grid 2 Accent 4" w:uiPriority="68"/>
+    <w:lsdException w:name="Medium Grid 3 Accent 4" w:uiPriority="69"/>
+    <w:lsdException w:name="Dark List Accent 4" w:uiPriority="70"/>
+    <w:lsdException w:name="Colorful Shading Accent 4" w:uiPriority="71"/>
+    <w:lsdException w:name="Colorful List Accent 4" w:uiPriority="72"/>
+    <w:lsdException w:name="Colorful Grid Accent 4" w:uiPriority="73"/>
+    <w:lsdException w:name="Light Shading Accent 5" w:uiPriority="60"/>
+    <w:lsdException w:name="Light List Accent 5" w:uiPriority="61"/>
+    <w:lsdException w:name="Light Grid Accent 5" w:uiPriority="62"/>
+    <w:lsdException w:name="Medium Shading 1 Accent 5" w:uiPriority="63"/>
+    <w:lsdException w:name="Medium Shading 2 Accent 5" w:uiPriority="64"/>
+    <w:lsdException w:name="Medium List 1 Accent 5" w:uiPriority="65"/>
+    <w:lsdException w:name="Medium List 2 Accent 5" w:uiPriority="66"/>
+    <w:lsdException w:name="Medium Grid 1 Accent 5" w:uiPriority="67"/>
+    <w:lsdException w:name="Medium Grid 2 Accent 5" w:uiPriority="68"/>
+    <w:lsdException w:name="Medium Grid 3 Accent 5" w:uiPriority="69"/>
+    <w:lsdException w:name="Dark List Accent 5" w:uiPriority="70"/>
+    <w:lsdException w:name="Colorful Shading Accent 5" w:uiPriority="71"/>
+    <w:lsdException w:name="Colorful List Accent 5" w:uiPriority="72"/>
+    <w:lsdException w:name="Colorful Grid Accent 5" w:uiPriority="73"/>
+    <w:lsdException w:name="Light Shading Accent 6" w:uiPriority="60"/>
+    <w:lsdException w:name="Light List Accent 6" w:uiPriority="61"/>
+    <w:lsdException w:name="Light Grid Accent 6" w:uiPriority="62"/>
+    <w:lsdException w:name="Medium Shading 1 Accent 6" w:uiPriority="63"/>
+    <w:lsdException w:name="Medium Shading 2 Accent 6" w:uiPriority="64"/>
+    <w:lsdException w:name="Medium List 1 Accent 6" w:uiPriority="65"/>
+    <w:lsdException w:name="Medium List 2 Accent 6" w:uiPriority="66"/>
+    <w:lsdException w:name="Medium Grid 1 Accent 6" w:uiPriority="67"/>
+    <w:lsdException w:name="Medium Grid 2 Accent 6" w:uiPriority="68"/>
+    <w:lsdException w:name="Medium Grid 3 Accent 6" w:uiPriority="69"/>
+    <w:lsdException w:name="Dark List Accent 6" w:uiPriority="70"/>
+    <w:lsdException w:name="Colorful Shading Accent 6" w:uiPriority="71"/>
+    <w:lsdException w:name="Colorful List Accent 6" w:uiPriority="72"/>
+    <w:lsdException w:name="Colorful Grid Accent 6" w:uiPriority="73"/>
+    <w:lsdException w:name="Subtle Emphasis" w:uiPriority="19" w:qFormat="1"/>
+    <w:lsdException w:name="Intense Emphasis" w:uiPriority="21" w:qFormat="1"/>
+    <w:lsdException w:name="Subtle Reference" w:uiPriority="31" w:qFormat="1"/>
+    <w:lsdException w:name="Intense Reference" w:uiPriority="32" w:qFormat="1"/>
+    <w:lsdException w:name="Book Title" w:uiPriority="33" w:qFormat="1"/>
+    <w:lsdException w:name="Bibliography" w:semiHidden="1" w:uiPriority="37" w:unhideWhenUsed="1"/>
+    <w:lsdException w:name="TOC Heading" w:semiHidden="1" w:uiPriority="39" w:unhideWhenUsed="1" w:qFormat="1"/>
+    <w:lsdException w:name="Plain Table 1" w:uiPriority="41"/>
+    <w:lsdException w:name="Plain Table 2" w:uiPriority="42"/>
+    <w:lsdException w:name="Plain Table 3" w:uiPriority="43"/>
+    <w:lsdException w:name="Plain Table 4" w:uiPriority="44"/>
+    <w:lsdException w:name="Plain Table 5" w:uiPriority="45"/>
+    <w:lsdException w:name="Grid Table Light" w:uiPriority="40"/>
+    <w:lsdException w:name="Grid Table 1 Light" w:uiPriority="46"/>
+    <w:lsdException w:name="Grid Table 2" w:uiPriority="47"/>
+    <w:lsdException w:name="Grid Table 3" w:uiPriority="48"/>
+    <w:lsdException w:name="Grid Table 4" w:uiPriority="49"/>
+    <w:lsdException w:name="Grid Table 5 Dark" w:uiPriority="50"/>
+    <w:lsdException w:name="Grid Table 6 Colorful" w:uiPriority="51"/>
+    <w:lsdException w:name="Grid Table 7 Colorful" w:uiPriority="52"/>
+    <w:lsdException w:name="Grid Table 1 Light Accent 1" w:uiPriority="46"/>
+    <w:lsdException w:name="Grid Table 2 Accent 1" w:uiPriority="47"/>
+    <w:lsdException w:name="Grid Table 3 Accent 1" w:uiPriority="48"/>
+    <w:lsdException w:name="Grid Table 4 Accent 1" w:uiPriority="49"/>
+    <w:lsdException w:name="Grid Table 5 Dark Accent 1" w:uiPriority="50"/>
+    <w:lsdException w:name="Grid Table 6 Colorful Accent 1" w:uiPriority="51"/>
+    <w:lsdException w:name="Grid Table 7 Colorful Accent 1" w:uiPriority="52"/>
+    <w:lsdException w:name="Grid Table 1 Light Accent 2" w:uiPriority="46"/>
+    <w:lsdException w:name="Grid Table 2 Accent 2" w:uiPriority="47"/>
+    <w:lsdException w:name="Grid Table 3 Accent 2" w:uiPriority="48"/>
+    <w:lsdException w:name="Grid Table 4 Accent 2" w:uiPriority="49"/>
+    <w:lsdException w:name="Grid Table 5 Dark Accent 2" w:uiPriority="50"/>
+    <w:lsdException w:name="Grid Table 6 Colorful Accent 2" w:uiPriority="51"/>
+    <w:lsdException w:name="Grid Table 7 Colorful Accent 2" w:uiPriority="52"/>
+    <w:lsdException w:name="Grid Table 1 Light Accent 3" w:uiPriority="46"/>
+    <w:lsdException w:name="Grid Table 2 Accent 3" w:uiPriority="47"/>
+    <w:lsdException w:name="Grid Table 3 Accent 3" w:uiPriority="48"/>
+    <w:lsdException w:name="Grid Table 4 Accent 3" w:uiPriority="49"/>
+    <w:lsdException w:name="Grid Table 5 Dark Accent 3" w:uiPriority="50"/>
+    <w:lsdException w:name="Grid Table 6 Colorful Accent 3" w:uiPriority="51"/>
+    <w:lsdException w:name="Grid Table 7 Colorful Accent 3" w:uiPriority="52"/>
+    <w:lsdException w:name="Grid Table 1 Light Accent 4" w:uiPriority="46"/>
+    <w:lsdException w:name="Grid Table 2 Accent 4" w:uiPriority="47"/>
+    <w:lsdException w:name="Grid Table 3 Accent 4" w:uiPriority="48"/>
+    <w:lsdException w:name="Grid Table 4 Accent 4" w:uiPriority="49"/>
+    <w:lsdException w:name="Grid Table 5 Dark Accent 4" w:uiPriority="50"/>
+    <w:lsdException w:name="Grid Table 6 Colorful Accent 4" w:uiPriority="51"/>
+    <w:lsdException w:name="Grid Table 7 Colorful Accent 4" w:uiPriority="52"/>
+    <w:lsdException w:name="Grid Table 1 Light Accent 5" w:uiPriority="46"/>
+    <w:lsdException w:name="Grid Table 2 Accent 5" w:uiPriority="47"/>
+    <w:lsdException w:name="Grid Table 3 Accent 5" w:uiPriority="48"/>
+    <w:lsdException w:name="Grid Table 4 Accent 5" w:uiPriority="49"/>
+    <w:lsdException w:name="Grid Table 5 Dark Accent 5" w:uiPriority="50"/>
+    <w:lsdException w:name="Grid Table 6 Colorful Accent 5" w:uiPriority="51"/>
+    <w:lsdException w:name="Grid Table 7 Colorful Accent 5" w:uiPriority="52"/>
+    <w:lsdException w:name="Grid Table 1 Light Accent 6" w:uiPriority="46"/>
+    <w:lsdException w:name="Grid Table 2 Accent 6" w:uiPriority="47"/>
+    <w:lsdException w:name="Grid Table 3 Accent 6" w:uiPriority="48"/>
+    <w:lsdException w:name="Grid Table 4 Accent 6" w:uiPriority="49"/>
+    <w:lsdException w:name="Grid Table 5 Dark Accent 6" w:uiPriority="50"/>
+    <w:lsdException w:name="Grid Table 6 Colorful Accent 6" w:uiPriority="51"/>
+    <w:lsdException w:name="Grid Table 7 Colorful Accent 6" w:uiPriority="52"/>
+    <w:lsdException w:name="List Table 1 Light" w:uiPriority="46"/>
+    <w:lsdException w:name="List Table 2" w:uiPriority="47"/>
+    <w:lsdException w:name="List Table 3" w:uiPriority="48"/>
+    <w:lsdException w:name="List Table 4" w:uiPriority="49"/>
+    <w:lsdException w:name="List Table 5 Dark" w:uiPriority="50"/>
+    <w:lsdException w:name="List Table 6 Colorful" w:uiPriority="51"/>
+    <w:lsdException w:name="List Table 7 Colorful" w:uiPriority="52"/>
+    <w:lsdException w:name="List Table 1 Light Accent 1" w:uiPriority="46"/>
+    <w:lsdException w:name="List Table 2 Accent 1" w:uiPriority="47"/>
+    <w:lsdException w:name="List Table 3 Accent 1" w:uiPriority="48"/>
+    <w:lsdException w:name="List Table 4 Accent 1" w:uiPriority="49"/>
+    <w:lsdException w:name="List Table 5 Dark Accent 1" w:uiPriority="50"/>
+    <w:lsdException w:name="List Table 6 Colorful Accent 1" w:uiPriority="51"/>
+    <w:lsdException w:name="List Table 7 Colorful Accent 1" w:uiPriority="52"/>
+    <w:lsdException w:name="List Table 1 Light Accent 2" w:uiPriority="46"/>
+    <w:lsdException w:name="List Table 2 Accent 2" w:uiPriority="47"/>
+    <w:lsdException w:name="List Table 3 Accent 2" w:uiPriority="48"/>
+    <w:lsdException w:name="List Table 4 Accent 2" w:uiPriority="49"/>
+    <w:lsdException w:name="List Table 5 Dark Accent 2" w:uiPriority="50"/>
+    <w:lsdException w:name="List Table 6 Colorful Accent 2" w:uiPriority="51"/>
+    <w:lsdException w:name="List Table 7 Colorful Accent 2" w:uiPriority="52"/>
+    <w:lsdException w:name="List Table 1 Light Accent 3" w:uiPriority="46"/>
+    <w:lsdException w:name="List Table 2 Accent 3" w:uiPriority="47"/>
+    <w:lsdException w:name="List Table 3 Accent 3" w:uiPriority="48"/>
+    <w:lsdException w:name="List Table 4 Accent 3" w:uiPriority="49"/>
+    <w:lsdException w:name="List Table 5 Dark Accent 3" w:uiPriority="50"/>
+    <w:lsdException w:name="List Table 6 Colorful Accent 3" w:uiPriority="51"/>
+    <w:lsdException w:name="List Table 7 Colorful Accent 3" w:uiPriority="52"/>
+    <w:lsdException w:name="List Table 1 Light Accent 4" w:uiPriority="46"/>
+    <w:lsdException w:name="List Table 2 Accent 4" w:uiPriority="47"/>
+    <w:lsdException w:name="List Table 3 Accent 4" w:uiPriority="48"/>
+    <w:lsdException w:name="List Table 4 Accent 4" w:uiPriority="49"/>
+    <w:lsdException w:name="List Table 5 Dark Accent 4" w:uiPriority="50"/>
+    <w:lsdException w:name="List Table 6 Colorful Accent 4" w:uiPriority="51"/>
+    <w:lsdException w:name="List Table 7 Colorful Accent 4" w:uiPriority="52"/>
+    <w:lsdException w:name="List Table 1 Light Accent 5" w:uiPriority="46"/>
+    <w:lsdException w:name="List Table 2 Accent 5" w:uiPriority="47"/>
+    <w:lsdException w:name="List Table 3 Accent 5" w:uiPriority="48"/>
+    <w:lsdException w:name="List Table 4 Accent 5" w:uiPriority="49"/>
+    <w:lsdException w:name="List Table 5 Dark Accent 5" w:uiPriority="50"/>
+    <w:lsdException w:name="List Table 6 Colorful Accent 5" w:uiPriority="51"/>
+    <w:lsdException w:name="List Table 7 Colorful Accent 5" w:uiPriority="52"/>
+    <w:lsdException w:name="List Table 1 Light Accent 6" w:uiPriority="46"/>
+    <w:lsdException w:name="List Table 2 Accent 6" w:uiPriority="47"/>
+    <w:lsdException w:name="List Table 3 Accent 6" w:uiPriority="48"/>
+    <w:lsdException w:name="List Table 4 Accent 6" w:uiPriority="49"/>
+    <w:lsdException w:name="List Table 5 Dark Accent 6" w:uiPriority="50"/>
+    <w:lsdException w:name="List Table 6 Colorful Accent 6" w:uiPriority="51"/>
+    <w:lsdException w:name="List Table 7 Colorful Accent 6" w:uiPriority="52"/>
   </w:latentStyles>
   <w:style w:type="paragraph" w:default="1" w:styleId="Normal">
     <w:name w:val="Normal"/>
@@ -8918,196 +9107,6 @@
 </w:styles>
 </file>
 
-<file path=word/stylesWithEffects.xml><?xml version="1.0" encoding="utf-8"?>
-<w:styles xmlns:wpc="http://schemas.microsoft.com/office/word/2010/wordprocessingCanvas" xmlns:mc="http://schemas.openxmlformats.org/markup-compatibility/2006" xmlns:o="urn:schemas-microsoft-com:office:office" xmlns:r="http://schemas.openxmlformats.org/officeDocument/2006/relationships" xmlns:m="http://schemas.openxmlformats.org/officeDocument/2006/math" xmlns:v="urn:schemas-microsoft-com:vml" xmlns:wp14="http://schemas.microsoft.com/office/word/2010/wordprocessingDrawing" xmlns:wp="http://schemas.openxmlformats.org/drawingml/2006/wordprocessingDrawing" xmlns:w10="urn:schemas-microsoft-com:office:word" xmlns:w="http://schemas.openxmlformats.org/wordprocessingml/2006/main" xmlns:w14="http://schemas.microsoft.com/office/word/2010/wordml" xmlns:wpg="http://schemas.microsoft.com/office/word/2010/wordprocessingGroup" xmlns:wpi="http://schemas.microsoft.com/office/word/2010/wordprocessingInk" xmlns:wne="http://schemas.microsoft.com/office/word/2006/wordml" xmlns:wps="http://schemas.microsoft.com/office/word/2010/wordprocessingShape" mc:Ignorable="w14 wp14">
-  <w:docDefaults>
-    <w:rPrDefault>
-      <w:rPr>
-        <w:rFonts w:asciiTheme="minorHAnsi" w:eastAsiaTheme="minorEastAsia" w:hAnsiTheme="minorHAnsi" w:cstheme="minorBidi"/>
-        <w:sz w:val="22"/>
-        <w:szCs w:val="22"/>
-        <w:lang w:val="pt-BR" w:eastAsia="pt-BR" w:bidi="ar-SA"/>
-      </w:rPr>
-    </w:rPrDefault>
-    <w:pPrDefault>
-      <w:pPr>
-        <w:spacing w:after="200" w:line="276" w:lineRule="auto"/>
-      </w:pPr>
-    </w:pPrDefault>
-  </w:docDefaults>
-  <w:latentStyles w:defLockedState="0" w:defUIPriority="99" w:defSemiHidden="1" w:defUnhideWhenUsed="1" w:defQFormat="0" w:count="267">
-    <w:lsdException w:name="Normal" w:semiHidden="0" w:uiPriority="0" w:unhideWhenUsed="0" w:qFormat="1"/>
-    <w:lsdException w:name="heading 1" w:semiHidden="0" w:uiPriority="9" w:unhideWhenUsed="0" w:qFormat="1"/>
-    <w:lsdException w:name="heading 2" w:uiPriority="9" w:qFormat="1"/>
-    <w:lsdException w:name="heading 3" w:uiPriority="9" w:qFormat="1"/>
-    <w:lsdException w:name="heading 4" w:uiPriority="9" w:qFormat="1"/>
-    <w:lsdException w:name="heading 5" w:uiPriority="9" w:qFormat="1"/>
-    <w:lsdException w:name="heading 6" w:uiPriority="9" w:qFormat="1"/>
-    <w:lsdException w:name="heading 7" w:uiPriority="9" w:qFormat="1"/>
-    <w:lsdException w:name="heading 8" w:uiPriority="9" w:qFormat="1"/>
-    <w:lsdException w:name="heading 9" w:uiPriority="9" w:qFormat="1"/>
-    <w:lsdException w:name="toc 1" w:uiPriority="39"/>
-    <w:lsdException w:name="toc 2" w:uiPriority="39"/>
-    <w:lsdException w:name="toc 3" w:uiPriority="39"/>
-    <w:lsdException w:name="toc 4" w:uiPriority="39"/>
-    <w:lsdException w:name="toc 5" w:uiPriority="39"/>
-    <w:lsdException w:name="toc 6" w:uiPriority="39"/>
-    <w:lsdException w:name="toc 7" w:uiPriority="39"/>
-    <w:lsdException w:name="toc 8" w:uiPriority="39"/>
-    <w:lsdException w:name="toc 9" w:uiPriority="39"/>
-    <w:lsdException w:name="caption" w:uiPriority="35" w:qFormat="1"/>
-    <w:lsdException w:name="Title" w:semiHidden="0" w:uiPriority="10" w:unhideWhenUsed="0" w:qFormat="1"/>
-    <w:lsdException w:name="Default Paragraph Font" w:uiPriority="1"/>
-    <w:lsdException w:name="Subtitle" w:semiHidden="0" w:uiPriority="11" w:unhideWhenUsed="0" w:qFormat="1"/>
-    <w:lsdException w:name="Strong" w:semiHidden="0" w:uiPriority="22" w:unhideWhenUsed="0" w:qFormat="1"/>
-    <w:lsdException w:name="Emphasis" w:semiHidden="0" w:uiPriority="20" w:unhideWhenUsed="0" w:qFormat="1"/>
-    <w:lsdException w:name="Table Grid" w:semiHidden="0" w:uiPriority="59" w:unhideWhenUsed="0"/>
-    <w:lsdException w:name="Placeholder Text" w:unhideWhenUsed="0"/>
-    <w:lsdException w:name="No Spacing" w:semiHidden="0" w:uiPriority="1" w:unhideWhenUsed="0" w:qFormat="1"/>
-    <w:lsdException w:name="Light Shading" w:semiHidden="0" w:uiPriority="60" w:unhideWhenUsed="0"/>
-    <w:lsdException w:name="Light List" w:semiHidden="0" w:uiPriority="61" w:unhideWhenUsed="0"/>
-    <w:lsdException w:name="Light Grid" w:semiHidden="0" w:uiPriority="62" w:unhideWhenUsed="0"/>
-    <w:lsdException w:name="Medium Shading 1" w:semiHidden="0" w:uiPriority="63" w:unhideWhenUsed="0"/>
-    <w:lsdException w:name="Medium Shading 2" w:semiHidden="0" w:uiPriority="64" w:unhideWhenUsed="0"/>
-    <w:lsdException w:name="Medium List 1" w:semiHidden="0" w:uiPriority="65" w:unhideWhenUsed="0"/>
-    <w:lsdException w:name="Medium List 2" w:semiHidden="0" w:uiPriority="66" w:unhideWhenUsed="0"/>
-    <w:lsdException w:name="Medium Grid 1" w:semiHidden="0" w:uiPriority="67" w:unhideWhenUsed="0"/>
-    <w:lsdException w:name="Medium Grid 2" w:semiHidden="0" w:uiPriority="68" w:unhideWhenUsed="0"/>
-    <w:lsdException w:name="Medium Grid 3" w:semiHidden="0" w:uiPriority="69" w:unhideWhenUsed="0"/>
-    <w:lsdException w:name="Dark List" w:semiHidden="0" w:uiPriority="70" w:unhideWhenUsed="0"/>
-    <w:lsdException w:name="Colorful Shading" w:semiHidden="0" w:uiPriority="71" w:unhideWhenUsed="0"/>
-    <w:lsdException w:name="Colorful List" w:semiHidden="0" w:uiPriority="72" w:unhideWhenUsed="0"/>
-    <w:lsdException w:name="Colorful Grid" w:semiHidden="0" w:uiPriority="73" w:unhideWhenUsed="0"/>
-    <w:lsdException w:name="Light Shading Accent 1" w:semiHidden="0" w:uiPriority="60" w:unhideWhenUsed="0"/>
-    <w:lsdException w:name="Light List Accent 1" w:semiHidden="0" w:uiPriority="61" w:unhideWhenUsed="0"/>
-    <w:lsdException w:name="Light Grid Accent 1" w:semiHidden="0" w:uiPriority="62" w:unhideWhenUsed="0"/>
-    <w:lsdException w:name="Medium Shading 1 Accent 1" w:semiHidden="0" w:uiPriority="63" w:unhideWhenUsed="0"/>
-    <w:lsdException w:name="Medium Shading 2 Accent 1" w:semiHidden="0" w:uiPriority="64" w:unhideWhenUsed="0"/>
-    <w:lsdException w:name="Medium List 1 Accent 1" w:semiHidden="0" w:uiPriority="65" w:unhideWhenUsed="0"/>
-    <w:lsdException w:name="Revision" w:unhideWhenUsed="0"/>
-    <w:lsdException w:name="List Paragraph" w:semiHidden="0" w:uiPriority="34" w:unhideWhenUsed="0" w:qFormat="1"/>
-    <w:lsdException w:name="Quote" w:semiHidden="0" w:uiPriority="29" w:unhideWhenUsed="0" w:qFormat="1"/>
-    <w:lsdException w:name="Intense Quote" w:semiHidden="0" w:uiPriority="30" w:unhideWhenUsed="0" w:qFormat="1"/>
-    <w:lsdException w:name="Medium List 2 Accent 1" w:semiHidden="0" w:uiPriority="66" w:unhideWhenUsed="0"/>
-    <w:lsdException w:name="Medium Grid 1 Accent 1" w:semiHidden="0" w:uiPriority="67" w:unhideWhenUsed="0"/>
-    <w:lsdException w:name="Medium Grid 2 Accent 1" w:semiHidden="0" w:uiPriority="68" w:unhideWhenUsed="0"/>
-    <w:lsdException w:name="Medium Grid 3 Accent 1" w:semiHidden="0" w:uiPriority="69" w:unhideWhenUsed="0"/>
-    <w:lsdException w:name="Dark List Accent 1" w:semiHidden="0" w:uiPriority="70" w:unhideWhenUsed="0"/>
-    <w:lsdException w:name="Colorful Shading Accent 1" w:semiHidden="0" w:uiPriority="71" w:unhideWhenUsed="0"/>
-    <w:lsdException w:name="Colorful List Accent 1" w:semiHidden="0" w:uiPriority="72" w:unhideWhenUsed="0"/>
-    <w:lsdException w:name="Colorful Grid Accent 1" w:semiHidden="0" w:uiPriority="73" w:unhideWhenUsed="0"/>
-    <w:lsdException w:name="Light Shading Accent 2" w:semiHidden="0" w:uiPriority="60" w:unhideWhenUsed="0"/>
-    <w:lsdException w:name="Light List Accent 2" w:semiHidden="0" w:uiPriority="61" w:unhideWhenUsed="0"/>
-    <w:lsdException w:name="Light Grid Accent 2" w:semiHidden="0" w:uiPriority="62" w:unhideWhenUsed="0"/>
-    <w:lsdException w:name="Medium Shading 1 Accent 2" w:semiHidden="0" w:uiPriority="63" w:unhideWhenUsed="0"/>
-    <w:lsdException w:name="Medium Shading 2 Accent 2" w:semiHidden="0" w:uiPriority="64" w:unhideWhenUsed="0"/>
-    <w:lsdException w:name="Medium List 1 Accent 2" w:semiHidden="0" w:uiPriority="65" w:unhideWhenUsed="0"/>
-    <w:lsdException w:name="Medium List 2 Accent 2" w:semiHidden="0" w:uiPriority="66" w:unhideWhenUsed="0"/>
-    <w:lsdException w:name="Medium Grid 1 Accent 2" w:semiHidden="0" w:uiPriority="67" w:unhideWhenUsed="0"/>
-    <w:lsdException w:name="Medium Grid 2 Accent 2" w:semiHidden="0" w:uiPriority="68" w:unhideWhenUsed="0"/>
-    <w:lsdException w:name="Medium Grid 3 Accent 2" w:semiHidden="0" w:uiPriority="69" w:unhideWhenUsed="0"/>
-    <w:lsdException w:name="Dark List Accent 2" w:semiHidden="0" w:uiPriority="70" w:unhideWhenUsed="0"/>
-    <w:lsdException w:name="Colorful Shading Accent 2" w:semiHidden="0" w:uiPriority="71" w:unhideWhenUsed="0"/>
-    <w:lsdException w:name="Colorful List Accent 2" w:semiHidden="0" w:uiPriority="72" w:unhideWhenUsed="0"/>
-    <w:lsdException w:name="Colorful Grid Accent 2" w:semiHidden="0" w:uiPriority="73" w:unhideWhenUsed="0"/>
-    <w:lsdException w:name="Light Shading Accent 3" w:semiHidden="0" w:uiPriority="60" w:unhideWhenUsed="0"/>
-    <w:lsdException w:name="Light List Accent 3" w:semiHidden="0" w:uiPriority="61" w:unhideWhenUsed="0"/>
-    <w:lsdException w:name="Light Grid Accent 3" w:semiHidden="0" w:uiPriority="62" w:unhideWhenUsed="0"/>
-    <w:lsdException w:name="Medium Shading 1 Accent 3" w:semiHidden="0" w:uiPriority="63" w:unhideWhenUsed="0"/>
-    <w:lsdException w:name="Medium Shading 2 Accent 3" w:semiHidden="0" w:uiPriority="64" w:unhideWhenUsed="0"/>
-    <w:lsdException w:name="Medium List 1 Accent 3" w:semiHidden="0" w:uiPriority="65" w:unhideWhenUsed="0"/>
-    <w:lsdException w:name="Medium List 2 Accent 3" w:semiHidden="0" w:uiPriority="66" w:unhideWhenUsed="0"/>
-    <w:lsdException w:name="Medium Grid 1 Accent 3" w:semiHidden="0" w:uiPriority="67" w:unhideWhenUsed="0"/>
-    <w:lsdException w:name="Medium Grid 2 Accent 3" w:semiHidden="0" w:uiPriority="68" w:unhideWhenUsed="0"/>
-    <w:lsdException w:name="Medium Grid 3 Accent 3" w:semiHidden="0" w:uiPriority="69" w:unhideWhenUsed="0"/>
-    <w:lsdException w:name="Dark List Accent 3" w:semiHidden="0" w:uiPriority="70" w:unhideWhenUsed="0"/>
-    <w:lsdException w:name="Colorful Shading Accent 3" w:semiHidden="0" w:uiPriority="71" w:unhideWhenUsed="0"/>
-    <w:lsdException w:name="Colorful List Accent 3" w:semiHidden="0" w:uiPriority="72" w:unhideWhenUsed="0"/>
-    <w:lsdException w:name="Colorful Grid Accent 3" w:semiHidden="0" w:uiPriority="73" w:unhideWhenUsed="0"/>
-    <w:lsdException w:name="Light Shading Accent 4" w:semiHidden="0" w:uiPriority="60" w:unhideWhenUsed="0"/>
-    <w:lsdException w:name="Light List Accent 4" w:semiHidden="0" w:uiPriority="61" w:unhideWhenUsed="0"/>
-    <w:lsdException w:name="Light Grid Accent 4" w:semiHidden="0" w:uiPriority="62" w:unhideWhenUsed="0"/>
-    <w:lsdException w:name="Medium Shading 1 Accent 4" w:semiHidden="0" w:uiPriority="63" w:unhideWhenUsed="0"/>
-    <w:lsdException w:name="Medium Shading 2 Accent 4" w:semiHidden="0" w:uiPriority="64" w:unhideWhenUsed="0"/>
-    <w:lsdException w:name="Medium List 1 Accent 4" w:semiHidden="0" w:uiPriority="65" w:unhideWhenUsed="0"/>
-    <w:lsdException w:name="Medium List 2 Accent 4" w:semiHidden="0" w:uiPriority="66" w:unhideWhenUsed="0"/>
-    <w:lsdException w:name="Medium Grid 1 Accent 4" w:semiHidden="0" w:uiPriority="67" w:unhideWhenUsed="0"/>
-    <w:lsdException w:name="Medium Grid 2 Accent 4" w:semiHidden="0" w:uiPriority="68" w:unhideWhenUsed="0"/>
-    <w:lsdException w:name="Medium Grid 3 Accent 4" w:semiHidden="0" w:uiPriority="69" w:unhideWhenUsed="0"/>
-    <w:lsdException w:name="Dark List Accent 4" w:semiHidden="0" w:uiPriority="70" w:unhideWhenUsed="0"/>
-    <w:lsdException w:name="Colorful Shading Accent 4" w:semiHidden="0" w:uiPriority="71" w:unhideWhenUsed="0"/>
-    <w:lsdException w:name="Colorful List Accent 4" w:semiHidden="0" w:uiPriority="72" w:unhideWhenUsed="0"/>
-    <w:lsdException w:name="Colorful Grid Accent 4" w:semiHidden="0" w:uiPriority="73" w:unhideWhenUsed="0"/>
-    <w:lsdException w:name="Light Shading Accent 5" w:semiHidden="0" w:uiPriority="60" w:unhideWhenUsed="0"/>
-    <w:lsdException w:name="Light List Accent 5" w:semiHidden="0" w:uiPriority="61" w:unhideWhenUsed="0"/>
-    <w:lsdException w:name="Light Grid Accent 5" w:semiHidden="0" w:uiPriority="62" w:unhideWhenUsed="0"/>
-    <w:lsdException w:name="Medium Shading 1 Accent 5" w:semiHidden="0" w:uiPriority="63" w:unhideWhenUsed="0"/>
-    <w:lsdException w:name="Medium Shading 2 Accent 5" w:semiHidden="0" w:uiPriority="64" w:unhideWhenUsed="0"/>
-    <w:lsdException w:name="Medium List 1 Accent 5" w:semiHidden="0" w:uiPriority="65" w:unhideWhenUsed="0"/>
-    <w:lsdException w:name="Medium List 2 Accent 5" w:semiHidden="0" w:uiPriority="66" w:unhideWhenUsed="0"/>
-    <w:lsdException w:name="Medium Grid 1 Accent 5" w:semiHidden="0" w:uiPriority="67" w:unhideWhenUsed="0"/>
-    <w:lsdException w:name="Medium Grid 2 Accent 5" w:semiHidden="0" w:uiPriority="68" w:unhideWhenUsed="0"/>
-    <w:lsdException w:name="Medium Grid 3 Accent 5" w:semiHidden="0" w:uiPriority="69" w:unhideWhenUsed="0"/>
-    <w:lsdException w:name="Dark List Accent 5" w:semiHidden="0" w:uiPriority="70" w:unhideWhenUsed="0"/>
-    <w:lsdException w:name="Colorful Shading Accent 5" w:semiHidden="0" w:uiPriority="71" w:unhideWhenUsed="0"/>
-    <w:lsdException w:name="Colorful List Accent 5" w:semiHidden="0" w:uiPriority="72" w:unhideWhenUsed="0"/>
-    <w:lsdException w:name="Colorful Grid Accent 5" w:semiHidden="0" w:uiPriority="73" w:unhideWhenUsed="0"/>
-    <w:lsdException w:name="Light Shading Accent 6" w:semiHidden="0" w:uiPriority="60" w:unhideWhenUsed="0"/>
-    <w:lsdException w:name="Light List Accent 6" w:semiHidden="0" w:uiPriority="61" w:unhideWhenUsed="0"/>
-    <w:lsdException w:name="Light Grid Accent 6" w:semiHidden="0" w:uiPriority="62" w:unhideWhenUsed="0"/>
-    <w:lsdException w:name="Medium Shading 1 Accent 6" w:semiHidden="0" w:uiPriority="63" w:unhideWhenUsed="0"/>
-    <w:lsdException w:name="Medium Shading 2 Accent 6" w:semiHidden="0" w:uiPriority="64" w:unhideWhenUsed="0"/>
-    <w:lsdException w:name="Medium List 1 Accent 6" w:semiHidden="0" w:uiPriority="65" w:unhideWhenUsed="0"/>
-    <w:lsdException w:name="Medium List 2 Accent 6" w:semiHidden="0" w:uiPriority="66" w:unhideWhenUsed="0"/>
-    <w:lsdException w:name="Medium Grid 1 Accent 6" w:semiHidden="0" w:uiPriority="67" w:unhideWhenUsed="0"/>
-    <w:lsdException w:name="Medium Grid 2 Accent 6" w:semiHidden="0" w:uiPriority="68" w:unhideWhenUsed="0"/>
-    <w:lsdException w:name="Medium Grid 3 Accent 6" w:semiHidden="0" w:uiPriority="69" w:unhideWhenUsed="0"/>
-    <w:lsdException w:name="Dark List Accent 6" w:semiHidden="0" w:uiPriority="70" w:unhideWhenUsed="0"/>
-    <w:lsdException w:name="Colorful Shading Accent 6" w:semiHidden="0" w:uiPriority="71" w:unhideWhenUsed="0"/>
-    <w:lsdException w:name="Colorful List Accent 6" w:semiHidden="0" w:uiPriority="72" w:unhideWhenUsed="0"/>
-    <w:lsdException w:name="Colorful Grid Accent 6" w:semiHidden="0" w:uiPriority="73" w:unhideWhenUsed="0"/>
-    <w:lsdException w:name="Subtle Emphasis" w:semiHidden="0" w:uiPriority="19" w:unhideWhenUsed="0" w:qFormat="1"/>
-    <w:lsdException w:name="Intense Emphasis" w:semiHidden="0" w:uiPriority="21" w:unhideWhenUsed="0" w:qFormat="1"/>
-    <w:lsdException w:name="Subtle Reference" w:semiHidden="0" w:uiPriority="31" w:unhideWhenUsed="0" w:qFormat="1"/>
-    <w:lsdException w:name="Intense Reference" w:semiHidden="0" w:uiPriority="32" w:unhideWhenUsed="0" w:qFormat="1"/>
-    <w:lsdException w:name="Book Title" w:semiHidden="0" w:uiPriority="33" w:unhideWhenUsed="0" w:qFormat="1"/>
-    <w:lsdException w:name="Bibliography" w:uiPriority="37"/>
-    <w:lsdException w:name="TOC Heading" w:uiPriority="39" w:qFormat="1"/>
-  </w:latentStyles>
-  <w:style w:type="paragraph" w:default="1" w:styleId="Normal">
-    <w:name w:val="Normal"/>
-    <w:qFormat/>
-  </w:style>
-  <w:style w:type="character" w:default="1" w:styleId="Fontepargpadro">
-    <w:name w:val="Default Paragraph Font"/>
-    <w:uiPriority w:val="1"/>
-    <w:semiHidden/>
-    <w:unhideWhenUsed/>
-  </w:style>
-  <w:style w:type="table" w:default="1" w:styleId="Tabelanormal">
-    <w:name w:val="Normal Table"/>
-    <w:uiPriority w:val="99"/>
-    <w:semiHidden/>
-    <w:unhideWhenUsed/>
-    <w:tblPr>
-      <w:tblInd w:w="0" w:type="dxa"/>
-      <w:tblCellMar>
-        <w:top w:w="0" w:type="dxa"/>
-        <w:left w:w="108" w:type="dxa"/>
-        <w:bottom w:w="0" w:type="dxa"/>
-        <w:right w:w="108" w:type="dxa"/>
-      </w:tblCellMar>
-    </w:tblPr>
-  </w:style>
-  <w:style w:type="numbering" w:default="1" w:styleId="Semlista">
-    <w:name w:val="No List"/>
-    <w:uiPriority w:val="99"/>
-    <w:semiHidden/>
-    <w:unhideWhenUsed/>
-  </w:style>
-</w:styles>
-</file>
-
 <file path=word/theme/theme1.xml><?xml version="1.0" encoding="utf-8"?>
 <a:theme xmlns:a="http://schemas.openxmlformats.org/drawingml/2006/main" name="Tema do Office">
   <a:themeElements>
@@ -9396,7 +9395,7 @@
 </file>
 
 <file path=customXml/itemProps1.xml><?xml version="1.0" encoding="utf-8"?>
-<ds:datastoreItem xmlns:ds="http://schemas.openxmlformats.org/officeDocument/2006/customXml" ds:itemID="{A11592EF-E870-44DB-8606-D77E3D5A3168}">
+<ds:datastoreItem xmlns:ds="http://schemas.openxmlformats.org/officeDocument/2006/customXml" ds:itemID="{374AAE14-A5FC-44BF-9F4A-7E38A76A99CE}">
   <ds:schemaRefs>
     <ds:schemaRef ds:uri="http://schemas.openxmlformats.org/officeDocument/2006/bibliography"/>
   </ds:schemaRefs>

</xml_diff>